<commit_message>
ch8 working on soap section
</commit_message>
<xml_diff>
--- a/doc/9781484201107_KurtzWortman_Ch08_DiverseClients.docx
+++ b/doc/9781484201107_KurtzWortman_Ch08_DiverseClients.docx
@@ -39,7 +39,18 @@
         <w:t xml:space="preserve"> support </w:t>
       </w:r>
       <w:r>
-        <w:t>existing "legacy" (SOAP-based) clients</w:t>
+        <w:t>existing "legacy" (</w:t>
+      </w:r>
+      <w:proofErr w:type="spellStart"/>
+      <w:r>
+        <w:t>asmx</w:t>
+      </w:r>
+      <w:proofErr w:type="spellEnd"/>
+      <w:r>
+        <w:t xml:space="preserve">, or </w:t>
+      </w:r>
+      <w:r>
+        <w:t>SOAP-based) clients</w:t>
       </w:r>
       <w:r>
         <w:t>?</w:t>
@@ -75,16 +86,7 @@
         <w:t xml:space="preserve"> And that leads us to the subject of the current chapter; namely, how to </w:t>
       </w:r>
       <w:r>
-        <w:t>us</w:t>
-      </w:r>
-      <w:r>
-        <w:t>e</w:t>
-      </w:r>
-      <w:r>
-        <w:t xml:space="preserve"> ASP.NET Web API</w:t>
-      </w:r>
-      <w:r>
-        <w:t xml:space="preserve"> to </w:t>
+        <w:t xml:space="preserve">use ASP.NET Web API to </w:t>
       </w:r>
       <w:proofErr w:type="spellStart"/>
       <w:r>
@@ -105,6 +107,9 @@
       </w:r>
       <w:r>
         <w:t>.</w:t>
+      </w:r>
+      <w:r>
+        <w:t xml:space="preserve"> Along the way we'll throw in some ASP.NET Web API goodies, of course, just to keep it interesting for those who don't need to support SOAP-based clients or multiple message formats.</w:t>
       </w:r>
     </w:p>
     <w:p>
@@ -155,37 +160,7 @@
         <w:pStyle w:val="NumList"/>
       </w:pPr>
       <w:r>
-        <w:t>T</w:t>
-      </w:r>
-      <w:r>
-        <w:t xml:space="preserve">he new REST-based API and the legacy SOAP-based </w:t>
-      </w:r>
-      <w:r>
-        <w:t>API</w:t>
-      </w:r>
-      <w:r>
-        <w:t xml:space="preserve"> must be </w:t>
-      </w:r>
-      <w:r>
-        <w:t xml:space="preserve">implemented </w:t>
-      </w:r>
-      <w:r>
-        <w:t xml:space="preserve">in a way that enables them to be </w:t>
-      </w:r>
-      <w:r>
-        <w:t xml:space="preserve">packaged </w:t>
-      </w:r>
-      <w:r>
-        <w:t xml:space="preserve">and deployed </w:t>
-      </w:r>
-      <w:r>
-        <w:t xml:space="preserve">together </w:t>
-      </w:r>
-      <w:r>
-        <w:t>as</w:t>
-      </w:r>
-      <w:r>
-        <w:t xml:space="preserve"> a single application.</w:t>
+        <w:t>New clients must be able to consume the service using their choice of either an XML or JSON message format.</w:t>
       </w:r>
     </w:p>
     <w:p>
@@ -193,25 +168,28 @@
         <w:pStyle w:val="NumList"/>
       </w:pPr>
       <w:r>
-        <w:t xml:space="preserve">Existing </w:t>
-      </w:r>
-      <w:r>
-        <w:t xml:space="preserve">clients </w:t>
-      </w:r>
-      <w:r>
-        <w:t xml:space="preserve">must be able to benefit from the new features of the new application without affecting any </w:t>
-      </w:r>
-      <w:r>
-        <w:t xml:space="preserve">existing </w:t>
-      </w:r>
-      <w:r>
-        <w:t>integration points</w:t>
-      </w:r>
-      <w:r>
-        <w:t>; i</w:t>
-      </w:r>
-      <w:r>
-        <w:t>n other words, backwards compatibility is required.</w:t>
+        <w:t>T</w:t>
+      </w:r>
+      <w:r>
+        <w:t xml:space="preserve">he new REST-based API and the legacy SOAP-based </w:t>
+      </w:r>
+      <w:r>
+        <w:t>API</w:t>
+      </w:r>
+      <w:r>
+        <w:t xml:space="preserve"> must be </w:t>
+      </w:r>
+      <w:r>
+        <w:t xml:space="preserve">implemented </w:t>
+      </w:r>
+      <w:r>
+        <w:t xml:space="preserve">and deployed </w:t>
+      </w:r>
+      <w:r>
+        <w:t>as</w:t>
+      </w:r>
+      <w:r>
+        <w:t xml:space="preserve"> a single application.</w:t>
       </w:r>
     </w:p>
     <w:p>
@@ -219,13 +197,25 @@
         <w:pStyle w:val="NumList"/>
       </w:pPr>
       <w:r>
-        <w:t xml:space="preserve">New clients must be able to consume the service using </w:t>
-      </w:r>
-      <w:r>
-        <w:t xml:space="preserve">their choice of </w:t>
-      </w:r>
-      <w:r>
-        <w:t>either an XML or JSON message format.</w:t>
+        <w:t xml:space="preserve">Existing </w:t>
+      </w:r>
+      <w:r>
+        <w:t xml:space="preserve">clients </w:t>
+      </w:r>
+      <w:r>
+        <w:t xml:space="preserve">must be able to benefit from the new features of the new application without affecting any </w:t>
+      </w:r>
+      <w:r>
+        <w:t xml:space="preserve">existing </w:t>
+      </w:r>
+      <w:r>
+        <w:t>integration points</w:t>
+      </w:r>
+      <w:r>
+        <w:t>; i</w:t>
+      </w:r>
+      <w:r>
+        <w:t>n other words, backwards compatibility is required.</w:t>
       </w:r>
     </w:p>
     <w:p>
@@ -245,7 +235,22 @@
         <w:t xml:space="preserve"> that </w:t>
       </w:r>
       <w:r>
-        <w:t>though the system didn't have anything to do with task-management, we will use our task-management service for illustration</w:t>
+        <w:t xml:space="preserve">though the </w:t>
+      </w:r>
+      <w:r>
+        <w:t xml:space="preserve">actual </w:t>
+      </w:r>
+      <w:r>
+        <w:t xml:space="preserve">system didn't have anything to do with task-management, we will use our task-management service </w:t>
+      </w:r>
+      <w:r>
+        <w:t xml:space="preserve">example </w:t>
+      </w:r>
+      <w:r>
+        <w:t>for illustration</w:t>
+      </w:r>
+      <w:r>
+        <w:t xml:space="preserve"> throughout this chapter</w:t>
       </w:r>
       <w:r>
         <w:t>:</w:t>
@@ -279,7 +284,7 @@
           <v:shape id="_x0000_i1025" type="#_x0000_t75" style="width:362pt;height:203pt" o:ole="">
             <v:imagedata r:id="rId11" o:title=""/>
           </v:shape>
-          <o:OLEObject Type="Embed" ProgID="Visio.Drawing.15" ShapeID="_x0000_i1025" DrawAspect="Content" ObjectID="_1462804402" r:id="rId12"/>
+          <o:OLEObject Type="Embed" ProgID="Visio.Drawing.15" ShapeID="_x0000_i1025" DrawAspect="Content" ObjectID="_1462820462" r:id="rId12"/>
         </w:object>
       </w:r>
     </w:p>
@@ -347,7 +352,7 @@
           <v:shape id="_x0000_i1026" type="#_x0000_t75" style="width:362pt;height:199pt" o:ole="">
             <v:imagedata r:id="rId13" o:title=""/>
           </v:shape>
-          <o:OLEObject Type="Embed" ProgID="Visio.Drawing.15" ShapeID="_x0000_i1026" DrawAspect="Content" ObjectID="_1462804403" r:id="rId14"/>
+          <o:OLEObject Type="Embed" ProgID="Visio.Drawing.15" ShapeID="_x0000_i1026" DrawAspect="Content" ObjectID="_1462820463" r:id="rId14"/>
         </w:object>
       </w:r>
     </w:p>
@@ -377,7 +382,16 @@
         <w:t>in</w:t>
       </w:r>
       <w:r>
-        <w:t xml:space="preserve"> our REST-based API. Then we will demonstrate how to support the existing SOAP-based clients.</w:t>
+        <w:t xml:space="preserve"> our REST-based API</w:t>
+      </w:r>
+      <w:r>
+        <w:t xml:space="preserve">; this will satisfy requirement 1. </w:t>
+      </w:r>
+      <w:r>
+        <w:t xml:space="preserve">Then we will demonstrate how to support </w:t>
+      </w:r>
+      <w:r>
+        <w:t>the existing SOAP-based clients with the same application, satisfying requirements 2 and 3.</w:t>
       </w:r>
     </w:p>
     <w:p>
@@ -467,10 +481,7 @@
         <w:t>The following HTTP r</w:t>
       </w:r>
       <w:r>
-        <w:t>equest headers</w:t>
-      </w:r>
-      <w:r>
-        <w:t xml:space="preserve"> </w:t>
+        <w:t xml:space="preserve">equest headers </w:t>
       </w:r>
       <w:r>
         <w:t>are t</w:t>
@@ -570,7 +581,13 @@
         <w:t xml:space="preserve"> and utf-8, respectively).</w:t>
       </w:r>
       <w:r>
-        <w:t xml:space="preserve"> For example, here is the request + response message pair to get all tasks using </w:t>
+        <w:t xml:space="preserve"> For example, here is the request</w:t>
+      </w:r>
+      <w:r>
+        <w:t>-</w:t>
+      </w:r>
+      <w:r>
+        <w:t xml:space="preserve">response message pair to get all tasks using </w:t>
       </w:r>
       <w:proofErr w:type="spellStart"/>
       <w:r>
@@ -578,7 +595,13 @@
       </w:r>
       <w:proofErr w:type="spellEnd"/>
       <w:r>
-        <w:t xml:space="preserve"> privileged credentials:</w:t>
+        <w:t xml:space="preserve"> </w:t>
+      </w:r>
+      <w:r>
+        <w:t>highly-</w:t>
+      </w:r>
+      <w:r>
+        <w:t>privileged credentials:</w:t>
       </w:r>
     </w:p>
     <w:p>
@@ -595,7 +618,7 @@
         <w:t xml:space="preserve"> Request </w:t>
       </w:r>
       <w:r>
-        <w:t xml:space="preserve">- Without Accept Headers </w:t>
+        <w:t xml:space="preserve">- Without Accept Header </w:t>
       </w:r>
       <w:r>
         <w:t>(abbreviated)</w:t>
@@ -631,7 +654,7 @@
         <w:t xml:space="preserve"> Response </w:t>
       </w:r>
       <w:r>
-        <w:t xml:space="preserve">- Without Accept Headers </w:t>
+        <w:t xml:space="preserve">- Without Accept Header </w:t>
       </w:r>
       <w:r>
         <w:t>(abbreviated)</w:t>
@@ -705,13 +728,7 @@
         <w:pStyle w:val="CodeCaption"/>
       </w:pPr>
       <w:r>
-        <w:t xml:space="preserve">Get Tasks Request - </w:t>
-      </w:r>
-      <w:r>
-        <w:t>With</w:t>
-      </w:r>
-      <w:r>
-        <w:t xml:space="preserve"> Accept Header (abbreviated)</w:t>
+        <w:t>Get Tasks Request - With Accept Header (abbreviated)</w:t>
       </w:r>
     </w:p>
     <w:p>
@@ -773,7 +790,7 @@
         <w:pStyle w:val="Code"/>
       </w:pPr>
       <w:r>
-        <w:t>&lt;PagedDataInquiryResponseOfTaskQgo2FNlC xmlns:i="http://www.w3.org/2001/XMLSchema-instance" xmlns="http://schemas.datacontract.org/2004/07/WebApi2Book.Web.Api.Models"&gt;&lt;Items&gt;&lt;Task&gt;&lt;Assignees&gt;&lt;User&gt;&lt;Firstname&gt;Boss&lt;/Firstname&gt;&lt;Lastname&gt;Hogg&lt;/Lastname&gt;&lt;Links&gt;&lt;Link&gt;&lt;Href&gt;http://localhost:61589/api/v1/users/1&lt;/Href&gt;&lt;Method&gt;GET&lt;/Method&gt;&lt;Rel&gt;self&lt;/Rel&gt;&lt;/Link&gt;&lt;/Links&gt;&lt;UserId&gt;1&lt;/UserId&gt;&lt;Username&gt;bhogg&lt;/Username&gt;&lt;/User&gt;&lt;/Assignees&gt;&lt;CompletedDate i:nil="true" /&gt;&lt;CreatedDate&gt;2014-04-24T11:19:41&lt;/CreatedDate&gt;&lt;DueDate i:nil="true"</w:t>
+        <w:t>&lt;PagedDataInquiryResponseOfTaskQgo2FNlC xmlns:i="http://www.w3.org/2001/XMLSchema-instance" xmlns="http://schemas.datacontract.org/2004/07/WebApi2Book.Web.Api.Models"&gt;&lt;Items&gt;&lt;Task&gt;&lt;Assignees&gt;&lt;User&gt;&lt;Firstname&gt;Boss&lt;/Firstname&gt;&lt;Lastname&gt;Hogg&lt;/Lastname&gt;&lt;Links&gt;&lt;Link&gt;&lt;Href&gt;http://localhost:61589/api/v1/users/1&lt;/Href&gt;&lt;Method&gt;GET&lt;/Method&gt;&lt;Rel&gt;self&lt;/Rel&gt;&lt;/Link&gt;&lt;/Links&gt;&lt;UserId&gt;1&lt;/UserId&gt;&lt;Username&gt;bhogg&lt;/Username&gt;</w:t>
       </w:r>
       <w:r>
         <w:t>…</w:t>
@@ -784,7 +801,10 @@
         <w:pStyle w:val="BodyTextCont"/>
       </w:pPr>
       <w:r>
-        <w:t>And the best part is that this content negotiation is built into ASP.NET Web API</w:t>
+        <w:t>T</w:t>
+      </w:r>
+      <w:r>
+        <w:t>he best part is that this content negotiation is built into ASP.NET Web API</w:t>
       </w:r>
       <w:r>
         <w:t>.</w:t>
@@ -816,6 +836,9 @@
       <w:r>
         <w:t>caller is able to control the format that the server uses to create the response message. Pretty cool!</w:t>
       </w:r>
+      <w:r>
+        <w:t xml:space="preserve"> We have satisfied requirement 1.</w:t>
+      </w:r>
     </w:p>
     <w:p>
       <w:pPr>
@@ -858,13 +881,7 @@
         <w:pStyle w:val="CodeCaption"/>
       </w:pPr>
       <w:r>
-        <w:t xml:space="preserve">Get Tasks Request - </w:t>
-      </w:r>
-      <w:r>
-        <w:t>Unknown Content Type</w:t>
-      </w:r>
-      <w:r>
-        <w:t xml:space="preserve"> (abbreviated)</w:t>
+        <w:t>Get Tasks Request - Unknown Content Type (abbreviated)</w:t>
       </w:r>
     </w:p>
     <w:p>
@@ -896,13 +913,7 @@
         <w:pStyle w:val="CodeCaption"/>
       </w:pPr>
       <w:r>
-        <w:t>Get Tasks Re</w:t>
-      </w:r>
-      <w:r>
-        <w:t>sponse</w:t>
-      </w:r>
-      <w:r>
-        <w:t xml:space="preserve"> - Unknown Content Type (abbreviated)</w:t>
+        <w:t>Get Tasks Response - Unknown Content Type (abbreviated)</w:t>
       </w:r>
     </w:p>
     <w:p>
@@ -979,7 +990,13 @@
         <w:pStyle w:val="BodyTextCont"/>
       </w:pPr>
       <w:r>
-        <w:t xml:space="preserve">This concludes our brief introduction to content negotiation, and this is probably all you'll need to know about it for most projects. However, content negotiation, and related topics of serialization and formatting, can be highly customized </w:t>
+        <w:t xml:space="preserve">This concludes our brief introduction to content negotiation, and this is probably all you'll need to know about it for most projects. However, content negotiation, and related </w:t>
+      </w:r>
+      <w:r>
+        <w:t xml:space="preserve">concerns such as </w:t>
+      </w:r>
+      <w:r>
+        <w:t xml:space="preserve">serialization and formatting, can be highly customized </w:t>
       </w:r>
       <w:r>
         <w:t xml:space="preserve">on the server side. If you'd like to learn more about this, we encourage you to visit the official Microsoft ASP.NET Web API site and make use of the excellent resources they have available. This one is particularly </w:t>
@@ -990,9 +1007,11 @@
       <w:r>
         <w:t xml:space="preserve">: </w:t>
       </w:r>
-      <w:r>
-        <w:t>http://www.asp.net/web-api/overview/formats-and-model-binding/content-negotiation</w:t>
-      </w:r>
+      <w:hyperlink r:id="rId15" w:history="1">
+        <w:r>
+          <w:t>http://www.asp.net/web-api/overview/formats-and-model-binding/content-negotiation</w:t>
+        </w:r>
+      </w:hyperlink>
       <w:r>
         <w:t>.</w:t>
       </w:r>
@@ -1001,46 +1020,248 @@
       <w:pPr>
         <w:pStyle w:val="Heading1"/>
       </w:pPr>
-      <w:bookmarkStart w:id="0" w:name="_GoBack"/>
-      <w:bookmarkEnd w:id="0"/>
+      <w:r>
+        <w:lastRenderedPageBreak/>
+        <w:t xml:space="preserve">Supporting </w:t>
+      </w:r>
       <w:r>
         <w:t>SOAP</w:t>
+      </w:r>
+      <w:r>
+        <w:t>-based Clients</w:t>
       </w:r>
     </w:p>
     <w:p>
       <w:pPr>
         <w:pStyle w:val="BodyTextFirst"/>
       </w:pPr>
+      <w:r>
+        <w:t>A couple of things made it relatively easy for us to satisfy requirements 2 and 3. First, the legacy-task management service was well-architected.</w:t>
+      </w:r>
+      <w:r>
+        <w:t xml:space="preserve"> We were able to use virtually all of the code </w:t>
+      </w:r>
+      <w:r>
+        <w:t xml:space="preserve">implementing </w:t>
+      </w:r>
+      <w:r>
+        <w:t xml:space="preserve">the business logic because it was decoupled from the </w:t>
+      </w:r>
+      <w:proofErr w:type="spellStart"/>
+      <w:r>
+        <w:t>asmx</w:t>
+      </w:r>
+      <w:proofErr w:type="spellEnd"/>
+      <w:r>
+        <w:t>-</w:t>
+      </w:r>
+      <w:r>
+        <w:t>based</w:t>
+      </w:r>
+      <w:r>
+        <w:t xml:space="preserve"> host plumbing</w:t>
+      </w:r>
+      <w:r>
+        <w:t>, making t</w:t>
+      </w:r>
+      <w:r>
+        <w:t xml:space="preserve">his </w:t>
+      </w:r>
+      <w:r>
+        <w:t>a</w:t>
+      </w:r>
+      <w:r>
+        <w:t>n</w:t>
+      </w:r>
+      <w:r>
+        <w:t xml:space="preserve"> example of why</w:t>
+      </w:r>
+      <w:r>
+        <w:t xml:space="preserve"> throughout this book we have emphasized the importance of "thin" controllers. After all, someday some new platform will replace ASP.NET Web API, and it will be a whole lot easier to reuse your core business logic if it is not all entangled with ASP.NET Web API</w:t>
+      </w:r>
+      <w:r>
+        <w:t>-specific</w:t>
+      </w:r>
+      <w:r>
+        <w:t xml:space="preserve"> types.</w:t>
+      </w:r>
     </w:p>
     <w:p>
       <w:pPr>
-        <w:pStyle w:val="BodyTextFirst"/>
-      </w:pPr>
+        <w:pStyle w:val="BodyTextCont"/>
+      </w:pPr>
+      <w:r>
+        <w:t xml:space="preserve">Second - and this was key - was the realization that </w:t>
+      </w:r>
+      <w:r>
+        <w:rPr>
+          <w:rStyle w:val="Emphasis"/>
+        </w:rPr>
+        <w:t>SOAP requests are merely HTTP POST messages with an XML body</w:t>
+      </w:r>
+      <w:r>
+        <w:t xml:space="preserve">. </w:t>
+      </w:r>
+      <w:r>
+        <w:t>Armed with this knowledge,</w:t>
+      </w:r>
+      <w:r>
+        <w:t xml:space="preserve"> we </w:t>
+      </w:r>
+      <w:r>
+        <w:t xml:space="preserve">were sure </w:t>
+      </w:r>
+      <w:r>
+        <w:t>that we could support existing clients with ASP.NET Web API</w:t>
+      </w:r>
+      <w:r>
+        <w:t xml:space="preserve">... and </w:t>
+      </w:r>
+      <w:r>
+        <w:t>some custom parsing and formatting</w:t>
+      </w:r>
+      <w:r>
+        <w:t xml:space="preserve"> </w:t>
+      </w:r>
+      <w:r>
+        <w:t xml:space="preserve">to replace the functionality provided by the </w:t>
+      </w:r>
+      <w:r>
+        <w:t xml:space="preserve">former </w:t>
+      </w:r>
+      <w:proofErr w:type="spellStart"/>
+      <w:r>
+        <w:t>asmx</w:t>
+      </w:r>
+      <w:proofErr w:type="spellEnd"/>
+      <w:r>
+        <w:t>-based host</w:t>
+      </w:r>
+      <w:r>
+        <w:t>.</w:t>
+      </w:r>
     </w:p>
     <w:p>
       <w:pPr>
-        <w:pStyle w:val="BodyTextFirst"/>
-      </w:pPr>
+        <w:pStyle w:val="BodyTextCont"/>
+      </w:pPr>
+      <w:r>
+        <w:t xml:space="preserve">Now we're ready to explore the code. </w:t>
+      </w:r>
+      <w:r>
+        <w:t xml:space="preserve">However, because this particular topic may </w:t>
+      </w:r>
+      <w:r>
+        <w:t xml:space="preserve">tend to </w:t>
+      </w:r>
+      <w:r>
+        <w:t xml:space="preserve">appeal to a smaller </w:t>
+      </w:r>
+      <w:proofErr w:type="spellStart"/>
+      <w:r>
+        <w:t>audence</w:t>
+      </w:r>
+      <w:proofErr w:type="spellEnd"/>
+      <w:r>
+        <w:t xml:space="preserve"> than the rest of the book, we will be </w:t>
+      </w:r>
+      <w:proofErr w:type="gramStart"/>
+      <w:r>
+        <w:t>more brief</w:t>
+      </w:r>
+      <w:proofErr w:type="gramEnd"/>
+      <w:r>
+        <w:t xml:space="preserve"> than we have been previously. Instead of our usual exhaustive code </w:t>
+      </w:r>
+      <w:r>
+        <w:t>walkthrough</w:t>
+      </w:r>
+      <w:r>
+        <w:t xml:space="preserve">, </w:t>
+      </w:r>
+      <w:r>
+        <w:t>including explanation</w:t>
+      </w:r>
+      <w:r>
+        <w:t>s</w:t>
+      </w:r>
+      <w:r>
+        <w:t xml:space="preserve"> of every dependency</w:t>
+      </w:r>
+      <w:r>
+        <w:t>,</w:t>
+      </w:r>
+      <w:r>
+        <w:t xml:space="preserve"> we will </w:t>
+      </w:r>
+      <w:r>
+        <w:t>highlight only the major components. We will also demonstrate some cool ASP.NET Web API features, including:</w:t>
+      </w:r>
     </w:p>
     <w:p>
       <w:pPr>
+        <w:pStyle w:val="Bullet"/>
+      </w:pPr>
+      <w:r>
+        <w:t>A message handler that takes the place of a controller</w:t>
+      </w:r>
+    </w:p>
+    <w:p>
+      <w:pPr>
+        <w:pStyle w:val="Bullet"/>
+      </w:pPr>
+      <w:r>
+        <w:t>A route-specific message handler</w:t>
+      </w:r>
+    </w:p>
+    <w:p>
+      <w:pPr>
+        <w:pStyle w:val="BodyTextCont"/>
+      </w:pPr>
+      <w:r>
+        <w:t>So let's get started!</w:t>
+      </w:r>
+    </w:p>
+    <w:p>
+      <w:pPr>
         <w:pStyle w:val="Heading2"/>
       </w:pPr>
       <w:r>
+        <w:t xml:space="preserve">Where is </w:t>
+      </w:r>
+      <w:r>
         <w:t>The Controller</w:t>
+      </w:r>
+      <w:r>
+        <w:t>?</w:t>
       </w:r>
     </w:p>
     <w:p/>
     <w:p>
       <w:r>
-        <w:t>Not needed! Just use a route handler. As an additional benefit, this skips the overhead of model binding and controller, action selection.</w:t>
+        <w:t>Not needed</w:t>
+      </w:r>
+      <w:r>
+        <w:t>.</w:t>
+      </w:r>
+      <w:r>
+        <w:t xml:space="preserve"> Just use a route handler. As an additional benefit, this skips the overhead of model binding and controller, action selection.</w:t>
       </w:r>
     </w:p>
     <w:p/>
     <w:p>
+      <w:pPr>
+        <w:pStyle w:val="Heading2"/>
+      </w:pPr>
       <w:r>
         <w:br w:type="page"/>
       </w:r>
+      <w:r>
+        <w:lastRenderedPageBreak/>
+        <w:t>Formatter</w:t>
+      </w:r>
+      <w:bookmarkStart w:id="0" w:name="_GoBack"/>
+      <w:bookmarkEnd w:id="0"/>
     </w:p>
     <w:p/>
     <w:p>
@@ -1058,7 +1279,7 @@
       </w:r>
     </w:p>
     <w:p>
-      <w:hyperlink r:id="rId15" w:history="1">
+      <w:hyperlink r:id="rId16" w:history="1">
         <w:r>
           <w:t>http://www.strathweb.com/2013/08/message-handlers-scoped-per-route-in-asp-net-web-api/</w:t>
         </w:r>
@@ -1089,12 +1310,12 @@
       </w:pPr>
     </w:p>
     <w:sectPr>
-      <w:headerReference w:type="even" r:id="rId16"/>
-      <w:headerReference w:type="default" r:id="rId17"/>
-      <w:footerReference w:type="even" r:id="rId18"/>
-      <w:footerReference w:type="default" r:id="rId19"/>
-      <w:headerReference w:type="first" r:id="rId20"/>
-      <w:footerReference w:type="first" r:id="rId21"/>
+      <w:headerReference w:type="even" r:id="rId17"/>
+      <w:headerReference w:type="default" r:id="rId18"/>
+      <w:footerReference w:type="even" r:id="rId19"/>
+      <w:footerReference w:type="default" r:id="rId20"/>
+      <w:headerReference w:type="first" r:id="rId21"/>
+      <w:footerReference w:type="first" r:id="rId22"/>
       <w:pgSz w:w="10800" w:h="13320" w:code="64"/>
       <w:pgMar w:top="540" w:right="1080" w:bottom="540" w:left="1080" w:header="540" w:footer="547" w:gutter="0"/>
       <w:cols w:space="720"/>
@@ -1156,7 +1377,7 @@
         <w:rStyle w:val="PageNumber"/>
         <w:noProof/>
       </w:rPr>
-      <w:t>4</w:t>
+      <w:t>6</w:t>
     </w:r>
     <w:r>
       <w:rPr>
@@ -1201,7 +1422,7 @@
         <w:rStyle w:val="PageNumber"/>
         <w:noProof/>
       </w:rPr>
-      <w:t>5</w:t>
+      <w:t>3</w:t>
     </w:r>
     <w:r>
       <w:rPr>
@@ -1534,6 +1755,530 @@
 <file path=word/numbering.xml><?xml version="1.0" encoding="utf-8"?>
 <w:numbering xmlns:wpc="http://schemas.microsoft.com/office/word/2010/wordprocessingCanvas" xmlns:mc="http://schemas.openxmlformats.org/markup-compatibility/2006" xmlns:o="urn:schemas-microsoft-com:office:office" xmlns:r="http://schemas.openxmlformats.org/officeDocument/2006/relationships" xmlns:m="http://schemas.openxmlformats.org/officeDocument/2006/math" xmlns:v="urn:schemas-microsoft-com:vml" xmlns:wp14="http://schemas.microsoft.com/office/word/2010/wordprocessingDrawing" xmlns:wp="http://schemas.openxmlformats.org/drawingml/2006/wordprocessingDrawing" xmlns:w10="urn:schemas-microsoft-com:office:word" xmlns:w="http://schemas.openxmlformats.org/wordprocessingml/2006/main" xmlns:w14="http://schemas.microsoft.com/office/word/2010/wordml" xmlns:w15="http://schemas.microsoft.com/office/word/2012/wordml" xmlns:wpg="http://schemas.microsoft.com/office/word/2010/wordprocessingGroup" xmlns:wpi="http://schemas.microsoft.com/office/word/2010/wordprocessingInk" xmlns:wne="http://schemas.microsoft.com/office/word/2006/wordml" xmlns:wps="http://schemas.microsoft.com/office/word/2010/wordprocessingShape" mc:Ignorable="w14 w15 wp14">
   <w:abstractNum w:abstractNumId="0">
+    <w:nsid w:val="FFFFFF7C"/>
+    <w:multiLevelType w:val="singleLevel"/>
+    <w:tmpl w:val="95C4E8BC"/>
+    <w:lvl w:ilvl="0">
+      <w:start w:val="1"/>
+      <w:numFmt w:val="decimal"/>
+      <w:lvlText w:val="%1."/>
+      <w:lvlJc w:val="left"/>
+      <w:pPr>
+        <w:tabs>
+          <w:tab w:val="num" w:pos="1800"/>
+        </w:tabs>
+        <w:ind w:left="1800" w:hanging="360"/>
+      </w:pPr>
+    </w:lvl>
+  </w:abstractNum>
+  <w:abstractNum w:abstractNumId="1">
+    <w:nsid w:val="FFFFFF7D"/>
+    <w:multiLevelType w:val="singleLevel"/>
+    <w:tmpl w:val="8300F7B6"/>
+    <w:lvl w:ilvl="0">
+      <w:start w:val="1"/>
+      <w:numFmt w:val="decimal"/>
+      <w:lvlText w:val="%1."/>
+      <w:lvlJc w:val="left"/>
+      <w:pPr>
+        <w:tabs>
+          <w:tab w:val="num" w:pos="1440"/>
+        </w:tabs>
+        <w:ind w:left="1440" w:hanging="360"/>
+      </w:pPr>
+    </w:lvl>
+  </w:abstractNum>
+  <w:abstractNum w:abstractNumId="2">
+    <w:nsid w:val="FFFFFF7E"/>
+    <w:multiLevelType w:val="singleLevel"/>
+    <w:tmpl w:val="38706956"/>
+    <w:lvl w:ilvl="0">
+      <w:start w:val="1"/>
+      <w:numFmt w:val="decimal"/>
+      <w:lvlText w:val="%1."/>
+      <w:lvlJc w:val="left"/>
+      <w:pPr>
+        <w:tabs>
+          <w:tab w:val="num" w:pos="1080"/>
+        </w:tabs>
+        <w:ind w:left="1080" w:hanging="360"/>
+      </w:pPr>
+    </w:lvl>
+  </w:abstractNum>
+  <w:abstractNum w:abstractNumId="3">
+    <w:nsid w:val="FFFFFF7F"/>
+    <w:multiLevelType w:val="singleLevel"/>
+    <w:tmpl w:val="FAFACD1E"/>
+    <w:lvl w:ilvl="0">
+      <w:start w:val="1"/>
+      <w:numFmt w:val="decimal"/>
+      <w:lvlText w:val="%1."/>
+      <w:lvlJc w:val="left"/>
+      <w:pPr>
+        <w:tabs>
+          <w:tab w:val="num" w:pos="720"/>
+        </w:tabs>
+        <w:ind w:left="720" w:hanging="360"/>
+      </w:pPr>
+    </w:lvl>
+  </w:abstractNum>
+  <w:abstractNum w:abstractNumId="4">
+    <w:nsid w:val="FFFFFF80"/>
+    <w:multiLevelType w:val="singleLevel"/>
+    <w:tmpl w:val="20DA9DFE"/>
+    <w:lvl w:ilvl="0">
+      <w:start w:val="1"/>
+      <w:numFmt w:val="bullet"/>
+      <w:lvlText w:val=""/>
+      <w:lvlJc w:val="left"/>
+      <w:pPr>
+        <w:tabs>
+          <w:tab w:val="num" w:pos="1800"/>
+        </w:tabs>
+        <w:ind w:left="1800" w:hanging="360"/>
+      </w:pPr>
+      <w:rPr>
+        <w:rFonts w:ascii="Symbol" w:hAnsi="Symbol" w:hint="default"/>
+      </w:rPr>
+    </w:lvl>
+  </w:abstractNum>
+  <w:abstractNum w:abstractNumId="5">
+    <w:nsid w:val="FFFFFF81"/>
+    <w:multiLevelType w:val="singleLevel"/>
+    <w:tmpl w:val="0CEE866A"/>
+    <w:lvl w:ilvl="0">
+      <w:start w:val="1"/>
+      <w:numFmt w:val="bullet"/>
+      <w:lvlText w:val=""/>
+      <w:lvlJc w:val="left"/>
+      <w:pPr>
+        <w:tabs>
+          <w:tab w:val="num" w:pos="1440"/>
+        </w:tabs>
+        <w:ind w:left="1440" w:hanging="360"/>
+      </w:pPr>
+      <w:rPr>
+        <w:rFonts w:ascii="Symbol" w:hAnsi="Symbol" w:hint="default"/>
+      </w:rPr>
+    </w:lvl>
+  </w:abstractNum>
+  <w:abstractNum w:abstractNumId="6">
+    <w:nsid w:val="FFFFFF82"/>
+    <w:multiLevelType w:val="singleLevel"/>
+    <w:tmpl w:val="BEECD696"/>
+    <w:lvl w:ilvl="0">
+      <w:start w:val="1"/>
+      <w:numFmt w:val="bullet"/>
+      <w:lvlText w:val=""/>
+      <w:lvlJc w:val="left"/>
+      <w:pPr>
+        <w:tabs>
+          <w:tab w:val="num" w:pos="1080"/>
+        </w:tabs>
+        <w:ind w:left="1080" w:hanging="360"/>
+      </w:pPr>
+      <w:rPr>
+        <w:rFonts w:ascii="Symbol" w:hAnsi="Symbol" w:hint="default"/>
+      </w:rPr>
+    </w:lvl>
+  </w:abstractNum>
+  <w:abstractNum w:abstractNumId="7">
+    <w:nsid w:val="FFFFFF83"/>
+    <w:multiLevelType w:val="singleLevel"/>
+    <w:tmpl w:val="4E580FC8"/>
+    <w:lvl w:ilvl="0">
+      <w:start w:val="1"/>
+      <w:numFmt w:val="bullet"/>
+      <w:lvlText w:val=""/>
+      <w:lvlJc w:val="left"/>
+      <w:pPr>
+        <w:tabs>
+          <w:tab w:val="num" w:pos="720"/>
+        </w:tabs>
+        <w:ind w:left="720" w:hanging="360"/>
+      </w:pPr>
+      <w:rPr>
+        <w:rFonts w:ascii="Symbol" w:hAnsi="Symbol" w:hint="default"/>
+      </w:rPr>
+    </w:lvl>
+  </w:abstractNum>
+  <w:abstractNum w:abstractNumId="8">
+    <w:nsid w:val="FFFFFF88"/>
+    <w:multiLevelType w:val="singleLevel"/>
+    <w:tmpl w:val="38F0B3D2"/>
+    <w:lvl w:ilvl="0">
+      <w:start w:val="1"/>
+      <w:numFmt w:val="decimal"/>
+      <w:lvlText w:val="%1."/>
+      <w:lvlJc w:val="left"/>
+      <w:pPr>
+        <w:tabs>
+          <w:tab w:val="num" w:pos="360"/>
+        </w:tabs>
+        <w:ind w:left="360" w:hanging="360"/>
+      </w:pPr>
+    </w:lvl>
+  </w:abstractNum>
+  <w:abstractNum w:abstractNumId="9">
+    <w:nsid w:val="FFFFFF89"/>
+    <w:multiLevelType w:val="singleLevel"/>
+    <w:tmpl w:val="888E3BAA"/>
+    <w:lvl w:ilvl="0">
+      <w:start w:val="1"/>
+      <w:numFmt w:val="bullet"/>
+      <w:lvlText w:val=""/>
+      <w:lvlJc w:val="left"/>
+      <w:pPr>
+        <w:tabs>
+          <w:tab w:val="num" w:pos="360"/>
+        </w:tabs>
+        <w:ind w:left="360" w:hanging="360"/>
+      </w:pPr>
+      <w:rPr>
+        <w:rFonts w:ascii="Symbol" w:hAnsi="Symbol" w:hint="default"/>
+      </w:rPr>
+    </w:lvl>
+  </w:abstractNum>
+  <w:abstractNum w:abstractNumId="10">
+    <w:nsid w:val="01F007A3"/>
+    <w:multiLevelType w:val="multilevel"/>
+    <w:tmpl w:val="0409001D"/>
+    <w:lvl w:ilvl="0">
+      <w:start w:val="1"/>
+      <w:numFmt w:val="decimal"/>
+      <w:lvlText w:val="%1)"/>
+      <w:lvlJc w:val="left"/>
+      <w:pPr>
+        <w:tabs>
+          <w:tab w:val="num" w:pos="360"/>
+        </w:tabs>
+        <w:ind w:left="360" w:hanging="360"/>
+      </w:pPr>
+    </w:lvl>
+    <w:lvl w:ilvl="1">
+      <w:start w:val="1"/>
+      <w:numFmt w:val="lowerLetter"/>
+      <w:lvlText w:val="%2)"/>
+      <w:lvlJc w:val="left"/>
+      <w:pPr>
+        <w:tabs>
+          <w:tab w:val="num" w:pos="720"/>
+        </w:tabs>
+        <w:ind w:left="720" w:hanging="360"/>
+      </w:pPr>
+    </w:lvl>
+    <w:lvl w:ilvl="2">
+      <w:start w:val="1"/>
+      <w:numFmt w:val="lowerRoman"/>
+      <w:lvlText w:val="%3)"/>
+      <w:lvlJc w:val="left"/>
+      <w:pPr>
+        <w:tabs>
+          <w:tab w:val="num" w:pos="1080"/>
+        </w:tabs>
+        <w:ind w:left="1080" w:hanging="360"/>
+      </w:pPr>
+    </w:lvl>
+    <w:lvl w:ilvl="3">
+      <w:start w:val="1"/>
+      <w:numFmt w:val="decimal"/>
+      <w:lvlText w:val="(%4)"/>
+      <w:lvlJc w:val="left"/>
+      <w:pPr>
+        <w:tabs>
+          <w:tab w:val="num" w:pos="1440"/>
+        </w:tabs>
+        <w:ind w:left="1440" w:hanging="360"/>
+      </w:pPr>
+    </w:lvl>
+    <w:lvl w:ilvl="4">
+      <w:start w:val="1"/>
+      <w:numFmt w:val="lowerLetter"/>
+      <w:lvlText w:val="(%5)"/>
+      <w:lvlJc w:val="left"/>
+      <w:pPr>
+        <w:tabs>
+          <w:tab w:val="num" w:pos="1800"/>
+        </w:tabs>
+        <w:ind w:left="1800" w:hanging="360"/>
+      </w:pPr>
+    </w:lvl>
+    <w:lvl w:ilvl="5">
+      <w:start w:val="1"/>
+      <w:numFmt w:val="lowerRoman"/>
+      <w:lvlText w:val="(%6)"/>
+      <w:lvlJc w:val="left"/>
+      <w:pPr>
+        <w:tabs>
+          <w:tab w:val="num" w:pos="2160"/>
+        </w:tabs>
+        <w:ind w:left="2160" w:hanging="360"/>
+      </w:pPr>
+    </w:lvl>
+    <w:lvl w:ilvl="6">
+      <w:start w:val="1"/>
+      <w:numFmt w:val="decimal"/>
+      <w:lvlText w:val="%7."/>
+      <w:lvlJc w:val="left"/>
+      <w:pPr>
+        <w:tabs>
+          <w:tab w:val="num" w:pos="2520"/>
+        </w:tabs>
+        <w:ind w:left="2520" w:hanging="360"/>
+      </w:pPr>
+    </w:lvl>
+    <w:lvl w:ilvl="7">
+      <w:start w:val="1"/>
+      <w:numFmt w:val="lowerLetter"/>
+      <w:lvlText w:val="%8."/>
+      <w:lvlJc w:val="left"/>
+      <w:pPr>
+        <w:tabs>
+          <w:tab w:val="num" w:pos="2880"/>
+        </w:tabs>
+        <w:ind w:left="2880" w:hanging="360"/>
+      </w:pPr>
+    </w:lvl>
+    <w:lvl w:ilvl="8">
+      <w:start w:val="1"/>
+      <w:numFmt w:val="lowerRoman"/>
+      <w:lvlText w:val="%9."/>
+      <w:lvlJc w:val="left"/>
+      <w:pPr>
+        <w:tabs>
+          <w:tab w:val="num" w:pos="3240"/>
+        </w:tabs>
+        <w:ind w:left="3240" w:hanging="360"/>
+      </w:pPr>
+    </w:lvl>
+  </w:abstractNum>
+  <w:abstractNum w:abstractNumId="11">
+    <w:nsid w:val="03B57340"/>
+    <w:multiLevelType w:val="multilevel"/>
+    <w:tmpl w:val="0409001D"/>
+    <w:lvl w:ilvl="0">
+      <w:start w:val="1"/>
+      <w:numFmt w:val="decimal"/>
+      <w:lvlText w:val="%1)"/>
+      <w:lvlJc w:val="left"/>
+      <w:pPr>
+        <w:tabs>
+          <w:tab w:val="num" w:pos="360"/>
+        </w:tabs>
+        <w:ind w:left="360" w:hanging="360"/>
+      </w:pPr>
+    </w:lvl>
+    <w:lvl w:ilvl="1">
+      <w:start w:val="1"/>
+      <w:numFmt w:val="lowerLetter"/>
+      <w:lvlText w:val="%2)"/>
+      <w:lvlJc w:val="left"/>
+      <w:pPr>
+        <w:tabs>
+          <w:tab w:val="num" w:pos="720"/>
+        </w:tabs>
+        <w:ind w:left="720" w:hanging="360"/>
+      </w:pPr>
+    </w:lvl>
+    <w:lvl w:ilvl="2">
+      <w:start w:val="1"/>
+      <w:numFmt w:val="lowerRoman"/>
+      <w:lvlText w:val="%3)"/>
+      <w:lvlJc w:val="left"/>
+      <w:pPr>
+        <w:tabs>
+          <w:tab w:val="num" w:pos="1080"/>
+        </w:tabs>
+        <w:ind w:left="1080" w:hanging="360"/>
+      </w:pPr>
+    </w:lvl>
+    <w:lvl w:ilvl="3">
+      <w:start w:val="1"/>
+      <w:numFmt w:val="decimal"/>
+      <w:lvlText w:val="(%4)"/>
+      <w:lvlJc w:val="left"/>
+      <w:pPr>
+        <w:tabs>
+          <w:tab w:val="num" w:pos="1440"/>
+        </w:tabs>
+        <w:ind w:left="1440" w:hanging="360"/>
+      </w:pPr>
+    </w:lvl>
+    <w:lvl w:ilvl="4">
+      <w:start w:val="1"/>
+      <w:numFmt w:val="lowerLetter"/>
+      <w:lvlText w:val="(%5)"/>
+      <w:lvlJc w:val="left"/>
+      <w:pPr>
+        <w:tabs>
+          <w:tab w:val="num" w:pos="1800"/>
+        </w:tabs>
+        <w:ind w:left="1800" w:hanging="360"/>
+      </w:pPr>
+    </w:lvl>
+    <w:lvl w:ilvl="5">
+      <w:start w:val="1"/>
+      <w:numFmt w:val="lowerRoman"/>
+      <w:lvlText w:val="(%6)"/>
+      <w:lvlJc w:val="left"/>
+      <w:pPr>
+        <w:tabs>
+          <w:tab w:val="num" w:pos="2160"/>
+        </w:tabs>
+        <w:ind w:left="2160" w:hanging="360"/>
+      </w:pPr>
+    </w:lvl>
+    <w:lvl w:ilvl="6">
+      <w:start w:val="1"/>
+      <w:numFmt w:val="decimal"/>
+      <w:lvlText w:val="%7."/>
+      <w:lvlJc w:val="left"/>
+      <w:pPr>
+        <w:tabs>
+          <w:tab w:val="num" w:pos="2520"/>
+        </w:tabs>
+        <w:ind w:left="2520" w:hanging="360"/>
+      </w:pPr>
+    </w:lvl>
+    <w:lvl w:ilvl="7">
+      <w:start w:val="1"/>
+      <w:numFmt w:val="lowerLetter"/>
+      <w:lvlText w:val="%8."/>
+      <w:lvlJc w:val="left"/>
+      <w:pPr>
+        <w:tabs>
+          <w:tab w:val="num" w:pos="2880"/>
+        </w:tabs>
+        <w:ind w:left="2880" w:hanging="360"/>
+      </w:pPr>
+    </w:lvl>
+    <w:lvl w:ilvl="8">
+      <w:start w:val="1"/>
+      <w:numFmt w:val="lowerRoman"/>
+      <w:lvlText w:val="%9."/>
+      <w:lvlJc w:val="left"/>
+      <w:pPr>
+        <w:tabs>
+          <w:tab w:val="num" w:pos="3240"/>
+        </w:tabs>
+        <w:ind w:left="3240" w:hanging="360"/>
+      </w:pPr>
+    </w:lvl>
+  </w:abstractNum>
+  <w:abstractNum w:abstractNumId="12">
+    <w:nsid w:val="06BF7896"/>
+    <w:multiLevelType w:val="multilevel"/>
+    <w:tmpl w:val="0409001D"/>
+    <w:lvl w:ilvl="0">
+      <w:start w:val="1"/>
+      <w:numFmt w:val="decimal"/>
+      <w:lvlText w:val="%1)"/>
+      <w:lvlJc w:val="left"/>
+      <w:pPr>
+        <w:tabs>
+          <w:tab w:val="num" w:pos="360"/>
+        </w:tabs>
+        <w:ind w:left="360" w:hanging="360"/>
+      </w:pPr>
+    </w:lvl>
+    <w:lvl w:ilvl="1">
+      <w:start w:val="1"/>
+      <w:numFmt w:val="lowerLetter"/>
+      <w:lvlText w:val="%2)"/>
+      <w:lvlJc w:val="left"/>
+      <w:pPr>
+        <w:tabs>
+          <w:tab w:val="num" w:pos="720"/>
+        </w:tabs>
+        <w:ind w:left="720" w:hanging="360"/>
+      </w:pPr>
+    </w:lvl>
+    <w:lvl w:ilvl="2">
+      <w:start w:val="1"/>
+      <w:numFmt w:val="lowerRoman"/>
+      <w:lvlText w:val="%3)"/>
+      <w:lvlJc w:val="left"/>
+      <w:pPr>
+        <w:tabs>
+          <w:tab w:val="num" w:pos="1080"/>
+        </w:tabs>
+        <w:ind w:left="1080" w:hanging="360"/>
+      </w:pPr>
+    </w:lvl>
+    <w:lvl w:ilvl="3">
+      <w:start w:val="1"/>
+      <w:numFmt w:val="decimal"/>
+      <w:lvlText w:val="(%4)"/>
+      <w:lvlJc w:val="left"/>
+      <w:pPr>
+        <w:tabs>
+          <w:tab w:val="num" w:pos="1440"/>
+        </w:tabs>
+        <w:ind w:left="1440" w:hanging="360"/>
+      </w:pPr>
+    </w:lvl>
+    <w:lvl w:ilvl="4">
+      <w:start w:val="1"/>
+      <w:numFmt w:val="lowerLetter"/>
+      <w:lvlText w:val="(%5)"/>
+      <w:lvlJc w:val="left"/>
+      <w:pPr>
+        <w:tabs>
+          <w:tab w:val="num" w:pos="1800"/>
+        </w:tabs>
+        <w:ind w:left="1800" w:hanging="360"/>
+      </w:pPr>
+    </w:lvl>
+    <w:lvl w:ilvl="5">
+      <w:start w:val="1"/>
+      <w:numFmt w:val="lowerRoman"/>
+      <w:lvlText w:val="(%6)"/>
+      <w:lvlJc w:val="left"/>
+      <w:pPr>
+        <w:tabs>
+          <w:tab w:val="num" w:pos="2160"/>
+        </w:tabs>
+        <w:ind w:left="2160" w:hanging="360"/>
+      </w:pPr>
+    </w:lvl>
+    <w:lvl w:ilvl="6">
+      <w:start w:val="1"/>
+      <w:numFmt w:val="decimal"/>
+      <w:lvlText w:val="%7."/>
+      <w:lvlJc w:val="left"/>
+      <w:pPr>
+        <w:tabs>
+          <w:tab w:val="num" w:pos="2520"/>
+        </w:tabs>
+        <w:ind w:left="2520" w:hanging="360"/>
+      </w:pPr>
+    </w:lvl>
+    <w:lvl w:ilvl="7">
+      <w:start w:val="1"/>
+      <w:numFmt w:val="lowerLetter"/>
+      <w:lvlText w:val="%8."/>
+      <w:lvlJc w:val="left"/>
+      <w:pPr>
+        <w:tabs>
+          <w:tab w:val="num" w:pos="2880"/>
+        </w:tabs>
+        <w:ind w:left="2880" w:hanging="360"/>
+      </w:pPr>
+    </w:lvl>
+    <w:lvl w:ilvl="8">
+      <w:start w:val="1"/>
+      <w:numFmt w:val="lowerRoman"/>
+      <w:lvlText w:val="%9."/>
+      <w:lvlJc w:val="left"/>
+      <w:pPr>
+        <w:tabs>
+          <w:tab w:val="num" w:pos="3240"/>
+        </w:tabs>
+        <w:ind w:left="3240" w:hanging="360"/>
+      </w:pPr>
+    </w:lvl>
+  </w:abstractNum>
+  <w:abstractNum w:abstractNumId="13">
     <w:nsid w:val="09290E84"/>
     <w:multiLevelType w:val="hybridMultilevel"/>
     <w:tmpl w:val="718A4ADC"/>
@@ -1674,7 +2419,403 @@
       </w:rPr>
     </w:lvl>
   </w:abstractNum>
-  <w:abstractNum w:abstractNumId="1">
+  <w:abstractNum w:abstractNumId="14">
+    <w:nsid w:val="0C8A318F"/>
+    <w:multiLevelType w:val="multilevel"/>
+    <w:tmpl w:val="FF421E1A"/>
+    <w:lvl w:ilvl="0">
+      <w:start w:val="1"/>
+      <w:numFmt w:val="upperRoman"/>
+      <w:lvlText w:val="%1)"/>
+      <w:lvlJc w:val="left"/>
+      <w:pPr>
+        <w:tabs>
+          <w:tab w:val="num" w:pos="0"/>
+        </w:tabs>
+        <w:ind w:left="0" w:firstLine="0"/>
+      </w:pPr>
+      <w:rPr>
+        <w:rFonts w:hint="default"/>
+      </w:rPr>
+    </w:lvl>
+    <w:lvl w:ilvl="1">
+      <w:start w:val="1"/>
+      <w:numFmt w:val="lowerLetter"/>
+      <w:lvlText w:val="%2)"/>
+      <w:lvlJc w:val="left"/>
+      <w:pPr>
+        <w:tabs>
+          <w:tab w:val="num" w:pos="720"/>
+        </w:tabs>
+        <w:ind w:left="720" w:hanging="360"/>
+      </w:pPr>
+      <w:rPr>
+        <w:rFonts w:hint="default"/>
+      </w:rPr>
+    </w:lvl>
+    <w:lvl w:ilvl="2">
+      <w:start w:val="1"/>
+      <w:numFmt w:val="lowerRoman"/>
+      <w:lvlText w:val="%3)"/>
+      <w:lvlJc w:val="left"/>
+      <w:pPr>
+        <w:tabs>
+          <w:tab w:val="num" w:pos="1080"/>
+        </w:tabs>
+        <w:ind w:left="1080" w:hanging="360"/>
+      </w:pPr>
+      <w:rPr>
+        <w:rFonts w:hint="default"/>
+      </w:rPr>
+    </w:lvl>
+    <w:lvl w:ilvl="3">
+      <w:start w:val="1"/>
+      <w:numFmt w:val="decimal"/>
+      <w:lvlText w:val="(%4)"/>
+      <w:lvlJc w:val="left"/>
+      <w:pPr>
+        <w:tabs>
+          <w:tab w:val="num" w:pos="1440"/>
+        </w:tabs>
+        <w:ind w:left="1440" w:hanging="360"/>
+      </w:pPr>
+      <w:rPr>
+        <w:rFonts w:hint="default"/>
+      </w:rPr>
+    </w:lvl>
+    <w:lvl w:ilvl="4">
+      <w:start w:val="1"/>
+      <w:numFmt w:val="lowerLetter"/>
+      <w:lvlText w:val="(%5)"/>
+      <w:lvlJc w:val="left"/>
+      <w:pPr>
+        <w:tabs>
+          <w:tab w:val="num" w:pos="1800"/>
+        </w:tabs>
+        <w:ind w:left="1800" w:hanging="360"/>
+      </w:pPr>
+      <w:rPr>
+        <w:rFonts w:hint="default"/>
+      </w:rPr>
+    </w:lvl>
+    <w:lvl w:ilvl="5">
+      <w:start w:val="1"/>
+      <w:numFmt w:val="lowerRoman"/>
+      <w:lvlText w:val="(%6)"/>
+      <w:lvlJc w:val="left"/>
+      <w:pPr>
+        <w:tabs>
+          <w:tab w:val="num" w:pos="2160"/>
+        </w:tabs>
+        <w:ind w:left="2160" w:hanging="360"/>
+      </w:pPr>
+      <w:rPr>
+        <w:rFonts w:hint="default"/>
+      </w:rPr>
+    </w:lvl>
+    <w:lvl w:ilvl="6">
+      <w:start w:val="1"/>
+      <w:numFmt w:val="decimal"/>
+      <w:lvlText w:val="%7."/>
+      <w:lvlJc w:val="left"/>
+      <w:pPr>
+        <w:tabs>
+          <w:tab w:val="num" w:pos="2520"/>
+        </w:tabs>
+        <w:ind w:left="2520" w:hanging="360"/>
+      </w:pPr>
+      <w:rPr>
+        <w:rFonts w:hint="default"/>
+      </w:rPr>
+    </w:lvl>
+    <w:lvl w:ilvl="7">
+      <w:start w:val="1"/>
+      <w:numFmt w:val="lowerLetter"/>
+      <w:lvlText w:val="%8."/>
+      <w:lvlJc w:val="left"/>
+      <w:pPr>
+        <w:tabs>
+          <w:tab w:val="num" w:pos="2880"/>
+        </w:tabs>
+        <w:ind w:left="2880" w:hanging="360"/>
+      </w:pPr>
+      <w:rPr>
+        <w:rFonts w:hint="default"/>
+      </w:rPr>
+    </w:lvl>
+    <w:lvl w:ilvl="8">
+      <w:start w:val="1"/>
+      <w:numFmt w:val="lowerRoman"/>
+      <w:lvlText w:val="%9."/>
+      <w:lvlJc w:val="left"/>
+      <w:pPr>
+        <w:tabs>
+          <w:tab w:val="num" w:pos="3240"/>
+        </w:tabs>
+        <w:ind w:left="3240" w:hanging="360"/>
+      </w:pPr>
+      <w:rPr>
+        <w:rFonts w:hint="default"/>
+      </w:rPr>
+    </w:lvl>
+  </w:abstractNum>
+  <w:abstractNum w:abstractNumId="15">
+    <w:nsid w:val="0C8E5E81"/>
+    <w:multiLevelType w:val="hybridMultilevel"/>
+    <w:tmpl w:val="9F507088"/>
+    <w:lvl w:ilvl="0" w:tplc="8CD4129A">
+      <w:start w:val="1"/>
+      <w:numFmt w:val="bullet"/>
+      <w:lvlText w:val=""/>
+      <w:lvlJc w:val="left"/>
+      <w:pPr>
+        <w:tabs>
+          <w:tab w:val="num" w:pos="720"/>
+        </w:tabs>
+        <w:ind w:left="720" w:hanging="360"/>
+      </w:pPr>
+      <w:rPr>
+        <w:rFonts w:ascii="Symbol" w:hAnsi="Symbol" w:hint="default"/>
+      </w:rPr>
+    </w:lvl>
+    <w:lvl w:ilvl="1" w:tplc="04090003" w:tentative="1">
+      <w:start w:val="1"/>
+      <w:numFmt w:val="bullet"/>
+      <w:lvlText w:val="o"/>
+      <w:lvlJc w:val="left"/>
+      <w:pPr>
+        <w:tabs>
+          <w:tab w:val="num" w:pos="1440"/>
+        </w:tabs>
+        <w:ind w:left="1440" w:hanging="360"/>
+      </w:pPr>
+      <w:rPr>
+        <w:rFonts w:ascii="Courier New" w:hAnsi="Courier New" w:cs="Courier New" w:hint="default"/>
+      </w:rPr>
+    </w:lvl>
+    <w:lvl w:ilvl="2" w:tplc="04090005" w:tentative="1">
+      <w:start w:val="1"/>
+      <w:numFmt w:val="bullet"/>
+      <w:lvlText w:val=""/>
+      <w:lvlJc w:val="left"/>
+      <w:pPr>
+        <w:tabs>
+          <w:tab w:val="num" w:pos="2160"/>
+        </w:tabs>
+        <w:ind w:left="2160" w:hanging="360"/>
+      </w:pPr>
+      <w:rPr>
+        <w:rFonts w:ascii="Wingdings" w:hAnsi="Wingdings" w:hint="default"/>
+      </w:rPr>
+    </w:lvl>
+    <w:lvl w:ilvl="3" w:tplc="04090001" w:tentative="1">
+      <w:start w:val="1"/>
+      <w:numFmt w:val="bullet"/>
+      <w:lvlText w:val=""/>
+      <w:lvlJc w:val="left"/>
+      <w:pPr>
+        <w:tabs>
+          <w:tab w:val="num" w:pos="2880"/>
+        </w:tabs>
+        <w:ind w:left="2880" w:hanging="360"/>
+      </w:pPr>
+      <w:rPr>
+        <w:rFonts w:ascii="Symbol" w:hAnsi="Symbol" w:hint="default"/>
+      </w:rPr>
+    </w:lvl>
+    <w:lvl w:ilvl="4" w:tplc="04090003" w:tentative="1">
+      <w:start w:val="1"/>
+      <w:numFmt w:val="bullet"/>
+      <w:lvlText w:val="o"/>
+      <w:lvlJc w:val="left"/>
+      <w:pPr>
+        <w:tabs>
+          <w:tab w:val="num" w:pos="3600"/>
+        </w:tabs>
+        <w:ind w:left="3600" w:hanging="360"/>
+      </w:pPr>
+      <w:rPr>
+        <w:rFonts w:ascii="Courier New" w:hAnsi="Courier New" w:cs="Courier New" w:hint="default"/>
+      </w:rPr>
+    </w:lvl>
+    <w:lvl w:ilvl="5" w:tplc="04090005" w:tentative="1">
+      <w:start w:val="1"/>
+      <w:numFmt w:val="bullet"/>
+      <w:lvlText w:val=""/>
+      <w:lvlJc w:val="left"/>
+      <w:pPr>
+        <w:tabs>
+          <w:tab w:val="num" w:pos="4320"/>
+        </w:tabs>
+        <w:ind w:left="4320" w:hanging="360"/>
+      </w:pPr>
+      <w:rPr>
+        <w:rFonts w:ascii="Wingdings" w:hAnsi="Wingdings" w:hint="default"/>
+      </w:rPr>
+    </w:lvl>
+    <w:lvl w:ilvl="6" w:tplc="04090001" w:tentative="1">
+      <w:start w:val="1"/>
+      <w:numFmt w:val="bullet"/>
+      <w:lvlText w:val=""/>
+      <w:lvlJc w:val="left"/>
+      <w:pPr>
+        <w:tabs>
+          <w:tab w:val="num" w:pos="5040"/>
+        </w:tabs>
+        <w:ind w:left="5040" w:hanging="360"/>
+      </w:pPr>
+      <w:rPr>
+        <w:rFonts w:ascii="Symbol" w:hAnsi="Symbol" w:hint="default"/>
+      </w:rPr>
+    </w:lvl>
+    <w:lvl w:ilvl="7" w:tplc="04090003" w:tentative="1">
+      <w:start w:val="1"/>
+      <w:numFmt w:val="bullet"/>
+      <w:lvlText w:val="o"/>
+      <w:lvlJc w:val="left"/>
+      <w:pPr>
+        <w:tabs>
+          <w:tab w:val="num" w:pos="5760"/>
+        </w:tabs>
+        <w:ind w:left="5760" w:hanging="360"/>
+      </w:pPr>
+      <w:rPr>
+        <w:rFonts w:ascii="Courier New" w:hAnsi="Courier New" w:cs="Courier New" w:hint="default"/>
+      </w:rPr>
+    </w:lvl>
+    <w:lvl w:ilvl="8" w:tplc="04090005" w:tentative="1">
+      <w:start w:val="1"/>
+      <w:numFmt w:val="bullet"/>
+      <w:lvlText w:val=""/>
+      <w:lvlJc w:val="left"/>
+      <w:pPr>
+        <w:tabs>
+          <w:tab w:val="num" w:pos="6480"/>
+        </w:tabs>
+        <w:ind w:left="6480" w:hanging="360"/>
+      </w:pPr>
+      <w:rPr>
+        <w:rFonts w:ascii="Wingdings" w:hAnsi="Wingdings" w:hint="default"/>
+      </w:rPr>
+    </w:lvl>
+  </w:abstractNum>
+  <w:abstractNum w:abstractNumId="16">
+    <w:nsid w:val="145E1880"/>
+    <w:multiLevelType w:val="hybridMultilevel"/>
+    <w:tmpl w:val="360E452C"/>
+    <w:lvl w:ilvl="0" w:tplc="25B04E24">
+      <w:start w:val="1"/>
+      <w:numFmt w:val="decimal"/>
+      <w:lvlText w:val="%1."/>
+      <w:lvlJc w:val="left"/>
+      <w:pPr>
+        <w:tabs>
+          <w:tab w:val="num" w:pos="1224"/>
+        </w:tabs>
+        <w:ind w:left="1224" w:hanging="360"/>
+      </w:pPr>
+      <w:rPr>
+        <w:rFonts w:hint="default"/>
+      </w:rPr>
+    </w:lvl>
+    <w:lvl w:ilvl="1" w:tplc="04090003" w:tentative="1">
+      <w:start w:val="1"/>
+      <w:numFmt w:val="lowerLetter"/>
+      <w:lvlText w:val="%2."/>
+      <w:lvlJc w:val="left"/>
+      <w:pPr>
+        <w:tabs>
+          <w:tab w:val="num" w:pos="1440"/>
+        </w:tabs>
+        <w:ind w:left="1440" w:hanging="360"/>
+      </w:pPr>
+    </w:lvl>
+    <w:lvl w:ilvl="2" w:tplc="04090005" w:tentative="1">
+      <w:start w:val="1"/>
+      <w:numFmt w:val="lowerRoman"/>
+      <w:lvlText w:val="%3."/>
+      <w:lvlJc w:val="right"/>
+      <w:pPr>
+        <w:tabs>
+          <w:tab w:val="num" w:pos="2160"/>
+        </w:tabs>
+        <w:ind w:left="2160" w:hanging="180"/>
+      </w:pPr>
+    </w:lvl>
+    <w:lvl w:ilvl="3" w:tplc="04090001" w:tentative="1">
+      <w:start w:val="1"/>
+      <w:numFmt w:val="decimal"/>
+      <w:lvlText w:val="%4."/>
+      <w:lvlJc w:val="left"/>
+      <w:pPr>
+        <w:tabs>
+          <w:tab w:val="num" w:pos="2880"/>
+        </w:tabs>
+        <w:ind w:left="2880" w:hanging="360"/>
+      </w:pPr>
+    </w:lvl>
+    <w:lvl w:ilvl="4" w:tplc="04090003" w:tentative="1">
+      <w:start w:val="1"/>
+      <w:numFmt w:val="lowerLetter"/>
+      <w:lvlText w:val="%5."/>
+      <w:lvlJc w:val="left"/>
+      <w:pPr>
+        <w:tabs>
+          <w:tab w:val="num" w:pos="3600"/>
+        </w:tabs>
+        <w:ind w:left="3600" w:hanging="360"/>
+      </w:pPr>
+    </w:lvl>
+    <w:lvl w:ilvl="5" w:tplc="04090005" w:tentative="1">
+      <w:start w:val="1"/>
+      <w:numFmt w:val="lowerRoman"/>
+      <w:lvlText w:val="%6."/>
+      <w:lvlJc w:val="right"/>
+      <w:pPr>
+        <w:tabs>
+          <w:tab w:val="num" w:pos="4320"/>
+        </w:tabs>
+        <w:ind w:left="4320" w:hanging="180"/>
+      </w:pPr>
+    </w:lvl>
+    <w:lvl w:ilvl="6" w:tplc="04090001" w:tentative="1">
+      <w:start w:val="1"/>
+      <w:numFmt w:val="decimal"/>
+      <w:lvlText w:val="%7."/>
+      <w:lvlJc w:val="left"/>
+      <w:pPr>
+        <w:tabs>
+          <w:tab w:val="num" w:pos="5040"/>
+        </w:tabs>
+        <w:ind w:left="5040" w:hanging="360"/>
+      </w:pPr>
+    </w:lvl>
+    <w:lvl w:ilvl="7" w:tplc="04090003" w:tentative="1">
+      <w:start w:val="1"/>
+      <w:numFmt w:val="lowerLetter"/>
+      <w:lvlText w:val="%8."/>
+      <w:lvlJc w:val="left"/>
+      <w:pPr>
+        <w:tabs>
+          <w:tab w:val="num" w:pos="5760"/>
+        </w:tabs>
+        <w:ind w:left="5760" w:hanging="360"/>
+      </w:pPr>
+    </w:lvl>
+    <w:lvl w:ilvl="8" w:tplc="04090005" w:tentative="1">
+      <w:start w:val="1"/>
+      <w:numFmt w:val="lowerRoman"/>
+      <w:lvlText w:val="%9."/>
+      <w:lvlJc w:val="right"/>
+      <w:pPr>
+        <w:tabs>
+          <w:tab w:val="num" w:pos="6480"/>
+        </w:tabs>
+        <w:ind w:left="6480" w:hanging="180"/>
+      </w:pPr>
+    </w:lvl>
+  </w:abstractNum>
+  <w:abstractNum w:abstractNumId="17">
     <w:nsid w:val="1547006D"/>
     <w:multiLevelType w:val="hybridMultilevel"/>
     <w:tmpl w:val="CE1ED6B6"/>
@@ -1791,7 +2932,236 @@
       </w:pPr>
     </w:lvl>
   </w:abstractNum>
-  <w:abstractNum w:abstractNumId="2">
+  <w:abstractNum w:abstractNumId="18">
+    <w:nsid w:val="17E01A8F"/>
+    <w:multiLevelType w:val="hybridMultilevel"/>
+    <w:tmpl w:val="36DACA64"/>
+    <w:lvl w:ilvl="0" w:tplc="73423BBA">
+      <w:start w:val="1"/>
+      <w:numFmt w:val="bullet"/>
+      <w:lvlText w:val=""/>
+      <w:lvlJc w:val="left"/>
+      <w:pPr>
+        <w:ind w:left="720" w:hanging="360"/>
+      </w:pPr>
+      <w:rPr>
+        <w:rFonts w:ascii="Symbol" w:hAnsi="Symbol" w:hint="default"/>
+      </w:rPr>
+    </w:lvl>
+    <w:lvl w:ilvl="1" w:tplc="04090019" w:tentative="1">
+      <w:start w:val="1"/>
+      <w:numFmt w:val="bullet"/>
+      <w:lvlText w:val="o"/>
+      <w:lvlJc w:val="left"/>
+      <w:pPr>
+        <w:ind w:left="1440" w:hanging="360"/>
+      </w:pPr>
+      <w:rPr>
+        <w:rFonts w:ascii="Courier New" w:hAnsi="Courier New" w:cs="Courier New" w:hint="default"/>
+      </w:rPr>
+    </w:lvl>
+    <w:lvl w:ilvl="2" w:tplc="0409001B" w:tentative="1">
+      <w:start w:val="1"/>
+      <w:numFmt w:val="bullet"/>
+      <w:lvlText w:val=""/>
+      <w:lvlJc w:val="left"/>
+      <w:pPr>
+        <w:ind w:left="2160" w:hanging="360"/>
+      </w:pPr>
+      <w:rPr>
+        <w:rFonts w:ascii="Wingdings" w:hAnsi="Wingdings" w:hint="default"/>
+      </w:rPr>
+    </w:lvl>
+    <w:lvl w:ilvl="3" w:tplc="0409000F" w:tentative="1">
+      <w:start w:val="1"/>
+      <w:numFmt w:val="bullet"/>
+      <w:lvlText w:val=""/>
+      <w:lvlJc w:val="left"/>
+      <w:pPr>
+        <w:ind w:left="2880" w:hanging="360"/>
+      </w:pPr>
+      <w:rPr>
+        <w:rFonts w:ascii="Symbol" w:hAnsi="Symbol" w:hint="default"/>
+      </w:rPr>
+    </w:lvl>
+    <w:lvl w:ilvl="4" w:tplc="04090019" w:tentative="1">
+      <w:start w:val="1"/>
+      <w:numFmt w:val="bullet"/>
+      <w:lvlText w:val="o"/>
+      <w:lvlJc w:val="left"/>
+      <w:pPr>
+        <w:ind w:left="3600" w:hanging="360"/>
+      </w:pPr>
+      <w:rPr>
+        <w:rFonts w:ascii="Courier New" w:hAnsi="Courier New" w:cs="Courier New" w:hint="default"/>
+      </w:rPr>
+    </w:lvl>
+    <w:lvl w:ilvl="5" w:tplc="0409001B" w:tentative="1">
+      <w:start w:val="1"/>
+      <w:numFmt w:val="bullet"/>
+      <w:lvlText w:val=""/>
+      <w:lvlJc w:val="left"/>
+      <w:pPr>
+        <w:ind w:left="4320" w:hanging="360"/>
+      </w:pPr>
+      <w:rPr>
+        <w:rFonts w:ascii="Wingdings" w:hAnsi="Wingdings" w:hint="default"/>
+      </w:rPr>
+    </w:lvl>
+    <w:lvl w:ilvl="6" w:tplc="0409000F" w:tentative="1">
+      <w:start w:val="1"/>
+      <w:numFmt w:val="bullet"/>
+      <w:lvlText w:val=""/>
+      <w:lvlJc w:val="left"/>
+      <w:pPr>
+        <w:ind w:left="5040" w:hanging="360"/>
+      </w:pPr>
+      <w:rPr>
+        <w:rFonts w:ascii="Symbol" w:hAnsi="Symbol" w:hint="default"/>
+      </w:rPr>
+    </w:lvl>
+    <w:lvl w:ilvl="7" w:tplc="04090019" w:tentative="1">
+      <w:start w:val="1"/>
+      <w:numFmt w:val="bullet"/>
+      <w:lvlText w:val="o"/>
+      <w:lvlJc w:val="left"/>
+      <w:pPr>
+        <w:ind w:left="5760" w:hanging="360"/>
+      </w:pPr>
+      <w:rPr>
+        <w:rFonts w:ascii="Courier New" w:hAnsi="Courier New" w:cs="Courier New" w:hint="default"/>
+      </w:rPr>
+    </w:lvl>
+    <w:lvl w:ilvl="8" w:tplc="0409001B" w:tentative="1">
+      <w:start w:val="1"/>
+      <w:numFmt w:val="bullet"/>
+      <w:lvlText w:val=""/>
+      <w:lvlJc w:val="left"/>
+      <w:pPr>
+        <w:ind w:left="6480" w:hanging="360"/>
+      </w:pPr>
+      <w:rPr>
+        <w:rFonts w:ascii="Wingdings" w:hAnsi="Wingdings" w:hint="default"/>
+      </w:rPr>
+    </w:lvl>
+  </w:abstractNum>
+  <w:abstractNum w:abstractNumId="19">
+    <w:nsid w:val="1DCD6E59"/>
+    <w:multiLevelType w:val="hybridMultilevel"/>
+    <w:tmpl w:val="FF40EB8A"/>
+    <w:lvl w:ilvl="0" w:tplc="A8148926">
+      <w:start w:val="1"/>
+      <w:numFmt w:val="bullet"/>
+      <w:lvlText w:val=""/>
+      <w:lvlJc w:val="left"/>
+      <w:pPr>
+        <w:tabs>
+          <w:tab w:val="num" w:pos="360"/>
+        </w:tabs>
+        <w:ind w:left="360" w:hanging="360"/>
+      </w:pPr>
+      <w:rPr>
+        <w:rFonts w:ascii="Symbol" w:hAnsi="Symbol" w:hint="default"/>
+      </w:rPr>
+    </w:lvl>
+    <w:lvl w:ilvl="1" w:tplc="04090019" w:tentative="1">
+      <w:start w:val="1"/>
+      <w:numFmt w:val="lowerLetter"/>
+      <w:lvlText w:val="%2."/>
+      <w:lvlJc w:val="left"/>
+      <w:pPr>
+        <w:tabs>
+          <w:tab w:val="num" w:pos="1440"/>
+        </w:tabs>
+        <w:ind w:left="1440" w:hanging="360"/>
+      </w:pPr>
+    </w:lvl>
+    <w:lvl w:ilvl="2" w:tplc="0409001B" w:tentative="1">
+      <w:start w:val="1"/>
+      <w:numFmt w:val="lowerRoman"/>
+      <w:lvlText w:val="%3."/>
+      <w:lvlJc w:val="right"/>
+      <w:pPr>
+        <w:tabs>
+          <w:tab w:val="num" w:pos="2160"/>
+        </w:tabs>
+        <w:ind w:left="2160" w:hanging="180"/>
+      </w:pPr>
+    </w:lvl>
+    <w:lvl w:ilvl="3" w:tplc="0409000F" w:tentative="1">
+      <w:start w:val="1"/>
+      <w:numFmt w:val="decimal"/>
+      <w:lvlText w:val="%4."/>
+      <w:lvlJc w:val="left"/>
+      <w:pPr>
+        <w:tabs>
+          <w:tab w:val="num" w:pos="2880"/>
+        </w:tabs>
+        <w:ind w:left="2880" w:hanging="360"/>
+      </w:pPr>
+    </w:lvl>
+    <w:lvl w:ilvl="4" w:tplc="04090019" w:tentative="1">
+      <w:start w:val="1"/>
+      <w:numFmt w:val="lowerLetter"/>
+      <w:lvlText w:val="%5."/>
+      <w:lvlJc w:val="left"/>
+      <w:pPr>
+        <w:tabs>
+          <w:tab w:val="num" w:pos="3600"/>
+        </w:tabs>
+        <w:ind w:left="3600" w:hanging="360"/>
+      </w:pPr>
+    </w:lvl>
+    <w:lvl w:ilvl="5" w:tplc="0409001B" w:tentative="1">
+      <w:start w:val="1"/>
+      <w:numFmt w:val="lowerRoman"/>
+      <w:lvlText w:val="%6."/>
+      <w:lvlJc w:val="right"/>
+      <w:pPr>
+        <w:tabs>
+          <w:tab w:val="num" w:pos="4320"/>
+        </w:tabs>
+        <w:ind w:left="4320" w:hanging="180"/>
+      </w:pPr>
+    </w:lvl>
+    <w:lvl w:ilvl="6" w:tplc="0409000F" w:tentative="1">
+      <w:start w:val="1"/>
+      <w:numFmt w:val="decimal"/>
+      <w:lvlText w:val="%7."/>
+      <w:lvlJc w:val="left"/>
+      <w:pPr>
+        <w:tabs>
+          <w:tab w:val="num" w:pos="5040"/>
+        </w:tabs>
+        <w:ind w:left="5040" w:hanging="360"/>
+      </w:pPr>
+    </w:lvl>
+    <w:lvl w:ilvl="7" w:tplc="04090019" w:tentative="1">
+      <w:start w:val="1"/>
+      <w:numFmt w:val="lowerLetter"/>
+      <w:lvlText w:val="%8."/>
+      <w:lvlJc w:val="left"/>
+      <w:pPr>
+        <w:tabs>
+          <w:tab w:val="num" w:pos="5760"/>
+        </w:tabs>
+        <w:ind w:left="5760" w:hanging="360"/>
+      </w:pPr>
+    </w:lvl>
+    <w:lvl w:ilvl="8" w:tplc="0409001B" w:tentative="1">
+      <w:start w:val="1"/>
+      <w:numFmt w:val="lowerRoman"/>
+      <w:lvlText w:val="%9."/>
+      <w:lvlJc w:val="right"/>
+      <w:pPr>
+        <w:tabs>
+          <w:tab w:val="num" w:pos="6480"/>
+        </w:tabs>
+        <w:ind w:left="6480" w:hanging="180"/>
+      </w:pPr>
+    </w:lvl>
+  </w:abstractNum>
+  <w:abstractNum w:abstractNumId="20">
     <w:nsid w:val="23147492"/>
     <w:multiLevelType w:val="hybridMultilevel"/>
     <w:tmpl w:val="86DC0576"/>
@@ -1932,7 +3302,7 @@
       </w:rPr>
     </w:lvl>
   </w:abstractNum>
-  <w:abstractNum w:abstractNumId="3">
+  <w:abstractNum w:abstractNumId="21">
     <w:nsid w:val="370D39AE"/>
     <w:multiLevelType w:val="hybridMultilevel"/>
     <w:tmpl w:val="F4C8507E"/>
@@ -2049,7 +3419,7 @@
       </w:pPr>
     </w:lvl>
   </w:abstractNum>
-  <w:abstractNum w:abstractNumId="4">
+  <w:abstractNum w:abstractNumId="22">
     <w:nsid w:val="3A936702"/>
     <w:multiLevelType w:val="hybridMultilevel"/>
     <w:tmpl w:val="6E9E27F2"/>
@@ -2190,7 +3560,7 @@
       </w:rPr>
     </w:lvl>
   </w:abstractNum>
-  <w:abstractNum w:abstractNumId="5">
+  <w:abstractNum w:abstractNumId="23">
     <w:nsid w:val="449F5956"/>
     <w:multiLevelType w:val="hybridMultilevel"/>
     <w:tmpl w:val="00F87AA4"/>
@@ -2307,7 +3677,260 @@
       </w:pPr>
     </w:lvl>
   </w:abstractNum>
-  <w:abstractNum w:abstractNumId="6">
+  <w:abstractNum w:abstractNumId="24">
+    <w:nsid w:val="53593E90"/>
+    <w:multiLevelType w:val="hybridMultilevel"/>
+    <w:tmpl w:val="3A261BF8"/>
+    <w:lvl w:ilvl="0" w:tplc="F49A4C08">
+      <w:start w:val="1"/>
+      <w:numFmt w:val="lowerLetter"/>
+      <w:lvlText w:val="%1."/>
+      <w:lvlJc w:val="left"/>
+      <w:pPr>
+        <w:tabs>
+          <w:tab w:val="num" w:pos="1224"/>
+        </w:tabs>
+        <w:ind w:left="1224" w:hanging="360"/>
+      </w:pPr>
+      <w:rPr>
+        <w:rFonts w:hint="default"/>
+      </w:rPr>
+    </w:lvl>
+    <w:lvl w:ilvl="1" w:tplc="04090003" w:tentative="1">
+      <w:start w:val="1"/>
+      <w:numFmt w:val="bullet"/>
+      <w:lvlText w:val="o"/>
+      <w:lvlJc w:val="left"/>
+      <w:pPr>
+        <w:tabs>
+          <w:tab w:val="num" w:pos="1440"/>
+        </w:tabs>
+        <w:ind w:left="1440" w:hanging="360"/>
+      </w:pPr>
+      <w:rPr>
+        <w:rFonts w:ascii="Courier New" w:hAnsi="Courier New" w:cs="Courier New" w:hint="default"/>
+      </w:rPr>
+    </w:lvl>
+    <w:lvl w:ilvl="2" w:tplc="04090005" w:tentative="1">
+      <w:start w:val="1"/>
+      <w:numFmt w:val="bullet"/>
+      <w:lvlText w:val=""/>
+      <w:lvlJc w:val="left"/>
+      <w:pPr>
+        <w:tabs>
+          <w:tab w:val="num" w:pos="2160"/>
+        </w:tabs>
+        <w:ind w:left="2160" w:hanging="360"/>
+      </w:pPr>
+      <w:rPr>
+        <w:rFonts w:ascii="Wingdings" w:hAnsi="Wingdings" w:hint="default"/>
+      </w:rPr>
+    </w:lvl>
+    <w:lvl w:ilvl="3" w:tplc="04090001" w:tentative="1">
+      <w:start w:val="1"/>
+      <w:numFmt w:val="bullet"/>
+      <w:lvlText w:val=""/>
+      <w:lvlJc w:val="left"/>
+      <w:pPr>
+        <w:tabs>
+          <w:tab w:val="num" w:pos="2880"/>
+        </w:tabs>
+        <w:ind w:left="2880" w:hanging="360"/>
+      </w:pPr>
+      <w:rPr>
+        <w:rFonts w:ascii="Symbol" w:hAnsi="Symbol" w:hint="default"/>
+      </w:rPr>
+    </w:lvl>
+    <w:lvl w:ilvl="4" w:tplc="04090003" w:tentative="1">
+      <w:start w:val="1"/>
+      <w:numFmt w:val="bullet"/>
+      <w:lvlText w:val="o"/>
+      <w:lvlJc w:val="left"/>
+      <w:pPr>
+        <w:tabs>
+          <w:tab w:val="num" w:pos="3600"/>
+        </w:tabs>
+        <w:ind w:left="3600" w:hanging="360"/>
+      </w:pPr>
+      <w:rPr>
+        <w:rFonts w:ascii="Courier New" w:hAnsi="Courier New" w:cs="Courier New" w:hint="default"/>
+      </w:rPr>
+    </w:lvl>
+    <w:lvl w:ilvl="5" w:tplc="04090005" w:tentative="1">
+      <w:start w:val="1"/>
+      <w:numFmt w:val="bullet"/>
+      <w:lvlText w:val=""/>
+      <w:lvlJc w:val="left"/>
+      <w:pPr>
+        <w:tabs>
+          <w:tab w:val="num" w:pos="4320"/>
+        </w:tabs>
+        <w:ind w:left="4320" w:hanging="360"/>
+      </w:pPr>
+      <w:rPr>
+        <w:rFonts w:ascii="Wingdings" w:hAnsi="Wingdings" w:hint="default"/>
+      </w:rPr>
+    </w:lvl>
+    <w:lvl w:ilvl="6" w:tplc="04090001" w:tentative="1">
+      <w:start w:val="1"/>
+      <w:numFmt w:val="bullet"/>
+      <w:lvlText w:val=""/>
+      <w:lvlJc w:val="left"/>
+      <w:pPr>
+        <w:tabs>
+          <w:tab w:val="num" w:pos="5040"/>
+        </w:tabs>
+        <w:ind w:left="5040" w:hanging="360"/>
+      </w:pPr>
+      <w:rPr>
+        <w:rFonts w:ascii="Symbol" w:hAnsi="Symbol" w:hint="default"/>
+      </w:rPr>
+    </w:lvl>
+    <w:lvl w:ilvl="7" w:tplc="04090003" w:tentative="1">
+      <w:start w:val="1"/>
+      <w:numFmt w:val="bullet"/>
+      <w:lvlText w:val="o"/>
+      <w:lvlJc w:val="left"/>
+      <w:pPr>
+        <w:tabs>
+          <w:tab w:val="num" w:pos="5760"/>
+        </w:tabs>
+        <w:ind w:left="5760" w:hanging="360"/>
+      </w:pPr>
+      <w:rPr>
+        <w:rFonts w:ascii="Courier New" w:hAnsi="Courier New" w:cs="Courier New" w:hint="default"/>
+      </w:rPr>
+    </w:lvl>
+    <w:lvl w:ilvl="8" w:tplc="04090005" w:tentative="1">
+      <w:start w:val="1"/>
+      <w:numFmt w:val="bullet"/>
+      <w:lvlText w:val=""/>
+      <w:lvlJc w:val="left"/>
+      <w:pPr>
+        <w:tabs>
+          <w:tab w:val="num" w:pos="6480"/>
+        </w:tabs>
+        <w:ind w:left="6480" w:hanging="360"/>
+      </w:pPr>
+      <w:rPr>
+        <w:rFonts w:ascii="Wingdings" w:hAnsi="Wingdings" w:hint="default"/>
+      </w:rPr>
+    </w:lvl>
+  </w:abstractNum>
+  <w:abstractNum w:abstractNumId="25">
+    <w:nsid w:val="59CB0648"/>
+    <w:multiLevelType w:val="multilevel"/>
+    <w:tmpl w:val="0409001D"/>
+    <w:lvl w:ilvl="0">
+      <w:start w:val="1"/>
+      <w:numFmt w:val="decimal"/>
+      <w:lvlText w:val="%1)"/>
+      <w:lvlJc w:val="left"/>
+      <w:pPr>
+        <w:tabs>
+          <w:tab w:val="num" w:pos="360"/>
+        </w:tabs>
+        <w:ind w:left="360" w:hanging="360"/>
+      </w:pPr>
+    </w:lvl>
+    <w:lvl w:ilvl="1">
+      <w:start w:val="1"/>
+      <w:numFmt w:val="lowerLetter"/>
+      <w:lvlText w:val="%2)"/>
+      <w:lvlJc w:val="left"/>
+      <w:pPr>
+        <w:tabs>
+          <w:tab w:val="num" w:pos="720"/>
+        </w:tabs>
+        <w:ind w:left="720" w:hanging="360"/>
+      </w:pPr>
+    </w:lvl>
+    <w:lvl w:ilvl="2">
+      <w:start w:val="1"/>
+      <w:numFmt w:val="lowerRoman"/>
+      <w:lvlText w:val="%3)"/>
+      <w:lvlJc w:val="left"/>
+      <w:pPr>
+        <w:tabs>
+          <w:tab w:val="num" w:pos="1080"/>
+        </w:tabs>
+        <w:ind w:left="1080" w:hanging="360"/>
+      </w:pPr>
+    </w:lvl>
+    <w:lvl w:ilvl="3">
+      <w:start w:val="1"/>
+      <w:numFmt w:val="decimal"/>
+      <w:lvlText w:val="(%4)"/>
+      <w:lvlJc w:val="left"/>
+      <w:pPr>
+        <w:tabs>
+          <w:tab w:val="num" w:pos="1440"/>
+        </w:tabs>
+        <w:ind w:left="1440" w:hanging="360"/>
+      </w:pPr>
+    </w:lvl>
+    <w:lvl w:ilvl="4">
+      <w:start w:val="1"/>
+      <w:numFmt w:val="lowerLetter"/>
+      <w:lvlText w:val="(%5)"/>
+      <w:lvlJc w:val="left"/>
+      <w:pPr>
+        <w:tabs>
+          <w:tab w:val="num" w:pos="1800"/>
+        </w:tabs>
+        <w:ind w:left="1800" w:hanging="360"/>
+      </w:pPr>
+    </w:lvl>
+    <w:lvl w:ilvl="5">
+      <w:start w:val="1"/>
+      <w:numFmt w:val="lowerRoman"/>
+      <w:lvlText w:val="(%6)"/>
+      <w:lvlJc w:val="left"/>
+      <w:pPr>
+        <w:tabs>
+          <w:tab w:val="num" w:pos="2160"/>
+        </w:tabs>
+        <w:ind w:left="2160" w:hanging="360"/>
+      </w:pPr>
+    </w:lvl>
+    <w:lvl w:ilvl="6">
+      <w:start w:val="1"/>
+      <w:numFmt w:val="decimal"/>
+      <w:lvlText w:val="%7."/>
+      <w:lvlJc w:val="left"/>
+      <w:pPr>
+        <w:tabs>
+          <w:tab w:val="num" w:pos="2520"/>
+        </w:tabs>
+        <w:ind w:left="2520" w:hanging="360"/>
+      </w:pPr>
+    </w:lvl>
+    <w:lvl w:ilvl="7">
+      <w:start w:val="1"/>
+      <w:numFmt w:val="lowerLetter"/>
+      <w:lvlText w:val="%8."/>
+      <w:lvlJc w:val="left"/>
+      <w:pPr>
+        <w:tabs>
+          <w:tab w:val="num" w:pos="2880"/>
+        </w:tabs>
+        <w:ind w:left="2880" w:hanging="360"/>
+      </w:pPr>
+    </w:lvl>
+    <w:lvl w:ilvl="8">
+      <w:start w:val="1"/>
+      <w:numFmt w:val="lowerRoman"/>
+      <w:lvlText w:val="%9."/>
+      <w:lvlJc w:val="left"/>
+      <w:pPr>
+        <w:tabs>
+          <w:tab w:val="num" w:pos="3240"/>
+        </w:tabs>
+        <w:ind w:left="3240" w:hanging="360"/>
+      </w:pPr>
+    </w:lvl>
+  </w:abstractNum>
+  <w:abstractNum w:abstractNumId="26">
     <w:nsid w:val="5CC25960"/>
     <w:multiLevelType w:val="hybridMultilevel"/>
     <w:tmpl w:val="5F9C4C10"/>
@@ -2424,7 +4047,287 @@
       </w:pPr>
     </w:lvl>
   </w:abstractNum>
-  <w:abstractNum w:abstractNumId="7">
+  <w:abstractNum w:abstractNumId="27">
+    <w:nsid w:val="620775CB"/>
+    <w:multiLevelType w:val="hybridMultilevel"/>
+    <w:tmpl w:val="97E237D0"/>
+    <w:lvl w:ilvl="0" w:tplc="DFA682B4">
+      <w:start w:val="1"/>
+      <w:numFmt w:val="bullet"/>
+      <w:lvlText w:val=""/>
+      <w:lvlJc w:val="left"/>
+      <w:pPr>
+        <w:tabs>
+          <w:tab w:val="num" w:pos="1512"/>
+        </w:tabs>
+        <w:ind w:left="1584" w:hanging="576"/>
+      </w:pPr>
+      <w:rPr>
+        <w:rFonts w:ascii="Symbol" w:hAnsi="Symbol" w:hint="default"/>
+      </w:rPr>
+    </w:lvl>
+    <w:lvl w:ilvl="1" w:tplc="04090003" w:tentative="1">
+      <w:start w:val="1"/>
+      <w:numFmt w:val="bullet"/>
+      <w:lvlText w:val="o"/>
+      <w:lvlJc w:val="left"/>
+      <w:pPr>
+        <w:tabs>
+          <w:tab w:val="num" w:pos="1440"/>
+        </w:tabs>
+        <w:ind w:left="1440" w:hanging="360"/>
+      </w:pPr>
+      <w:rPr>
+        <w:rFonts w:ascii="Courier New" w:hAnsi="Courier New" w:cs="Courier New" w:hint="default"/>
+      </w:rPr>
+    </w:lvl>
+    <w:lvl w:ilvl="2" w:tplc="04090005" w:tentative="1">
+      <w:start w:val="1"/>
+      <w:numFmt w:val="bullet"/>
+      <w:lvlText w:val=""/>
+      <w:lvlJc w:val="left"/>
+      <w:pPr>
+        <w:tabs>
+          <w:tab w:val="num" w:pos="2160"/>
+        </w:tabs>
+        <w:ind w:left="2160" w:hanging="360"/>
+      </w:pPr>
+      <w:rPr>
+        <w:rFonts w:ascii="Wingdings" w:hAnsi="Wingdings" w:hint="default"/>
+      </w:rPr>
+    </w:lvl>
+    <w:lvl w:ilvl="3" w:tplc="04090001" w:tentative="1">
+      <w:start w:val="1"/>
+      <w:numFmt w:val="bullet"/>
+      <w:lvlText w:val=""/>
+      <w:lvlJc w:val="left"/>
+      <w:pPr>
+        <w:tabs>
+          <w:tab w:val="num" w:pos="2880"/>
+        </w:tabs>
+        <w:ind w:left="2880" w:hanging="360"/>
+      </w:pPr>
+      <w:rPr>
+        <w:rFonts w:ascii="Symbol" w:hAnsi="Symbol" w:hint="default"/>
+      </w:rPr>
+    </w:lvl>
+    <w:lvl w:ilvl="4" w:tplc="04090003" w:tentative="1">
+      <w:start w:val="1"/>
+      <w:numFmt w:val="bullet"/>
+      <w:lvlText w:val="o"/>
+      <w:lvlJc w:val="left"/>
+      <w:pPr>
+        <w:tabs>
+          <w:tab w:val="num" w:pos="3600"/>
+        </w:tabs>
+        <w:ind w:left="3600" w:hanging="360"/>
+      </w:pPr>
+      <w:rPr>
+        <w:rFonts w:ascii="Courier New" w:hAnsi="Courier New" w:cs="Courier New" w:hint="default"/>
+      </w:rPr>
+    </w:lvl>
+    <w:lvl w:ilvl="5" w:tplc="04090005" w:tentative="1">
+      <w:start w:val="1"/>
+      <w:numFmt w:val="bullet"/>
+      <w:lvlText w:val=""/>
+      <w:lvlJc w:val="left"/>
+      <w:pPr>
+        <w:tabs>
+          <w:tab w:val="num" w:pos="4320"/>
+        </w:tabs>
+        <w:ind w:left="4320" w:hanging="360"/>
+      </w:pPr>
+      <w:rPr>
+        <w:rFonts w:ascii="Wingdings" w:hAnsi="Wingdings" w:hint="default"/>
+      </w:rPr>
+    </w:lvl>
+    <w:lvl w:ilvl="6" w:tplc="04090001" w:tentative="1">
+      <w:start w:val="1"/>
+      <w:numFmt w:val="bullet"/>
+      <w:lvlText w:val=""/>
+      <w:lvlJc w:val="left"/>
+      <w:pPr>
+        <w:tabs>
+          <w:tab w:val="num" w:pos="5040"/>
+        </w:tabs>
+        <w:ind w:left="5040" w:hanging="360"/>
+      </w:pPr>
+      <w:rPr>
+        <w:rFonts w:ascii="Symbol" w:hAnsi="Symbol" w:hint="default"/>
+      </w:rPr>
+    </w:lvl>
+    <w:lvl w:ilvl="7" w:tplc="04090003" w:tentative="1">
+      <w:start w:val="1"/>
+      <w:numFmt w:val="bullet"/>
+      <w:lvlText w:val="o"/>
+      <w:lvlJc w:val="left"/>
+      <w:pPr>
+        <w:tabs>
+          <w:tab w:val="num" w:pos="5760"/>
+        </w:tabs>
+        <w:ind w:left="5760" w:hanging="360"/>
+      </w:pPr>
+      <w:rPr>
+        <w:rFonts w:ascii="Courier New" w:hAnsi="Courier New" w:cs="Courier New" w:hint="default"/>
+      </w:rPr>
+    </w:lvl>
+    <w:lvl w:ilvl="8" w:tplc="04090005" w:tentative="1">
+      <w:start w:val="1"/>
+      <w:numFmt w:val="bullet"/>
+      <w:lvlText w:val=""/>
+      <w:lvlJc w:val="left"/>
+      <w:pPr>
+        <w:tabs>
+          <w:tab w:val="num" w:pos="6480"/>
+        </w:tabs>
+        <w:ind w:left="6480" w:hanging="360"/>
+      </w:pPr>
+      <w:rPr>
+        <w:rFonts w:ascii="Wingdings" w:hAnsi="Wingdings" w:hint="default"/>
+      </w:rPr>
+    </w:lvl>
+  </w:abstractNum>
+  <w:abstractNum w:abstractNumId="28">
+    <w:nsid w:val="74856BAC"/>
+    <w:multiLevelType w:val="multilevel"/>
+    <w:tmpl w:val="42704426"/>
+    <w:lvl w:ilvl="0">
+      <w:start w:val="1"/>
+      <w:numFmt w:val="decimalZero"/>
+      <w:lvlText w:val="%1."/>
+      <w:lvlJc w:val="left"/>
+      <w:pPr>
+        <w:tabs>
+          <w:tab w:val="num" w:pos="0"/>
+        </w:tabs>
+        <w:ind w:left="0" w:firstLine="0"/>
+      </w:pPr>
+      <w:rPr>
+        <w:rFonts w:hint="default"/>
+      </w:rPr>
+    </w:lvl>
+    <w:lvl w:ilvl="1">
+      <w:start w:val="1"/>
+      <w:numFmt w:val="decimalZero"/>
+      <w:lvlText w:val="%2)"/>
+      <w:lvlJc w:val="left"/>
+      <w:pPr>
+        <w:tabs>
+          <w:tab w:val="num" w:pos="0"/>
+        </w:tabs>
+        <w:ind w:left="0" w:firstLine="0"/>
+      </w:pPr>
+      <w:rPr>
+        <w:rFonts w:hint="default"/>
+      </w:rPr>
+    </w:lvl>
+    <w:lvl w:ilvl="2">
+      <w:start w:val="1"/>
+      <w:numFmt w:val="lowerLetter"/>
+      <w:lvlText w:val="%3)"/>
+      <w:lvlJc w:val="left"/>
+      <w:pPr>
+        <w:tabs>
+          <w:tab w:val="num" w:pos="0"/>
+        </w:tabs>
+        <w:ind w:left="720" w:hanging="432"/>
+      </w:pPr>
+      <w:rPr>
+        <w:rFonts w:hint="default"/>
+      </w:rPr>
+    </w:lvl>
+    <w:lvl w:ilvl="3">
+      <w:start w:val="1"/>
+      <w:numFmt w:val="lowerRoman"/>
+      <w:lvlText w:val="(%4)"/>
+      <w:lvlJc w:val="right"/>
+      <w:pPr>
+        <w:tabs>
+          <w:tab w:val="num" w:pos="0"/>
+        </w:tabs>
+        <w:ind w:left="864" w:hanging="144"/>
+      </w:pPr>
+      <w:rPr>
+        <w:rFonts w:hint="default"/>
+      </w:rPr>
+    </w:lvl>
+    <w:lvl w:ilvl="4">
+      <w:start w:val="1"/>
+      <w:numFmt w:val="decimal"/>
+      <w:lvlText w:val="(%5)"/>
+      <w:lvlJc w:val="left"/>
+      <w:pPr>
+        <w:tabs>
+          <w:tab w:val="num" w:pos="0"/>
+        </w:tabs>
+        <w:ind w:left="1008" w:hanging="432"/>
+      </w:pPr>
+      <w:rPr>
+        <w:rFonts w:hint="default"/>
+      </w:rPr>
+    </w:lvl>
+    <w:lvl w:ilvl="5">
+      <w:start w:val="1"/>
+      <w:numFmt w:val="lowerRoman"/>
+      <w:lvlText w:val="(%6)"/>
+      <w:lvlJc w:val="left"/>
+      <w:pPr>
+        <w:tabs>
+          <w:tab w:val="num" w:pos="3744"/>
+        </w:tabs>
+        <w:ind w:left="3744" w:hanging="360"/>
+      </w:pPr>
+      <w:rPr>
+        <w:rFonts w:hint="default"/>
+      </w:rPr>
+    </w:lvl>
+    <w:lvl w:ilvl="6">
+      <w:start w:val="1"/>
+      <w:numFmt w:val="decimal"/>
+      <w:lvlText w:val="%7."/>
+      <w:lvlJc w:val="left"/>
+      <w:pPr>
+        <w:tabs>
+          <w:tab w:val="num" w:pos="4104"/>
+        </w:tabs>
+        <w:ind w:left="4104" w:hanging="360"/>
+      </w:pPr>
+      <w:rPr>
+        <w:rFonts w:hint="default"/>
+      </w:rPr>
+    </w:lvl>
+    <w:lvl w:ilvl="7">
+      <w:start w:val="1"/>
+      <w:numFmt w:val="lowerLetter"/>
+      <w:lvlText w:val="%8."/>
+      <w:lvlJc w:val="left"/>
+      <w:pPr>
+        <w:tabs>
+          <w:tab w:val="num" w:pos="4464"/>
+        </w:tabs>
+        <w:ind w:left="4464" w:hanging="360"/>
+      </w:pPr>
+      <w:rPr>
+        <w:rFonts w:hint="default"/>
+      </w:rPr>
+    </w:lvl>
+    <w:lvl w:ilvl="8">
+      <w:start w:val="1"/>
+      <w:numFmt w:val="lowerRoman"/>
+      <w:lvlText w:val="%9."/>
+      <w:lvlJc w:val="left"/>
+      <w:pPr>
+        <w:tabs>
+          <w:tab w:val="num" w:pos="4824"/>
+        </w:tabs>
+        <w:ind w:left="4824" w:hanging="360"/>
+      </w:pPr>
+      <w:rPr>
+        <w:rFonts w:hint="default"/>
+      </w:rPr>
+    </w:lvl>
+  </w:abstractNum>
+  <w:abstractNum w:abstractNumId="29">
     <w:nsid w:val="74861BBF"/>
     <w:multiLevelType w:val="hybridMultilevel"/>
     <w:tmpl w:val="3886EBBC"/>
@@ -2565,32 +4468,229 @@
       </w:rPr>
     </w:lvl>
   </w:abstractNum>
+  <w:abstractNum w:abstractNumId="30">
+    <w:nsid w:val="7D1263C5"/>
+    <w:multiLevelType w:val="multilevel"/>
+    <w:tmpl w:val="0409001D"/>
+    <w:lvl w:ilvl="0">
+      <w:start w:val="1"/>
+      <w:numFmt w:val="decimal"/>
+      <w:lvlText w:val="%1)"/>
+      <w:lvlJc w:val="left"/>
+      <w:pPr>
+        <w:tabs>
+          <w:tab w:val="num" w:pos="360"/>
+        </w:tabs>
+        <w:ind w:left="360" w:hanging="360"/>
+      </w:pPr>
+    </w:lvl>
+    <w:lvl w:ilvl="1">
+      <w:start w:val="1"/>
+      <w:numFmt w:val="lowerLetter"/>
+      <w:lvlText w:val="%2)"/>
+      <w:lvlJc w:val="left"/>
+      <w:pPr>
+        <w:tabs>
+          <w:tab w:val="num" w:pos="720"/>
+        </w:tabs>
+        <w:ind w:left="720" w:hanging="360"/>
+      </w:pPr>
+    </w:lvl>
+    <w:lvl w:ilvl="2">
+      <w:start w:val="1"/>
+      <w:numFmt w:val="lowerRoman"/>
+      <w:lvlText w:val="%3)"/>
+      <w:lvlJc w:val="left"/>
+      <w:pPr>
+        <w:tabs>
+          <w:tab w:val="num" w:pos="1080"/>
+        </w:tabs>
+        <w:ind w:left="1080" w:hanging="360"/>
+      </w:pPr>
+    </w:lvl>
+    <w:lvl w:ilvl="3">
+      <w:start w:val="1"/>
+      <w:numFmt w:val="decimal"/>
+      <w:lvlText w:val="(%4)"/>
+      <w:lvlJc w:val="left"/>
+      <w:pPr>
+        <w:tabs>
+          <w:tab w:val="num" w:pos="1440"/>
+        </w:tabs>
+        <w:ind w:left="1440" w:hanging="360"/>
+      </w:pPr>
+    </w:lvl>
+    <w:lvl w:ilvl="4">
+      <w:start w:val="1"/>
+      <w:numFmt w:val="lowerLetter"/>
+      <w:lvlText w:val="(%5)"/>
+      <w:lvlJc w:val="left"/>
+      <w:pPr>
+        <w:tabs>
+          <w:tab w:val="num" w:pos="1800"/>
+        </w:tabs>
+        <w:ind w:left="1800" w:hanging="360"/>
+      </w:pPr>
+    </w:lvl>
+    <w:lvl w:ilvl="5">
+      <w:start w:val="1"/>
+      <w:numFmt w:val="lowerRoman"/>
+      <w:lvlText w:val="(%6)"/>
+      <w:lvlJc w:val="left"/>
+      <w:pPr>
+        <w:tabs>
+          <w:tab w:val="num" w:pos="2160"/>
+        </w:tabs>
+        <w:ind w:left="2160" w:hanging="360"/>
+      </w:pPr>
+    </w:lvl>
+    <w:lvl w:ilvl="6">
+      <w:start w:val="1"/>
+      <w:numFmt w:val="decimal"/>
+      <w:lvlText w:val="%7."/>
+      <w:lvlJc w:val="left"/>
+      <w:pPr>
+        <w:tabs>
+          <w:tab w:val="num" w:pos="2520"/>
+        </w:tabs>
+        <w:ind w:left="2520" w:hanging="360"/>
+      </w:pPr>
+    </w:lvl>
+    <w:lvl w:ilvl="7">
+      <w:start w:val="1"/>
+      <w:numFmt w:val="lowerLetter"/>
+      <w:lvlText w:val="%8."/>
+      <w:lvlJc w:val="left"/>
+      <w:pPr>
+        <w:tabs>
+          <w:tab w:val="num" w:pos="2880"/>
+        </w:tabs>
+        <w:ind w:left="2880" w:hanging="360"/>
+      </w:pPr>
+    </w:lvl>
+    <w:lvl w:ilvl="8">
+      <w:start w:val="1"/>
+      <w:numFmt w:val="lowerRoman"/>
+      <w:lvlText w:val="%9."/>
+      <w:lvlJc w:val="left"/>
+      <w:pPr>
+        <w:tabs>
+          <w:tab w:val="num" w:pos="3240"/>
+        </w:tabs>
+        <w:ind w:left="3240" w:hanging="360"/>
+      </w:pPr>
+    </w:lvl>
+  </w:abstractNum>
   <w:num w:numId="1">
-    <w:abstractNumId w:val="6"/>
+    <w:abstractNumId w:val="26"/>
   </w:num>
   <w:num w:numId="2">
-    <w:abstractNumId w:val="0"/>
+    <w:abstractNumId w:val="13"/>
   </w:num>
   <w:num w:numId="3">
-    <w:abstractNumId w:val="7"/>
+    <w:abstractNumId w:val="29"/>
   </w:num>
   <w:num w:numId="4">
-    <w:abstractNumId w:val="2"/>
+    <w:abstractNumId w:val="20"/>
   </w:num>
   <w:num w:numId="5">
-    <w:abstractNumId w:val="5"/>
+    <w:abstractNumId w:val="23"/>
   </w:num>
   <w:num w:numId="6">
-    <w:abstractNumId w:val="1"/>
+    <w:abstractNumId w:val="17"/>
   </w:num>
   <w:num w:numId="7">
-    <w:abstractNumId w:val="3"/>
+    <w:abstractNumId w:val="21"/>
     <w:lvlOverride w:ilvl="0">
       <w:startOverride w:val="1"/>
     </w:lvlOverride>
   </w:num>
   <w:num w:numId="8">
+    <w:abstractNumId w:val="22"/>
+  </w:num>
+  <w:num w:numId="9">
+    <w:abstractNumId w:val="16"/>
+  </w:num>
+  <w:num w:numId="10">
+    <w:abstractNumId w:val="24"/>
+  </w:num>
+  <w:num w:numId="11">
+    <w:abstractNumId w:val="27"/>
+  </w:num>
+  <w:num w:numId="12">
+    <w:abstractNumId w:val="21"/>
+  </w:num>
+  <w:num w:numId="13">
+    <w:abstractNumId w:val="28"/>
+  </w:num>
+  <w:num w:numId="14">
+    <w:abstractNumId w:val="14"/>
+  </w:num>
+  <w:num w:numId="15">
+    <w:abstractNumId w:val="9"/>
+  </w:num>
+  <w:num w:numId="16">
+    <w:abstractNumId w:val="7"/>
+  </w:num>
+  <w:num w:numId="17">
+    <w:abstractNumId w:val="6"/>
+  </w:num>
+  <w:num w:numId="18">
+    <w:abstractNumId w:val="5"/>
+  </w:num>
+  <w:num w:numId="19">
     <w:abstractNumId w:val="4"/>
+  </w:num>
+  <w:num w:numId="20">
+    <w:abstractNumId w:val="8"/>
+  </w:num>
+  <w:num w:numId="21">
+    <w:abstractNumId w:val="3"/>
+  </w:num>
+  <w:num w:numId="22">
+    <w:abstractNumId w:val="2"/>
+  </w:num>
+  <w:num w:numId="23">
+    <w:abstractNumId w:val="1"/>
+  </w:num>
+  <w:num w:numId="24">
+    <w:abstractNumId w:val="0"/>
+  </w:num>
+  <w:num w:numId="25">
+    <w:abstractNumId w:val="12"/>
+  </w:num>
+  <w:num w:numId="26">
+    <w:abstractNumId w:val="10"/>
+  </w:num>
+  <w:num w:numId="27">
+    <w:abstractNumId w:val="30"/>
+  </w:num>
+  <w:num w:numId="28">
+    <w:abstractNumId w:val="11"/>
+  </w:num>
+  <w:num w:numId="29">
+    <w:abstractNumId w:val="25"/>
+  </w:num>
+  <w:num w:numId="30">
+    <w:abstractNumId w:val="10"/>
+    <w:lvlOverride w:ilvl="0">
+      <w:startOverride w:val="1"/>
+    </w:lvlOverride>
+  </w:num>
+  <w:num w:numId="31">
+    <w:abstractNumId w:val="18"/>
+  </w:num>
+  <w:num w:numId="32">
+    <w:abstractNumId w:val="24"/>
+    <w:lvlOverride w:ilvl="0">
+      <w:startOverride w:val="1"/>
+    </w:lvlOverride>
+  </w:num>
+  <w:num w:numId="33">
+    <w:abstractNumId w:val="19"/>
+  </w:num>
+  <w:num w:numId="34">
+    <w:abstractNumId w:val="15"/>
   </w:num>
   <w:numIdMacAtCleanup w:val="8"/>
 </w:numbering>
@@ -2985,7 +5085,7 @@
   <w:style w:type="paragraph" w:default="1" w:styleId="Normal">
     <w:name w:val="Normal"/>
     <w:qFormat/>
-    <w:rsid w:val="00F37DE9"/>
+    <w:rsid w:val="00D62DE6"/>
     <w:pPr>
       <w:spacing w:after="200" w:line="276" w:lineRule="auto"/>
     </w:pPr>
@@ -3001,7 +5101,7 @@
     <w:next w:val="Normal"/>
     <w:link w:val="Heading1Char"/>
     <w:qFormat/>
-    <w:rsid w:val="00F37DE9"/>
+    <w:rsid w:val="00D62DE6"/>
     <w:pPr>
       <w:keepNext/>
       <w:spacing w:before="360" w:after="120" w:line="240" w:lineRule="auto"/>
@@ -3021,7 +5121,7 @@
     <w:next w:val="Normal"/>
     <w:link w:val="Heading2Char"/>
     <w:qFormat/>
-    <w:rsid w:val="00F37DE9"/>
+    <w:rsid w:val="00D62DE6"/>
     <w:pPr>
       <w:keepNext/>
       <w:spacing w:before="360" w:after="120" w:line="240" w:lineRule="auto"/>
@@ -3041,7 +5141,7 @@
     <w:next w:val="Normal"/>
     <w:link w:val="Heading3Char"/>
     <w:qFormat/>
-    <w:rsid w:val="00F37DE9"/>
+    <w:rsid w:val="00D62DE6"/>
     <w:pPr>
       <w:keepNext/>
       <w:spacing w:before="360" w:after="120" w:line="240" w:lineRule="auto"/>
@@ -3060,7 +5160,7 @@
     <w:next w:val="Normal"/>
     <w:link w:val="Heading4Char"/>
     <w:qFormat/>
-    <w:rsid w:val="00F37DE9"/>
+    <w:rsid w:val="00D62DE6"/>
     <w:pPr>
       <w:keepNext/>
       <w:spacing w:before="360" w:after="120" w:line="240" w:lineRule="auto"/>
@@ -3080,7 +5180,7 @@
     <w:next w:val="Normal"/>
     <w:link w:val="Heading5Char"/>
     <w:qFormat/>
-    <w:rsid w:val="00F37DE9"/>
+    <w:rsid w:val="00D62DE6"/>
     <w:pPr>
       <w:spacing w:before="360" w:after="240" w:line="240" w:lineRule="auto"/>
       <w:outlineLvl w:val="4"/>
@@ -3112,7 +5212,7 @@
     <w:name w:val="Default Paragraph Font"/>
     <w:uiPriority w:val="1"/>
     <w:unhideWhenUsed/>
-    <w:rsid w:val="00F37DE9"/>
+    <w:rsid w:val="00D62DE6"/>
   </w:style>
   <w:style w:type="table" w:default="1" w:styleId="TableNormal">
     <w:name w:val="Normal Table"/>
@@ -3134,7 +5234,7 @@
     <w:uiPriority w:val="99"/>
     <w:semiHidden/>
     <w:unhideWhenUsed/>
-    <w:rsid w:val="00F37DE9"/>
+    <w:rsid w:val="00D62DE6"/>
   </w:style>
   <w:style w:type="character" w:customStyle="1" w:styleId="Heading1Char">
     <w:name w:val="Heading 1 Char"/>
@@ -3235,7 +5335,7 @@
   <w:style w:type="paragraph" w:customStyle="1" w:styleId="Bullet">
     <w:name w:val="Bullet"/>
     <w:basedOn w:val="Normal"/>
-    <w:rsid w:val="00F37DE9"/>
+    <w:rsid w:val="00D62DE6"/>
     <w:pPr>
       <w:keepLines/>
       <w:numPr>
@@ -3251,7 +5351,7 @@
   </w:style>
   <w:style w:type="character" w:customStyle="1" w:styleId="CodeBold">
     <w:name w:val="Code Bold"/>
-    <w:rsid w:val="00F37DE9"/>
+    <w:rsid w:val="00D62DE6"/>
     <w:rPr>
       <w:rFonts w:ascii="TheSansMonoConBlack" w:hAnsi="TheSansMonoConBlack"/>
       <w:sz w:val="18"/>
@@ -3262,7 +5362,7 @@
     <w:next w:val="Normal"/>
     <w:autoRedefine/>
     <w:qFormat/>
-    <w:rsid w:val="00F37DE9"/>
+    <w:rsid w:val="00D62DE6"/>
     <w:pPr>
       <w:keepNext/>
       <w:spacing w:after="240"/>
@@ -3278,7 +5378,7 @@
   <w:style w:type="paragraph" w:customStyle="1" w:styleId="ChapterTitle">
     <w:name w:val="Chapter Title"/>
     <w:next w:val="Normal"/>
-    <w:rsid w:val="00F37DE9"/>
+    <w:rsid w:val="00D62DE6"/>
     <w:pPr>
       <w:spacing w:before="240" w:after="1200"/>
     </w:pPr>
@@ -3293,7 +5393,7 @@
     <w:name w:val="Figure Caption"/>
     <w:next w:val="Normal"/>
     <w:qFormat/>
-    <w:rsid w:val="00F37DE9"/>
+    <w:rsid w:val="00D62DE6"/>
     <w:pPr>
       <w:tabs>
         <w:tab w:val="left" w:pos="576"/>
@@ -3314,7 +5414,7 @@
     <w:next w:val="Normal"/>
     <w:link w:val="CodeCaptionChar"/>
     <w:qFormat/>
-    <w:rsid w:val="00F37DE9"/>
+    <w:rsid w:val="00D62DE6"/>
     <w:pPr>
       <w:tabs>
         <w:tab w:val="left" w:pos="576"/>
@@ -3370,7 +5470,7 @@
   <w:style w:type="paragraph" w:customStyle="1" w:styleId="NumSubList">
     <w:name w:val="Num Sub List"/>
     <w:basedOn w:val="Normal"/>
-    <w:rsid w:val="00F37DE9"/>
+    <w:rsid w:val="00D62DE6"/>
     <w:pPr>
       <w:numPr>
         <w:numId w:val="8"/>
@@ -3392,7 +5492,7 @@
     <w:name w:val="Bullet Sub List"/>
     <w:basedOn w:val="Bullet"/>
     <w:next w:val="Normal"/>
-    <w:rsid w:val="00F37DE9"/>
+    <w:rsid w:val="00D62DE6"/>
     <w:pPr>
       <w:ind w:left="1368"/>
     </w:pPr>
@@ -3519,7 +5619,7 @@
     <w:next w:val="BodyText"/>
     <w:link w:val="QuoteChar"/>
     <w:qFormat/>
-    <w:rsid w:val="00F37DE9"/>
+    <w:rsid w:val="00D62DE6"/>
     <w:pPr>
       <w:tabs>
         <w:tab w:val="left" w:pos="346"/>
@@ -3550,7 +5650,7 @@
   <w:style w:type="paragraph" w:customStyle="1" w:styleId="Results">
     <w:name w:val="Results"/>
     <w:basedOn w:val="Normal"/>
-    <w:rsid w:val="00F37DE9"/>
+    <w:rsid w:val="00D62DE6"/>
     <w:pPr>
       <w:pBdr>
         <w:top w:val="single" w:sz="18" w:space="5" w:color="999999"/>
@@ -3582,7 +5682,7 @@
     <w:basedOn w:val="Normal"/>
     <w:link w:val="ExerciseBodyChar"/>
     <w:qFormat/>
-    <w:rsid w:val="00F37DE9"/>
+    <w:rsid w:val="00D62DE6"/>
     <w:pPr>
       <w:spacing w:before="120"/>
       <w:ind w:left="288" w:right="288"/>
@@ -3604,7 +5704,7 @@
   <w:style w:type="paragraph" w:customStyle="1" w:styleId="ExerciseBullet">
     <w:name w:val="Exercise Bullet"/>
     <w:basedOn w:val="Normal"/>
-    <w:rsid w:val="00F37DE9"/>
+    <w:rsid w:val="00D62DE6"/>
     <w:pPr>
       <w:framePr w:wrap="notBeside" w:vAnchor="text" w:hAnchor="text" w:y="1"/>
       <w:numPr>
@@ -3623,7 +5723,7 @@
     <w:basedOn w:val="Normal"/>
     <w:link w:val="SideBarCodeChar"/>
     <w:qFormat/>
-    <w:rsid w:val="00F37DE9"/>
+    <w:rsid w:val="00D62DE6"/>
     <w:pPr>
       <w:spacing w:before="360" w:after="240"/>
       <w:ind w:left="288" w:right="288"/>
@@ -3646,7 +5746,7 @@
   <w:style w:type="paragraph" w:customStyle="1" w:styleId="TableText">
     <w:name w:val="Table Text"/>
     <w:qFormat/>
-    <w:rsid w:val="00F37DE9"/>
+    <w:rsid w:val="00D62DE6"/>
     <w:pPr>
       <w:spacing w:before="120" w:after="120"/>
       <w:contextualSpacing/>
@@ -3661,7 +5761,7 @@
     <w:basedOn w:val="FigureCaption"/>
     <w:next w:val="Normal"/>
     <w:qFormat/>
-    <w:rsid w:val="00F37DE9"/>
+    <w:rsid w:val="00D62DE6"/>
     <w:pPr>
       <w:spacing w:after="120"/>
     </w:pPr>
@@ -3669,7 +5769,7 @@
   <w:style w:type="paragraph" w:customStyle="1" w:styleId="TableHead">
     <w:name w:val="Table Head"/>
     <w:next w:val="Normal"/>
-    <w:rsid w:val="00F37DE9"/>
+    <w:rsid w:val="00D62DE6"/>
     <w:pPr>
       <w:keepNext/>
       <w:spacing w:before="60" w:after="60" w:line="240" w:lineRule="exact"/>
@@ -3684,7 +5784,7 @@
     <w:name w:val="Table Footnote"/>
     <w:basedOn w:val="Normal"/>
     <w:next w:val="Normal"/>
-    <w:rsid w:val="00F37DE9"/>
+    <w:rsid w:val="00D62DE6"/>
     <w:pPr>
       <w:spacing w:before="60" w:after="240"/>
       <w:contextualSpacing/>
@@ -3698,7 +5798,7 @@
   <w:style w:type="table" w:styleId="TableGrid">
     <w:name w:val="Table Grid"/>
     <w:basedOn w:val="TableNormal"/>
-    <w:rsid w:val="00F37DE9"/>
+    <w:rsid w:val="00D62DE6"/>
     <w:pPr>
       <w:spacing w:after="120"/>
     </w:pPr>
@@ -3724,7 +5824,7 @@
   <w:style w:type="paragraph" w:customStyle="1" w:styleId="UnnumberedList">
     <w:name w:val="Unnumbered List"/>
     <w:basedOn w:val="NumList"/>
-    <w:rsid w:val="00F37DE9"/>
+    <w:rsid w:val="00D62DE6"/>
     <w:pPr>
       <w:numPr>
         <w:numId w:val="0"/>
@@ -3735,7 +5835,7 @@
   <w:style w:type="paragraph" w:customStyle="1" w:styleId="NumList">
     <w:name w:val="Num List"/>
     <w:basedOn w:val="Normal"/>
-    <w:rsid w:val="00F37DE9"/>
+    <w:rsid w:val="00D62DE6"/>
     <w:pPr>
       <w:keepLines/>
       <w:numPr>
@@ -3754,7 +5854,7 @@
     <w:basedOn w:val="Quote"/>
     <w:next w:val="Normal"/>
     <w:qFormat/>
-    <w:rsid w:val="00F37DE9"/>
+    <w:rsid w:val="00D62DE6"/>
     <w:pPr>
       <w:spacing w:before="0"/>
       <w:ind w:left="0" w:right="0"/>
@@ -3768,7 +5868,7 @@
     <w:name w:val="Exercise Head"/>
     <w:basedOn w:val="Normal"/>
     <w:next w:val="Normal"/>
-    <w:rsid w:val="00F37DE9"/>
+    <w:rsid w:val="00D62DE6"/>
     <w:pPr>
       <w:keepNext/>
       <w:keepLines/>
@@ -3873,7 +5973,7 @@
   <w:style w:type="paragraph" w:customStyle="1" w:styleId="Footnote">
     <w:name w:val="Footnote"/>
     <w:basedOn w:val="Normal"/>
-    <w:rsid w:val="00F37DE9"/>
+    <w:rsid w:val="00D62DE6"/>
     <w:rPr>
       <w:sz w:val="19"/>
     </w:rPr>
@@ -3903,7 +6003,7 @@
     <w:basedOn w:val="Normal"/>
     <w:link w:val="ExerciseCodeChar"/>
     <w:qFormat/>
-    <w:rsid w:val="00F37DE9"/>
+    <w:rsid w:val="00D62DE6"/>
     <w:pPr>
       <w:spacing w:before="120"/>
       <w:ind w:left="288" w:right="288"/>
@@ -3929,7 +6029,7 @@
   <w:style w:type="paragraph" w:customStyle="1" w:styleId="ExerciseSubhead">
     <w:name w:val="Exercise Subhead"/>
     <w:basedOn w:val="Normal"/>
-    <w:rsid w:val="00F37DE9"/>
+    <w:rsid w:val="00D62DE6"/>
     <w:pPr>
       <w:spacing w:before="120" w:after="240"/>
       <w:ind w:left="288" w:right="288"/>
@@ -3947,7 +6047,7 @@
   <w:style w:type="paragraph" w:customStyle="1" w:styleId="BodyTextCont">
     <w:name w:val="Body Text Cont"/>
     <w:basedOn w:val="Normal"/>
-    <w:rsid w:val="00F37DE9"/>
+    <w:rsid w:val="00D62DE6"/>
     <w:pPr>
       <w:suppressAutoHyphens/>
       <w:spacing w:after="0"/>
@@ -3972,7 +6072,7 @@
     <w:name w:val="footer"/>
     <w:basedOn w:val="Normal"/>
     <w:link w:val="FooterChar"/>
-    <w:rsid w:val="00F37DE9"/>
+    <w:rsid w:val="00D62DE6"/>
     <w:pPr>
       <w:tabs>
         <w:tab w:val="center" w:pos="4320"/>
@@ -3999,7 +6099,7 @@
     <w:basedOn w:val="Normal"/>
     <w:next w:val="Normal"/>
     <w:link w:val="NoteTipCautionChar"/>
-    <w:rsid w:val="00F37DE9"/>
+    <w:rsid w:val="00D62DE6"/>
     <w:pPr>
       <w:pBdr>
         <w:top w:val="single" w:sz="4" w:space="10" w:color="auto"/>
@@ -4026,7 +6126,7 @@
     <w:name w:val="Body Text First"/>
     <w:basedOn w:val="BodyText"/>
     <w:link w:val="BodyTextFirstChar"/>
-    <w:rsid w:val="00F37DE9"/>
+    <w:rsid w:val="00D62DE6"/>
     <w:pPr>
       <w:spacing w:before="120" w:after="0" w:line="240" w:lineRule="auto"/>
     </w:pPr>
@@ -4046,7 +6146,7 @@
   </w:style>
   <w:style w:type="character" w:customStyle="1" w:styleId="CodeInline">
     <w:name w:val="Code Inline"/>
-    <w:rsid w:val="00F37DE9"/>
+    <w:rsid w:val="00D62DE6"/>
     <w:rPr>
       <w:rFonts w:ascii="TheSansMonoConNormal" w:hAnsi="TheSansMonoConNormal"/>
       <w:color w:val="auto"/>
@@ -4058,7 +6158,7 @@
   <w:style w:type="table" w:customStyle="1" w:styleId="TableList">
     <w:name w:val="Table List"/>
     <w:basedOn w:val="TableNormal"/>
-    <w:rsid w:val="00F37DE9"/>
+    <w:rsid w:val="00D62DE6"/>
     <w:pPr>
       <w:spacing w:after="120"/>
     </w:pPr>
@@ -4085,12 +6185,12 @@
   <w:style w:type="character" w:styleId="PageNumber">
     <w:name w:val="page number"/>
     <w:basedOn w:val="DefaultParagraphFont"/>
-    <w:rsid w:val="00F37DE9"/>
+    <w:rsid w:val="00D62DE6"/>
   </w:style>
   <w:style w:type="paragraph" w:customStyle="1" w:styleId="SideBarSubhead">
     <w:name w:val="Side Bar Subhead"/>
     <w:basedOn w:val="Normal"/>
-    <w:rsid w:val="00F37DE9"/>
+    <w:rsid w:val="00D62DE6"/>
     <w:pPr>
       <w:spacing w:before="120" w:after="240"/>
       <w:ind w:left="288" w:right="288"/>
@@ -4110,7 +6210,7 @@
     <w:basedOn w:val="Normal"/>
     <w:link w:val="SideBarBodyChar"/>
     <w:qFormat/>
-    <w:rsid w:val="00F37DE9"/>
+    <w:rsid w:val="00D62DE6"/>
     <w:pPr>
       <w:spacing w:before="120"/>
       <w:ind w:left="288" w:right="288"/>
@@ -4134,7 +6234,7 @@
     <w:basedOn w:val="Normal"/>
     <w:link w:val="ExerciseLastChar"/>
     <w:qFormat/>
-    <w:rsid w:val="00F37DE9"/>
+    <w:rsid w:val="00D62DE6"/>
     <w:pPr>
       <w:pBdr>
         <w:bottom w:val="single" w:sz="18" w:space="3" w:color="auto"/>
@@ -4161,7 +6261,7 @@
     <w:basedOn w:val="Normal"/>
     <w:link w:val="SideBarLastChar"/>
     <w:qFormat/>
-    <w:rsid w:val="00F37DE9"/>
+    <w:rsid w:val="00D62DE6"/>
     <w:pPr>
       <w:pBdr>
         <w:bottom w:val="single" w:sz="18" w:space="3" w:color="auto"/>
@@ -4186,7 +6286,7 @@
   <w:style w:type="paragraph" w:customStyle="1" w:styleId="SideBarBullet">
     <w:name w:val="Side Bar Bullet"/>
     <w:basedOn w:val="Normal"/>
-    <w:rsid w:val="00F37DE9"/>
+    <w:rsid w:val="00D62DE6"/>
     <w:pPr>
       <w:framePr w:wrap="notBeside" w:vAnchor="text" w:hAnchor="text" w:y="1"/>
       <w:numPr>
@@ -4205,7 +6305,7 @@
     <w:basedOn w:val="Normal"/>
     <w:link w:val="ExerciseNumChar"/>
     <w:qFormat/>
-    <w:rsid w:val="00F37DE9"/>
+    <w:rsid w:val="00D62DE6"/>
     <w:pPr>
       <w:numPr>
         <w:numId w:val="5"/>
@@ -4232,7 +6332,7 @@
     <w:basedOn w:val="Normal"/>
     <w:link w:val="SideBarNumChar"/>
     <w:qFormat/>
-    <w:rsid w:val="00F37DE9"/>
+    <w:rsid w:val="00D62DE6"/>
     <w:pPr>
       <w:numPr>
         <w:numId w:val="6"/>
@@ -4258,7 +6358,7 @@
     <w:name w:val="Side Bar Head"/>
     <w:basedOn w:val="Normal"/>
     <w:next w:val="Normal"/>
-    <w:rsid w:val="00F37DE9"/>
+    <w:rsid w:val="00D62DE6"/>
     <w:pPr>
       <w:keepNext/>
       <w:keepLines/>
@@ -4517,7 +6617,7 @@
     <w:name w:val="header"/>
     <w:basedOn w:val="Normal"/>
     <w:link w:val="HeaderChar"/>
-    <w:rsid w:val="00F37DE9"/>
+    <w:rsid w:val="00D62DE6"/>
     <w:pPr>
       <w:tabs>
         <w:tab w:val="center" w:pos="4680"/>
@@ -4545,7 +6645,7 @@
   <w:style w:type="paragraph" w:customStyle="1" w:styleId="Figure">
     <w:name w:val="Figure"/>
     <w:next w:val="Normal"/>
-    <w:rsid w:val="00F37DE9"/>
+    <w:rsid w:val="00D62DE6"/>
     <w:pPr>
       <w:spacing w:before="120" w:after="120"/>
     </w:pPr>
@@ -4559,7 +6659,7 @@
     <w:hidden/>
     <w:uiPriority w:val="99"/>
     <w:semiHidden/>
-    <w:rsid w:val="00F37DE9"/>
+    <w:rsid w:val="00D62DE6"/>
     <w:rPr>
       <w:rFonts w:ascii="Calibri" w:eastAsia="Calibri" w:hAnsi="Calibri"/>
       <w:sz w:val="22"/>
@@ -4571,7 +6671,7 @@
     <w:basedOn w:val="DefaultParagraphFont"/>
     <w:uiPriority w:val="21"/>
     <w:qFormat/>
-    <w:rsid w:val="00F37DE9"/>
+    <w:rsid w:val="00D62DE6"/>
     <w:rPr>
       <w:b/>
       <w:bCs/>
@@ -4584,7 +6684,7 @@
     <w:name w:val="Emphasis"/>
     <w:basedOn w:val="DefaultParagraphFont"/>
     <w:qFormat/>
-    <w:rsid w:val="00F37DE9"/>
+    <w:rsid w:val="00D62DE6"/>
     <w:rPr>
       <w:i/>
       <w:iCs/>
@@ -4594,7 +6694,7 @@
     <w:name w:val="Strong"/>
     <w:basedOn w:val="DefaultParagraphFont"/>
     <w:qFormat/>
-    <w:rsid w:val="00F37DE9"/>
+    <w:rsid w:val="00D62DE6"/>
     <w:rPr>
       <w:b/>
       <w:bCs/>
@@ -4606,7 +6706,7 @@
     <w:next w:val="Normal"/>
     <w:link w:val="SubtitleChar"/>
     <w:qFormat/>
-    <w:rsid w:val="00F37DE9"/>
+    <w:rsid w:val="00D62DE6"/>
     <w:pPr>
       <w:spacing w:after="60"/>
       <w:jc w:val="center"/>
@@ -4642,7 +6742,7 @@
   </w:style>
   <w:style w:type="character" w:customStyle="1" w:styleId="BlackDingbat">
     <w:name w:val="Black Dingbat"/>
-    <w:rsid w:val="00F37DE9"/>
+    <w:rsid w:val="00D62DE6"/>
     <w:rPr>
       <w:rFonts w:ascii="ZapfDingbats" w:hAnsi="ZapfDingbats"/>
       <w:color w:val="auto"/>
@@ -4654,7 +6754,7 @@
     <w:basedOn w:val="Normal"/>
     <w:link w:val="CodeChar"/>
     <w:qFormat/>
-    <w:rsid w:val="00F37DE9"/>
+    <w:rsid w:val="00D62DE6"/>
     <w:pPr>
       <w:spacing w:before="120" w:after="120" w:line="240" w:lineRule="auto"/>
       <w:contextualSpacing/>
@@ -4682,7 +6782,7 @@
     <w:basedOn w:val="BlackDingbat"/>
     <w:uiPriority w:val="1"/>
     <w:qFormat/>
-    <w:rsid w:val="00F37DE9"/>
+    <w:rsid w:val="00D62DE6"/>
     <w:rPr>
       <w:rFonts w:ascii="ZapfDingbats" w:hAnsi="ZapfDingbats"/>
       <w:color w:val="BFBFBF" w:themeColor="background1" w:themeShade="BF"/>
@@ -5205,15 +7305,6 @@
 </file>
 
 <file path=customXml/item2.xml><?xml version="1.0" encoding="utf-8"?>
-<?mso-contentType ?>
-<FormTemplates xmlns="http://schemas.microsoft.com/sharepoint/v3/contenttype/forms">
-  <Display>DocumentLibraryForm</Display>
-  <Edit>DocumentLibraryForm</Edit>
-  <New>DocumentLibraryForm</New>
-</FormTemplates>
-</file>
-
-<file path=customXml/item3.xml><?xml version="1.0" encoding="utf-8"?>
 <ct:contentTypeSchema xmlns:ct="http://schemas.microsoft.com/office/2006/metadata/contentType" xmlns:ma="http://schemas.microsoft.com/office/2006/metadata/properties/metaAttributes" ct:_="" ma:_="" ma:contentTypeName="Document" ma:contentTypeID="0x010100B61720799BC22B4A9F4347EFEE1EE1C9" ma:contentTypeVersion="0" ma:contentTypeDescription="Create a new document." ma:contentTypeScope="" ma:versionID="e54156302444066ccbf8c3dfd433cad9">
   <xsd:schema xmlns:xsd="http://www.w3.org/2001/XMLSchema" xmlns:p="http://schemas.microsoft.com/office/2006/metadata/properties" targetNamespace="http://schemas.microsoft.com/office/2006/metadata/properties" ma:root="true" ma:fieldsID="4aeb20c0e3442673af7ee10786458764">
     <xsd:element name="properties">
@@ -5262,6 +7353,15 @@
 </ct:contentTypeSchema>
 </file>
 
+<file path=customXml/item3.xml><?xml version="1.0" encoding="utf-8"?>
+<?mso-contentType ?>
+<FormTemplates xmlns="http://schemas.microsoft.com/sharepoint/v3/contenttype/forms">
+  <Display>DocumentLibraryForm</Display>
+  <Edit>DocumentLibraryForm</Edit>
+  <New>DocumentLibraryForm</New>
+</FormTemplates>
+</file>
+
 <file path=customXml/item4.xml><?xml version="1.0" encoding="utf-8"?>
 <b:Sources xmlns:b="http://schemas.openxmlformats.org/officeDocument/2006/bibliography" xmlns="http://schemas.openxmlformats.org/officeDocument/2006/bibliography" SelectedStyle="\APA.XSL" StyleName="APA Fifth Edition"/>
 </file>
@@ -5275,14 +7375,6 @@
 </file>
 
 <file path=customXml/itemProps2.xml><?xml version="1.0" encoding="utf-8"?>
-<ds:datastoreItem xmlns:ds="http://schemas.openxmlformats.org/officeDocument/2006/customXml" ds:itemID="{0F2AB1DF-7D83-489E-BF06-CAEE10C33DF0}">
-  <ds:schemaRefs>
-    <ds:schemaRef ds:uri="http://schemas.microsoft.com/sharepoint/v3/contenttype/forms"/>
-  </ds:schemaRefs>
-</ds:datastoreItem>
-</file>
-
-<file path=customXml/itemProps3.xml><?xml version="1.0" encoding="utf-8"?>
 <ds:datastoreItem xmlns:ds="http://schemas.openxmlformats.org/officeDocument/2006/customXml" ds:itemID="{20051165-A2D6-4754-A6F7-919A9099D5EC}">
   <ds:schemaRefs>
     <ds:schemaRef ds:uri="http://schemas.microsoft.com/office/2006/metadata/contentType"/>
@@ -5297,8 +7389,16 @@
 </ds:datastoreItem>
 </file>
 
+<file path=customXml/itemProps3.xml><?xml version="1.0" encoding="utf-8"?>
+<ds:datastoreItem xmlns:ds="http://schemas.openxmlformats.org/officeDocument/2006/customXml" ds:itemID="{0F2AB1DF-7D83-489E-BF06-CAEE10C33DF0}">
+  <ds:schemaRefs>
+    <ds:schemaRef ds:uri="http://schemas.microsoft.com/sharepoint/v3/contenttype/forms"/>
+  </ds:schemaRefs>
+</ds:datastoreItem>
+</file>
+
 <file path=customXml/itemProps4.xml><?xml version="1.0" encoding="utf-8"?>
-<ds:datastoreItem xmlns:ds="http://schemas.openxmlformats.org/officeDocument/2006/customXml" ds:itemID="{51BF8CA2-C26D-4655-876C-39DEF8F9F0EA}">
+<ds:datastoreItem xmlns:ds="http://schemas.openxmlformats.org/officeDocument/2006/customXml" ds:itemID="{EF2131EC-C1F0-43D1-80C1-2857103230CD}">
   <ds:schemaRefs>
     <ds:schemaRef ds:uri="http://schemas.openxmlformats.org/officeDocument/2006/bibliography"/>
   </ds:schemaRefs>

</xml_diff>

<commit_message>
ch8, soap clients work in progress
</commit_message>
<xml_diff>
--- a/doc/9781484201107_KurtzWortman_Ch08_DiverseClients.docx
+++ b/doc/9781484201107_KurtzWortman_Ch08_DiverseClients.docx
@@ -47,6 +47,9 @@
       </w:r>
       <w:proofErr w:type="spellEnd"/>
       <w:r>
+        <w:t>-</w:t>
+      </w:r>
+      <w:r>
         <w:t xml:space="preserve">, or </w:t>
       </w:r>
       <w:r>
@@ -56,13 +59,7 @@
         <w:t>?</w:t>
       </w:r>
       <w:r>
-        <w:t xml:space="preserve"> Or clients that required </w:t>
-      </w:r>
-      <w:r>
-        <w:t xml:space="preserve">all </w:t>
-      </w:r>
-      <w:r>
-        <w:t xml:space="preserve">messages to be </w:t>
+        <w:t xml:space="preserve"> Or clients that required messages to be </w:t>
       </w:r>
       <w:r>
         <w:t xml:space="preserve">in </w:t>
@@ -250,7 +247,13 @@
         <w:t>for illustration</w:t>
       </w:r>
       <w:r>
-        <w:t xml:space="preserve"> throughout this chapter</w:t>
+        <w:t xml:space="preserve"> </w:t>
+      </w:r>
+      <w:r>
+        <w:t xml:space="preserve">and explanation of key concepts </w:t>
+      </w:r>
+      <w:r>
+        <w:t>throughout this chapter</w:t>
       </w:r>
       <w:r>
         <w:t>:</w:t>
@@ -284,7 +287,7 @@
           <v:shape id="_x0000_i1025" type="#_x0000_t75" style="width:362pt;height:203pt" o:ole="">
             <v:imagedata r:id="rId11" o:title=""/>
           </v:shape>
-          <o:OLEObject Type="Embed" ProgID="Visio.Drawing.15" ShapeID="_x0000_i1025" DrawAspect="Content" ObjectID="_1462820462" r:id="rId12"/>
+          <o:OLEObject Type="Embed" ProgID="Visio.Drawing.15" ShapeID="_x0000_i1025" DrawAspect="Content" ObjectID="_1462874031" r:id="rId12"/>
         </w:object>
       </w:r>
     </w:p>
@@ -352,7 +355,7 @@
           <v:shape id="_x0000_i1026" type="#_x0000_t75" style="width:362pt;height:199pt" o:ole="">
             <v:imagedata r:id="rId13" o:title=""/>
           </v:shape>
-          <o:OLEObject Type="Embed" ProgID="Visio.Drawing.15" ShapeID="_x0000_i1026" DrawAspect="Content" ObjectID="_1462820463" r:id="rId14"/>
+          <o:OLEObject Type="Embed" ProgID="Visio.Drawing.15" ShapeID="_x0000_i1026" DrawAspect="Content" ObjectID="_1462874032" r:id="rId14"/>
         </w:object>
       </w:r>
     </w:p>
@@ -702,7 +705,16 @@
         <w:pStyle w:val="BodyTextCont"/>
       </w:pPr>
       <w:r>
-        <w:t xml:space="preserve">Notice the difference when </w:t>
+        <w:t>Not</w:t>
+      </w:r>
+      <w:r>
+        <w:t xml:space="preserve">e that the service responded with the default content type and character </w:t>
+      </w:r>
+      <w:r>
+        <w:t>set, above, and notice</w:t>
+      </w:r>
+      <w:r>
+        <w:t xml:space="preserve"> the difference when </w:t>
       </w:r>
       <w:r>
         <w:t xml:space="preserve">the caller </w:t>
@@ -720,7 +732,13 @@
         <w:t xml:space="preserve">it would </w:t>
       </w:r>
       <w:r>
-        <w:t>like to receive the response in XML format:</w:t>
+        <w:t>like to receive the response in XML format</w:t>
+      </w:r>
+      <w:r>
+        <w:t>, below</w:t>
+      </w:r>
+      <w:r>
+        <w:t>:</w:t>
       </w:r>
     </w:p>
     <w:p>
@@ -834,10 +852,10 @@
         <w:t xml:space="preserve"> header, the </w:t>
       </w:r>
       <w:r>
-        <w:t>caller is able to control the format that the server uses to create the response message. Pretty cool!</w:t>
-      </w:r>
-      <w:r>
-        <w:t xml:space="preserve"> We have satisfied requirement 1.</w:t>
+        <w:t>caller is able to control the format that the server uses to create the response message. Pretty cool</w:t>
+      </w:r>
+      <w:r>
+        <w:t xml:space="preserve"> - we have satisfied requirement 1!</w:t>
       </w:r>
     </w:p>
     <w:p>
@@ -983,6 +1001,58 @@
       </w:r>
       <w:r>
         <w:t>, with no request body; therefore, the service simply returned the response message using the default format.</w:t>
+      </w:r>
+    </w:p>
+    <w:p>
+      <w:pPr>
+        <w:pStyle w:val="BodyTextCont"/>
+      </w:pPr>
+      <w:r>
+        <w:t>F</w:t>
+      </w:r>
+      <w:r>
+        <w:t>or request messages with an XML request body (e.g., PUT and POST messages)</w:t>
+      </w:r>
+      <w:r>
+        <w:t>, o</w:t>
+      </w:r>
+      <w:r>
+        <w:t>ne very important thing to note</w:t>
+      </w:r>
+      <w:r>
+        <w:t xml:space="preserve"> is that you will need to specify the XML </w:t>
+      </w:r>
+      <w:proofErr w:type="spellStart"/>
+      <w:r>
+        <w:t>serializer</w:t>
+      </w:r>
+      <w:proofErr w:type="spellEnd"/>
+      <w:r>
+        <w:t xml:space="preserve"> so that the body can be parsed for model binding. This can easily be accomplished by adding the following line to the </w:t>
+      </w:r>
+      <w:proofErr w:type="spellStart"/>
+      <w:r>
+        <w:rPr>
+          <w:rStyle w:val="CodeInline"/>
+        </w:rPr>
+        <w:t>WebApiConfig.Register</w:t>
+      </w:r>
+      <w:proofErr w:type="spellEnd"/>
+      <w:r>
+        <w:t xml:space="preserve"> method:</w:t>
+      </w:r>
+    </w:p>
+    <w:p>
+      <w:pPr>
+        <w:pStyle w:val="Code"/>
+      </w:pPr>
+      <w:proofErr w:type="spellStart"/>
+      <w:r>
+        <w:t>config.Formatters.XmlFormatter.UseXmlSerializer</w:t>
+      </w:r>
+      <w:proofErr w:type="spellEnd"/>
+      <w:r>
+        <w:t xml:space="preserve"> = true;</w:t>
       </w:r>
     </w:p>
     <w:p>
@@ -1062,22 +1132,25 @@
         <w:t xml:space="preserve"> host plumbing</w:t>
       </w:r>
       <w:r>
-        <w:t>, making t</w:t>
-      </w:r>
-      <w:r>
-        <w:t xml:space="preserve">his </w:t>
-      </w:r>
-      <w:r>
-        <w:t>a</w:t>
-      </w:r>
-      <w:r>
-        <w:t>n</w:t>
-      </w:r>
-      <w:r>
-        <w:t xml:space="preserve"> example of why</w:t>
-      </w:r>
-      <w:r>
-        <w:t xml:space="preserve"> throughout this book we have emphasized the importance of "thin" controllers. After all, someday some new platform will replace ASP.NET Web API, and it will be a whole lot easier to reuse your core business logic if it is not all entangled with ASP.NET Web API</w:t>
+        <w:t xml:space="preserve">. This </w:t>
+      </w:r>
+      <w:r>
+        <w:t xml:space="preserve">example </w:t>
+      </w:r>
+      <w:r>
+        <w:t xml:space="preserve">underscores </w:t>
+      </w:r>
+      <w:r>
+        <w:t>why</w:t>
+      </w:r>
+      <w:r>
+        <w:t xml:space="preserve"> throughout this book we have emphasized the importance of "thin" controllers. After all, someday some </w:t>
+      </w:r>
+      <w:r>
+        <w:t xml:space="preserve">exciting </w:t>
+      </w:r>
+      <w:r>
+        <w:t>new platform will replace ASP.NET Web API, and it will be a whole lot easier to reuse your core business logic if it is not all entangled with ASP.NET Web API</w:t>
       </w:r>
       <w:r>
         <w:t>-specific</w:t>
@@ -1103,7 +1176,10 @@
         <w:t xml:space="preserve">. </w:t>
       </w:r>
       <w:r>
-        <w:t>Armed with this knowledge,</w:t>
+        <w:t>Once we knew this</w:t>
+      </w:r>
+      <w:r>
+        <w:t>,</w:t>
       </w:r>
       <w:r>
         <w:t xml:space="preserve"> we </w:t>
@@ -1121,133 +1197,972 @@
         <w:t>some custom parsing and formatting</w:t>
       </w:r>
       <w:r>
+        <w:t xml:space="preserve"> to replace the functionality provided by the former </w:t>
+      </w:r>
+      <w:proofErr w:type="spellStart"/>
+      <w:r>
+        <w:t>asmx</w:t>
+      </w:r>
+      <w:proofErr w:type="spellEnd"/>
+      <w:r>
+        <w:t>-based host</w:t>
+      </w:r>
+      <w:r>
+        <w:t>.</w:t>
+      </w:r>
+    </w:p>
+    <w:p>
+      <w:pPr>
+        <w:pStyle w:val="BodyTextCont"/>
+      </w:pPr>
+      <w:r>
+        <w:t xml:space="preserve">Now we're ready to explore the </w:t>
+      </w:r>
+      <w:r>
+        <w:t>implementation</w:t>
+      </w:r>
+      <w:r>
+        <w:t xml:space="preserve">. </w:t>
+      </w:r>
+      <w:r>
+        <w:t xml:space="preserve">However, because this particular topic may </w:t>
+      </w:r>
+      <w:r>
+        <w:t xml:space="preserve">tend to </w:t>
+      </w:r>
+      <w:r>
+        <w:t>appeal to a smaller aud</w:t>
+      </w:r>
+      <w:r>
+        <w:t>i</w:t>
+      </w:r>
+      <w:r>
+        <w:t xml:space="preserve">ence, </w:t>
+      </w:r>
+      <w:r>
+        <w:t>our explanation will be abridged</w:t>
+      </w:r>
+      <w:r>
+        <w:t xml:space="preserve">. Instead of our usual exhaustive code </w:t>
+      </w:r>
+      <w:r>
+        <w:t>walkthrough</w:t>
+      </w:r>
+      <w:r>
+        <w:t xml:space="preserve">, </w:t>
+      </w:r>
+      <w:r>
+        <w:t>including explanation</w:t>
+      </w:r>
+      <w:r>
+        <w:t>s</w:t>
+      </w:r>
+      <w:r>
+        <w:t xml:space="preserve"> of every dependency</w:t>
+      </w:r>
+      <w:r>
+        <w:t>,</w:t>
+      </w:r>
+      <w:r>
+        <w:t xml:space="preserve"> we will </w:t>
+      </w:r>
+      <w:r>
+        <w:t>highlight only the major components. We will also demonstrate some cool ASP.NET Web API features, including:</w:t>
+      </w:r>
+    </w:p>
+    <w:p>
+      <w:pPr>
+        <w:pStyle w:val="Bullet"/>
+      </w:pPr>
+      <w:r>
+        <w:t>A message handler that takes the place of a controller</w:t>
+      </w:r>
+    </w:p>
+    <w:p>
+      <w:pPr>
+        <w:pStyle w:val="Bullet"/>
+      </w:pPr>
+      <w:r>
+        <w:t>R</w:t>
+      </w:r>
+      <w:r>
+        <w:t>oute-specific message handler</w:t>
+      </w:r>
+      <w:r>
+        <w:t>s</w:t>
+      </w:r>
+    </w:p>
+    <w:p>
+      <w:pPr>
+        <w:pStyle w:val="Bullet"/>
+      </w:pPr>
+      <w:r>
+        <w:t>A custom f</w:t>
+      </w:r>
+      <w:r>
+        <w:t>ormatter</w:t>
+      </w:r>
+    </w:p>
+    <w:p>
+      <w:pPr>
+        <w:pStyle w:val="Bullet"/>
+      </w:pPr>
+      <w:r>
+        <w:t>Mixing convention-based routing with attribute-based routing</w:t>
+      </w:r>
+    </w:p>
+    <w:p>
+      <w:pPr>
+        <w:pStyle w:val="BodyTextCont"/>
+      </w:pPr>
+      <w:r>
+        <w:t>L</w:t>
+      </w:r>
+      <w:r>
+        <w:t xml:space="preserve">et's </w:t>
+      </w:r>
+      <w:r>
+        <w:t>begin</w:t>
+      </w:r>
+      <w:r>
+        <w:t>!</w:t>
+      </w:r>
+    </w:p>
+    <w:p>
+      <w:pPr>
+        <w:pStyle w:val="Heading2"/>
+      </w:pPr>
+      <w:r>
+        <w:t xml:space="preserve">Where is </w:t>
+      </w:r>
+      <w:r>
+        <w:t>The Controller</w:t>
+      </w:r>
+      <w:r>
+        <w:t>?</w:t>
+      </w:r>
+    </w:p>
+    <w:p>
+      <w:pPr>
+        <w:pStyle w:val="BodyTextFirst"/>
+      </w:pPr>
+      <w:r>
+        <w:t>First off, we decided to use a message handler, rather than a controller, to orchestrate the processing of request messages. The main reasons for this were</w:t>
+      </w:r>
+    </w:p>
+    <w:p>
+      <w:pPr>
+        <w:pStyle w:val="Bullet"/>
+      </w:pPr>
+      <w:r>
+        <w:t xml:space="preserve">We needed full control of the message </w:t>
+      </w:r>
+      <w:r>
+        <w:t xml:space="preserve">parsing and </w:t>
+      </w:r>
+      <w:r>
+        <w:t>formatting, both inbound and outbound</w:t>
+      </w:r>
+    </w:p>
+    <w:p>
+      <w:pPr>
+        <w:pStyle w:val="Bullet"/>
+      </w:pPr>
+      <w:r>
+        <w:t>We had no need for controller selection, action selection, or model binding, and we therefore didn't want to incur the overhead of these functions.</w:t>
+      </w:r>
+    </w:p>
+    <w:p>
+      <w:pPr>
+        <w:pStyle w:val="BodyTextCont"/>
+      </w:pPr>
+      <w:r>
+        <w:t>Keeping with our "thin" controller approach, w</w:t>
+      </w:r>
+      <w:r>
+        <w:t>e implemented the "thin" handler, and the supporting processor, as follows:</w:t>
+      </w:r>
+    </w:p>
+    <w:p>
+      <w:pPr>
+        <w:pStyle w:val="CodeCaption"/>
+      </w:pPr>
+      <w:r>
+        <w:t>Message Handler</w:t>
+      </w:r>
+    </w:p>
+    <w:p>
+      <w:pPr>
+        <w:pStyle w:val="Code"/>
+      </w:pPr>
+      <w:r>
+        <w:t>using System.Net;</w:t>
+      </w:r>
+    </w:p>
+    <w:p>
+      <w:pPr>
+        <w:pStyle w:val="Code"/>
+      </w:pPr>
+      <w:r>
+        <w:t>using System.Net.Http;</w:t>
+      </w:r>
+    </w:p>
+    <w:p>
+      <w:pPr>
+        <w:pStyle w:val="Code"/>
+      </w:pPr>
+      <w:r>
+        <w:t>using System.Threading;</w:t>
+      </w:r>
+    </w:p>
+    <w:p>
+      <w:pPr>
+        <w:pStyle w:val="Code"/>
+      </w:pPr>
+      <w:r>
+        <w:t>using System.Threading.Tasks;</w:t>
+      </w:r>
+    </w:p>
+    <w:p>
+      <w:pPr>
+        <w:pStyle w:val="Code"/>
+      </w:pPr>
+      <w:r>
+        <w:t>using System.Xml.Linq;</w:t>
+      </w:r>
+    </w:p>
+    <w:p>
+      <w:pPr>
+        <w:pStyle w:val="Code"/>
+      </w:pPr>
+      <w:r>
+        <w:t>using WebApi2Book.Web.Common;</w:t>
+      </w:r>
+    </w:p>
+    <w:p>
+      <w:pPr>
+        <w:pStyle w:val="Code"/>
+      </w:pPr>
+    </w:p>
+    <w:p>
+      <w:pPr>
+        <w:pStyle w:val="Code"/>
+      </w:pPr>
+      <w:r>
+        <w:t>namespace WebApi2Book.Web.Api.LegacyProcessing</w:t>
+      </w:r>
+    </w:p>
+    <w:p>
+      <w:pPr>
+        <w:pStyle w:val="Code"/>
+      </w:pPr>
+      <w:r>
+        <w:t>{</w:t>
+      </w:r>
+    </w:p>
+    <w:p>
+      <w:pPr>
+        <w:pStyle w:val="Code"/>
+      </w:pPr>
+      <w:r>
+        <w:t xml:space="preserve">    public class LegacyMessageHandler : DelegatingHandler</w:t>
+      </w:r>
+    </w:p>
+    <w:p>
+      <w:pPr>
+        <w:pStyle w:val="Code"/>
+      </w:pPr>
+      <w:r>
+        <w:lastRenderedPageBreak/>
+        <w:t xml:space="preserve">    {</w:t>
+      </w:r>
+    </w:p>
+    <w:p>
+      <w:pPr>
+        <w:pStyle w:val="Code"/>
+      </w:pPr>
+      <w:r>
+        <w:t xml:space="preserve">        public virtual ILegacyMessageProcessor LegacyMessageProcessor</w:t>
+      </w:r>
+    </w:p>
+    <w:p>
+      <w:pPr>
+        <w:pStyle w:val="Code"/>
+      </w:pPr>
+      <w:r>
+        <w:t xml:space="preserve">        {</w:t>
+      </w:r>
+    </w:p>
+    <w:p>
+      <w:pPr>
+        <w:pStyle w:val="Code"/>
+      </w:pPr>
+      <w:r>
+        <w:t xml:space="preserve">            get { return WebContainerManager.Get&lt;ILegacyMessageProcessor&gt;(); }</w:t>
+      </w:r>
+    </w:p>
+    <w:p>
+      <w:pPr>
+        <w:pStyle w:val="Code"/>
+      </w:pPr>
+      <w:r>
+        <w:t xml:space="preserve">        }</w:t>
+      </w:r>
+    </w:p>
+    <w:p>
+      <w:pPr>
+        <w:pStyle w:val="Code"/>
+      </w:pPr>
+    </w:p>
+    <w:p>
+      <w:pPr>
+        <w:pStyle w:val="Code"/>
+      </w:pPr>
+      <w:r>
+        <w:t xml:space="preserve">        protected override Task&lt;HttpResponseMessage&gt; SendAsync(HttpRequestMessage request,</w:t>
+      </w:r>
+    </w:p>
+    <w:p>
+      <w:pPr>
+        <w:pStyle w:val="Code"/>
+      </w:pPr>
+      <w:r>
+        <w:t xml:space="preserve">            CancellationToken cancellationToken)</w:t>
+      </w:r>
+    </w:p>
+    <w:p>
+      <w:pPr>
+        <w:pStyle w:val="Code"/>
+      </w:pPr>
+      <w:r>
+        <w:t xml:space="preserve">        {</w:t>
+      </w:r>
+    </w:p>
+    <w:p>
+      <w:pPr>
+        <w:pStyle w:val="Code"/>
+      </w:pPr>
+      <w:r>
+        <w:t xml:space="preserve">            var requestContentAsString = request.Content.ReadAsStringAsync().Result;</w:t>
+      </w:r>
+    </w:p>
+    <w:p>
+      <w:pPr>
+        <w:pStyle w:val="Code"/>
+      </w:pPr>
+      <w:r>
+        <w:t xml:space="preserve">            </w:t>
+      </w:r>
+      <w:proofErr w:type="spellStart"/>
+      <w:r>
+        <w:t>var</w:t>
+      </w:r>
+      <w:proofErr w:type="spellEnd"/>
+      <w:r>
         <w:t xml:space="preserve"> </w:t>
       </w:r>
-      <w:r>
-        <w:t xml:space="preserve">to replace the functionality provided by the </w:t>
-      </w:r>
-      <w:r>
-        <w:t xml:space="preserve">former </w:t>
-      </w:r>
       <w:proofErr w:type="spellStart"/>
       <w:r>
+        <w:t>requestContentAsDocument</w:t>
+      </w:r>
+      <w:proofErr w:type="spellEnd"/>
+      <w:r>
+        <w:t xml:space="preserve"> = </w:t>
+      </w:r>
+      <w:proofErr w:type="spellStart"/>
+      <w:r>
+        <w:t>XDocument.Parse</w:t>
+      </w:r>
+      <w:proofErr w:type="spellEnd"/>
+      <w:r>
+        <w:t>(</w:t>
+      </w:r>
+      <w:proofErr w:type="spellStart"/>
+      <w:r>
+        <w:t>requestContentAsString</w:t>
+      </w:r>
+      <w:proofErr w:type="spellEnd"/>
+      <w:r>
+        <w:t>);</w:t>
+      </w:r>
+    </w:p>
+    <w:p>
+      <w:pPr>
+        <w:pStyle w:val="Code"/>
+      </w:pPr>
+    </w:p>
+    <w:p>
+      <w:pPr>
+        <w:pStyle w:val="Code"/>
+      </w:pPr>
+      <w:r>
+        <w:t xml:space="preserve">            </w:t>
+      </w:r>
+      <w:proofErr w:type="spellStart"/>
+      <w:r>
+        <w:t>var</w:t>
+      </w:r>
+      <w:proofErr w:type="spellEnd"/>
+      <w:r>
+        <w:t xml:space="preserve"> </w:t>
+      </w:r>
+      <w:proofErr w:type="spellStart"/>
+      <w:r>
+        <w:t>legacyResponse</w:t>
+      </w:r>
+      <w:proofErr w:type="spellEnd"/>
+      <w:r>
+        <w:t xml:space="preserve"> = LegacyMessageProcessor.ProcessLegacyMessage(requestContentAsDocument);</w:t>
+      </w:r>
+    </w:p>
+    <w:p>
+      <w:pPr>
+        <w:pStyle w:val="Code"/>
+      </w:pPr>
+    </w:p>
+    <w:p>
+      <w:pPr>
+        <w:pStyle w:val="Code"/>
+      </w:pPr>
+      <w:r>
+        <w:t xml:space="preserve">            </w:t>
+      </w:r>
+      <w:proofErr w:type="spellStart"/>
+      <w:r>
+        <w:t>var</w:t>
+      </w:r>
+      <w:proofErr w:type="spellEnd"/>
+      <w:r>
+        <w:t xml:space="preserve"> </w:t>
+      </w:r>
+      <w:proofErr w:type="spellStart"/>
+      <w:r>
+        <w:t>responseMsg</w:t>
+      </w:r>
+      <w:proofErr w:type="spellEnd"/>
+      <w:r>
+        <w:t xml:space="preserve"> = </w:t>
+      </w:r>
+      <w:proofErr w:type="spellStart"/>
+      <w:r>
+        <w:t>request.CreateResponse</w:t>
+      </w:r>
+      <w:proofErr w:type="spellEnd"/>
+      <w:r>
+        <w:t>(</w:t>
+      </w:r>
+      <w:proofErr w:type="spellStart"/>
+      <w:r>
+        <w:t>HttpStatusCode.OK</w:t>
+      </w:r>
+      <w:proofErr w:type="spellEnd"/>
+      <w:r>
+        <w:t xml:space="preserve">, </w:t>
+      </w:r>
+      <w:proofErr w:type="spellStart"/>
+      <w:r>
+        <w:t>legacyResponse</w:t>
+      </w:r>
+      <w:proofErr w:type="spellEnd"/>
+      <w:r>
+        <w:t>);</w:t>
+      </w:r>
+    </w:p>
+    <w:p>
+      <w:pPr>
+        <w:pStyle w:val="Code"/>
+      </w:pPr>
+    </w:p>
+    <w:p>
+      <w:pPr>
+        <w:pStyle w:val="Code"/>
+      </w:pPr>
+      <w:r>
+        <w:t xml:space="preserve">            return </w:t>
+      </w:r>
+      <w:proofErr w:type="spellStart"/>
+      <w:r>
+        <w:t>Task.FromResult</w:t>
+      </w:r>
+      <w:proofErr w:type="spellEnd"/>
+      <w:r>
+        <w:t>(</w:t>
+      </w:r>
+      <w:proofErr w:type="spellStart"/>
+      <w:r>
+        <w:t>responseMsg</w:t>
+      </w:r>
+      <w:proofErr w:type="spellEnd"/>
+      <w:r>
+        <w:t>);</w:t>
+      </w:r>
+    </w:p>
+    <w:p>
+      <w:pPr>
+        <w:pStyle w:val="Code"/>
+      </w:pPr>
+      <w:r>
+        <w:t xml:space="preserve">        }</w:t>
+      </w:r>
+    </w:p>
+    <w:p>
+      <w:pPr>
+        <w:pStyle w:val="Code"/>
+      </w:pPr>
+      <w:r>
+        <w:t xml:space="preserve">    }</w:t>
+      </w:r>
+    </w:p>
+    <w:p>
+      <w:pPr>
+        <w:pStyle w:val="Code"/>
+      </w:pPr>
+      <w:r>
+        <w:t>}</w:t>
+      </w:r>
+    </w:p>
+    <w:p>
+      <w:pPr>
+        <w:pStyle w:val="CodeCaption"/>
+      </w:pPr>
+      <w:r>
+        <w:t>Message Processor</w:t>
+      </w:r>
+    </w:p>
+    <w:p>
+      <w:pPr>
+        <w:pStyle w:val="Code"/>
+      </w:pPr>
+      <w:r>
+        <w:t>using System;</w:t>
+      </w:r>
+    </w:p>
+    <w:p>
+      <w:pPr>
+        <w:pStyle w:val="Code"/>
+      </w:pPr>
+      <w:r>
+        <w:t>using System.Collections.Generic;</w:t>
+      </w:r>
+    </w:p>
+    <w:p>
+      <w:pPr>
+        <w:pStyle w:val="Code"/>
+      </w:pPr>
+      <w:r>
+        <w:t>using System.Xml.Linq;</w:t>
+      </w:r>
+    </w:p>
+    <w:p>
+      <w:pPr>
+        <w:pStyle w:val="Code"/>
+      </w:pPr>
+      <w:r>
+        <w:t>using WebApi2Book.Web.Api.LegacyProcessing.ProcessingStrategies;</w:t>
+      </w:r>
+    </w:p>
+    <w:p>
+      <w:pPr>
+        <w:pStyle w:val="Code"/>
+      </w:pPr>
+    </w:p>
+    <w:p>
+      <w:pPr>
+        <w:pStyle w:val="Code"/>
+      </w:pPr>
+      <w:r>
+        <w:t>namespace WebApi2Book.Web.Api.LegacyProcessing</w:t>
+      </w:r>
+    </w:p>
+    <w:p>
+      <w:pPr>
+        <w:pStyle w:val="Code"/>
+      </w:pPr>
+      <w:r>
+        <w:t>{</w:t>
+      </w:r>
+    </w:p>
+    <w:p>
+      <w:pPr>
+        <w:pStyle w:val="Code"/>
+      </w:pPr>
+      <w:r>
+        <w:t xml:space="preserve">    public class LegacyMessageProcessor : ILegacyMessageProcessor</w:t>
+      </w:r>
+    </w:p>
+    <w:p>
+      <w:pPr>
+        <w:pStyle w:val="Code"/>
+      </w:pPr>
+      <w:r>
+        <w:t xml:space="preserve">    {</w:t>
+      </w:r>
+    </w:p>
+    <w:p>
+      <w:pPr>
+        <w:pStyle w:val="Code"/>
+      </w:pPr>
+      <w:r>
+        <w:t xml:space="preserve">        private readonly ILegacyMessageParser _legacyMessageParser;</w:t>
+      </w:r>
+    </w:p>
+    <w:p>
+      <w:pPr>
+        <w:pStyle w:val="Code"/>
+      </w:pPr>
+      <w:r>
+        <w:t xml:space="preserve">        private readonly IEnumerable&lt;ILegacyMessageProcessingStrategy&gt; _legacyMessageProcessingStrategies;</w:t>
+      </w:r>
+    </w:p>
+    <w:p>
+      <w:pPr>
+        <w:pStyle w:val="Code"/>
+      </w:pPr>
+    </w:p>
+    <w:p>
+      <w:pPr>
+        <w:pStyle w:val="Code"/>
+      </w:pPr>
+      <w:r>
+        <w:t xml:space="preserve">        public LegacyMessageProcessor(ILegacyMessageParser legacyMessageParser,</w:t>
+      </w:r>
+    </w:p>
+    <w:p>
+      <w:pPr>
+        <w:pStyle w:val="Code"/>
+      </w:pPr>
+      <w:r>
+        <w:t xml:space="preserve">            IEnumerable&lt;ILegacyMessageProcessingStrategy&gt; legacyMessageProcessingStrategies)</w:t>
+      </w:r>
+    </w:p>
+    <w:p>
+      <w:pPr>
+        <w:pStyle w:val="Code"/>
+      </w:pPr>
+      <w:r>
+        <w:t xml:space="preserve">        {</w:t>
+      </w:r>
+    </w:p>
+    <w:p>
+      <w:pPr>
+        <w:pStyle w:val="Code"/>
+      </w:pPr>
+      <w:r>
+        <w:t xml:space="preserve">            _legacyMessageParser = legacyMessageParser;</w:t>
+      </w:r>
+    </w:p>
+    <w:p>
+      <w:pPr>
+        <w:pStyle w:val="Code"/>
+      </w:pPr>
+      <w:r>
+        <w:t xml:space="preserve">            _legacyMessageProcessingStrategies = legacyMessageProcessingStrategies;</w:t>
+      </w:r>
+    </w:p>
+    <w:p>
+      <w:pPr>
+        <w:pStyle w:val="Code"/>
+      </w:pPr>
+      <w:r>
+        <w:t xml:space="preserve">        }</w:t>
+      </w:r>
+    </w:p>
+    <w:p>
+      <w:pPr>
+        <w:pStyle w:val="Code"/>
+      </w:pPr>
+    </w:p>
+    <w:p>
+      <w:pPr>
+        <w:pStyle w:val="Code"/>
+      </w:pPr>
+      <w:r>
+        <w:t xml:space="preserve">        public virtual LegacyResponse ProcessLegacyMessage(XDocument request)</w:t>
+      </w:r>
+    </w:p>
+    <w:p>
+      <w:pPr>
+        <w:pStyle w:val="Code"/>
+      </w:pPr>
+      <w:r>
+        <w:lastRenderedPageBreak/>
+        <w:t xml:space="preserve">        {</w:t>
+      </w:r>
+    </w:p>
+    <w:p>
+      <w:pPr>
+        <w:pStyle w:val="Code"/>
+      </w:pPr>
+      <w:r>
+        <w:t xml:space="preserve">            var operationElement = _legacyMessageParser.GetOperationElement(request);</w:t>
+      </w:r>
+    </w:p>
+    <w:p>
+      <w:pPr>
+        <w:pStyle w:val="Code"/>
+      </w:pPr>
+      <w:r>
+        <w:t xml:space="preserve">            var opName = operationElement.Name.LocalName;</w:t>
+      </w:r>
+    </w:p>
+    <w:p>
+      <w:pPr>
+        <w:pStyle w:val="Code"/>
+      </w:pPr>
+    </w:p>
+    <w:p>
+      <w:pPr>
+        <w:pStyle w:val="Code"/>
+      </w:pPr>
+      <w:r>
+        <w:t xml:space="preserve">            foreach (var legacyMessageProcessingStrategy in _legacyMessageProcessingStrategies)</w:t>
+      </w:r>
+    </w:p>
+    <w:p>
+      <w:pPr>
+        <w:pStyle w:val="Code"/>
+      </w:pPr>
+      <w:r>
+        <w:t xml:space="preserve">            {</w:t>
+      </w:r>
+    </w:p>
+    <w:p>
+      <w:pPr>
+        <w:pStyle w:val="Code"/>
+      </w:pPr>
+      <w:r>
+        <w:t xml:space="preserve">                if (legacyMessageProcessingStrategy.CanProcess(opName))</w:t>
+      </w:r>
+    </w:p>
+    <w:p>
+      <w:pPr>
+        <w:pStyle w:val="Code"/>
+      </w:pPr>
+      <w:r>
+        <w:t xml:space="preserve">                {</w:t>
+      </w:r>
+    </w:p>
+    <w:p>
+      <w:pPr>
+        <w:pStyle w:val="Code"/>
+      </w:pPr>
+      <w:r>
+        <w:t xml:space="preserve">                    var legacyResponse = new LegacyResponse</w:t>
+      </w:r>
+    </w:p>
+    <w:p>
+      <w:pPr>
+        <w:pStyle w:val="Code"/>
+      </w:pPr>
+      <w:r>
+        <w:t xml:space="preserve">                    {</w:t>
+      </w:r>
+    </w:p>
+    <w:p>
+      <w:pPr>
+        <w:pStyle w:val="Code"/>
+      </w:pPr>
+      <w:r>
+        <w:t xml:space="preserve">                        Request = request,</w:t>
+      </w:r>
+    </w:p>
+    <w:p>
+      <w:pPr>
+        <w:pStyle w:val="Code"/>
+      </w:pPr>
+      <w:r>
+        <w:t xml:space="preserve">                        ProcessingResult = legacyMessageProcessingStrategy.Execute(operationElement)</w:t>
+      </w:r>
+    </w:p>
+    <w:p>
+      <w:pPr>
+        <w:pStyle w:val="Code"/>
+      </w:pPr>
+      <w:r>
+        <w:t xml:space="preserve">                    };</w:t>
+      </w:r>
+    </w:p>
+    <w:p>
+      <w:pPr>
+        <w:pStyle w:val="Code"/>
+      </w:pPr>
+      <w:r>
+        <w:t xml:space="preserve">                    return legacyResponse;</w:t>
+      </w:r>
+    </w:p>
+    <w:p>
+      <w:pPr>
+        <w:pStyle w:val="Code"/>
+      </w:pPr>
+      <w:r>
+        <w:t xml:space="preserve">                }</w:t>
+      </w:r>
+    </w:p>
+    <w:p>
+      <w:pPr>
+        <w:pStyle w:val="Code"/>
+      </w:pPr>
+      <w:r>
+        <w:t xml:space="preserve">            }</w:t>
+      </w:r>
+    </w:p>
+    <w:p>
+      <w:pPr>
+        <w:pStyle w:val="Code"/>
+      </w:pPr>
+    </w:p>
+    <w:p>
+      <w:pPr>
+        <w:pStyle w:val="Code"/>
+      </w:pPr>
+      <w:r>
+        <w:t xml:space="preserve">            throw new NotSupportedException(opName);</w:t>
+      </w:r>
+    </w:p>
+    <w:p>
+      <w:pPr>
+        <w:pStyle w:val="Code"/>
+      </w:pPr>
+      <w:r>
+        <w:t xml:space="preserve">        }</w:t>
+      </w:r>
+    </w:p>
+    <w:p>
+      <w:pPr>
+        <w:pStyle w:val="Code"/>
+      </w:pPr>
+      <w:r>
+        <w:t xml:space="preserve">    }</w:t>
+      </w:r>
+    </w:p>
+    <w:p>
+      <w:pPr>
+        <w:pStyle w:val="Code"/>
+      </w:pPr>
+      <w:r>
+        <w:t>}</w:t>
+      </w:r>
+    </w:p>
+    <w:p>
+      <w:pPr>
+        <w:pStyle w:val="Code"/>
+      </w:pPr>
+    </w:p>
+    <w:p>
+      <w:pPr>
+        <w:pStyle w:val="BodyTextCont"/>
+      </w:pPr>
+      <w:r>
+        <w:t xml:space="preserve">This implementation provides a nice overview of the processing. The message contents are read </w:t>
+      </w:r>
+      <w:r>
+        <w:t xml:space="preserve">by the message handler </w:t>
+      </w:r>
+      <w:r>
+        <w:t xml:space="preserve">and then parsed into </w:t>
+      </w:r>
+      <w:r>
+        <w:t xml:space="preserve">an </w:t>
+      </w:r>
+      <w:r>
+        <w:t>object</w:t>
+      </w:r>
+      <w:r>
+        <w:t xml:space="preserve"> that </w:t>
+      </w:r>
+      <w:r>
+        <w:t xml:space="preserve">can be processed by the message processor. The result from the message processor is then packaged up in the response and returned as a generic </w:t>
+      </w:r>
+      <w:r>
+        <w:rPr>
+          <w:rStyle w:val="CodeInline"/>
+        </w:rPr>
+        <w:t>Task</w:t>
+      </w:r>
+      <w:r>
+        <w:t xml:space="preserve"> as required by the </w:t>
+      </w:r>
+      <w:proofErr w:type="spellStart"/>
+      <w:r>
+        <w:rPr>
+          <w:rStyle w:val="CodeInline"/>
+        </w:rPr>
+        <w:t>SendAsync</w:t>
+      </w:r>
+      <w:proofErr w:type="spellEnd"/>
+      <w:r>
+        <w:t xml:space="preserve"> method signature.</w:t>
+      </w:r>
+    </w:p>
+    <w:p>
+      <w:pPr>
+        <w:pStyle w:val="BodyTextCont"/>
+      </w:pPr>
+      <w:r>
+        <w:t>The message processor is straightforward as well.</w:t>
+      </w:r>
+      <w:r>
+        <w:t xml:space="preserve"> It simply parses the operation element from the SOAP body, and, based on the operation name, finds the appropriate dependency to which </w:t>
+      </w:r>
+      <w:r>
+        <w:t xml:space="preserve">it can </w:t>
+      </w:r>
+      <w:r>
+        <w:t xml:space="preserve">delegate </w:t>
+      </w:r>
+      <w:r>
+        <w:t>the rest of the work</w:t>
+      </w:r>
+      <w:r>
+        <w:t>.</w:t>
+      </w:r>
+    </w:p>
+    <w:p>
+      <w:pPr>
+        <w:pStyle w:val="BodyTextCont"/>
+      </w:pPr>
+      <w:r>
+        <w:t>Now let's move on to explaining how we configured routing to this message handler…</w:t>
+      </w:r>
+    </w:p>
+    <w:p>
+      <w:pPr>
+        <w:pStyle w:val="Heading2"/>
+      </w:pPr>
+      <w:r>
+        <w:t>Configuring the Route</w:t>
+      </w:r>
+    </w:p>
+    <w:p>
+      <w:pPr>
+        <w:pStyle w:val="BodyTextCont"/>
+      </w:pPr>
+    </w:p>
+    <w:p>
+      <w:pPr>
+        <w:pStyle w:val="BodyTextCont"/>
+      </w:pPr>
+    </w:p>
+    <w:p>
+      <w:pPr>
+        <w:pStyle w:val="BodyTextFirst"/>
+      </w:pPr>
+      <w:bookmarkStart w:id="0" w:name="_GoBack"/>
+      <w:bookmarkEnd w:id="0"/>
+      <w:r>
+        <w:t xml:space="preserve">configure a route to match the </w:t>
+      </w:r>
+      <w:proofErr w:type="spellStart"/>
+      <w:r>
         <w:t>asmx</w:t>
       </w:r>
       <w:proofErr w:type="spellEnd"/>
       <w:r>
-        <w:t>-based host</w:t>
-      </w:r>
-      <w:r>
-        <w:t>.</w:t>
-      </w:r>
-    </w:p>
-    <w:p>
-      <w:pPr>
-        <w:pStyle w:val="BodyTextCont"/>
-      </w:pPr>
-      <w:r>
-        <w:t xml:space="preserve">Now we're ready to explore the code. </w:t>
-      </w:r>
-      <w:r>
-        <w:t xml:space="preserve">However, because this particular topic may </w:t>
-      </w:r>
-      <w:r>
-        <w:t xml:space="preserve">tend to </w:t>
-      </w:r>
-      <w:r>
-        <w:t xml:space="preserve">appeal to a smaller </w:t>
-      </w:r>
-      <w:proofErr w:type="spellStart"/>
-      <w:r>
-        <w:t>audence</w:t>
-      </w:r>
-      <w:proofErr w:type="spellEnd"/>
-      <w:r>
-        <w:t xml:space="preserve"> than the rest of the book, we will be </w:t>
-      </w:r>
-      <w:proofErr w:type="gramStart"/>
-      <w:r>
-        <w:t>more brief</w:t>
-      </w:r>
-      <w:proofErr w:type="gramEnd"/>
-      <w:r>
-        <w:t xml:space="preserve"> than we have been previously. Instead of our usual exhaustive code </w:t>
-      </w:r>
-      <w:r>
-        <w:t>walkthrough</w:t>
-      </w:r>
-      <w:r>
-        <w:t xml:space="preserve">, </w:t>
-      </w:r>
-      <w:r>
-        <w:t>including explanation</w:t>
-      </w:r>
-      <w:r>
-        <w:t>s</w:t>
-      </w:r>
-      <w:r>
-        <w:t xml:space="preserve"> of every dependency</w:t>
-      </w:r>
-      <w:r>
-        <w:t>,</w:t>
-      </w:r>
-      <w:r>
-        <w:t xml:space="preserve"> we will </w:t>
-      </w:r>
-      <w:r>
-        <w:t>highlight only the major components. We will also demonstrate some cool ASP.NET Web API features, including:</w:t>
-      </w:r>
-    </w:p>
-    <w:p>
-      <w:pPr>
-        <w:pStyle w:val="Bullet"/>
-      </w:pPr>
-      <w:r>
-        <w:t>A message handler that takes the place of a controller</w:t>
-      </w:r>
-    </w:p>
-    <w:p>
-      <w:pPr>
-        <w:pStyle w:val="Bullet"/>
-      </w:pPr>
-      <w:r>
-        <w:t>A route-specific message handler</w:t>
-      </w:r>
-    </w:p>
-    <w:p>
-      <w:pPr>
-        <w:pStyle w:val="BodyTextCont"/>
-      </w:pPr>
-      <w:r>
-        <w:t>So let's get started!</w:t>
-      </w:r>
-    </w:p>
-    <w:p>
-      <w:pPr>
-        <w:pStyle w:val="Heading2"/>
-      </w:pPr>
-      <w:r>
-        <w:t xml:space="preserve">Where is </w:t>
-      </w:r>
-      <w:r>
-        <w:t>The Controller</w:t>
-      </w:r>
-      <w:r>
-        <w:t>?</w:t>
+        <w:t xml:space="preserve">-based legacy task-management service we were replacing. </w:t>
       </w:r>
     </w:p>
     <w:p/>
-    <w:p>
-      <w:r>
-        <w:t>Not needed</w:t>
-      </w:r>
-      <w:r>
-        <w:t>.</w:t>
-      </w:r>
-      <w:r>
-        <w:t xml:space="preserve"> Just use a route handler. As an additional benefit, this skips the overhead of model binding and controller, action selection.</w:t>
-      </w:r>
-    </w:p>
+    <w:p/>
     <w:p/>
     <w:p>
       <w:pPr>
@@ -1260,8 +2175,6 @@
         <w:lastRenderedPageBreak/>
         <w:t>Formatter</w:t>
       </w:r>
-      <w:bookmarkStart w:id="0" w:name="_GoBack"/>
-      <w:bookmarkEnd w:id="0"/>
     </w:p>
     <w:p/>
     <w:p>
@@ -1422,7 +2335,7 @@
         <w:rStyle w:val="PageNumber"/>
         <w:noProof/>
       </w:rPr>
-      <w:t>3</w:t>
+      <w:t>7</w:t>
     </w:r>
     <w:r>
       <w:rPr>
@@ -5085,7 +5998,7 @@
   <w:style w:type="paragraph" w:default="1" w:styleId="Normal">
     <w:name w:val="Normal"/>
     <w:qFormat/>
-    <w:rsid w:val="00D62DE6"/>
+    <w:rsid w:val="008302C8"/>
     <w:pPr>
       <w:spacing w:after="200" w:line="276" w:lineRule="auto"/>
     </w:pPr>
@@ -5101,7 +6014,7 @@
     <w:next w:val="Normal"/>
     <w:link w:val="Heading1Char"/>
     <w:qFormat/>
-    <w:rsid w:val="00D62DE6"/>
+    <w:rsid w:val="008302C8"/>
     <w:pPr>
       <w:keepNext/>
       <w:spacing w:before="360" w:after="120" w:line="240" w:lineRule="auto"/>
@@ -5121,7 +6034,7 @@
     <w:next w:val="Normal"/>
     <w:link w:val="Heading2Char"/>
     <w:qFormat/>
-    <w:rsid w:val="00D62DE6"/>
+    <w:rsid w:val="008302C8"/>
     <w:pPr>
       <w:keepNext/>
       <w:spacing w:before="360" w:after="120" w:line="240" w:lineRule="auto"/>
@@ -5141,7 +6054,7 @@
     <w:next w:val="Normal"/>
     <w:link w:val="Heading3Char"/>
     <w:qFormat/>
-    <w:rsid w:val="00D62DE6"/>
+    <w:rsid w:val="008302C8"/>
     <w:pPr>
       <w:keepNext/>
       <w:spacing w:before="360" w:after="120" w:line="240" w:lineRule="auto"/>
@@ -5160,7 +6073,7 @@
     <w:next w:val="Normal"/>
     <w:link w:val="Heading4Char"/>
     <w:qFormat/>
-    <w:rsid w:val="00D62DE6"/>
+    <w:rsid w:val="008302C8"/>
     <w:pPr>
       <w:keepNext/>
       <w:spacing w:before="360" w:after="120" w:line="240" w:lineRule="auto"/>
@@ -5180,7 +6093,7 @@
     <w:next w:val="Normal"/>
     <w:link w:val="Heading5Char"/>
     <w:qFormat/>
-    <w:rsid w:val="00D62DE6"/>
+    <w:rsid w:val="008302C8"/>
     <w:pPr>
       <w:spacing w:before="360" w:after="240" w:line="240" w:lineRule="auto"/>
       <w:outlineLvl w:val="4"/>
@@ -5211,8 +6124,9 @@
   <w:style w:type="character" w:default="1" w:styleId="DefaultParagraphFont">
     <w:name w:val="Default Paragraph Font"/>
     <w:uiPriority w:val="1"/>
+    <w:semiHidden/>
     <w:unhideWhenUsed/>
-    <w:rsid w:val="00D62DE6"/>
+    <w:rsid w:val="008302C8"/>
   </w:style>
   <w:style w:type="table" w:default="1" w:styleId="TableNormal">
     <w:name w:val="Normal Table"/>
@@ -5234,7 +6148,7 @@
     <w:uiPriority w:val="99"/>
     <w:semiHidden/>
     <w:unhideWhenUsed/>
-    <w:rsid w:val="00D62DE6"/>
+    <w:rsid w:val="008302C8"/>
   </w:style>
   <w:style w:type="character" w:customStyle="1" w:styleId="Heading1Char">
     <w:name w:val="Heading 1 Char"/>
@@ -5335,7 +6249,7 @@
   <w:style w:type="paragraph" w:customStyle="1" w:styleId="Bullet">
     <w:name w:val="Bullet"/>
     <w:basedOn w:val="Normal"/>
-    <w:rsid w:val="00D62DE6"/>
+    <w:rsid w:val="008302C8"/>
     <w:pPr>
       <w:keepLines/>
       <w:numPr>
@@ -5351,7 +6265,7 @@
   </w:style>
   <w:style w:type="character" w:customStyle="1" w:styleId="CodeBold">
     <w:name w:val="Code Bold"/>
-    <w:rsid w:val="00D62DE6"/>
+    <w:rsid w:val="008302C8"/>
     <w:rPr>
       <w:rFonts w:ascii="TheSansMonoConBlack" w:hAnsi="TheSansMonoConBlack"/>
       <w:sz w:val="18"/>
@@ -5362,7 +6276,7 @@
     <w:next w:val="Normal"/>
     <w:autoRedefine/>
     <w:qFormat/>
-    <w:rsid w:val="00D62DE6"/>
+    <w:rsid w:val="008302C8"/>
     <w:pPr>
       <w:keepNext/>
       <w:spacing w:after="240"/>
@@ -5378,7 +6292,7 @@
   <w:style w:type="paragraph" w:customStyle="1" w:styleId="ChapterTitle">
     <w:name w:val="Chapter Title"/>
     <w:next w:val="Normal"/>
-    <w:rsid w:val="00D62DE6"/>
+    <w:rsid w:val="008302C8"/>
     <w:pPr>
       <w:spacing w:before="240" w:after="1200"/>
     </w:pPr>
@@ -5393,7 +6307,7 @@
     <w:name w:val="Figure Caption"/>
     <w:next w:val="Normal"/>
     <w:qFormat/>
-    <w:rsid w:val="00D62DE6"/>
+    <w:rsid w:val="008302C8"/>
     <w:pPr>
       <w:tabs>
         <w:tab w:val="left" w:pos="576"/>
@@ -5414,7 +6328,7 @@
     <w:next w:val="Normal"/>
     <w:link w:val="CodeCaptionChar"/>
     <w:qFormat/>
-    <w:rsid w:val="00D62DE6"/>
+    <w:rsid w:val="008302C8"/>
     <w:pPr>
       <w:tabs>
         <w:tab w:val="left" w:pos="576"/>
@@ -5470,7 +6384,7 @@
   <w:style w:type="paragraph" w:customStyle="1" w:styleId="NumSubList">
     <w:name w:val="Num Sub List"/>
     <w:basedOn w:val="Normal"/>
-    <w:rsid w:val="00D62DE6"/>
+    <w:rsid w:val="008302C8"/>
     <w:pPr>
       <w:numPr>
         <w:numId w:val="8"/>
@@ -5492,7 +6406,7 @@
     <w:name w:val="Bullet Sub List"/>
     <w:basedOn w:val="Bullet"/>
     <w:next w:val="Normal"/>
-    <w:rsid w:val="00D62DE6"/>
+    <w:rsid w:val="008302C8"/>
     <w:pPr>
       <w:ind w:left="1368"/>
     </w:pPr>
@@ -5619,7 +6533,7 @@
     <w:next w:val="BodyText"/>
     <w:link w:val="QuoteChar"/>
     <w:qFormat/>
-    <w:rsid w:val="00D62DE6"/>
+    <w:rsid w:val="008302C8"/>
     <w:pPr>
       <w:tabs>
         <w:tab w:val="left" w:pos="346"/>
@@ -5650,7 +6564,7 @@
   <w:style w:type="paragraph" w:customStyle="1" w:styleId="Results">
     <w:name w:val="Results"/>
     <w:basedOn w:val="Normal"/>
-    <w:rsid w:val="00D62DE6"/>
+    <w:rsid w:val="008302C8"/>
     <w:pPr>
       <w:pBdr>
         <w:top w:val="single" w:sz="18" w:space="5" w:color="999999"/>
@@ -5682,7 +6596,7 @@
     <w:basedOn w:val="Normal"/>
     <w:link w:val="ExerciseBodyChar"/>
     <w:qFormat/>
-    <w:rsid w:val="00D62DE6"/>
+    <w:rsid w:val="008302C8"/>
     <w:pPr>
       <w:spacing w:before="120"/>
       <w:ind w:left="288" w:right="288"/>
@@ -5704,7 +6618,7 @@
   <w:style w:type="paragraph" w:customStyle="1" w:styleId="ExerciseBullet">
     <w:name w:val="Exercise Bullet"/>
     <w:basedOn w:val="Normal"/>
-    <w:rsid w:val="00D62DE6"/>
+    <w:rsid w:val="008302C8"/>
     <w:pPr>
       <w:framePr w:wrap="notBeside" w:vAnchor="text" w:hAnchor="text" w:y="1"/>
       <w:numPr>
@@ -5723,7 +6637,7 @@
     <w:basedOn w:val="Normal"/>
     <w:link w:val="SideBarCodeChar"/>
     <w:qFormat/>
-    <w:rsid w:val="00D62DE6"/>
+    <w:rsid w:val="008302C8"/>
     <w:pPr>
       <w:spacing w:before="360" w:after="240"/>
       <w:ind w:left="288" w:right="288"/>
@@ -5746,7 +6660,7 @@
   <w:style w:type="paragraph" w:customStyle="1" w:styleId="TableText">
     <w:name w:val="Table Text"/>
     <w:qFormat/>
-    <w:rsid w:val="00D62DE6"/>
+    <w:rsid w:val="008302C8"/>
     <w:pPr>
       <w:spacing w:before="120" w:after="120"/>
       <w:contextualSpacing/>
@@ -5761,7 +6675,7 @@
     <w:basedOn w:val="FigureCaption"/>
     <w:next w:val="Normal"/>
     <w:qFormat/>
-    <w:rsid w:val="00D62DE6"/>
+    <w:rsid w:val="008302C8"/>
     <w:pPr>
       <w:spacing w:after="120"/>
     </w:pPr>
@@ -5769,7 +6683,7 @@
   <w:style w:type="paragraph" w:customStyle="1" w:styleId="TableHead">
     <w:name w:val="Table Head"/>
     <w:next w:val="Normal"/>
-    <w:rsid w:val="00D62DE6"/>
+    <w:rsid w:val="008302C8"/>
     <w:pPr>
       <w:keepNext/>
       <w:spacing w:before="60" w:after="60" w:line="240" w:lineRule="exact"/>
@@ -5784,7 +6698,7 @@
     <w:name w:val="Table Footnote"/>
     <w:basedOn w:val="Normal"/>
     <w:next w:val="Normal"/>
-    <w:rsid w:val="00D62DE6"/>
+    <w:rsid w:val="008302C8"/>
     <w:pPr>
       <w:spacing w:before="60" w:after="240"/>
       <w:contextualSpacing/>
@@ -5798,7 +6712,7 @@
   <w:style w:type="table" w:styleId="TableGrid">
     <w:name w:val="Table Grid"/>
     <w:basedOn w:val="TableNormal"/>
-    <w:rsid w:val="00D62DE6"/>
+    <w:rsid w:val="008302C8"/>
     <w:pPr>
       <w:spacing w:after="120"/>
     </w:pPr>
@@ -5824,7 +6738,7 @@
   <w:style w:type="paragraph" w:customStyle="1" w:styleId="UnnumberedList">
     <w:name w:val="Unnumbered List"/>
     <w:basedOn w:val="NumList"/>
-    <w:rsid w:val="00D62DE6"/>
+    <w:rsid w:val="008302C8"/>
     <w:pPr>
       <w:numPr>
         <w:numId w:val="0"/>
@@ -5835,7 +6749,7 @@
   <w:style w:type="paragraph" w:customStyle="1" w:styleId="NumList">
     <w:name w:val="Num List"/>
     <w:basedOn w:val="Normal"/>
-    <w:rsid w:val="00D62DE6"/>
+    <w:rsid w:val="008302C8"/>
     <w:pPr>
       <w:keepLines/>
       <w:numPr>
@@ -5854,7 +6768,7 @@
     <w:basedOn w:val="Quote"/>
     <w:next w:val="Normal"/>
     <w:qFormat/>
-    <w:rsid w:val="00D62DE6"/>
+    <w:rsid w:val="008302C8"/>
     <w:pPr>
       <w:spacing w:before="0"/>
       <w:ind w:left="0" w:right="0"/>
@@ -5868,7 +6782,7 @@
     <w:name w:val="Exercise Head"/>
     <w:basedOn w:val="Normal"/>
     <w:next w:val="Normal"/>
-    <w:rsid w:val="00D62DE6"/>
+    <w:rsid w:val="008302C8"/>
     <w:pPr>
       <w:keepNext/>
       <w:keepLines/>
@@ -5973,7 +6887,7 @@
   <w:style w:type="paragraph" w:customStyle="1" w:styleId="Footnote">
     <w:name w:val="Footnote"/>
     <w:basedOn w:val="Normal"/>
-    <w:rsid w:val="00D62DE6"/>
+    <w:rsid w:val="008302C8"/>
     <w:rPr>
       <w:sz w:val="19"/>
     </w:rPr>
@@ -6003,7 +6917,7 @@
     <w:basedOn w:val="Normal"/>
     <w:link w:val="ExerciseCodeChar"/>
     <w:qFormat/>
-    <w:rsid w:val="00D62DE6"/>
+    <w:rsid w:val="008302C8"/>
     <w:pPr>
       <w:spacing w:before="120"/>
       <w:ind w:left="288" w:right="288"/>
@@ -6029,7 +6943,7 @@
   <w:style w:type="paragraph" w:customStyle="1" w:styleId="ExerciseSubhead">
     <w:name w:val="Exercise Subhead"/>
     <w:basedOn w:val="Normal"/>
-    <w:rsid w:val="00D62DE6"/>
+    <w:rsid w:val="008302C8"/>
     <w:pPr>
       <w:spacing w:before="120" w:after="240"/>
       <w:ind w:left="288" w:right="288"/>
@@ -6047,7 +6961,7 @@
   <w:style w:type="paragraph" w:customStyle="1" w:styleId="BodyTextCont">
     <w:name w:val="Body Text Cont"/>
     <w:basedOn w:val="Normal"/>
-    <w:rsid w:val="00D62DE6"/>
+    <w:rsid w:val="008302C8"/>
     <w:pPr>
       <w:suppressAutoHyphens/>
       <w:spacing w:after="0"/>
@@ -6072,7 +6986,7 @@
     <w:name w:val="footer"/>
     <w:basedOn w:val="Normal"/>
     <w:link w:val="FooterChar"/>
-    <w:rsid w:val="00D62DE6"/>
+    <w:rsid w:val="008302C8"/>
     <w:pPr>
       <w:tabs>
         <w:tab w:val="center" w:pos="4320"/>
@@ -6099,7 +7013,7 @@
     <w:basedOn w:val="Normal"/>
     <w:next w:val="Normal"/>
     <w:link w:val="NoteTipCautionChar"/>
-    <w:rsid w:val="00D62DE6"/>
+    <w:rsid w:val="008302C8"/>
     <w:pPr>
       <w:pBdr>
         <w:top w:val="single" w:sz="4" w:space="10" w:color="auto"/>
@@ -6126,7 +7040,7 @@
     <w:name w:val="Body Text First"/>
     <w:basedOn w:val="BodyText"/>
     <w:link w:val="BodyTextFirstChar"/>
-    <w:rsid w:val="00D62DE6"/>
+    <w:rsid w:val="008302C8"/>
     <w:pPr>
       <w:spacing w:before="120" w:after="0" w:line="240" w:lineRule="auto"/>
     </w:pPr>
@@ -6146,7 +7060,7 @@
   </w:style>
   <w:style w:type="character" w:customStyle="1" w:styleId="CodeInline">
     <w:name w:val="Code Inline"/>
-    <w:rsid w:val="00D62DE6"/>
+    <w:rsid w:val="008302C8"/>
     <w:rPr>
       <w:rFonts w:ascii="TheSansMonoConNormal" w:hAnsi="TheSansMonoConNormal"/>
       <w:color w:val="auto"/>
@@ -6158,7 +7072,7 @@
   <w:style w:type="table" w:customStyle="1" w:styleId="TableList">
     <w:name w:val="Table List"/>
     <w:basedOn w:val="TableNormal"/>
-    <w:rsid w:val="00D62DE6"/>
+    <w:rsid w:val="008302C8"/>
     <w:pPr>
       <w:spacing w:after="120"/>
     </w:pPr>
@@ -6185,12 +7099,12 @@
   <w:style w:type="character" w:styleId="PageNumber">
     <w:name w:val="page number"/>
     <w:basedOn w:val="DefaultParagraphFont"/>
-    <w:rsid w:val="00D62DE6"/>
+    <w:rsid w:val="008302C8"/>
   </w:style>
   <w:style w:type="paragraph" w:customStyle="1" w:styleId="SideBarSubhead">
     <w:name w:val="Side Bar Subhead"/>
     <w:basedOn w:val="Normal"/>
-    <w:rsid w:val="00D62DE6"/>
+    <w:rsid w:val="008302C8"/>
     <w:pPr>
       <w:spacing w:before="120" w:after="240"/>
       <w:ind w:left="288" w:right="288"/>
@@ -6210,7 +7124,7 @@
     <w:basedOn w:val="Normal"/>
     <w:link w:val="SideBarBodyChar"/>
     <w:qFormat/>
-    <w:rsid w:val="00D62DE6"/>
+    <w:rsid w:val="008302C8"/>
     <w:pPr>
       <w:spacing w:before="120"/>
       <w:ind w:left="288" w:right="288"/>
@@ -6234,7 +7148,7 @@
     <w:basedOn w:val="Normal"/>
     <w:link w:val="ExerciseLastChar"/>
     <w:qFormat/>
-    <w:rsid w:val="00D62DE6"/>
+    <w:rsid w:val="008302C8"/>
     <w:pPr>
       <w:pBdr>
         <w:bottom w:val="single" w:sz="18" w:space="3" w:color="auto"/>
@@ -6261,7 +7175,7 @@
     <w:basedOn w:val="Normal"/>
     <w:link w:val="SideBarLastChar"/>
     <w:qFormat/>
-    <w:rsid w:val="00D62DE6"/>
+    <w:rsid w:val="008302C8"/>
     <w:pPr>
       <w:pBdr>
         <w:bottom w:val="single" w:sz="18" w:space="3" w:color="auto"/>
@@ -6286,7 +7200,7 @@
   <w:style w:type="paragraph" w:customStyle="1" w:styleId="SideBarBullet">
     <w:name w:val="Side Bar Bullet"/>
     <w:basedOn w:val="Normal"/>
-    <w:rsid w:val="00D62DE6"/>
+    <w:rsid w:val="008302C8"/>
     <w:pPr>
       <w:framePr w:wrap="notBeside" w:vAnchor="text" w:hAnchor="text" w:y="1"/>
       <w:numPr>
@@ -6305,7 +7219,7 @@
     <w:basedOn w:val="Normal"/>
     <w:link w:val="ExerciseNumChar"/>
     <w:qFormat/>
-    <w:rsid w:val="00D62DE6"/>
+    <w:rsid w:val="008302C8"/>
     <w:pPr>
       <w:numPr>
         <w:numId w:val="5"/>
@@ -6332,7 +7246,7 @@
     <w:basedOn w:val="Normal"/>
     <w:link w:val="SideBarNumChar"/>
     <w:qFormat/>
-    <w:rsid w:val="00D62DE6"/>
+    <w:rsid w:val="008302C8"/>
     <w:pPr>
       <w:numPr>
         <w:numId w:val="6"/>
@@ -6358,7 +7272,7 @@
     <w:name w:val="Side Bar Head"/>
     <w:basedOn w:val="Normal"/>
     <w:next w:val="Normal"/>
-    <w:rsid w:val="00D62DE6"/>
+    <w:rsid w:val="008302C8"/>
     <w:pPr>
       <w:keepNext/>
       <w:keepLines/>
@@ -6617,7 +7531,7 @@
     <w:name w:val="header"/>
     <w:basedOn w:val="Normal"/>
     <w:link w:val="HeaderChar"/>
-    <w:rsid w:val="00D62DE6"/>
+    <w:rsid w:val="008302C8"/>
     <w:pPr>
       <w:tabs>
         <w:tab w:val="center" w:pos="4680"/>
@@ -6645,7 +7559,7 @@
   <w:style w:type="paragraph" w:customStyle="1" w:styleId="Figure">
     <w:name w:val="Figure"/>
     <w:next w:val="Normal"/>
-    <w:rsid w:val="00D62DE6"/>
+    <w:rsid w:val="008302C8"/>
     <w:pPr>
       <w:spacing w:before="120" w:after="120"/>
     </w:pPr>
@@ -6659,7 +7573,7 @@
     <w:hidden/>
     <w:uiPriority w:val="99"/>
     <w:semiHidden/>
-    <w:rsid w:val="00D62DE6"/>
+    <w:rsid w:val="008302C8"/>
     <w:rPr>
       <w:rFonts w:ascii="Calibri" w:eastAsia="Calibri" w:hAnsi="Calibri"/>
       <w:sz w:val="22"/>
@@ -6671,7 +7585,7 @@
     <w:basedOn w:val="DefaultParagraphFont"/>
     <w:uiPriority w:val="21"/>
     <w:qFormat/>
-    <w:rsid w:val="00D62DE6"/>
+    <w:rsid w:val="008302C8"/>
     <w:rPr>
       <w:b/>
       <w:bCs/>
@@ -6684,7 +7598,7 @@
     <w:name w:val="Emphasis"/>
     <w:basedOn w:val="DefaultParagraphFont"/>
     <w:qFormat/>
-    <w:rsid w:val="00D62DE6"/>
+    <w:rsid w:val="008302C8"/>
     <w:rPr>
       <w:i/>
       <w:iCs/>
@@ -6694,7 +7608,7 @@
     <w:name w:val="Strong"/>
     <w:basedOn w:val="DefaultParagraphFont"/>
     <w:qFormat/>
-    <w:rsid w:val="00D62DE6"/>
+    <w:rsid w:val="008302C8"/>
     <w:rPr>
       <w:b/>
       <w:bCs/>
@@ -6706,7 +7620,7 @@
     <w:next w:val="Normal"/>
     <w:link w:val="SubtitleChar"/>
     <w:qFormat/>
-    <w:rsid w:val="00D62DE6"/>
+    <w:rsid w:val="008302C8"/>
     <w:pPr>
       <w:spacing w:after="60"/>
       <w:jc w:val="center"/>
@@ -6742,7 +7656,7 @@
   </w:style>
   <w:style w:type="character" w:customStyle="1" w:styleId="BlackDingbat">
     <w:name w:val="Black Dingbat"/>
-    <w:rsid w:val="00D62DE6"/>
+    <w:rsid w:val="008302C8"/>
     <w:rPr>
       <w:rFonts w:ascii="ZapfDingbats" w:hAnsi="ZapfDingbats"/>
       <w:color w:val="auto"/>
@@ -6754,7 +7668,7 @@
     <w:basedOn w:val="Normal"/>
     <w:link w:val="CodeChar"/>
     <w:qFormat/>
-    <w:rsid w:val="00D62DE6"/>
+    <w:rsid w:val="008302C8"/>
     <w:pPr>
       <w:spacing w:before="120" w:after="120" w:line="240" w:lineRule="auto"/>
       <w:contextualSpacing/>
@@ -6782,7 +7696,7 @@
     <w:basedOn w:val="BlackDingbat"/>
     <w:uiPriority w:val="1"/>
     <w:qFormat/>
-    <w:rsid w:val="00D62DE6"/>
+    <w:rsid w:val="008302C8"/>
     <w:rPr>
       <w:rFonts w:ascii="ZapfDingbats" w:hAnsi="ZapfDingbats"/>
       <w:color w:val="BFBFBF" w:themeColor="background1" w:themeShade="BF"/>
@@ -7305,6 +8219,15 @@
 </file>
 
 <file path=customXml/item2.xml><?xml version="1.0" encoding="utf-8"?>
+<?mso-contentType ?>
+<FormTemplates xmlns="http://schemas.microsoft.com/sharepoint/v3/contenttype/forms">
+  <Display>DocumentLibraryForm</Display>
+  <Edit>DocumentLibraryForm</Edit>
+  <New>DocumentLibraryForm</New>
+</FormTemplates>
+</file>
+
+<file path=customXml/item3.xml><?xml version="1.0" encoding="utf-8"?>
 <ct:contentTypeSchema xmlns:ct="http://schemas.microsoft.com/office/2006/metadata/contentType" xmlns:ma="http://schemas.microsoft.com/office/2006/metadata/properties/metaAttributes" ct:_="" ma:_="" ma:contentTypeName="Document" ma:contentTypeID="0x010100B61720799BC22B4A9F4347EFEE1EE1C9" ma:contentTypeVersion="0" ma:contentTypeDescription="Create a new document." ma:contentTypeScope="" ma:versionID="e54156302444066ccbf8c3dfd433cad9">
   <xsd:schema xmlns:xsd="http://www.w3.org/2001/XMLSchema" xmlns:p="http://schemas.microsoft.com/office/2006/metadata/properties" targetNamespace="http://schemas.microsoft.com/office/2006/metadata/properties" ma:root="true" ma:fieldsID="4aeb20c0e3442673af7ee10786458764">
     <xsd:element name="properties">
@@ -7353,15 +8276,6 @@
 </ct:contentTypeSchema>
 </file>
 
-<file path=customXml/item3.xml><?xml version="1.0" encoding="utf-8"?>
-<?mso-contentType ?>
-<FormTemplates xmlns="http://schemas.microsoft.com/sharepoint/v3/contenttype/forms">
-  <Display>DocumentLibraryForm</Display>
-  <Edit>DocumentLibraryForm</Edit>
-  <New>DocumentLibraryForm</New>
-</FormTemplates>
-</file>
-
 <file path=customXml/item4.xml><?xml version="1.0" encoding="utf-8"?>
 <b:Sources xmlns:b="http://schemas.openxmlformats.org/officeDocument/2006/bibliography" xmlns="http://schemas.openxmlformats.org/officeDocument/2006/bibliography" SelectedStyle="\APA.XSL" StyleName="APA Fifth Edition"/>
 </file>
@@ -7375,6 +8289,14 @@
 </file>
 
 <file path=customXml/itemProps2.xml><?xml version="1.0" encoding="utf-8"?>
+<ds:datastoreItem xmlns:ds="http://schemas.openxmlformats.org/officeDocument/2006/customXml" ds:itemID="{0F2AB1DF-7D83-489E-BF06-CAEE10C33DF0}">
+  <ds:schemaRefs>
+    <ds:schemaRef ds:uri="http://schemas.microsoft.com/sharepoint/v3/contenttype/forms"/>
+  </ds:schemaRefs>
+</ds:datastoreItem>
+</file>
+
+<file path=customXml/itemProps3.xml><?xml version="1.0" encoding="utf-8"?>
 <ds:datastoreItem xmlns:ds="http://schemas.openxmlformats.org/officeDocument/2006/customXml" ds:itemID="{20051165-A2D6-4754-A6F7-919A9099D5EC}">
   <ds:schemaRefs>
     <ds:schemaRef ds:uri="http://schemas.microsoft.com/office/2006/metadata/contentType"/>
@@ -7389,16 +8311,8 @@
 </ds:datastoreItem>
 </file>
 
-<file path=customXml/itemProps3.xml><?xml version="1.0" encoding="utf-8"?>
-<ds:datastoreItem xmlns:ds="http://schemas.openxmlformats.org/officeDocument/2006/customXml" ds:itemID="{0F2AB1DF-7D83-489E-BF06-CAEE10C33DF0}">
-  <ds:schemaRefs>
-    <ds:schemaRef ds:uri="http://schemas.microsoft.com/sharepoint/v3/contenttype/forms"/>
-  </ds:schemaRefs>
-</ds:datastoreItem>
-</file>
-
 <file path=customXml/itemProps4.xml><?xml version="1.0" encoding="utf-8"?>
-<ds:datastoreItem xmlns:ds="http://schemas.openxmlformats.org/officeDocument/2006/customXml" ds:itemID="{EF2131EC-C1F0-43D1-80C1-2857103230CD}">
+<ds:datastoreItem xmlns:ds="http://schemas.openxmlformats.org/officeDocument/2006/customXml" ds:itemID="{6575F455-E394-49FA-A616-B90A9F0D260B}">
   <ds:schemaRefs>
     <ds:schemaRef ds:uri="http://schemas.openxmlformats.org/officeDocument/2006/bibliography"/>
   </ds:schemaRefs>

</xml_diff>

<commit_message>
ch8 up to  summary
</commit_message>
<xml_diff>
--- a/doc/9781484201107_KurtzWortman_Ch08_DiverseClients.docx
+++ b/doc/9781484201107_KurtzWortman_Ch08_DiverseClients.docx
@@ -41,11 +41,9 @@
       <w:r>
         <w:t>existing "legacy" (</w:t>
       </w:r>
-      <w:proofErr w:type="spellStart"/>
       <w:r>
         <w:t>asmx</w:t>
       </w:r>
-      <w:proofErr w:type="spellEnd"/>
       <w:r>
         <w:t>-</w:t>
       </w:r>
@@ -85,13 +83,8 @@
       <w:r>
         <w:t xml:space="preserve">use ASP.NET Web API to </w:t>
       </w:r>
-      <w:proofErr w:type="spellStart"/>
-      <w:r>
-        <w:t>simulteneously</w:t>
-      </w:r>
-      <w:proofErr w:type="spellEnd"/>
-      <w:r>
-        <w:t xml:space="preserve"> </w:t>
+      <w:r>
+        <w:t xml:space="preserve">simulteneously </w:t>
       </w:r>
       <w:r>
         <w:t xml:space="preserve">support legacy clients </w:t>
@@ -287,7 +280,7 @@
           <v:shape id="_x0000_i1025" type="#_x0000_t75" style="width:362pt;height:203pt" o:ole="">
             <v:imagedata r:id="rId11" o:title=""/>
           </v:shape>
-          <o:OLEObject Type="Embed" ProgID="Visio.Drawing.15" ShapeID="_x0000_i1025" DrawAspect="Content" ObjectID="_1462874031" r:id="rId12"/>
+          <o:OLEObject Type="Embed" ProgID="Visio.Drawing.15" ShapeID="_x0000_i1025" DrawAspect="Content" ObjectID="_1462899753" r:id="rId12"/>
         </w:object>
       </w:r>
     </w:p>
@@ -355,7 +348,7 @@
           <v:shape id="_x0000_i1026" type="#_x0000_t75" style="width:362pt;height:199pt" o:ole="">
             <v:imagedata r:id="rId13" o:title=""/>
           </v:shape>
-          <o:OLEObject Type="Embed" ProgID="Visio.Drawing.15" ShapeID="_x0000_i1026" DrawAspect="Content" ObjectID="_1462874032" r:id="rId14"/>
+          <o:OLEObject Type="Embed" ProgID="Visio.Drawing.15" ShapeID="_x0000_i1026" DrawAspect="Content" ObjectID="_1462899754" r:id="rId14"/>
         </w:object>
       </w:r>
     </w:p>
@@ -516,15 +509,7 @@
         <w:t>Used to specify w</w:t>
       </w:r>
       <w:r>
-        <w:t>hich media types are acceptable for the response, such as application/</w:t>
-      </w:r>
-      <w:proofErr w:type="spellStart"/>
-      <w:r>
-        <w:t>json</w:t>
-      </w:r>
-      <w:proofErr w:type="spellEnd"/>
-      <w:r>
-        <w:t>, application/xml, or a custom media type</w:t>
+        <w:t>hich media types are acceptable for the response, such as application/json, application/xml, or a custom media type</w:t>
       </w:r>
       <w:r>
         <w:t>.</w:t>
@@ -555,10 +540,10 @@
         <w:pStyle w:val="BodyTextCont"/>
       </w:pPr>
       <w:r>
-        <w:t>Such s</w:t>
-      </w:r>
-      <w:r>
-        <w:t xml:space="preserve">ervices will respond </w:t>
+        <w:t xml:space="preserve">Services built using ASP.NET Web API </w:t>
+      </w:r>
+      <w:r>
+        <w:t xml:space="preserve">will respond </w:t>
       </w:r>
       <w:r>
         <w:t xml:space="preserve">to request messages received without these headers </w:t>
@@ -573,13 +558,8 @@
         <w:t>application</w:t>
       </w:r>
       <w:r>
-        <w:t>/</w:t>
-      </w:r>
-      <w:proofErr w:type="spellStart"/>
-      <w:r>
-        <w:t>json</w:t>
-      </w:r>
-      <w:proofErr w:type="spellEnd"/>
+        <w:t>/json</w:t>
+      </w:r>
       <w:r>
         <w:t xml:space="preserve"> and utf-8, respectively).</w:t>
       </w:r>
@@ -590,15 +570,19 @@
         <w:t>-</w:t>
       </w:r>
       <w:r>
-        <w:t xml:space="preserve">response message pair to get all tasks using </w:t>
-      </w:r>
-      <w:proofErr w:type="spellStart"/>
-      <w:r>
-        <w:t>bhogg's</w:t>
-      </w:r>
-      <w:proofErr w:type="spellEnd"/>
-      <w:r>
-        <w:t xml:space="preserve"> </w:t>
+        <w:t xml:space="preserve">response message pair </w:t>
+      </w:r>
+      <w:r>
+        <w:t>that</w:t>
+      </w:r>
+      <w:r>
+        <w:t xml:space="preserve"> get</w:t>
+      </w:r>
+      <w:r>
+        <w:t>s</w:t>
+      </w:r>
+      <w:r>
+        <w:t xml:space="preserve"> all tasks using bhogg's </w:t>
       </w:r>
       <w:r>
         <w:t>highly-</w:t>
@@ -711,7 +695,19 @@
         <w:t xml:space="preserve">e that the service responded with the default content type and character </w:t>
       </w:r>
       <w:r>
-        <w:t>set, above, and notice</w:t>
+        <w:t>set</w:t>
+      </w:r>
+      <w:r>
+        <w:t xml:space="preserve"> (</w:t>
+      </w:r>
+      <w:r>
+        <w:t>above</w:t>
+      </w:r>
+      <w:r>
+        <w:t>)</w:t>
+      </w:r>
+      <w:r>
+        <w:t>, and notice</w:t>
       </w:r>
       <w:r>
         <w:t xml:space="preserve"> the difference when </w:t>
@@ -735,7 +731,13 @@
         <w:t>like to receive the response in XML format</w:t>
       </w:r>
       <w:r>
-        <w:t>, below</w:t>
+        <w:t xml:space="preserve"> (</w:t>
+      </w:r>
+      <w:r>
+        <w:t>below</w:t>
+      </w:r>
+      <w:r>
+        <w:t>)</w:t>
       </w:r>
       <w:r>
         <w:t>:</w:t>
@@ -872,24 +874,14 @@
         <w:t>, of course</w:t>
       </w:r>
       <w:r>
-        <w:t xml:space="preserve">. For example, the service </w:t>
-      </w:r>
-      <w:proofErr w:type="spellStart"/>
-      <w:r>
-        <w:t>can not</w:t>
-      </w:r>
-      <w:proofErr w:type="spellEnd"/>
-      <w:r>
-        <w:t xml:space="preserve"> produce a response message in a format it knows nothing of (i.e., </w:t>
-      </w:r>
-      <w:proofErr w:type="spellStart"/>
+        <w:t xml:space="preserve">. For example, the service can not produce a response message in a format it knows nothing of (i.e., </w:t>
+      </w:r>
       <w:r>
         <w:rPr>
           <w:rStyle w:val="CodeInline"/>
         </w:rPr>
         <w:t>fooBar</w:t>
       </w:r>
-      <w:proofErr w:type="spellEnd"/>
       <w:r>
         <w:t>):</w:t>
       </w:r>
@@ -1011,33 +1003,26 @@
         <w:t>F</w:t>
       </w:r>
       <w:r>
-        <w:t>or request messages with an XML request body (e.g., PUT and POST messages)</w:t>
-      </w:r>
-      <w:r>
-        <w:t>, o</w:t>
-      </w:r>
-      <w:r>
-        <w:t>ne very important thing to note</w:t>
-      </w:r>
-      <w:r>
-        <w:t xml:space="preserve"> is that you will need to specify the XML </w:t>
-      </w:r>
-      <w:proofErr w:type="spellStart"/>
-      <w:r>
-        <w:t>serializer</w:t>
-      </w:r>
-      <w:proofErr w:type="spellEnd"/>
-      <w:r>
-        <w:t xml:space="preserve"> so that the body can be parsed for model binding. This can easily be accomplished by adding the following line to the </w:t>
-      </w:r>
-      <w:proofErr w:type="spellStart"/>
+        <w:t>or request messages with an XML request body (</w:t>
+      </w:r>
+      <w:r>
+        <w:t xml:space="preserve">i.e., </w:t>
+      </w:r>
+      <w:r>
+        <w:t>PUT and POST messages)</w:t>
+      </w:r>
+      <w:r>
+        <w:t>, one very important thing to note</w:t>
+      </w:r>
+      <w:r>
+        <w:t xml:space="preserve"> is that you will need to specify the XML serializer so that the body can be parsed for model binding. This can easily be accomplished by adding the following line to the </w:t>
+      </w:r>
       <w:r>
         <w:rPr>
           <w:rStyle w:val="CodeInline"/>
         </w:rPr>
         <w:t>WebApiConfig.Register</w:t>
       </w:r>
-      <w:proofErr w:type="spellEnd"/>
       <w:r>
         <w:t xml:space="preserve"> method:</w:t>
       </w:r>
@@ -1046,13 +1031,8 @@
       <w:pPr>
         <w:pStyle w:val="Code"/>
       </w:pPr>
-      <w:proofErr w:type="spellStart"/>
-      <w:r>
-        <w:t>config.Formatters.XmlFormatter.UseXmlSerializer</w:t>
-      </w:r>
-      <w:proofErr w:type="spellEnd"/>
-      <w:r>
-        <w:t xml:space="preserve"> = true;</w:t>
+      <w:r>
+        <w:t>config.Formatters.XmlFormatter.UseXmlSerializer = true;</w:t>
       </w:r>
     </w:p>
     <w:p>
@@ -1106,7 +1086,19 @@
         <w:pStyle w:val="BodyTextFirst"/>
       </w:pPr>
       <w:r>
-        <w:t>A couple of things made it relatively easy for us to satisfy requirements 2 and 3. First, the legacy-task management service was well-architected.</w:t>
+        <w:t xml:space="preserve">A couple of things made it relatively easy for us to satisfy </w:t>
+      </w:r>
+      <w:r>
+        <w:t xml:space="preserve">the remaining </w:t>
+      </w:r>
+      <w:r>
+        <w:t>requirements</w:t>
+      </w:r>
+      <w:r>
+        <w:t>,</w:t>
+      </w:r>
+      <w:r>
+        <w:t xml:space="preserve"> 2 and 3. First, the legacy-task management service was well-architected.</w:t>
       </w:r>
       <w:r>
         <w:t xml:space="preserve"> We were able to use virtually all of the code </w:t>
@@ -1115,15 +1107,7 @@
         <w:t xml:space="preserve">implementing </w:t>
       </w:r>
       <w:r>
-        <w:t xml:space="preserve">the business logic because it was decoupled from the </w:t>
-      </w:r>
-      <w:proofErr w:type="spellStart"/>
-      <w:r>
-        <w:t>asmx</w:t>
-      </w:r>
-      <w:proofErr w:type="spellEnd"/>
-      <w:r>
-        <w:t>-</w:t>
+        <w:t>the business logic because it was decoupled from the asmx-</w:t>
       </w:r>
       <w:r>
         <w:t>based</w:t>
@@ -1197,15 +1181,7 @@
         <w:t>some custom parsing and formatting</w:t>
       </w:r>
       <w:r>
-        <w:t xml:space="preserve"> to replace the functionality provided by the former </w:t>
-      </w:r>
-      <w:proofErr w:type="spellStart"/>
-      <w:r>
-        <w:t>asmx</w:t>
-      </w:r>
-      <w:proofErr w:type="spellEnd"/>
-      <w:r>
-        <w:t>-based host</w:t>
+        <w:t xml:space="preserve"> to replace the functionality provided by the former asmx-based host</w:t>
       </w:r>
       <w:r>
         <w:t>.</w:t>
@@ -1297,18 +1273,18 @@
         <w:pStyle w:val="Bullet"/>
       </w:pPr>
       <w:r>
+        <w:t>Mixing convention-based routing with attribute-based routing</w:t>
+      </w:r>
+    </w:p>
+    <w:p>
+      <w:pPr>
+        <w:pStyle w:val="Bullet"/>
+      </w:pPr>
+      <w:r>
         <w:t>A custom f</w:t>
       </w:r>
       <w:r>
         <w:t>ormatter</w:t>
-      </w:r>
-    </w:p>
-    <w:p>
-      <w:pPr>
-        <w:pStyle w:val="Bullet"/>
-      </w:pPr>
-      <w:r>
-        <w:t>Mixing convention-based routing with attribute-based routing</w:t>
       </w:r>
     </w:p>
     <w:p>
@@ -1551,150 +1527,46 @@
         <w:pStyle w:val="Code"/>
       </w:pPr>
       <w:r>
-        <w:t xml:space="preserve">            </w:t>
-      </w:r>
-      <w:proofErr w:type="spellStart"/>
-      <w:r>
-        <w:t>var</w:t>
-      </w:r>
-      <w:proofErr w:type="spellEnd"/>
-      <w:r>
-        <w:t xml:space="preserve"> </w:t>
-      </w:r>
-      <w:proofErr w:type="spellStart"/>
-      <w:r>
-        <w:t>requestContentAsDocument</w:t>
-      </w:r>
-      <w:proofErr w:type="spellEnd"/>
-      <w:r>
-        <w:t xml:space="preserve"> = </w:t>
-      </w:r>
-      <w:proofErr w:type="spellStart"/>
-      <w:r>
-        <w:t>XDocument.Parse</w:t>
-      </w:r>
-      <w:proofErr w:type="spellEnd"/>
-      <w:r>
-        <w:t>(</w:t>
-      </w:r>
-      <w:proofErr w:type="spellStart"/>
-      <w:r>
-        <w:t>requestContentAsString</w:t>
-      </w:r>
-      <w:proofErr w:type="spellEnd"/>
-      <w:r>
-        <w:t>);</w:t>
-      </w:r>
-    </w:p>
-    <w:p>
-      <w:pPr>
-        <w:pStyle w:val="Code"/>
-      </w:pPr>
-    </w:p>
-    <w:p>
-      <w:pPr>
-        <w:pStyle w:val="Code"/>
-      </w:pPr>
-      <w:r>
-        <w:t xml:space="preserve">            </w:t>
-      </w:r>
-      <w:proofErr w:type="spellStart"/>
-      <w:r>
-        <w:t>var</w:t>
-      </w:r>
-      <w:proofErr w:type="spellEnd"/>
-      <w:r>
-        <w:t xml:space="preserve"> </w:t>
-      </w:r>
-      <w:proofErr w:type="spellStart"/>
-      <w:r>
-        <w:t>legacyResponse</w:t>
-      </w:r>
-      <w:proofErr w:type="spellEnd"/>
-      <w:r>
-        <w:t xml:space="preserve"> = LegacyMessageProcessor.ProcessLegacyMessage(requestContentAsDocument);</w:t>
-      </w:r>
-    </w:p>
-    <w:p>
-      <w:pPr>
-        <w:pStyle w:val="Code"/>
-      </w:pPr>
-    </w:p>
-    <w:p>
-      <w:pPr>
-        <w:pStyle w:val="Code"/>
-      </w:pPr>
-      <w:r>
-        <w:t xml:space="preserve">            </w:t>
-      </w:r>
-      <w:proofErr w:type="spellStart"/>
-      <w:r>
-        <w:t>var</w:t>
-      </w:r>
-      <w:proofErr w:type="spellEnd"/>
-      <w:r>
-        <w:t xml:space="preserve"> </w:t>
-      </w:r>
-      <w:proofErr w:type="spellStart"/>
-      <w:r>
-        <w:t>responseMsg</w:t>
-      </w:r>
-      <w:proofErr w:type="spellEnd"/>
-      <w:r>
-        <w:t xml:space="preserve"> = </w:t>
-      </w:r>
-      <w:proofErr w:type="spellStart"/>
-      <w:r>
-        <w:t>request.CreateResponse</w:t>
-      </w:r>
-      <w:proofErr w:type="spellEnd"/>
-      <w:r>
-        <w:t>(</w:t>
-      </w:r>
-      <w:proofErr w:type="spellStart"/>
-      <w:r>
-        <w:t>HttpStatusCode.OK</w:t>
-      </w:r>
-      <w:proofErr w:type="spellEnd"/>
-      <w:r>
-        <w:t xml:space="preserve">, </w:t>
-      </w:r>
-      <w:proofErr w:type="spellStart"/>
-      <w:r>
-        <w:t>legacyResponse</w:t>
-      </w:r>
-      <w:proofErr w:type="spellEnd"/>
-      <w:r>
-        <w:t>);</w:t>
-      </w:r>
-    </w:p>
-    <w:p>
-      <w:pPr>
-        <w:pStyle w:val="Code"/>
-      </w:pPr>
-    </w:p>
-    <w:p>
-      <w:pPr>
-        <w:pStyle w:val="Code"/>
-      </w:pPr>
-      <w:r>
-        <w:t xml:space="preserve">            return </w:t>
-      </w:r>
-      <w:proofErr w:type="spellStart"/>
-      <w:r>
-        <w:t>Task.FromResult</w:t>
-      </w:r>
-      <w:proofErr w:type="spellEnd"/>
-      <w:r>
-        <w:t>(</w:t>
-      </w:r>
-      <w:proofErr w:type="spellStart"/>
-      <w:r>
-        <w:t>responseMsg</w:t>
-      </w:r>
-      <w:proofErr w:type="spellEnd"/>
-      <w:r>
-        <w:t>);</w:t>
+        <w:t xml:space="preserve">            var requestContentAsDocument = XDocument.Parse(requestContentAsString);</w:t>
+      </w:r>
+    </w:p>
+    <w:p>
+      <w:pPr>
+        <w:pStyle w:val="Code"/>
+      </w:pPr>
+    </w:p>
+    <w:p>
+      <w:pPr>
+        <w:pStyle w:val="Code"/>
+      </w:pPr>
+      <w:r>
+        <w:t xml:space="preserve">            var legacyResponse = LegacyMessageProcessor.ProcessLegacyMessage(requestContentAsDocument);</w:t>
+      </w:r>
+    </w:p>
+    <w:p>
+      <w:pPr>
+        <w:pStyle w:val="Code"/>
+      </w:pPr>
+    </w:p>
+    <w:p>
+      <w:pPr>
+        <w:pStyle w:val="Code"/>
+      </w:pPr>
+      <w:r>
+        <w:t xml:space="preserve">            var responseMsg = request.CreateResponse(HttpStatusCode.OK, legacyResponse);</w:t>
+      </w:r>
+    </w:p>
+    <w:p>
+      <w:pPr>
+        <w:pStyle w:val="Code"/>
+      </w:pPr>
+    </w:p>
+    <w:p>
+      <w:pPr>
+        <w:pStyle w:val="Code"/>
+      </w:pPr>
+      <w:r>
+        <w:t xml:space="preserve">            return Task.FromResult(responseMsg);</w:t>
       </w:r>
     </w:p>
     <w:p>
@@ -2082,14 +1954,12 @@
       <w:r>
         <w:t xml:space="preserve"> as required by the </w:t>
       </w:r>
-      <w:proofErr w:type="spellStart"/>
       <w:r>
         <w:rPr>
           <w:rStyle w:val="CodeInline"/>
         </w:rPr>
         <w:t>SendAsync</w:t>
       </w:r>
-      <w:proofErr w:type="spellEnd"/>
       <w:r>
         <w:t xml:space="preserve"> method signature.</w:t>
       </w:r>
@@ -2102,7 +1972,13 @@
         <w:t>The message processor is straightforward as well.</w:t>
       </w:r>
       <w:r>
-        <w:t xml:space="preserve"> It simply parses the operation element from the SOAP body, and, based on the operation name, finds the appropriate dependency to which </w:t>
+        <w:t xml:space="preserve"> It simply parses the operation element from the SOAP </w:t>
+      </w:r>
+      <w:r>
+        <w:t xml:space="preserve">request message </w:t>
+      </w:r>
+      <w:r>
+        <w:t xml:space="preserve">body, and, based on the operation name, finds the appropriate dependency to which </w:t>
       </w:r>
       <w:r>
         <w:t xml:space="preserve">it can </w:t>
@@ -2122,7 +1998,290 @@
         <w:pStyle w:val="BodyTextCont"/>
       </w:pPr>
       <w:r>
-        <w:t>Now let's move on to explaining how we configured routing to this message handler…</w:t>
+        <w:t>As an example, for the following request…</w:t>
+      </w:r>
+    </w:p>
+    <w:p>
+      <w:pPr>
+        <w:pStyle w:val="CodeCaption"/>
+      </w:pPr>
+      <w:r>
+        <w:t>Get Tasks Request - SOAP (abbreviated)</w:t>
+      </w:r>
+    </w:p>
+    <w:p>
+      <w:pPr>
+        <w:pStyle w:val="Code"/>
+      </w:pPr>
+      <w:r>
+        <w:t>POST http://localhost:</w:t>
+      </w:r>
+      <w:r>
+        <w:t>61589</w:t>
+      </w:r>
+      <w:r>
+        <w:t>/TeamTaskService.asmx HTTP/1.1</w:t>
+      </w:r>
+    </w:p>
+    <w:p>
+      <w:pPr>
+        <w:pStyle w:val="Code"/>
+      </w:pPr>
+      <w:r>
+        <w:t>Content-Type: text/xml; charset=utf-8</w:t>
+      </w:r>
+    </w:p>
+    <w:p>
+      <w:pPr>
+        <w:pStyle w:val="Code"/>
+      </w:pPr>
+      <w:r>
+        <w:t>SOAPAction: "http://tempuri.org/</w:t>
+      </w:r>
+      <w:r>
+        <w:rPr>
+          <w:rStyle w:val="CodeBold"/>
+        </w:rPr>
+        <w:t>GetTasks</w:t>
+      </w:r>
+      <w:r>
+        <w:t>"</w:t>
+      </w:r>
+    </w:p>
+    <w:p>
+      <w:pPr>
+        <w:pStyle w:val="Code"/>
+      </w:pPr>
+    </w:p>
+    <w:p>
+      <w:pPr>
+        <w:pStyle w:val="Code"/>
+      </w:pPr>
+      <w:r>
+        <w:t>&lt;s:Envelope xmlns:s="http://schemas.xmlsoap.org/soap/envelope/"&gt;&lt;s:Body&gt;&lt;</w:t>
+      </w:r>
+      <w:r>
+        <w:rPr>
+          <w:rStyle w:val="CodeBold"/>
+        </w:rPr>
+        <w:t>GetTasks</w:t>
+      </w:r>
+      <w:r>
+        <w:t xml:space="preserve"> xmlns="http://tempuri.org/" xmlns:a="http://schemas.datacontract.org/2004/07/WebApi2Book.Windows.Legacy.Client.TaskServiceReference" xmlns:i="http://www.w3.org/2001/XMLSchema-instance"/&gt;&lt;/s:Body&gt;&lt;/s:Envelope&gt;</w:t>
+      </w:r>
+    </w:p>
+    <w:p>
+      <w:pPr>
+        <w:pStyle w:val="Code"/>
+      </w:pPr>
+    </w:p>
+    <w:p>
+      <w:pPr>
+        <w:pStyle w:val="BodyTextCont"/>
+      </w:pPr>
+      <w:r>
+        <w:lastRenderedPageBreak/>
+        <w:t xml:space="preserve">… the following </w:t>
+      </w:r>
+      <w:r>
+        <w:rPr>
+          <w:rStyle w:val="CodeInline"/>
+        </w:rPr>
+        <w:t>ILegacyMessageProcessingStrategy</w:t>
+      </w:r>
+      <w:r>
+        <w:t xml:space="preserve"> implementation would be used to </w:t>
+      </w:r>
+      <w:r>
+        <w:t xml:space="preserve">do the work </w:t>
+      </w:r>
+      <w:r>
+        <w:t xml:space="preserve">in this case </w:t>
+      </w:r>
+      <w:r>
+        <w:t xml:space="preserve">because it supports the </w:t>
+      </w:r>
+      <w:r>
+        <w:rPr>
+          <w:rStyle w:val="CodeInline"/>
+        </w:rPr>
+        <w:t>GetTasks</w:t>
+      </w:r>
+      <w:r>
+        <w:t xml:space="preserve"> operation (note the </w:t>
+      </w:r>
+      <w:r>
+        <w:rPr>
+          <w:rStyle w:val="CodeInline"/>
+        </w:rPr>
+        <w:t>CanProcess</w:t>
+      </w:r>
+      <w:r>
+        <w:t xml:space="preserve"> method):</w:t>
+      </w:r>
+    </w:p>
+    <w:p>
+      <w:pPr>
+        <w:pStyle w:val="CodeCaption"/>
+      </w:pPr>
+      <w:r>
+        <w:t>GetTasksMessageProcessingStrategy</w:t>
+      </w:r>
+      <w:r>
+        <w:t xml:space="preserve"> Class (abbreviated)</w:t>
+      </w:r>
+    </w:p>
+    <w:p>
+      <w:pPr>
+        <w:pStyle w:val="Code"/>
+      </w:pPr>
+      <w:r>
+        <w:t>namespace WebApi2Book.Web.Api.LegacyProcessing.ProcessingStrategies</w:t>
+      </w:r>
+    </w:p>
+    <w:p>
+      <w:pPr>
+        <w:pStyle w:val="Code"/>
+      </w:pPr>
+      <w:r>
+        <w:t>{</w:t>
+      </w:r>
+    </w:p>
+    <w:p>
+      <w:pPr>
+        <w:pStyle w:val="Code"/>
+      </w:pPr>
+      <w:r>
+        <w:t xml:space="preserve">    public class GetTasksMessageProcessingStrategy : ILegacyMessageProcessingStrategy</w:t>
+      </w:r>
+    </w:p>
+    <w:p>
+      <w:pPr>
+        <w:pStyle w:val="Code"/>
+      </w:pPr>
+      <w:r>
+        <w:t xml:space="preserve">    {</w:t>
+      </w:r>
+    </w:p>
+    <w:p>
+      <w:pPr>
+        <w:pStyle w:val="Code"/>
+      </w:pPr>
+      <w:r>
+        <w:t xml:space="preserve">        private readonly IAllTasksInquiryProcessor _inquiryProcessor;</w:t>
+      </w:r>
+    </w:p>
+    <w:p>
+      <w:pPr>
+        <w:pStyle w:val="Code"/>
+      </w:pPr>
+    </w:p>
+    <w:p>
+      <w:pPr>
+        <w:pStyle w:val="Code"/>
+      </w:pPr>
+      <w:r>
+        <w:t xml:space="preserve">        public GetTasksMessageProcessingStrategy(IAllTasksInquiryProcessor inquiryProcessor)</w:t>
+      </w:r>
+    </w:p>
+    <w:p>
+      <w:pPr>
+        <w:pStyle w:val="Code"/>
+      </w:pPr>
+      <w:r>
+        <w:t xml:space="preserve">        {</w:t>
+      </w:r>
+    </w:p>
+    <w:p>
+      <w:pPr>
+        <w:pStyle w:val="Code"/>
+      </w:pPr>
+      <w:r>
+        <w:t xml:space="preserve">            _inquiryProcessor = inquiryProcessor;</w:t>
+      </w:r>
+    </w:p>
+    <w:p>
+      <w:pPr>
+        <w:pStyle w:val="Code"/>
+      </w:pPr>
+      <w:r>
+        <w:t xml:space="preserve">        }</w:t>
+      </w:r>
+    </w:p>
+    <w:p>
+      <w:pPr>
+        <w:pStyle w:val="Code"/>
+      </w:pPr>
+    </w:p>
+    <w:p>
+      <w:pPr>
+        <w:pStyle w:val="Code"/>
+      </w:pPr>
+    </w:p>
+    <w:p>
+      <w:pPr>
+        <w:pStyle w:val="Code"/>
+      </w:pPr>
+      <w:r>
+        <w:t xml:space="preserve">        public bool CanProcess(string operationName)</w:t>
+      </w:r>
+    </w:p>
+    <w:p>
+      <w:pPr>
+        <w:pStyle w:val="Code"/>
+      </w:pPr>
+      <w:r>
+        <w:t xml:space="preserve">        {</w:t>
+      </w:r>
+    </w:p>
+    <w:p>
+      <w:pPr>
+        <w:pStyle w:val="Code"/>
+      </w:pPr>
+      <w:r>
+        <w:t xml:space="preserve">            return operationName == "</w:t>
+      </w:r>
+      <w:r>
+        <w:rPr>
+          <w:rStyle w:val="CodeBold"/>
+        </w:rPr>
+        <w:t>GetTasks</w:t>
+      </w:r>
+      <w:r>
+        <w:t>";</w:t>
+      </w:r>
+    </w:p>
+    <w:p>
+      <w:pPr>
+        <w:pStyle w:val="Code"/>
+      </w:pPr>
+      <w:r>
+        <w:t xml:space="preserve">        }</w:t>
+      </w:r>
+    </w:p>
+    <w:p>
+      <w:pPr>
+        <w:pStyle w:val="Code"/>
+      </w:pPr>
+      <w:r>
+        <w:t>…</w:t>
+      </w:r>
+    </w:p>
+    <w:p>
+      <w:pPr>
+        <w:pStyle w:val="BodyTextCont"/>
+      </w:pPr>
+      <w:r>
+        <w:t>L</w:t>
+      </w:r>
+      <w:r>
+        <w:t xml:space="preserve">et's move on to explaining how we configured routing </w:t>
+      </w:r>
+      <w:r>
+        <w:t>for</w:t>
+      </w:r>
+      <w:r>
+        <w:t xml:space="preserve"> this message handler.</w:t>
       </w:r>
     </w:p>
     <w:p>
@@ -2135,100 +2294,1785 @@
     </w:p>
     <w:p>
       <w:pPr>
+        <w:pStyle w:val="BodyTextFirst"/>
+      </w:pPr>
+      <w:r>
+        <w:t xml:space="preserve">As we discussed in Chapter 5, attribute-based routing is a powerful feature to have at your disposal. However, attribute-based routing is designed for </w:t>
+      </w:r>
+      <w:r>
+        <w:t>controllers and controller actions, not for message handlers. Fortunately, convention-based routing is still available,</w:t>
+      </w:r>
+      <w:r>
+        <w:t xml:space="preserve"> it supports routing directly to message handlers, </w:t>
+      </w:r>
+      <w:r>
+        <w:t>and it can be used in the same application as attribute-based routing.</w:t>
+      </w:r>
+      <w:r>
+        <w:t xml:space="preserve"> Therefore, we modified the </w:t>
+      </w:r>
+      <w:r>
+        <w:rPr>
+          <w:rStyle w:val="CodeInline"/>
+        </w:rPr>
+        <w:t>WebApiConfig</w:t>
+      </w:r>
+      <w:r>
+        <w:t xml:space="preserve"> class to appear as follows:</w:t>
+      </w:r>
+    </w:p>
+    <w:p>
+      <w:pPr>
+        <w:pStyle w:val="Code"/>
+      </w:pPr>
+      <w:r>
+        <w:t>using System.Web.Http;</w:t>
+      </w:r>
+    </w:p>
+    <w:p>
+      <w:pPr>
+        <w:pStyle w:val="Code"/>
+      </w:pPr>
+      <w:r>
+        <w:t>using System.Web.Http.Dispatcher;</w:t>
+      </w:r>
+    </w:p>
+    <w:p>
+      <w:pPr>
+        <w:pStyle w:val="Code"/>
+      </w:pPr>
+      <w:r>
+        <w:t>using System.Web.Http.ExceptionHandling;</w:t>
+      </w:r>
+    </w:p>
+    <w:p>
+      <w:pPr>
+        <w:pStyle w:val="Code"/>
+      </w:pPr>
+      <w:r>
+        <w:t>using System.Web.Http.Routing;</w:t>
+      </w:r>
+    </w:p>
+    <w:p>
+      <w:pPr>
+        <w:pStyle w:val="Code"/>
+      </w:pPr>
+      <w:r>
+        <w:t>using System.Web.Http.Tracing;</w:t>
+      </w:r>
+    </w:p>
+    <w:p>
+      <w:pPr>
+        <w:pStyle w:val="Code"/>
+      </w:pPr>
+      <w:r>
+        <w:t>using WebApi2Book.Common.Logging;</w:t>
+      </w:r>
+    </w:p>
+    <w:p>
+      <w:pPr>
+        <w:pStyle w:val="Code"/>
+      </w:pPr>
+      <w:r>
+        <w:t>using WebApi2Book.Web.Api.LegacyProcessing;</w:t>
+      </w:r>
+    </w:p>
+    <w:p>
+      <w:pPr>
+        <w:pStyle w:val="Code"/>
+      </w:pPr>
+      <w:r>
+        <w:t>using WebApi2Book.Web.Common;</w:t>
+      </w:r>
+    </w:p>
+    <w:p>
+      <w:pPr>
+        <w:pStyle w:val="Code"/>
+      </w:pPr>
+      <w:r>
+        <w:t>using WebApi2Book.Web.Common.ErrorHandling;</w:t>
+      </w:r>
+    </w:p>
+    <w:p>
+      <w:pPr>
+        <w:pStyle w:val="Code"/>
+      </w:pPr>
+      <w:r>
+        <w:t>using WebApi2Book.Web.Common.Routing;</w:t>
+      </w:r>
+    </w:p>
+    <w:p>
+      <w:pPr>
+        <w:pStyle w:val="Code"/>
+      </w:pPr>
+    </w:p>
+    <w:p>
+      <w:pPr>
+        <w:pStyle w:val="Code"/>
+      </w:pPr>
+      <w:r>
+        <w:t>namespace WebApi2Book.Web.Api</w:t>
+      </w:r>
+    </w:p>
+    <w:p>
+      <w:pPr>
+        <w:pStyle w:val="Code"/>
+      </w:pPr>
+      <w:r>
+        <w:t>{</w:t>
+      </w:r>
+    </w:p>
+    <w:p>
+      <w:pPr>
+        <w:pStyle w:val="Code"/>
+      </w:pPr>
+      <w:r>
+        <w:t xml:space="preserve">    public static class WebApiConfig</w:t>
+      </w:r>
+    </w:p>
+    <w:p>
+      <w:pPr>
+        <w:pStyle w:val="Code"/>
+      </w:pPr>
+      <w:r>
+        <w:t xml:space="preserve">    {</w:t>
+      </w:r>
+    </w:p>
+    <w:p>
+      <w:pPr>
+        <w:pStyle w:val="Code"/>
+      </w:pPr>
+      <w:r>
+        <w:t xml:space="preserve">        public static void Register(HttpConfiguration config)</w:t>
+      </w:r>
+    </w:p>
+    <w:p>
+      <w:pPr>
+        <w:pStyle w:val="Code"/>
+      </w:pPr>
+      <w:r>
+        <w:lastRenderedPageBreak/>
+        <w:t xml:space="preserve">        {</w:t>
+      </w:r>
+    </w:p>
+    <w:p>
+      <w:pPr>
+        <w:pStyle w:val="Code"/>
+      </w:pPr>
+      <w:r>
+        <w:t xml:space="preserve">            config.Formatters.XmlFormatter.UseXmlSerializer = true;</w:t>
+      </w:r>
+    </w:p>
+    <w:p>
+      <w:pPr>
+        <w:pStyle w:val="Code"/>
+      </w:pPr>
+    </w:p>
+    <w:p>
+      <w:pPr>
+        <w:pStyle w:val="Code"/>
+      </w:pPr>
+      <w:r>
+        <w:t xml:space="preserve">            ConfigureRouting(config);</w:t>
+      </w:r>
+    </w:p>
+    <w:p>
+      <w:pPr>
+        <w:pStyle w:val="Code"/>
+      </w:pPr>
+    </w:p>
+    <w:p>
+      <w:pPr>
+        <w:pStyle w:val="Code"/>
+      </w:pPr>
+      <w:r>
+        <w:t xml:space="preserve">            config.Services.Replace(typeof(ITraceWriter),</w:t>
+      </w:r>
+    </w:p>
+    <w:p>
+      <w:pPr>
+        <w:pStyle w:val="Code"/>
+      </w:pPr>
+      <w:r>
+        <w:t xml:space="preserve">                new SimpleTraceWriter(WebContainerManager.Get&lt;ILogManager&gt;()));</w:t>
+      </w:r>
+    </w:p>
+    <w:p>
+      <w:pPr>
+        <w:pStyle w:val="Code"/>
+      </w:pPr>
+    </w:p>
+    <w:p>
+      <w:pPr>
+        <w:pStyle w:val="Code"/>
+      </w:pPr>
+      <w:r>
+        <w:t xml:space="preserve">            config.Services.Add(typeof (IExceptionLogger),</w:t>
+      </w:r>
+    </w:p>
+    <w:p>
+      <w:pPr>
+        <w:pStyle w:val="Code"/>
+      </w:pPr>
+      <w:r>
+        <w:t xml:space="preserve">                new SimpleExceptionLogger(WebContainerManager.Get&lt;ILogManager&gt;()));</w:t>
+      </w:r>
+    </w:p>
+    <w:p>
+      <w:pPr>
+        <w:pStyle w:val="Code"/>
+      </w:pPr>
+    </w:p>
+    <w:p>
+      <w:pPr>
+        <w:pStyle w:val="Code"/>
+      </w:pPr>
+      <w:r>
+        <w:t xml:space="preserve">            config.Services.Replace(typeof(IExceptionHandler), new GlobalExceptionHandler());</w:t>
+      </w:r>
+    </w:p>
+    <w:p>
+      <w:pPr>
+        <w:pStyle w:val="Code"/>
+      </w:pPr>
+      <w:r>
+        <w:t xml:space="preserve">        }</w:t>
+      </w:r>
+    </w:p>
+    <w:p>
+      <w:pPr>
+        <w:pStyle w:val="Code"/>
+      </w:pPr>
+    </w:p>
+    <w:p>
+      <w:pPr>
+        <w:pStyle w:val="Code"/>
+      </w:pPr>
+      <w:r>
+        <w:t xml:space="preserve">        private static void ConfigureRouting(HttpConfiguration config)</w:t>
+      </w:r>
+    </w:p>
+    <w:p>
+      <w:pPr>
+        <w:pStyle w:val="Code"/>
+      </w:pPr>
+      <w:r>
+        <w:t xml:space="preserve">        {</w:t>
+      </w:r>
+    </w:p>
+    <w:p>
+      <w:pPr>
+        <w:pStyle w:val="Code"/>
+      </w:pPr>
+      <w:r>
+        <w:t xml:space="preserve">            config.Routes.MapHttpRoute(</w:t>
+      </w:r>
+    </w:p>
+    <w:p>
+      <w:pPr>
+        <w:pStyle w:val="Code"/>
+      </w:pPr>
+      <w:r>
+        <w:t xml:space="preserve">                name: "legacyRoute",</w:t>
+      </w:r>
+    </w:p>
+    <w:p>
+      <w:pPr>
+        <w:pStyle w:val="Code"/>
+      </w:pPr>
+      <w:r>
+        <w:t xml:space="preserve">                routeTemplate: "TeamTaskService.asmx",</w:t>
+      </w:r>
+    </w:p>
+    <w:p>
+      <w:pPr>
+        <w:pStyle w:val="Code"/>
+      </w:pPr>
+      <w:r>
+        <w:t xml:space="preserve">                defaults: null,</w:t>
+      </w:r>
+    </w:p>
+    <w:p>
+      <w:pPr>
+        <w:pStyle w:val="Code"/>
+      </w:pPr>
+      <w:r>
+        <w:t xml:space="preserve">                constraints: null,</w:t>
+      </w:r>
+    </w:p>
+    <w:p>
+      <w:pPr>
+        <w:pStyle w:val="Code"/>
+      </w:pPr>
+      <w:r>
+        <w:t xml:space="preserve">                handler: new LegacyAuthenticationMessageHandler(WebContainerManager.Get&lt;ILogManager&gt;())</w:t>
+      </w:r>
+    </w:p>
+    <w:p>
+      <w:pPr>
+        <w:pStyle w:val="Code"/>
+      </w:pPr>
+      <w:r>
+        <w:t xml:space="preserve">                {</w:t>
+      </w:r>
+    </w:p>
+    <w:p>
+      <w:pPr>
+        <w:pStyle w:val="Code"/>
+      </w:pPr>
+      <w:r>
+        <w:t xml:space="preserve">                    InnerHandler = new LegacyMessageHandler { InnerHandler = new HttpControllerDispatcher(config) }</w:t>
+      </w:r>
+    </w:p>
+    <w:p>
+      <w:pPr>
+        <w:pStyle w:val="Code"/>
+      </w:pPr>
+      <w:r>
+        <w:t xml:space="preserve">                });</w:t>
+      </w:r>
+    </w:p>
+    <w:p>
+      <w:pPr>
+        <w:pStyle w:val="Code"/>
+      </w:pPr>
+    </w:p>
+    <w:p>
+      <w:pPr>
+        <w:pStyle w:val="Code"/>
+      </w:pPr>
+      <w:r>
+        <w:t xml:space="preserve">            var constraintsResolver = new DefaultInlineConstraintResolver();</w:t>
+      </w:r>
+    </w:p>
+    <w:p>
+      <w:pPr>
+        <w:pStyle w:val="Code"/>
+      </w:pPr>
+      <w:r>
+        <w:t xml:space="preserve">            constraintsResolver.ConstraintMap.Add("apiVersionConstraint", typeof(ApiVersionConstraint));</w:t>
+      </w:r>
+    </w:p>
+    <w:p>
+      <w:pPr>
+        <w:pStyle w:val="Code"/>
+      </w:pPr>
+      <w:r>
+        <w:t xml:space="preserve">            config.MapHttpAttributeRoutes(constraintsResolver);</w:t>
+      </w:r>
+    </w:p>
+    <w:p>
+      <w:pPr>
+        <w:pStyle w:val="Code"/>
+      </w:pPr>
+    </w:p>
+    <w:p>
+      <w:pPr>
+        <w:pStyle w:val="Code"/>
+      </w:pPr>
+      <w:r>
+        <w:t xml:space="preserve">            config.Services.Replace(typeof(IHttpControllerSelector),</w:t>
+      </w:r>
+    </w:p>
+    <w:p>
+      <w:pPr>
+        <w:pStyle w:val="Code"/>
+      </w:pPr>
+      <w:r>
+        <w:t xml:space="preserve">                new NamespaceHttpControllerSelector(config));</w:t>
+      </w:r>
+    </w:p>
+    <w:p>
+      <w:pPr>
+        <w:pStyle w:val="Code"/>
+      </w:pPr>
+      <w:r>
+        <w:t xml:space="preserve">        }</w:t>
+      </w:r>
+    </w:p>
+    <w:p>
+      <w:pPr>
+        <w:pStyle w:val="Code"/>
+      </w:pPr>
+      <w:r>
+        <w:t xml:space="preserve">    }</w:t>
+      </w:r>
+    </w:p>
+    <w:p>
+      <w:pPr>
+        <w:pStyle w:val="Code"/>
+      </w:pPr>
+      <w:r>
+        <w:t>}</w:t>
+      </w:r>
+    </w:p>
+    <w:p>
+      <w:pPr>
         <w:pStyle w:val="BodyTextCont"/>
       </w:pPr>
+      <w:r>
+        <w:t xml:space="preserve">Besides adding </w:t>
+      </w:r>
+      <w:r>
+        <w:t>the new</w:t>
+      </w:r>
+      <w:r>
+        <w:t xml:space="preserve"> </w:t>
+      </w:r>
+      <w:r>
+        <w:t>"legacyRoute" route,</w:t>
+      </w:r>
+      <w:r>
+        <w:t xml:space="preserve"> you may have noticed </w:t>
+      </w:r>
+      <w:r>
+        <w:t xml:space="preserve">that we </w:t>
+      </w:r>
+      <w:r>
+        <w:t xml:space="preserve">also </w:t>
+      </w:r>
+      <w:r>
+        <w:t>factored</w:t>
+      </w:r>
+      <w:r>
+        <w:t xml:space="preserve"> the routing code out into a separate method, </w:t>
+      </w:r>
+      <w:r>
+        <w:rPr>
+          <w:rStyle w:val="CodeInline"/>
+        </w:rPr>
+        <w:t>ConfigureRouting</w:t>
+      </w:r>
+      <w:r>
+        <w:t>. This was</w:t>
+      </w:r>
+      <w:r>
+        <w:t xml:space="preserve"> because the </w:t>
+      </w:r>
+      <w:r>
+        <w:rPr>
+          <w:rStyle w:val="CodeInline"/>
+        </w:rPr>
+        <w:t>Register</w:t>
+      </w:r>
+      <w:r>
+        <w:t xml:space="preserve"> method was getting too complicated.</w:t>
+      </w:r>
+      <w:r>
+        <w:t xml:space="preserve"> </w:t>
+      </w:r>
+      <w:r>
+        <w:t>As for t</w:t>
+      </w:r>
+      <w:r>
+        <w:t xml:space="preserve">he new </w:t>
+      </w:r>
+      <w:r>
+        <w:t>route</w:t>
+      </w:r>
+      <w:r>
+        <w:t xml:space="preserve">, </w:t>
+      </w:r>
+      <w:r>
+        <w:t>the template</w:t>
+      </w:r>
+      <w:r>
+        <w:t xml:space="preserve"> was developed by examining </w:t>
+      </w:r>
+      <w:r>
+        <w:t>the UR</w:t>
+      </w:r>
+      <w:r>
+        <w:t>L</w:t>
+      </w:r>
+      <w:r>
+        <w:t xml:space="preserve">s of </w:t>
+      </w:r>
+      <w:r>
+        <w:t>messages to the legacy task-management service (using Fiddler)</w:t>
+      </w:r>
+      <w:r>
+        <w:t xml:space="preserve"> to ensure</w:t>
+      </w:r>
+      <w:r>
+        <w:t xml:space="preserve"> </w:t>
+      </w:r>
+      <w:r>
+        <w:t xml:space="preserve">that existing clients wouldn't break when </w:t>
+      </w:r>
+      <w:r>
+        <w:t xml:space="preserve">they </w:t>
+      </w:r>
+      <w:r>
+        <w:t>point</w:t>
+      </w:r>
+      <w:r>
+        <w:t>ed</w:t>
+      </w:r>
+      <w:r>
+        <w:t xml:space="preserve"> </w:t>
+      </w:r>
+      <w:r>
+        <w:t xml:space="preserve">their proxies </w:t>
+      </w:r>
+      <w:r>
+        <w:t>to th</w:t>
+      </w:r>
+      <w:r>
+        <w:t>e new service.</w:t>
+      </w:r>
     </w:p>
     <w:p>
       <w:pPr>
         <w:pStyle w:val="BodyTextCont"/>
       </w:pPr>
+      <w:r>
+        <w:t xml:space="preserve">Now let's </w:t>
+      </w:r>
+      <w:r>
+        <w:t>turn our attention to</w:t>
+      </w:r>
+      <w:r>
+        <w:t xml:space="preserve"> the </w:t>
+      </w:r>
+      <w:r>
+        <w:rPr>
+          <w:rStyle w:val="CodeInline"/>
+        </w:rPr>
+        <w:t>handler</w:t>
+      </w:r>
+      <w:r>
+        <w:t xml:space="preserve"> parameter. Here we have a route-specific handler, </w:t>
+      </w:r>
+      <w:r>
+        <w:rPr>
+          <w:rStyle w:val="CodeInline"/>
+        </w:rPr>
+        <w:t>LegacyAuthenticationMessageHandler</w:t>
+      </w:r>
+      <w:r>
+        <w:t xml:space="preserve">, </w:t>
+      </w:r>
+      <w:r>
+        <w:t xml:space="preserve">used to perform </w:t>
+      </w:r>
+      <w:r>
+        <w:t>custom legacy auth</w:t>
+      </w:r>
+      <w:r>
+        <w:t>entication</w:t>
+      </w:r>
+      <w:r>
+        <w:t xml:space="preserve">. </w:t>
+      </w:r>
+      <w:r>
+        <w:t xml:space="preserve">The </w:t>
+      </w:r>
+      <w:r>
+        <w:rPr>
+          <w:rStyle w:val="CodeInline"/>
+        </w:rPr>
+        <w:t>LegacyAuthenticationMessageHandler</w:t>
+      </w:r>
+      <w:r>
+        <w:t xml:space="preserve"> implementation isn't particularly interesting (it's similar to the </w:t>
+      </w:r>
+      <w:r>
+        <w:rPr>
+          <w:rStyle w:val="CodeInline"/>
+        </w:rPr>
+        <w:t>BasicAuthenticationMessageHandler</w:t>
+      </w:r>
+      <w:r>
+        <w:t xml:space="preserve"> </w:t>
+      </w:r>
+      <w:r>
+        <w:t xml:space="preserve">discussed in Chapter 6), so we won't discuss it. However, the reason we configured </w:t>
+      </w:r>
+      <w:r>
+        <w:rPr>
+          <w:rStyle w:val="CodeInline"/>
+        </w:rPr>
+        <w:t>LegacyAuthenticationMessageHandler</w:t>
+      </w:r>
+      <w:r>
+        <w:t xml:space="preserve"> here as a route-specific handler instead of a global </w:t>
+      </w:r>
+      <w:r>
+        <w:lastRenderedPageBreak/>
+        <w:t xml:space="preserve">handler (like </w:t>
+      </w:r>
+      <w:r>
+        <w:rPr>
+          <w:rStyle w:val="CodeInline"/>
+        </w:rPr>
+        <w:t>BasicAuthenticationMessageHandler</w:t>
+      </w:r>
+      <w:r>
+        <w:rPr>
+          <w:rStyle w:val="CodeInline"/>
+        </w:rPr>
+        <w:t>,</w:t>
+      </w:r>
+      <w:r>
+        <w:t xml:space="preserve"> for example) is so the handler </w:t>
+      </w:r>
+      <w:r>
+        <w:t>would</w:t>
+      </w:r>
+      <w:r>
+        <w:t xml:space="preserve"> not burden other routes with </w:t>
+      </w:r>
+      <w:r>
+        <w:t xml:space="preserve">unnecessary </w:t>
+      </w:r>
+      <w:r>
+        <w:t>overhead</w:t>
+      </w:r>
+      <w:r>
+        <w:t>; the handler is only relevant for this particular route.</w:t>
+      </w:r>
+    </w:p>
+    <w:p>
+      <w:pPr>
+        <w:pStyle w:val="BodyTextCont"/>
+      </w:pPr>
+      <w:r>
+        <w:t>Another reason is that we knew this would be a great way to demonstrate nested handlers. So, n</w:t>
+      </w:r>
+      <w:r>
+        <w:t xml:space="preserve">ested inside of the </w:t>
+      </w:r>
+      <w:r>
+        <w:rPr>
+          <w:rStyle w:val="CodeInline"/>
+        </w:rPr>
+        <w:t>LegacyAuthenticationMessageHandler</w:t>
+      </w:r>
+      <w:r>
+        <w:t xml:space="preserve"> is our </w:t>
+      </w:r>
+      <w:r>
+        <w:rPr>
+          <w:rStyle w:val="CodeInline"/>
+        </w:rPr>
+        <w:t>LegacyMessageHandler</w:t>
+      </w:r>
+      <w:r>
+        <w:t>,</w:t>
+      </w:r>
+      <w:r>
+        <w:t xml:space="preserve"> </w:t>
+      </w:r>
+      <w:r>
+        <w:t xml:space="preserve">which at run time </w:t>
+      </w:r>
+      <w:r>
+        <w:t xml:space="preserve">is the next handler in the </w:t>
+      </w:r>
+      <w:r>
+        <w:t xml:space="preserve">processing </w:t>
+      </w:r>
+      <w:r>
+        <w:t xml:space="preserve">chain to </w:t>
+      </w:r>
+      <w:r>
+        <w:t xml:space="preserve">receive the request message. Note how its inner handler is an </w:t>
+      </w:r>
+      <w:r>
+        <w:rPr>
+          <w:rStyle w:val="CodeInline"/>
+        </w:rPr>
+        <w:t>HttpControllerDispatcher</w:t>
+      </w:r>
+      <w:r>
+        <w:t xml:space="preserve"> instance. </w:t>
+      </w:r>
+      <w:r>
+        <w:t>Though nesting can go many levels deep, ultimately the nesting has to end</w:t>
+      </w:r>
+      <w:r>
+        <w:t>, and it ends</w:t>
+      </w:r>
+      <w:r>
+        <w:t xml:space="preserve"> this way so that </w:t>
+      </w:r>
+      <w:r>
+        <w:t>ASP.NET Web API is able to complete the processing pipeline diagrammed in Figure 5-1</w:t>
+      </w:r>
+      <w:r>
+        <w:t>.</w:t>
+      </w:r>
+    </w:p>
+    <w:p>
+      <w:pPr>
+        <w:pStyle w:val="Heading2"/>
+      </w:pPr>
+      <w:r>
+        <w:t>Formatter</w:t>
+      </w:r>
     </w:p>
     <w:p>
       <w:pPr>
         <w:pStyle w:val="BodyTextFirst"/>
       </w:pPr>
+      <w:r>
+        <w:t xml:space="preserve">As we noted earlier, the </w:t>
+      </w:r>
+      <w:r>
+        <w:rPr>
+          <w:rStyle w:val="CodeInline"/>
+        </w:rPr>
+        <w:t>LegacyMessageHandler</w:t>
+      </w:r>
+      <w:r>
+        <w:t xml:space="preserve"> returns a </w:t>
+      </w:r>
+      <w:r>
+        <w:rPr>
+          <w:rStyle w:val="CodeInline"/>
+        </w:rPr>
+        <w:t>LegacyResponse</w:t>
+      </w:r>
+      <w:r>
+        <w:t xml:space="preserve"> object as part of the </w:t>
+      </w:r>
+      <w:r>
+        <w:rPr>
+          <w:rStyle w:val="CodeInline"/>
+        </w:rPr>
+        <w:t>HttpResponseMessage</w:t>
+      </w:r>
+      <w:r>
+        <w:t xml:space="preserve">.  ASP.NET Web API will then </w:t>
+      </w:r>
+      <w:r>
+        <w:t>serialize that object into the response message that the caller receives. Normally, this is all that is required. However, in the case of SOAP, the response message needs to be tweaked a bit so that it can consumed by the callers.</w:t>
+      </w:r>
+      <w:r>
+        <w:t xml:space="preserve"> We added </w:t>
+      </w:r>
+      <w:r>
+        <w:t xml:space="preserve">the following </w:t>
+      </w:r>
+      <w:r>
+        <w:t>custom formatter to do this tweaking:</w:t>
+      </w:r>
+    </w:p>
+    <w:p>
+      <w:pPr>
+        <w:pStyle w:val="Code"/>
+      </w:pPr>
+      <w:r>
+        <w:t>using System;</w:t>
+      </w:r>
+    </w:p>
+    <w:p>
+      <w:pPr>
+        <w:pStyle w:val="Code"/>
+      </w:pPr>
+      <w:r>
+        <w:t>using System.IO;</w:t>
+      </w:r>
+    </w:p>
+    <w:p>
+      <w:pPr>
+        <w:pStyle w:val="Code"/>
+      </w:pPr>
+      <w:r>
+        <w:t>using System.Net;</w:t>
+      </w:r>
+    </w:p>
+    <w:p>
+      <w:pPr>
+        <w:pStyle w:val="Code"/>
+      </w:pPr>
+      <w:r>
+        <w:t>using System.Net.Http;</w:t>
+      </w:r>
+    </w:p>
+    <w:p>
+      <w:pPr>
+        <w:pStyle w:val="Code"/>
+      </w:pPr>
+      <w:r>
+        <w:t>using System.Net.Http.Formatting;</w:t>
+      </w:r>
+    </w:p>
+    <w:p>
+      <w:pPr>
+        <w:pStyle w:val="Code"/>
+      </w:pPr>
+      <w:r>
+        <w:t>using System.Net.Http.Headers;</w:t>
+      </w:r>
+    </w:p>
+    <w:p>
+      <w:pPr>
+        <w:pStyle w:val="Code"/>
+      </w:pPr>
+      <w:r>
+        <w:t>using System.Text;</w:t>
+      </w:r>
+    </w:p>
+    <w:p>
+      <w:pPr>
+        <w:pStyle w:val="Code"/>
+      </w:pPr>
+      <w:r>
+        <w:t>using System.Threading.Tasks;</w:t>
+      </w:r>
+    </w:p>
+    <w:p>
+      <w:pPr>
+        <w:pStyle w:val="Code"/>
+      </w:pPr>
+      <w:r>
+        <w:t>using System.Xml;</w:t>
+      </w:r>
+    </w:p>
+    <w:p>
+      <w:pPr>
+        <w:pStyle w:val="Code"/>
+      </w:pPr>
+      <w:r>
+        <w:t>using System.Xml.Linq;</w:t>
+      </w:r>
+    </w:p>
+    <w:p>
+      <w:pPr>
+        <w:pStyle w:val="Code"/>
+      </w:pPr>
+      <w:r>
+        <w:t>using WebApi2Book.Common;</w:t>
+      </w:r>
+    </w:p>
+    <w:p>
+      <w:pPr>
+        <w:pStyle w:val="Code"/>
+      </w:pPr>
+      <w:r>
+        <w:t>using WebApi2Book.Common.Extensions;</w:t>
+      </w:r>
+    </w:p>
+    <w:p>
+      <w:pPr>
+        <w:pStyle w:val="Code"/>
+      </w:pPr>
+    </w:p>
+    <w:p>
+      <w:pPr>
+        <w:pStyle w:val="Code"/>
+      </w:pPr>
+      <w:r>
+        <w:t>namespace WebApi2Book.Web.Api.LegacyProcessing</w:t>
+      </w:r>
+    </w:p>
+    <w:p>
+      <w:pPr>
+        <w:pStyle w:val="Code"/>
+      </w:pPr>
+      <w:r>
+        <w:t>{</w:t>
+      </w:r>
+    </w:p>
+    <w:p>
+      <w:pPr>
+        <w:pStyle w:val="Code"/>
+      </w:pPr>
+      <w:r>
+        <w:t xml:space="preserve">    public class LegacyMessageTypeFormatter : MediaTypeFormatter, ILegacyMessageTypeFormatter</w:t>
+      </w:r>
+    </w:p>
+    <w:p>
+      <w:pPr>
+        <w:pStyle w:val="Code"/>
+      </w:pPr>
+      <w:r>
+        <w:t xml:space="preserve">    {</w:t>
+      </w:r>
+    </w:p>
+    <w:p>
+      <w:pPr>
+        <w:pStyle w:val="Code"/>
+      </w:pPr>
+      <w:r>
+        <w:t xml:space="preserve">        private readonly ILegacyMessageParser _legacyMessageParser;</w:t>
+      </w:r>
+    </w:p>
+    <w:p>
+      <w:pPr>
+        <w:pStyle w:val="Code"/>
+      </w:pPr>
+    </w:p>
+    <w:p>
+      <w:pPr>
+        <w:pStyle w:val="Code"/>
+      </w:pPr>
+      <w:r>
+        <w:t xml:space="preserve">        public LegacyMessageTypeFormatter(ILegacyMessageParser legacyMessageParser)</w:t>
+      </w:r>
+    </w:p>
+    <w:p>
+      <w:pPr>
+        <w:pStyle w:val="Code"/>
+      </w:pPr>
+      <w:r>
+        <w:t xml:space="preserve">        {</w:t>
+      </w:r>
+    </w:p>
+    <w:p>
+      <w:pPr>
+        <w:pStyle w:val="Code"/>
+      </w:pPr>
+      <w:r>
+        <w:t xml:space="preserve">            _legacyMessageParser = legacyMessageParser;</w:t>
+      </w:r>
+    </w:p>
+    <w:p>
+      <w:pPr>
+        <w:pStyle w:val="Code"/>
+      </w:pPr>
+    </w:p>
+    <w:p>
+      <w:pPr>
+        <w:pStyle w:val="Code"/>
+      </w:pPr>
+      <w:r>
+        <w:t xml:space="preserve">            SupportedMediaTypes.Add(new MediaTypeHeaderValue(Constants.MediaTypeNames.TextXml));</w:t>
+      </w:r>
+    </w:p>
+    <w:p>
+      <w:pPr>
+        <w:pStyle w:val="Code"/>
+      </w:pPr>
+      <w:r>
+        <w:t xml:space="preserve">        }</w:t>
+      </w:r>
+    </w:p>
+    <w:p>
+      <w:pPr>
+        <w:pStyle w:val="Code"/>
+      </w:pPr>
+    </w:p>
+    <w:p>
+      <w:pPr>
+        <w:pStyle w:val="Code"/>
+      </w:pPr>
+      <w:r>
+        <w:t xml:space="preserve">        public override bool CanReadType(Type type)</w:t>
+      </w:r>
+    </w:p>
+    <w:p>
+      <w:pPr>
+        <w:pStyle w:val="Code"/>
+      </w:pPr>
+      <w:r>
+        <w:t xml:space="preserve">        {</w:t>
+      </w:r>
+    </w:p>
+    <w:p>
+      <w:pPr>
+        <w:pStyle w:val="Code"/>
+      </w:pPr>
+      <w:r>
+        <w:t xml:space="preserve">            return false;</w:t>
+      </w:r>
+    </w:p>
+    <w:p>
+      <w:pPr>
+        <w:pStyle w:val="Code"/>
+      </w:pPr>
+      <w:r>
+        <w:t xml:space="preserve">        }</w:t>
+      </w:r>
+    </w:p>
+    <w:p>
+      <w:pPr>
+        <w:pStyle w:val="Code"/>
+      </w:pPr>
+    </w:p>
+    <w:p>
+      <w:pPr>
+        <w:pStyle w:val="Code"/>
+      </w:pPr>
+      <w:r>
+        <w:lastRenderedPageBreak/>
+        <w:t xml:space="preserve">        public override bool CanWriteType(Type type)</w:t>
+      </w:r>
+    </w:p>
+    <w:p>
+      <w:pPr>
+        <w:pStyle w:val="Code"/>
+      </w:pPr>
+      <w:r>
+        <w:t xml:space="preserve">        {</w:t>
+      </w:r>
+    </w:p>
+    <w:p>
+      <w:pPr>
+        <w:pStyle w:val="Code"/>
+      </w:pPr>
+      <w:r>
+        <w:t xml:space="preserve">            return type == typeof (LegacyResponse);</w:t>
+      </w:r>
+    </w:p>
+    <w:p>
+      <w:pPr>
+        <w:pStyle w:val="Code"/>
+      </w:pPr>
+      <w:r>
+        <w:t xml:space="preserve">        }</w:t>
+      </w:r>
+    </w:p>
+    <w:p>
+      <w:pPr>
+        <w:pStyle w:val="Code"/>
+      </w:pPr>
+    </w:p>
+    <w:p>
+      <w:pPr>
+        <w:pStyle w:val="Code"/>
+      </w:pPr>
+      <w:r>
+        <w:t xml:space="preserve">        public override Task WriteToStreamAsync(Type type, object value, Stream writeStream, HttpContent content,</w:t>
+      </w:r>
+    </w:p>
+    <w:p>
+      <w:pPr>
+        <w:pStyle w:val="Code"/>
+      </w:pPr>
+      <w:r>
+        <w:t xml:space="preserve">            TransportContext transportContext)</w:t>
+      </w:r>
+    </w:p>
+    <w:p>
+      <w:pPr>
+        <w:pStyle w:val="Code"/>
+      </w:pPr>
+      <w:r>
+        <w:t xml:space="preserve">        {</w:t>
+      </w:r>
+    </w:p>
+    <w:p>
+      <w:pPr>
+        <w:pStyle w:val="Code"/>
+      </w:pPr>
+      <w:r>
+        <w:t xml:space="preserve">            return Task.Factory.StartNew(() =&gt; WriteResponseToStream((LegacyResponse) value, writeStream));</w:t>
+      </w:r>
+    </w:p>
+    <w:p>
+      <w:pPr>
+        <w:pStyle w:val="Code"/>
+      </w:pPr>
+      <w:r>
+        <w:t xml:space="preserve">        }</w:t>
+      </w:r>
+    </w:p>
+    <w:p>
+      <w:pPr>
+        <w:pStyle w:val="Code"/>
+      </w:pPr>
+    </w:p>
+    <w:p>
+      <w:pPr>
+        <w:pStyle w:val="Code"/>
+      </w:pPr>
+      <w:r>
+        <w:t xml:space="preserve">        public void WriteResponseToStream(LegacyResponse legacyResponse, Stream writeStream)</w:t>
+      </w:r>
+    </w:p>
+    <w:p>
+      <w:pPr>
+        <w:pStyle w:val="Code"/>
+      </w:pPr>
+      <w:r>
+        <w:t xml:space="preserve">        {</w:t>
+      </w:r>
+    </w:p>
+    <w:p>
+      <w:pPr>
+        <w:pStyle w:val="Code"/>
+      </w:pPr>
+      <w:r>
+        <w:t xml:space="preserve">            var request = legacyResponse.Request;</w:t>
+      </w:r>
+    </w:p>
+    <w:p>
+      <w:pPr>
+        <w:pStyle w:val="Code"/>
+      </w:pPr>
+    </w:p>
+    <w:p>
+      <w:pPr>
+        <w:pStyle w:val="Code"/>
+      </w:pPr>
+      <w:r>
+        <w:t xml:space="preserve">            var body = request.GetSoapBody();</w:t>
+      </w:r>
+    </w:p>
+    <w:p>
+      <w:pPr>
+        <w:pStyle w:val="Code"/>
+      </w:pPr>
+      <w:r>
+        <w:t xml:space="preserve">            var operationElement = _legacyMessageParser.GetOperationElement(body);</w:t>
+      </w:r>
+    </w:p>
+    <w:p>
+      <w:pPr>
+        <w:pStyle w:val="Code"/>
+      </w:pPr>
+      <w:r>
+        <w:t xml:space="preserve">            var operationElementName = operationElement.Name;</w:t>
+      </w:r>
+    </w:p>
+    <w:p>
+      <w:pPr>
+        <w:pStyle w:val="Code"/>
+      </w:pPr>
+      <w:r>
+        <w:t xml:space="preserve">            var namespaceName = operationElementName.NamespaceName;</w:t>
+      </w:r>
+    </w:p>
+    <w:p>
+      <w:pPr>
+        <w:pStyle w:val="Code"/>
+      </w:pPr>
+      <w:r>
+        <w:t xml:space="preserve">            var operationName = operationElementName.LocalName;</w:t>
+      </w:r>
+    </w:p>
+    <w:p>
+      <w:pPr>
+        <w:pStyle w:val="Code"/>
+      </w:pPr>
+    </w:p>
+    <w:p>
+      <w:pPr>
+        <w:pStyle w:val="Code"/>
+      </w:pPr>
+      <w:r>
+        <w:t xml:space="preserve">            var operationResultInnerElement = new XElement(</w:t>
+      </w:r>
+    </w:p>
+    <w:p>
+      <w:pPr>
+        <w:pStyle w:val="Code"/>
+      </w:pPr>
+      <w:r>
+        <w:t xml:space="preserve">                string.Concat("{", namespaceName, "}", operationName, "Result"));</w:t>
+      </w:r>
+    </w:p>
+    <w:p>
+      <w:pPr>
+        <w:pStyle w:val="Code"/>
+      </w:pPr>
+    </w:p>
+    <w:p>
+      <w:pPr>
+        <w:pStyle w:val="Code"/>
+      </w:pPr>
+      <w:r>
+        <w:t xml:space="preserve">            var processResult = legacyResponse.ProcessingResult;</w:t>
+      </w:r>
+    </w:p>
+    <w:p>
+      <w:pPr>
+        <w:pStyle w:val="Code"/>
+      </w:pPr>
+      <w:r>
+        <w:t xml:space="preserve">            if (processResult != null)</w:t>
+      </w:r>
+    </w:p>
+    <w:p>
+      <w:pPr>
+        <w:pStyle w:val="Code"/>
+      </w:pPr>
+      <w:r>
+        <w:t xml:space="preserve">            {</w:t>
+      </w:r>
+    </w:p>
+    <w:p>
+      <w:pPr>
+        <w:pStyle w:val="Code"/>
+      </w:pPr>
+      <w:r>
+        <w:t xml:space="preserve">                operationResultInnerElement.Add(processResult);</w:t>
+      </w:r>
+    </w:p>
+    <w:p>
+      <w:pPr>
+        <w:pStyle w:val="Code"/>
+      </w:pPr>
+      <w:r>
+        <w:t xml:space="preserve">            }</w:t>
+      </w:r>
+    </w:p>
+    <w:p>
+      <w:pPr>
+        <w:pStyle w:val="Code"/>
+      </w:pPr>
+    </w:p>
+    <w:p>
+      <w:pPr>
+        <w:pStyle w:val="Code"/>
+      </w:pPr>
+      <w:r>
+        <w:t xml:space="preserve">            var operationResultOuterElement = new XElement(</w:t>
+      </w:r>
+    </w:p>
+    <w:p>
+      <w:pPr>
+        <w:pStyle w:val="Code"/>
+      </w:pPr>
+      <w:r>
+        <w:t xml:space="preserve">                string.Concat("{", namespaceName, "}", operationName, "Response"));</w:t>
+      </w:r>
+    </w:p>
+    <w:p>
+      <w:pPr>
+        <w:pStyle w:val="Code"/>
+      </w:pPr>
+      <w:r>
+        <w:t xml:space="preserve">            operationResultOuterElement.Add(operationResultInnerElement);</w:t>
+      </w:r>
+    </w:p>
+    <w:p>
+      <w:pPr>
+        <w:pStyle w:val="Code"/>
+      </w:pPr>
+    </w:p>
+    <w:p>
+      <w:pPr>
+        <w:pStyle w:val="Code"/>
+      </w:pPr>
+      <w:r>
+        <w:t xml:space="preserve">            operationElement.ReplaceWith(operationResultOuterElement);</w:t>
+      </w:r>
+    </w:p>
+    <w:p>
+      <w:pPr>
+        <w:pStyle w:val="Code"/>
+      </w:pPr>
+    </w:p>
+    <w:p>
+      <w:pPr>
+        <w:pStyle w:val="Code"/>
+      </w:pPr>
+      <w:r>
+        <w:t xml:space="preserve">            using (var outWriter = new XmlTextWriter(writeStream, Encoding.UTF8))</w:t>
+      </w:r>
+    </w:p>
+    <w:p>
+      <w:pPr>
+        <w:pStyle w:val="Code"/>
+      </w:pPr>
+      <w:r>
+        <w:t xml:space="preserve">            {</w:t>
+      </w:r>
+    </w:p>
+    <w:p>
+      <w:pPr>
+        <w:pStyle w:val="Code"/>
+      </w:pPr>
+      <w:r>
+        <w:t xml:space="preserve">                request.WriteTo(outWriter);</w:t>
+      </w:r>
+    </w:p>
+    <w:p>
+      <w:pPr>
+        <w:pStyle w:val="Code"/>
+      </w:pPr>
+      <w:r>
+        <w:t xml:space="preserve">                outWriter.Flush();</w:t>
+      </w:r>
+    </w:p>
+    <w:p>
+      <w:pPr>
+        <w:pStyle w:val="Code"/>
+      </w:pPr>
+      <w:r>
+        <w:t xml:space="preserve">            }</w:t>
+      </w:r>
+    </w:p>
+    <w:p>
+      <w:pPr>
+        <w:pStyle w:val="Code"/>
+      </w:pPr>
+      <w:r>
+        <w:t xml:space="preserve">        }</w:t>
+      </w:r>
+    </w:p>
+    <w:p>
+      <w:pPr>
+        <w:pStyle w:val="Code"/>
+      </w:pPr>
+      <w:r>
+        <w:t xml:space="preserve">    }</w:t>
+      </w:r>
+    </w:p>
+    <w:p>
+      <w:pPr>
+        <w:pStyle w:val="Code"/>
+      </w:pPr>
+      <w:r>
+        <w:t>}</w:t>
+      </w:r>
+    </w:p>
+    <w:p>
+      <w:pPr>
+        <w:pStyle w:val="BodyTextCont"/>
+      </w:pPr>
+      <w:r>
+        <w:lastRenderedPageBreak/>
+        <w:t>Rather than going into all of the details of how the SOAP message body is being constructed, we will instead point out the following highlights:</w:t>
+      </w:r>
+    </w:p>
+    <w:p>
+      <w:pPr>
+        <w:pStyle w:val="Bullet"/>
+      </w:pPr>
+      <w:r>
+        <w:t xml:space="preserve">The formatter derives from the ASP.NET Web API's </w:t>
+      </w:r>
+      <w:r>
+        <w:rPr>
+          <w:rStyle w:val="CodeInline"/>
+        </w:rPr>
+        <w:t>MediaTypeFormatter</w:t>
+      </w:r>
+      <w:r>
+        <w:t xml:space="preserve"> class. If you need to handle serializing and deserializing strongly-typed objects, you'll want to derive from this class.</w:t>
+      </w:r>
+    </w:p>
+    <w:p>
+      <w:pPr>
+        <w:pStyle w:val="Bullet"/>
+      </w:pPr>
+      <w:r>
+        <w:t>The supported media types should be specified in the constructor. SOAP is XML, so in this case we only specify XML as a supported media type.</w:t>
+      </w:r>
+    </w:p>
+    <w:p>
+      <w:pPr>
+        <w:pStyle w:val="Bullet"/>
+      </w:pPr>
+      <w:r>
+        <w:t xml:space="preserve">The </w:t>
+      </w:r>
+      <w:r>
+        <w:rPr>
+          <w:rStyle w:val="CodeInline"/>
+        </w:rPr>
+        <w:t>CanReadType</w:t>
+      </w:r>
+      <w:r>
+        <w:t xml:space="preserve"> and </w:t>
+      </w:r>
+      <w:r>
+        <w:rPr>
+          <w:rStyle w:val="CodeInline"/>
+        </w:rPr>
+        <w:t>CanWriteType</w:t>
+      </w:r>
+      <w:r>
+        <w:t xml:space="preserve"> methods are interrogated by ASP.NET Web API when it needs to deserialize or serialize data</w:t>
+      </w:r>
+      <w:r>
+        <w:t xml:space="preserve"> in a request message or response message, </w:t>
+      </w:r>
+      <w:r>
+        <w:t>respectively.</w:t>
+      </w:r>
+      <w:r>
+        <w:t xml:space="preserve"> This formatter is only used to write </w:t>
+      </w:r>
+      <w:r>
+        <w:rPr>
+          <w:rStyle w:val="CodeInline"/>
+        </w:rPr>
+        <w:t>LegacyResponse</w:t>
+      </w:r>
+      <w:r>
+        <w:t xml:space="preserve"> objects, so we implemented the methods to reflect this. </w:t>
+      </w:r>
+    </w:p>
+    <w:p>
+      <w:pPr>
+        <w:pStyle w:val="BodyTextCont"/>
+      </w:pPr>
+      <w:r>
+        <w:t xml:space="preserve">Finally, we needed to configure the formatter to make ASP.NET Web API aware of it. We configured it by </w:t>
+      </w:r>
+      <w:r>
+        <w:t xml:space="preserve">adding the </w:t>
+      </w:r>
+      <w:r>
+        <w:rPr>
+          <w:rStyle w:val="CodeInline"/>
+        </w:rPr>
+        <w:t>ConfigureFormatters</w:t>
+      </w:r>
+      <w:r>
+        <w:t xml:space="preserve"> method to the </w:t>
+      </w:r>
+      <w:r>
+        <w:rPr>
+          <w:rStyle w:val="CodeInline"/>
+        </w:rPr>
+        <w:t>WebApiApplication</w:t>
+      </w:r>
+      <w:r>
+        <w:t xml:space="preserve"> class and invoking it from the </w:t>
+      </w:r>
+      <w:r>
+        <w:rPr>
+          <w:rStyle w:val="CodeInline"/>
+        </w:rPr>
+        <w:t>Application_Start</w:t>
+      </w:r>
+      <w:r>
+        <w:t xml:space="preserve"> method, as follows:</w:t>
+      </w:r>
+    </w:p>
+    <w:p>
+      <w:pPr>
+        <w:pStyle w:val="Code"/>
+      </w:pPr>
+      <w:r>
+        <w:t>namespace WebApi2Book.Web.Api</w:t>
+      </w:r>
+    </w:p>
+    <w:p>
+      <w:pPr>
+        <w:pStyle w:val="Code"/>
+      </w:pPr>
+      <w:r>
+        <w:t>{</w:t>
+      </w:r>
+    </w:p>
+    <w:p>
+      <w:pPr>
+        <w:pStyle w:val="Code"/>
+      </w:pPr>
+      <w:r>
+        <w:t xml:space="preserve">    public class WebApiApplication : HttpApplication</w:t>
+      </w:r>
+    </w:p>
+    <w:p>
+      <w:pPr>
+        <w:pStyle w:val="Code"/>
+      </w:pPr>
+      <w:r>
+        <w:t xml:space="preserve">    {</w:t>
+      </w:r>
+    </w:p>
+    <w:p>
+      <w:pPr>
+        <w:pStyle w:val="Code"/>
+      </w:pPr>
+      <w:r>
+        <w:t xml:space="preserve">        protected void Application_Start()</w:t>
+      </w:r>
+    </w:p>
+    <w:p>
+      <w:pPr>
+        <w:pStyle w:val="Code"/>
+      </w:pPr>
+      <w:r>
+        <w:t xml:space="preserve">        {</w:t>
+      </w:r>
+    </w:p>
+    <w:p>
+      <w:pPr>
+        <w:pStyle w:val="Code"/>
+      </w:pPr>
+      <w:r>
+        <w:t xml:space="preserve">            GlobalConfiguration.Configure(WebApiConfig.Register);</w:t>
+      </w:r>
+    </w:p>
+    <w:p>
+      <w:pPr>
+        <w:pStyle w:val="Code"/>
+      </w:pPr>
+    </w:p>
+    <w:p>
+      <w:pPr>
+        <w:pStyle w:val="Code"/>
+      </w:pPr>
+      <w:r>
+        <w:t xml:space="preserve">            ConfigureFormatters();</w:t>
+      </w:r>
+    </w:p>
+    <w:p>
+      <w:pPr>
+        <w:pStyle w:val="Code"/>
+      </w:pPr>
+    </w:p>
+    <w:p>
+      <w:pPr>
+        <w:pStyle w:val="Code"/>
+      </w:pPr>
+      <w:r>
+        <w:t xml:space="preserve">            RegisterHandlers();</w:t>
+      </w:r>
+    </w:p>
+    <w:p>
+      <w:pPr>
+        <w:pStyle w:val="Code"/>
+      </w:pPr>
+    </w:p>
+    <w:p>
+      <w:pPr>
+        <w:pStyle w:val="Code"/>
+      </w:pPr>
+      <w:r>
+        <w:t xml:space="preserve">            new AutoMapperConfigurator().Configure(WebContainerManager.GetAll&lt;IAutoMapperTypeConfigurator&gt;());</w:t>
+      </w:r>
+    </w:p>
+    <w:p>
+      <w:pPr>
+        <w:pStyle w:val="Code"/>
+      </w:pPr>
+      <w:r>
+        <w:t xml:space="preserve">        }</w:t>
+      </w:r>
+    </w:p>
+    <w:p>
+      <w:pPr>
+        <w:pStyle w:val="Code"/>
+      </w:pPr>
+    </w:p>
+    <w:p>
+      <w:pPr>
+        <w:pStyle w:val="Code"/>
+      </w:pPr>
+      <w:r>
+        <w:t xml:space="preserve">        private void ConfigureFormatters()</w:t>
+      </w:r>
+    </w:p>
+    <w:p>
+      <w:pPr>
+        <w:pStyle w:val="Code"/>
+      </w:pPr>
+      <w:r>
+        <w:t xml:space="preserve">        {</w:t>
+      </w:r>
+    </w:p>
+    <w:p>
+      <w:pPr>
+        <w:pStyle w:val="Code"/>
+      </w:pPr>
+      <w:r>
+        <w:t xml:space="preserve">            var legacyFormatter = (MediaTypeFormatter)WebContainerManager.Get&lt;ILegacyMessageTypeFormatter&gt;();</w:t>
+      </w:r>
+    </w:p>
+    <w:p>
+      <w:pPr>
+        <w:pStyle w:val="Code"/>
+      </w:pPr>
+      <w:r>
+        <w:t xml:space="preserve">            GlobalConfiguration.Configuration.Formatters.Insert(0, legacyFormatter);</w:t>
+      </w:r>
+    </w:p>
+    <w:p>
+      <w:pPr>
+        <w:pStyle w:val="Code"/>
+      </w:pPr>
+      <w:r>
+        <w:t xml:space="preserve">        }</w:t>
+      </w:r>
+    </w:p>
+    <w:p>
+      <w:pPr>
+        <w:pStyle w:val="Code"/>
+      </w:pPr>
+      <w:r>
+        <w:t>…</w:t>
+      </w:r>
+    </w:p>
+    <w:p>
+      <w:pPr>
+        <w:pStyle w:val="BodyTextCont"/>
+      </w:pPr>
+      <w:r>
+        <w:t xml:space="preserve">Note that we inserted as the first formatter in the list. This was to ensure that our specialized formatter was picked first at run time by ASP.NET Web API, </w:t>
+      </w:r>
+      <w:r>
+        <w:t xml:space="preserve">instead of </w:t>
+      </w:r>
+      <w:r>
+        <w:t>some other, general-purpose XML formatter (e.g., the default XML formatter).</w:t>
+      </w:r>
+    </w:p>
+    <w:p>
+      <w:pPr>
+        <w:pStyle w:val="BodyTextCont"/>
+      </w:pPr>
+      <w:r>
+        <w:t>This concludes our brief tour of how to support SOAP-based clients, so now it's demo time! We saw the request earlier in this section. Here's the corresponding response:</w:t>
+      </w:r>
+    </w:p>
+    <w:p>
+      <w:pPr>
+        <w:pStyle w:val="CodeCaption"/>
+      </w:pPr>
+      <w:r>
+        <w:lastRenderedPageBreak/>
+        <w:t>Get Tasks Re</w:t>
+      </w:r>
+      <w:r>
+        <w:t>sponse</w:t>
+      </w:r>
+      <w:r>
+        <w:t xml:space="preserve"> - SOAP (abbreviated)</w:t>
+      </w:r>
+    </w:p>
+    <w:p>
+      <w:pPr>
+        <w:pStyle w:val="Code"/>
+      </w:pPr>
+      <w:r>
+        <w:t>HTTP/1.1 200 OK</w:t>
+      </w:r>
+    </w:p>
+    <w:p>
+      <w:pPr>
+        <w:pStyle w:val="Code"/>
+      </w:pPr>
+      <w:r>
+        <w:t>Content-Type: text/xml</w:t>
+      </w:r>
+    </w:p>
+    <w:p>
+      <w:pPr>
+        <w:pStyle w:val="Code"/>
+      </w:pPr>
+    </w:p>
+    <w:p>
+      <w:pPr>
+        <w:pStyle w:val="Code"/>
+      </w:pPr>
+      <w:r>
+        <w:t>&lt;?xml version="1.0" encoding="utf-8"?&gt;&lt;s:Envelope xmlns:s="http://schemas.xmlsoap.org/soap/envelope/"&gt;&lt;s:Body&gt;&lt;GetTasksResponse xmlns="http://tempuri.org/"&gt;&lt;GetTasksResult&gt;&lt;Task&gt;&lt;TaskId&gt;1&lt;/TaskId&gt;&lt;Subject&gt;Triage the important tasks&lt;/Subject&gt;&lt;StartDate&gt;2014-04-24T15:20:58&lt;/StartDate&gt;&lt;DueDate d6p1:nil="true" xmlns:d6p1="http://www.w3.org/2001/XMLSchema-instance" /&gt;&lt;CreatedDate&gt;2014-04-24T11:19:41&lt;/CreatedDate&gt;&lt;CompletedDate d6p1:nil="true" xmlns:d6p1="http://www.w3.org/2001/XMLSchema-instance" /&gt;&lt;Status&gt;&lt;StatusId&gt;2&lt;/StatusId&gt;&lt;Name&gt;In Progress&lt;/Name&gt;&lt;Ordinal&gt;1&lt;/Ordinal&gt;&lt;/Status&gt;&lt;Links&gt;&lt;Link&gt;&lt;Rel&gt;self&lt;/Rel&gt;&lt;Href&gt;http://localhost:</w:t>
+      </w:r>
+      <w:r>
+        <w:t>61589</w:t>
+      </w:r>
+      <w:r>
+        <w:t>/api//tasks/1&lt;/Href&gt;&lt;Method&gt;GET&lt;/Method&gt;&lt;/Link&gt;&lt;/Links&gt;&lt;/Task&gt;</w:t>
+      </w:r>
+      <w:r>
+        <w:t>…</w:t>
+      </w:r>
+    </w:p>
+    <w:p>
+      <w:pPr>
+        <w:pStyle w:val="BodyTextCont"/>
+      </w:pPr>
+    </w:p>
+    <w:p>
+      <w:pPr>
+        <w:pStyle w:val="BodyTextCont"/>
+      </w:pPr>
+      <w:r>
+        <w:t xml:space="preserve">Notice how different it is from the </w:t>
+      </w:r>
+      <w:r>
+        <w:rPr>
+          <w:rStyle w:val="Emphasis"/>
+        </w:rPr>
+        <w:t>Get Tasks Response - With Accept Header</w:t>
+      </w:r>
+      <w:r>
+        <w:t xml:space="preserve"> example from the Content Negotiation section.</w:t>
+      </w:r>
+      <w:r>
+        <w:t xml:space="preserve"> This custom-formatted response is encapsulated inside of a SOAP body, which is enclosed inside of a SOAP envelope and ready to be consumed by the existing legacy clients… all without requiring any modification to the client code. Requirements 2 and 3 are hereby satisfied.</w:t>
+      </w:r>
+    </w:p>
+    <w:p>
+      <w:pPr>
+        <w:pStyle w:val="Heading1"/>
+      </w:pPr>
+      <w:r>
+        <w:t>Summary</w:t>
+      </w:r>
+    </w:p>
+    <w:p>
+      <w:pPr>
+        <w:pStyle w:val="BodyTextFirst"/>
+      </w:pPr>
+    </w:p>
+    <w:p>
+      <w:pPr>
+        <w:pStyle w:val="BodyTextFirst"/>
+      </w:pPr>
+      <w:r>
+        <w:t>todo</w:t>
+      </w:r>
       <w:bookmarkStart w:id="0" w:name="_GoBack"/>
       <w:bookmarkEnd w:id="0"/>
-      <w:r>
-        <w:t xml:space="preserve">configure a route to match the </w:t>
-      </w:r>
-      <w:proofErr w:type="spellStart"/>
-      <w:r>
-        <w:t>asmx</w:t>
-      </w:r>
-      <w:proofErr w:type="spellEnd"/>
-      <w:r>
-        <w:t xml:space="preserve">-based legacy task-management service we were replacing. </w:t>
-      </w:r>
-    </w:p>
-    <w:p/>
-    <w:p/>
-    <w:p/>
-    <w:p>
-      <w:pPr>
-        <w:pStyle w:val="Heading2"/>
-      </w:pPr>
-      <w:r>
-        <w:br w:type="page"/>
-      </w:r>
-      <w:r>
-        <w:lastRenderedPageBreak/>
-        <w:t>Formatter</w:t>
-      </w:r>
-    </w:p>
-    <w:p/>
-    <w:p>
-      <w:pPr>
-        <w:pStyle w:val="Heading2"/>
-      </w:pPr>
-      <w:r>
-        <w:t>Security Using a Route-Specific Handler</w:t>
-      </w:r>
-    </w:p>
-    <w:p/>
-    <w:p>
-      <w:r>
-        <w:t>Route-specific handler</w:t>
-      </w:r>
-    </w:p>
-    <w:p>
-      <w:hyperlink r:id="rId16" w:history="1">
-        <w:r>
-          <w:t>http://www.strathweb.com/2013/08/message-handlers-scoped-per-route-in-asp-net-web-api/</w:t>
-        </w:r>
-      </w:hyperlink>
-    </w:p>
-    <w:p>
-      <w:ins w:id="1" w:author="Brian Wortman" w:date="2014-02-15T11:30:00Z">
-        <w:r>
-          <w:t>Using this for custom legacy auth. Does not burden other routes with overhead.</w:t>
-        </w:r>
-      </w:ins>
-      <w:r>
-        <w:t xml:space="preserve"> Returns 401 (Unauthorized) if </w:t>
-      </w:r>
-      <w:proofErr w:type="spellStart"/>
-      <w:r>
-        <w:t>auth</w:t>
-      </w:r>
-      <w:proofErr w:type="spellEnd"/>
-      <w:r>
-        <w:t xml:space="preserve"> fails.</w:t>
-      </w:r>
-    </w:p>
-    <w:p/>
+    </w:p>
     <w:p>
       <w:pPr>
         <w:pStyle w:val="BodyTextFirst"/>
       </w:pPr>
     </w:p>
+    <w:p>
+      <w:pPr>
+        <w:pStyle w:val="BodyTextCont"/>
+      </w:pPr>
+      <w:r>
+        <w:t>we will highlight only the major components. We will also demonstrate some cool ASP.NET Web API features, including:</w:t>
+      </w:r>
+    </w:p>
+    <w:p>
+      <w:pPr>
+        <w:pStyle w:val="Bullet"/>
+      </w:pPr>
+      <w:r>
+        <w:t>A message handler that takes the place of a controller</w:t>
+      </w:r>
+    </w:p>
+    <w:p>
+      <w:pPr>
+        <w:pStyle w:val="Bullet"/>
+      </w:pPr>
+      <w:r>
+        <w:t>Route-specific message handlers</w:t>
+      </w:r>
+    </w:p>
+    <w:p>
+      <w:pPr>
+        <w:pStyle w:val="Bullet"/>
+      </w:pPr>
+      <w:r>
+        <w:t>Mixing convention-based routing with attribute-based routing</w:t>
+      </w:r>
+    </w:p>
+    <w:p>
+      <w:pPr>
+        <w:pStyle w:val="Bullet"/>
+      </w:pPr>
+      <w:r>
+        <w:t>A custom formatter</w:t>
+      </w:r>
+    </w:p>
+    <w:p>
+      <w:pPr>
+        <w:pStyle w:val="BodyTextFirst"/>
+      </w:pPr>
+    </w:p>
     <w:sectPr>
-      <w:headerReference w:type="even" r:id="rId17"/>
-      <w:headerReference w:type="default" r:id="rId18"/>
-      <w:footerReference w:type="even" r:id="rId19"/>
-      <w:footerReference w:type="default" r:id="rId20"/>
-      <w:headerReference w:type="first" r:id="rId21"/>
-      <w:footerReference w:type="first" r:id="rId22"/>
+      <w:headerReference w:type="even" r:id="rId16"/>
+      <w:headerReference w:type="default" r:id="rId17"/>
+      <w:footerReference w:type="even" r:id="rId18"/>
+      <w:footerReference w:type="default" r:id="rId19"/>
+      <w:headerReference w:type="first" r:id="rId20"/>
+      <w:footerReference w:type="first" r:id="rId21"/>
       <w:pgSz w:w="10800" w:h="13320" w:code="64"/>
       <w:pgMar w:top="540" w:right="1080" w:bottom="540" w:left="1080" w:header="540" w:footer="547" w:gutter="0"/>
       <w:cols w:space="720"/>
@@ -2290,7 +4134,7 @@
         <w:rStyle w:val="PageNumber"/>
         <w:noProof/>
       </w:rPr>
-      <w:t>6</w:t>
+      <w:t>12</w:t>
     </w:r>
     <w:r>
       <w:rPr>
@@ -2335,7 +4179,7 @@
         <w:rStyle w:val="PageNumber"/>
         <w:noProof/>
       </w:rPr>
-      <w:t>7</w:t>
+      <w:t>11</w:t>
     </w:r>
     <w:r>
       <w:rPr>
@@ -5607,14 +7451,6 @@
   </w:num>
   <w:numIdMacAtCleanup w:val="8"/>
 </w:numbering>
-</file>
-
-<file path=word/people.xml><?xml version="1.0" encoding="utf-8"?>
-<w15:people xmlns:wpc="http://schemas.microsoft.com/office/word/2010/wordprocessingCanvas" xmlns:mc="http://schemas.openxmlformats.org/markup-compatibility/2006" xmlns:o="urn:schemas-microsoft-com:office:office" xmlns:r="http://schemas.openxmlformats.org/officeDocument/2006/relationships" xmlns:m="http://schemas.openxmlformats.org/officeDocument/2006/math" xmlns:v="urn:schemas-microsoft-com:vml" xmlns:wp14="http://schemas.microsoft.com/office/word/2010/wordprocessingDrawing" xmlns:wp="http://schemas.openxmlformats.org/drawingml/2006/wordprocessingDrawing" xmlns:w10="urn:schemas-microsoft-com:office:word" xmlns:w="http://schemas.openxmlformats.org/wordprocessingml/2006/main" xmlns:w14="http://schemas.microsoft.com/office/word/2010/wordml" xmlns:w15="http://schemas.microsoft.com/office/word/2012/wordml" xmlns:wpg="http://schemas.microsoft.com/office/word/2010/wordprocessingGroup" xmlns:wpi="http://schemas.microsoft.com/office/word/2010/wordprocessingInk" xmlns:wne="http://schemas.microsoft.com/office/word/2006/wordml" xmlns:wps="http://schemas.microsoft.com/office/word/2010/wordprocessingShape" mc:Ignorable="w14 w15 wp14">
-  <w15:person w15:author="Brian Wortman">
-    <w15:presenceInfo w15:providerId="Windows Live" w15:userId="68ac7166c33ca61c"/>
-  </w15:person>
-</w15:people>
 </file>
 
 <file path=word/styles.xml><?xml version="1.0" encoding="utf-8"?>
@@ -5998,7 +7834,7 @@
   <w:style w:type="paragraph" w:default="1" w:styleId="Normal">
     <w:name w:val="Normal"/>
     <w:qFormat/>
-    <w:rsid w:val="008302C8"/>
+    <w:rsid w:val="00CF0CDF"/>
     <w:pPr>
       <w:spacing w:after="200" w:line="276" w:lineRule="auto"/>
     </w:pPr>
@@ -6014,7 +7850,7 @@
     <w:next w:val="Normal"/>
     <w:link w:val="Heading1Char"/>
     <w:qFormat/>
-    <w:rsid w:val="008302C8"/>
+    <w:rsid w:val="00CF0CDF"/>
     <w:pPr>
       <w:keepNext/>
       <w:spacing w:before="360" w:after="120" w:line="240" w:lineRule="auto"/>
@@ -6034,7 +7870,7 @@
     <w:next w:val="Normal"/>
     <w:link w:val="Heading2Char"/>
     <w:qFormat/>
-    <w:rsid w:val="008302C8"/>
+    <w:rsid w:val="00CF0CDF"/>
     <w:pPr>
       <w:keepNext/>
       <w:spacing w:before="360" w:after="120" w:line="240" w:lineRule="auto"/>
@@ -6054,7 +7890,7 @@
     <w:next w:val="Normal"/>
     <w:link w:val="Heading3Char"/>
     <w:qFormat/>
-    <w:rsid w:val="008302C8"/>
+    <w:rsid w:val="00CF0CDF"/>
     <w:pPr>
       <w:keepNext/>
       <w:spacing w:before="360" w:after="120" w:line="240" w:lineRule="auto"/>
@@ -6073,7 +7909,7 @@
     <w:next w:val="Normal"/>
     <w:link w:val="Heading4Char"/>
     <w:qFormat/>
-    <w:rsid w:val="008302C8"/>
+    <w:rsid w:val="00CF0CDF"/>
     <w:pPr>
       <w:keepNext/>
       <w:spacing w:before="360" w:after="120" w:line="240" w:lineRule="auto"/>
@@ -6093,7 +7929,7 @@
     <w:next w:val="Normal"/>
     <w:link w:val="Heading5Char"/>
     <w:qFormat/>
-    <w:rsid w:val="008302C8"/>
+    <w:rsid w:val="00CF0CDF"/>
     <w:pPr>
       <w:spacing w:before="360" w:after="240" w:line="240" w:lineRule="auto"/>
       <w:outlineLvl w:val="4"/>
@@ -6126,7 +7962,7 @@
     <w:uiPriority w:val="1"/>
     <w:semiHidden/>
     <w:unhideWhenUsed/>
-    <w:rsid w:val="008302C8"/>
+    <w:rsid w:val="00CF0CDF"/>
   </w:style>
   <w:style w:type="table" w:default="1" w:styleId="TableNormal">
     <w:name w:val="Normal Table"/>
@@ -6148,7 +7984,7 @@
     <w:uiPriority w:val="99"/>
     <w:semiHidden/>
     <w:unhideWhenUsed/>
-    <w:rsid w:val="008302C8"/>
+    <w:rsid w:val="00CF0CDF"/>
   </w:style>
   <w:style w:type="character" w:customStyle="1" w:styleId="Heading1Char">
     <w:name w:val="Heading 1 Char"/>
@@ -6249,7 +8085,7 @@
   <w:style w:type="paragraph" w:customStyle="1" w:styleId="Bullet">
     <w:name w:val="Bullet"/>
     <w:basedOn w:val="Normal"/>
-    <w:rsid w:val="008302C8"/>
+    <w:rsid w:val="00CF0CDF"/>
     <w:pPr>
       <w:keepLines/>
       <w:numPr>
@@ -6265,7 +8101,7 @@
   </w:style>
   <w:style w:type="character" w:customStyle="1" w:styleId="CodeBold">
     <w:name w:val="Code Bold"/>
-    <w:rsid w:val="008302C8"/>
+    <w:rsid w:val="00CF0CDF"/>
     <w:rPr>
       <w:rFonts w:ascii="TheSansMonoConBlack" w:hAnsi="TheSansMonoConBlack"/>
       <w:sz w:val="18"/>
@@ -6276,7 +8112,7 @@
     <w:next w:val="Normal"/>
     <w:autoRedefine/>
     <w:qFormat/>
-    <w:rsid w:val="008302C8"/>
+    <w:rsid w:val="00CF0CDF"/>
     <w:pPr>
       <w:keepNext/>
       <w:spacing w:after="240"/>
@@ -6292,7 +8128,7 @@
   <w:style w:type="paragraph" w:customStyle="1" w:styleId="ChapterTitle">
     <w:name w:val="Chapter Title"/>
     <w:next w:val="Normal"/>
-    <w:rsid w:val="008302C8"/>
+    <w:rsid w:val="00CF0CDF"/>
     <w:pPr>
       <w:spacing w:before="240" w:after="1200"/>
     </w:pPr>
@@ -6307,7 +8143,7 @@
     <w:name w:val="Figure Caption"/>
     <w:next w:val="Normal"/>
     <w:qFormat/>
-    <w:rsid w:val="008302C8"/>
+    <w:rsid w:val="00CF0CDF"/>
     <w:pPr>
       <w:tabs>
         <w:tab w:val="left" w:pos="576"/>
@@ -6328,7 +8164,7 @@
     <w:next w:val="Normal"/>
     <w:link w:val="CodeCaptionChar"/>
     <w:qFormat/>
-    <w:rsid w:val="008302C8"/>
+    <w:rsid w:val="00CF0CDF"/>
     <w:pPr>
       <w:tabs>
         <w:tab w:val="left" w:pos="576"/>
@@ -6384,7 +8220,7 @@
   <w:style w:type="paragraph" w:customStyle="1" w:styleId="NumSubList">
     <w:name w:val="Num Sub List"/>
     <w:basedOn w:val="Normal"/>
-    <w:rsid w:val="008302C8"/>
+    <w:rsid w:val="00CF0CDF"/>
     <w:pPr>
       <w:numPr>
         <w:numId w:val="8"/>
@@ -6406,7 +8242,7 @@
     <w:name w:val="Bullet Sub List"/>
     <w:basedOn w:val="Bullet"/>
     <w:next w:val="Normal"/>
-    <w:rsid w:val="008302C8"/>
+    <w:rsid w:val="00CF0CDF"/>
     <w:pPr>
       <w:ind w:left="1368"/>
     </w:pPr>
@@ -6533,7 +8369,7 @@
     <w:next w:val="BodyText"/>
     <w:link w:val="QuoteChar"/>
     <w:qFormat/>
-    <w:rsid w:val="008302C8"/>
+    <w:rsid w:val="00CF0CDF"/>
     <w:pPr>
       <w:tabs>
         <w:tab w:val="left" w:pos="346"/>
@@ -6564,7 +8400,7 @@
   <w:style w:type="paragraph" w:customStyle="1" w:styleId="Results">
     <w:name w:val="Results"/>
     <w:basedOn w:val="Normal"/>
-    <w:rsid w:val="008302C8"/>
+    <w:rsid w:val="00CF0CDF"/>
     <w:pPr>
       <w:pBdr>
         <w:top w:val="single" w:sz="18" w:space="5" w:color="999999"/>
@@ -6596,7 +8432,7 @@
     <w:basedOn w:val="Normal"/>
     <w:link w:val="ExerciseBodyChar"/>
     <w:qFormat/>
-    <w:rsid w:val="008302C8"/>
+    <w:rsid w:val="00CF0CDF"/>
     <w:pPr>
       <w:spacing w:before="120"/>
       <w:ind w:left="288" w:right="288"/>
@@ -6618,7 +8454,7 @@
   <w:style w:type="paragraph" w:customStyle="1" w:styleId="ExerciseBullet">
     <w:name w:val="Exercise Bullet"/>
     <w:basedOn w:val="Normal"/>
-    <w:rsid w:val="008302C8"/>
+    <w:rsid w:val="00CF0CDF"/>
     <w:pPr>
       <w:framePr w:wrap="notBeside" w:vAnchor="text" w:hAnchor="text" w:y="1"/>
       <w:numPr>
@@ -6637,7 +8473,7 @@
     <w:basedOn w:val="Normal"/>
     <w:link w:val="SideBarCodeChar"/>
     <w:qFormat/>
-    <w:rsid w:val="008302C8"/>
+    <w:rsid w:val="00CF0CDF"/>
     <w:pPr>
       <w:spacing w:before="360" w:after="240"/>
       <w:ind w:left="288" w:right="288"/>
@@ -6660,7 +8496,7 @@
   <w:style w:type="paragraph" w:customStyle="1" w:styleId="TableText">
     <w:name w:val="Table Text"/>
     <w:qFormat/>
-    <w:rsid w:val="008302C8"/>
+    <w:rsid w:val="00CF0CDF"/>
     <w:pPr>
       <w:spacing w:before="120" w:after="120"/>
       <w:contextualSpacing/>
@@ -6675,7 +8511,7 @@
     <w:basedOn w:val="FigureCaption"/>
     <w:next w:val="Normal"/>
     <w:qFormat/>
-    <w:rsid w:val="008302C8"/>
+    <w:rsid w:val="00CF0CDF"/>
     <w:pPr>
       <w:spacing w:after="120"/>
     </w:pPr>
@@ -6683,7 +8519,7 @@
   <w:style w:type="paragraph" w:customStyle="1" w:styleId="TableHead">
     <w:name w:val="Table Head"/>
     <w:next w:val="Normal"/>
-    <w:rsid w:val="008302C8"/>
+    <w:rsid w:val="00CF0CDF"/>
     <w:pPr>
       <w:keepNext/>
       <w:spacing w:before="60" w:after="60" w:line="240" w:lineRule="exact"/>
@@ -6698,7 +8534,7 @@
     <w:name w:val="Table Footnote"/>
     <w:basedOn w:val="Normal"/>
     <w:next w:val="Normal"/>
-    <w:rsid w:val="008302C8"/>
+    <w:rsid w:val="00CF0CDF"/>
     <w:pPr>
       <w:spacing w:before="60" w:after="240"/>
       <w:contextualSpacing/>
@@ -6712,7 +8548,7 @@
   <w:style w:type="table" w:styleId="TableGrid">
     <w:name w:val="Table Grid"/>
     <w:basedOn w:val="TableNormal"/>
-    <w:rsid w:val="008302C8"/>
+    <w:rsid w:val="00CF0CDF"/>
     <w:pPr>
       <w:spacing w:after="120"/>
     </w:pPr>
@@ -6738,7 +8574,7 @@
   <w:style w:type="paragraph" w:customStyle="1" w:styleId="UnnumberedList">
     <w:name w:val="Unnumbered List"/>
     <w:basedOn w:val="NumList"/>
-    <w:rsid w:val="008302C8"/>
+    <w:rsid w:val="00CF0CDF"/>
     <w:pPr>
       <w:numPr>
         <w:numId w:val="0"/>
@@ -6749,7 +8585,7 @@
   <w:style w:type="paragraph" w:customStyle="1" w:styleId="NumList">
     <w:name w:val="Num List"/>
     <w:basedOn w:val="Normal"/>
-    <w:rsid w:val="008302C8"/>
+    <w:rsid w:val="00CF0CDF"/>
     <w:pPr>
       <w:keepLines/>
       <w:numPr>
@@ -6768,7 +8604,7 @@
     <w:basedOn w:val="Quote"/>
     <w:next w:val="Normal"/>
     <w:qFormat/>
-    <w:rsid w:val="008302C8"/>
+    <w:rsid w:val="00CF0CDF"/>
     <w:pPr>
       <w:spacing w:before="0"/>
       <w:ind w:left="0" w:right="0"/>
@@ -6782,7 +8618,7 @@
     <w:name w:val="Exercise Head"/>
     <w:basedOn w:val="Normal"/>
     <w:next w:val="Normal"/>
-    <w:rsid w:val="008302C8"/>
+    <w:rsid w:val="00CF0CDF"/>
     <w:pPr>
       <w:keepNext/>
       <w:keepLines/>
@@ -6887,7 +8723,7 @@
   <w:style w:type="paragraph" w:customStyle="1" w:styleId="Footnote">
     <w:name w:val="Footnote"/>
     <w:basedOn w:val="Normal"/>
-    <w:rsid w:val="008302C8"/>
+    <w:rsid w:val="00CF0CDF"/>
     <w:rPr>
       <w:sz w:val="19"/>
     </w:rPr>
@@ -6917,7 +8753,7 @@
     <w:basedOn w:val="Normal"/>
     <w:link w:val="ExerciseCodeChar"/>
     <w:qFormat/>
-    <w:rsid w:val="008302C8"/>
+    <w:rsid w:val="00CF0CDF"/>
     <w:pPr>
       <w:spacing w:before="120"/>
       <w:ind w:left="288" w:right="288"/>
@@ -6943,7 +8779,7 @@
   <w:style w:type="paragraph" w:customStyle="1" w:styleId="ExerciseSubhead">
     <w:name w:val="Exercise Subhead"/>
     <w:basedOn w:val="Normal"/>
-    <w:rsid w:val="008302C8"/>
+    <w:rsid w:val="00CF0CDF"/>
     <w:pPr>
       <w:spacing w:before="120" w:after="240"/>
       <w:ind w:left="288" w:right="288"/>
@@ -6961,7 +8797,7 @@
   <w:style w:type="paragraph" w:customStyle="1" w:styleId="BodyTextCont">
     <w:name w:val="Body Text Cont"/>
     <w:basedOn w:val="Normal"/>
-    <w:rsid w:val="008302C8"/>
+    <w:rsid w:val="00CF0CDF"/>
     <w:pPr>
       <w:suppressAutoHyphens/>
       <w:spacing w:after="0"/>
@@ -6986,7 +8822,7 @@
     <w:name w:val="footer"/>
     <w:basedOn w:val="Normal"/>
     <w:link w:val="FooterChar"/>
-    <w:rsid w:val="008302C8"/>
+    <w:rsid w:val="00CF0CDF"/>
     <w:pPr>
       <w:tabs>
         <w:tab w:val="center" w:pos="4320"/>
@@ -7013,7 +8849,7 @@
     <w:basedOn w:val="Normal"/>
     <w:next w:val="Normal"/>
     <w:link w:val="NoteTipCautionChar"/>
-    <w:rsid w:val="008302C8"/>
+    <w:rsid w:val="00CF0CDF"/>
     <w:pPr>
       <w:pBdr>
         <w:top w:val="single" w:sz="4" w:space="10" w:color="auto"/>
@@ -7040,7 +8876,7 @@
     <w:name w:val="Body Text First"/>
     <w:basedOn w:val="BodyText"/>
     <w:link w:val="BodyTextFirstChar"/>
-    <w:rsid w:val="008302C8"/>
+    <w:rsid w:val="00CF0CDF"/>
     <w:pPr>
       <w:spacing w:before="120" w:after="0" w:line="240" w:lineRule="auto"/>
     </w:pPr>
@@ -7060,7 +8896,7 @@
   </w:style>
   <w:style w:type="character" w:customStyle="1" w:styleId="CodeInline">
     <w:name w:val="Code Inline"/>
-    <w:rsid w:val="008302C8"/>
+    <w:rsid w:val="00CF0CDF"/>
     <w:rPr>
       <w:rFonts w:ascii="TheSansMonoConNormal" w:hAnsi="TheSansMonoConNormal"/>
       <w:color w:val="auto"/>
@@ -7072,7 +8908,7 @@
   <w:style w:type="table" w:customStyle="1" w:styleId="TableList">
     <w:name w:val="Table List"/>
     <w:basedOn w:val="TableNormal"/>
-    <w:rsid w:val="008302C8"/>
+    <w:rsid w:val="00CF0CDF"/>
     <w:pPr>
       <w:spacing w:after="120"/>
     </w:pPr>
@@ -7099,12 +8935,12 @@
   <w:style w:type="character" w:styleId="PageNumber">
     <w:name w:val="page number"/>
     <w:basedOn w:val="DefaultParagraphFont"/>
-    <w:rsid w:val="008302C8"/>
+    <w:rsid w:val="00CF0CDF"/>
   </w:style>
   <w:style w:type="paragraph" w:customStyle="1" w:styleId="SideBarSubhead">
     <w:name w:val="Side Bar Subhead"/>
     <w:basedOn w:val="Normal"/>
-    <w:rsid w:val="008302C8"/>
+    <w:rsid w:val="00CF0CDF"/>
     <w:pPr>
       <w:spacing w:before="120" w:after="240"/>
       <w:ind w:left="288" w:right="288"/>
@@ -7124,7 +8960,7 @@
     <w:basedOn w:val="Normal"/>
     <w:link w:val="SideBarBodyChar"/>
     <w:qFormat/>
-    <w:rsid w:val="008302C8"/>
+    <w:rsid w:val="00CF0CDF"/>
     <w:pPr>
       <w:spacing w:before="120"/>
       <w:ind w:left="288" w:right="288"/>
@@ -7148,7 +8984,7 @@
     <w:basedOn w:val="Normal"/>
     <w:link w:val="ExerciseLastChar"/>
     <w:qFormat/>
-    <w:rsid w:val="008302C8"/>
+    <w:rsid w:val="00CF0CDF"/>
     <w:pPr>
       <w:pBdr>
         <w:bottom w:val="single" w:sz="18" w:space="3" w:color="auto"/>
@@ -7175,7 +9011,7 @@
     <w:basedOn w:val="Normal"/>
     <w:link w:val="SideBarLastChar"/>
     <w:qFormat/>
-    <w:rsid w:val="008302C8"/>
+    <w:rsid w:val="00CF0CDF"/>
     <w:pPr>
       <w:pBdr>
         <w:bottom w:val="single" w:sz="18" w:space="3" w:color="auto"/>
@@ -7200,7 +9036,7 @@
   <w:style w:type="paragraph" w:customStyle="1" w:styleId="SideBarBullet">
     <w:name w:val="Side Bar Bullet"/>
     <w:basedOn w:val="Normal"/>
-    <w:rsid w:val="008302C8"/>
+    <w:rsid w:val="00CF0CDF"/>
     <w:pPr>
       <w:framePr w:wrap="notBeside" w:vAnchor="text" w:hAnchor="text" w:y="1"/>
       <w:numPr>
@@ -7219,7 +9055,7 @@
     <w:basedOn w:val="Normal"/>
     <w:link w:val="ExerciseNumChar"/>
     <w:qFormat/>
-    <w:rsid w:val="008302C8"/>
+    <w:rsid w:val="00CF0CDF"/>
     <w:pPr>
       <w:numPr>
         <w:numId w:val="5"/>
@@ -7246,7 +9082,7 @@
     <w:basedOn w:val="Normal"/>
     <w:link w:val="SideBarNumChar"/>
     <w:qFormat/>
-    <w:rsid w:val="008302C8"/>
+    <w:rsid w:val="00CF0CDF"/>
     <w:pPr>
       <w:numPr>
         <w:numId w:val="6"/>
@@ -7272,7 +9108,7 @@
     <w:name w:val="Side Bar Head"/>
     <w:basedOn w:val="Normal"/>
     <w:next w:val="Normal"/>
-    <w:rsid w:val="008302C8"/>
+    <w:rsid w:val="00CF0CDF"/>
     <w:pPr>
       <w:keepNext/>
       <w:keepLines/>
@@ -7531,7 +9367,7 @@
     <w:name w:val="header"/>
     <w:basedOn w:val="Normal"/>
     <w:link w:val="HeaderChar"/>
-    <w:rsid w:val="008302C8"/>
+    <w:rsid w:val="00CF0CDF"/>
     <w:pPr>
       <w:tabs>
         <w:tab w:val="center" w:pos="4680"/>
@@ -7559,7 +9395,7 @@
   <w:style w:type="paragraph" w:customStyle="1" w:styleId="Figure">
     <w:name w:val="Figure"/>
     <w:next w:val="Normal"/>
-    <w:rsid w:val="008302C8"/>
+    <w:rsid w:val="00CF0CDF"/>
     <w:pPr>
       <w:spacing w:before="120" w:after="120"/>
     </w:pPr>
@@ -7573,7 +9409,7 @@
     <w:hidden/>
     <w:uiPriority w:val="99"/>
     <w:semiHidden/>
-    <w:rsid w:val="008302C8"/>
+    <w:rsid w:val="00CF0CDF"/>
     <w:rPr>
       <w:rFonts w:ascii="Calibri" w:eastAsia="Calibri" w:hAnsi="Calibri"/>
       <w:sz w:val="22"/>
@@ -7585,7 +9421,7 @@
     <w:basedOn w:val="DefaultParagraphFont"/>
     <w:uiPriority w:val="21"/>
     <w:qFormat/>
-    <w:rsid w:val="008302C8"/>
+    <w:rsid w:val="00CF0CDF"/>
     <w:rPr>
       <w:b/>
       <w:bCs/>
@@ -7598,7 +9434,7 @@
     <w:name w:val="Emphasis"/>
     <w:basedOn w:val="DefaultParagraphFont"/>
     <w:qFormat/>
-    <w:rsid w:val="008302C8"/>
+    <w:rsid w:val="00CF0CDF"/>
     <w:rPr>
       <w:i/>
       <w:iCs/>
@@ -7608,7 +9444,7 @@
     <w:name w:val="Strong"/>
     <w:basedOn w:val="DefaultParagraphFont"/>
     <w:qFormat/>
-    <w:rsid w:val="008302C8"/>
+    <w:rsid w:val="00CF0CDF"/>
     <w:rPr>
       <w:b/>
       <w:bCs/>
@@ -7620,7 +9456,7 @@
     <w:next w:val="Normal"/>
     <w:link w:val="SubtitleChar"/>
     <w:qFormat/>
-    <w:rsid w:val="008302C8"/>
+    <w:rsid w:val="00CF0CDF"/>
     <w:pPr>
       <w:spacing w:after="60"/>
       <w:jc w:val="center"/>
@@ -7656,7 +9492,7 @@
   </w:style>
   <w:style w:type="character" w:customStyle="1" w:styleId="BlackDingbat">
     <w:name w:val="Black Dingbat"/>
-    <w:rsid w:val="008302C8"/>
+    <w:rsid w:val="00CF0CDF"/>
     <w:rPr>
       <w:rFonts w:ascii="ZapfDingbats" w:hAnsi="ZapfDingbats"/>
       <w:color w:val="auto"/>
@@ -7668,7 +9504,7 @@
     <w:basedOn w:val="Normal"/>
     <w:link w:val="CodeChar"/>
     <w:qFormat/>
-    <w:rsid w:val="008302C8"/>
+    <w:rsid w:val="00CF0CDF"/>
     <w:pPr>
       <w:spacing w:before="120" w:after="120" w:line="240" w:lineRule="auto"/>
       <w:contextualSpacing/>
@@ -7696,7 +9532,7 @@
     <w:basedOn w:val="BlackDingbat"/>
     <w:uiPriority w:val="1"/>
     <w:qFormat/>
-    <w:rsid w:val="008302C8"/>
+    <w:rsid w:val="00CF0CDF"/>
     <w:rPr>
       <w:rFonts w:ascii="ZapfDingbats" w:hAnsi="ZapfDingbats"/>
       <w:color w:val="BFBFBF" w:themeColor="background1" w:themeShade="BF"/>
@@ -8219,15 +10055,6 @@
 </file>
 
 <file path=customXml/item2.xml><?xml version="1.0" encoding="utf-8"?>
-<?mso-contentType ?>
-<FormTemplates xmlns="http://schemas.microsoft.com/sharepoint/v3/contenttype/forms">
-  <Display>DocumentLibraryForm</Display>
-  <Edit>DocumentLibraryForm</Edit>
-  <New>DocumentLibraryForm</New>
-</FormTemplates>
-</file>
-
-<file path=customXml/item3.xml><?xml version="1.0" encoding="utf-8"?>
 <ct:contentTypeSchema xmlns:ct="http://schemas.microsoft.com/office/2006/metadata/contentType" xmlns:ma="http://schemas.microsoft.com/office/2006/metadata/properties/metaAttributes" ct:_="" ma:_="" ma:contentTypeName="Document" ma:contentTypeID="0x010100B61720799BC22B4A9F4347EFEE1EE1C9" ma:contentTypeVersion="0" ma:contentTypeDescription="Create a new document." ma:contentTypeScope="" ma:versionID="e54156302444066ccbf8c3dfd433cad9">
   <xsd:schema xmlns:xsd="http://www.w3.org/2001/XMLSchema" xmlns:p="http://schemas.microsoft.com/office/2006/metadata/properties" targetNamespace="http://schemas.microsoft.com/office/2006/metadata/properties" ma:root="true" ma:fieldsID="4aeb20c0e3442673af7ee10786458764">
     <xsd:element name="properties">
@@ -8276,6 +10103,15 @@
 </ct:contentTypeSchema>
 </file>
 
+<file path=customXml/item3.xml><?xml version="1.0" encoding="utf-8"?>
+<?mso-contentType ?>
+<FormTemplates xmlns="http://schemas.microsoft.com/sharepoint/v3/contenttype/forms">
+  <Display>DocumentLibraryForm</Display>
+  <Edit>DocumentLibraryForm</Edit>
+  <New>DocumentLibraryForm</New>
+</FormTemplates>
+</file>
+
 <file path=customXml/item4.xml><?xml version="1.0" encoding="utf-8"?>
 <b:Sources xmlns:b="http://schemas.openxmlformats.org/officeDocument/2006/bibliography" xmlns="http://schemas.openxmlformats.org/officeDocument/2006/bibliography" SelectedStyle="\APA.XSL" StyleName="APA Fifth Edition"/>
 </file>
@@ -8289,14 +10125,6 @@
 </file>
 
 <file path=customXml/itemProps2.xml><?xml version="1.0" encoding="utf-8"?>
-<ds:datastoreItem xmlns:ds="http://schemas.openxmlformats.org/officeDocument/2006/customXml" ds:itemID="{0F2AB1DF-7D83-489E-BF06-CAEE10C33DF0}">
-  <ds:schemaRefs>
-    <ds:schemaRef ds:uri="http://schemas.microsoft.com/sharepoint/v3/contenttype/forms"/>
-  </ds:schemaRefs>
-</ds:datastoreItem>
-</file>
-
-<file path=customXml/itemProps3.xml><?xml version="1.0" encoding="utf-8"?>
 <ds:datastoreItem xmlns:ds="http://schemas.openxmlformats.org/officeDocument/2006/customXml" ds:itemID="{20051165-A2D6-4754-A6F7-919A9099D5EC}">
   <ds:schemaRefs>
     <ds:schemaRef ds:uri="http://schemas.microsoft.com/office/2006/metadata/contentType"/>
@@ -8311,8 +10139,16 @@
 </ds:datastoreItem>
 </file>
 
+<file path=customXml/itemProps3.xml><?xml version="1.0" encoding="utf-8"?>
+<ds:datastoreItem xmlns:ds="http://schemas.openxmlformats.org/officeDocument/2006/customXml" ds:itemID="{0F2AB1DF-7D83-489E-BF06-CAEE10C33DF0}">
+  <ds:schemaRefs>
+    <ds:schemaRef ds:uri="http://schemas.microsoft.com/sharepoint/v3/contenttype/forms"/>
+  </ds:schemaRefs>
+</ds:datastoreItem>
+</file>
+
 <file path=customXml/itemProps4.xml><?xml version="1.0" encoding="utf-8"?>
-<ds:datastoreItem xmlns:ds="http://schemas.openxmlformats.org/officeDocument/2006/customXml" ds:itemID="{6575F455-E394-49FA-A616-B90A9F0D260B}">
+<ds:datastoreItem xmlns:ds="http://schemas.openxmlformats.org/officeDocument/2006/customXml" ds:itemID="{4231B0DC-8B8F-4C78-891B-C174AEB25E53}">
   <ds:schemaRefs>
     <ds:schemaRef ds:uri="http://schemas.openxmlformats.org/officeDocument/2006/bibliography"/>
   </ds:schemaRefs>

</xml_diff>

<commit_message>
completed first draft of ch8
</commit_message>
<xml_diff>
--- a/doc/9781484201107_KurtzWortman_Ch08_DiverseClients.docx
+++ b/doc/9781484201107_KurtzWortman_Ch08_DiverseClients.docx
@@ -41,9 +41,11 @@
       <w:r>
         <w:t>existing "legacy" (</w:t>
       </w:r>
+      <w:proofErr w:type="spellStart"/>
       <w:r>
         <w:t>asmx</w:t>
       </w:r>
+      <w:proofErr w:type="spellEnd"/>
       <w:r>
         <w:t>-</w:t>
       </w:r>
@@ -83,8 +85,13 @@
       <w:r>
         <w:t xml:space="preserve">use ASP.NET Web API to </w:t>
       </w:r>
-      <w:r>
-        <w:t xml:space="preserve">simulteneously </w:t>
+      <w:proofErr w:type="spellStart"/>
+      <w:r>
+        <w:t>simulteneously</w:t>
+      </w:r>
+      <w:proofErr w:type="spellEnd"/>
+      <w:r>
+        <w:t xml:space="preserve"> </w:t>
       </w:r>
       <w:r>
         <w:t xml:space="preserve">support legacy clients </w:t>
@@ -193,7 +200,15 @@
         <w:t xml:space="preserve">clients </w:t>
       </w:r>
       <w:r>
-        <w:t xml:space="preserve">must be able to benefit from the new features of the new application without affecting any </w:t>
+        <w:t xml:space="preserve">must be able to benefit from the new features of the new application </w:t>
+      </w:r>
+      <w:proofErr w:type="gramStart"/>
+      <w:r>
+        <w:t>without</w:t>
+      </w:r>
+      <w:proofErr w:type="gramEnd"/>
+      <w:r>
+        <w:t xml:space="preserve"> affecting any </w:t>
       </w:r>
       <w:r>
         <w:t xml:space="preserve">existing </w:t>
@@ -280,7 +295,7 @@
           <v:shape id="_x0000_i1025" type="#_x0000_t75" style="width:362pt;height:203pt" o:ole="">
             <v:imagedata r:id="rId11" o:title=""/>
           </v:shape>
-          <o:OLEObject Type="Embed" ProgID="Visio.Drawing.15" ShapeID="_x0000_i1025" DrawAspect="Content" ObjectID="_1462899753" r:id="rId12"/>
+          <o:OLEObject Type="Embed" ProgID="Visio.Drawing.15" ShapeID="_x0000_i1025" DrawAspect="Content" ObjectID="_1462901758" r:id="rId12"/>
         </w:object>
       </w:r>
     </w:p>
@@ -348,7 +363,7 @@
           <v:shape id="_x0000_i1026" type="#_x0000_t75" style="width:362pt;height:199pt" o:ole="">
             <v:imagedata r:id="rId13" o:title=""/>
           </v:shape>
-          <o:OLEObject Type="Embed" ProgID="Visio.Drawing.15" ShapeID="_x0000_i1026" DrawAspect="Content" ObjectID="_1462899754" r:id="rId14"/>
+          <o:OLEObject Type="Embed" ProgID="Visio.Drawing.15" ShapeID="_x0000_i1026" DrawAspect="Content" ObjectID="_1462901759" r:id="rId14"/>
         </w:object>
       </w:r>
     </w:p>
@@ -509,7 +524,15 @@
         <w:t>Used to specify w</w:t>
       </w:r>
       <w:r>
-        <w:t>hich media types are acceptable for the response, such as application/json, application/xml, or a custom media type</w:t>
+        <w:t>hich media types are acceptable for the response, such as application/</w:t>
+      </w:r>
+      <w:proofErr w:type="spellStart"/>
+      <w:r>
+        <w:t>json</w:t>
+      </w:r>
+      <w:proofErr w:type="spellEnd"/>
+      <w:r>
+        <w:t>, application/xml, or a custom media type</w:t>
       </w:r>
       <w:r>
         <w:t>.</w:t>
@@ -558,8 +581,13 @@
         <w:t>application</w:t>
       </w:r>
       <w:r>
-        <w:t>/json</w:t>
-      </w:r>
+        <w:t>/</w:t>
+      </w:r>
+      <w:proofErr w:type="spellStart"/>
+      <w:r>
+        <w:t>json</w:t>
+      </w:r>
+      <w:proofErr w:type="spellEnd"/>
       <w:r>
         <w:t xml:space="preserve"> and utf-8, respectively).</w:t>
       </w:r>
@@ -582,7 +610,15 @@
         <w:t>s</w:t>
       </w:r>
       <w:r>
-        <w:t xml:space="preserve"> all tasks using bhogg's </w:t>
+        <w:t xml:space="preserve"> all tasks using </w:t>
+      </w:r>
+      <w:proofErr w:type="spellStart"/>
+      <w:r>
+        <w:t>bhogg's</w:t>
+      </w:r>
+      <w:proofErr w:type="spellEnd"/>
+      <w:r>
+        <w:t xml:space="preserve"> </w:t>
       </w:r>
       <w:r>
         <w:t>highly-</w:t>
@@ -874,14 +910,24 @@
         <w:t>, of course</w:t>
       </w:r>
       <w:r>
-        <w:t xml:space="preserve">. For example, the service can not produce a response message in a format it knows nothing of (i.e., </w:t>
-      </w:r>
+        <w:t xml:space="preserve">. For example, the service </w:t>
+      </w:r>
+      <w:proofErr w:type="spellStart"/>
+      <w:r>
+        <w:t>can not</w:t>
+      </w:r>
+      <w:proofErr w:type="spellEnd"/>
+      <w:r>
+        <w:t xml:space="preserve"> produce a response message in a format it knows nothing of (i.e., </w:t>
+      </w:r>
+      <w:proofErr w:type="spellStart"/>
       <w:r>
         <w:rPr>
           <w:rStyle w:val="CodeInline"/>
         </w:rPr>
         <w:t>fooBar</w:t>
       </w:r>
+      <w:proofErr w:type="spellEnd"/>
       <w:r>
         <w:t>):</w:t>
       </w:r>
@@ -1015,14 +1061,24 @@
         <w:t>, one very important thing to note</w:t>
       </w:r>
       <w:r>
-        <w:t xml:space="preserve"> is that you will need to specify the XML serializer so that the body can be parsed for model binding. This can easily be accomplished by adding the following line to the </w:t>
-      </w:r>
+        <w:t xml:space="preserve"> is that you will need to specify the XML </w:t>
+      </w:r>
+      <w:proofErr w:type="spellStart"/>
+      <w:r>
+        <w:t>serializer</w:t>
+      </w:r>
+      <w:proofErr w:type="spellEnd"/>
+      <w:r>
+        <w:t xml:space="preserve"> so that the body can be parsed for model binding. This can easily be accomplished by adding the following line to the </w:t>
+      </w:r>
+      <w:proofErr w:type="spellStart"/>
       <w:r>
         <w:rPr>
           <w:rStyle w:val="CodeInline"/>
         </w:rPr>
         <w:t>WebApiConfig.Register</w:t>
       </w:r>
+      <w:proofErr w:type="spellEnd"/>
       <w:r>
         <w:t xml:space="preserve"> method:</w:t>
       </w:r>
@@ -1107,7 +1163,15 @@
         <w:t xml:space="preserve">implementing </w:t>
       </w:r>
       <w:r>
-        <w:t>the business logic because it was decoupled from the asmx-</w:t>
+        <w:t xml:space="preserve">the business logic because it was decoupled from the </w:t>
+      </w:r>
+      <w:proofErr w:type="spellStart"/>
+      <w:r>
+        <w:t>asmx</w:t>
+      </w:r>
+      <w:proofErr w:type="spellEnd"/>
+      <w:r>
+        <w:t>-</w:t>
       </w:r>
       <w:r>
         <w:t>based</w:t>
@@ -1181,7 +1245,15 @@
         <w:t>some custom parsing and formatting</w:t>
       </w:r>
       <w:r>
-        <w:t xml:space="preserve"> to replace the functionality provided by the former asmx-based host</w:t>
+        <w:t xml:space="preserve"> to replace the functionality provided by the former </w:t>
+      </w:r>
+      <w:proofErr w:type="spellStart"/>
+      <w:r>
+        <w:t>asmx</w:t>
+      </w:r>
+      <w:proofErr w:type="spellEnd"/>
+      <w:r>
+        <w:t>-based host</w:t>
       </w:r>
       <w:r>
         <w:t>.</w:t>
@@ -1954,12 +2026,14 @@
       <w:r>
         <w:t xml:space="preserve"> as required by the </w:t>
       </w:r>
+      <w:proofErr w:type="spellStart"/>
       <w:r>
         <w:rPr>
           <w:rStyle w:val="CodeInline"/>
         </w:rPr>
         <w:t>SendAsync</w:t>
       </w:r>
+      <w:proofErr w:type="spellEnd"/>
       <w:r>
         <w:t xml:space="preserve"> method signature.</w:t>
       </w:r>
@@ -2081,14 +2155,24 @@
       </w:pPr>
       <w:r>
         <w:lastRenderedPageBreak/>
-        <w:t xml:space="preserve">… the following </w:t>
-      </w:r>
+        <w:t xml:space="preserve">… </w:t>
+      </w:r>
+      <w:proofErr w:type="gramStart"/>
+      <w:r>
+        <w:t>the</w:t>
+      </w:r>
+      <w:proofErr w:type="gramEnd"/>
+      <w:r>
+        <w:t xml:space="preserve"> following </w:t>
+      </w:r>
+      <w:proofErr w:type="spellStart"/>
       <w:r>
         <w:rPr>
           <w:rStyle w:val="CodeInline"/>
         </w:rPr>
         <w:t>ILegacyMessageProcessingStrategy</w:t>
       </w:r>
+      <w:proofErr w:type="spellEnd"/>
       <w:r>
         <w:t xml:space="preserve"> implementation would be used to </w:t>
       </w:r>
@@ -2101,21 +2185,25 @@
       <w:r>
         <w:t xml:space="preserve">because it supports the </w:t>
       </w:r>
+      <w:proofErr w:type="spellStart"/>
       <w:r>
         <w:rPr>
           <w:rStyle w:val="CodeInline"/>
         </w:rPr>
         <w:t>GetTasks</w:t>
       </w:r>
+      <w:proofErr w:type="spellEnd"/>
       <w:r>
         <w:t xml:space="preserve"> operation (note the </w:t>
       </w:r>
+      <w:proofErr w:type="spellStart"/>
       <w:r>
         <w:rPr>
           <w:rStyle w:val="CodeInline"/>
         </w:rPr>
         <w:t>CanProcess</w:t>
       </w:r>
+      <w:proofErr w:type="spellEnd"/>
       <w:r>
         <w:t xml:space="preserve"> method):</w:t>
       </w:r>
@@ -2311,12 +2399,14 @@
       <w:r>
         <w:t xml:space="preserve"> Therefore, we modified the </w:t>
       </w:r>
+      <w:proofErr w:type="spellStart"/>
       <w:r>
         <w:rPr>
           <w:rStyle w:val="CodeInline"/>
         </w:rPr>
         <w:t>WebApiConfig</w:t>
       </w:r>
+      <w:proofErr w:type="spellEnd"/>
       <w:r>
         <w:t xml:space="preserve"> class to appear as follows:</w:t>
       </w:r>
@@ -2720,7 +2810,15 @@
         <w:t xml:space="preserve"> </w:t>
       </w:r>
       <w:r>
-        <w:t>"legacyRoute" route,</w:t>
+        <w:t>"</w:t>
+      </w:r>
+      <w:proofErr w:type="spellStart"/>
+      <w:r>
+        <w:t>legacyRoute</w:t>
+      </w:r>
+      <w:proofErr w:type="spellEnd"/>
+      <w:r>
+        <w:t>" route,</w:t>
       </w:r>
       <w:r>
         <w:t xml:space="preserve"> you may have noticed </w:t>
@@ -2737,12 +2835,14 @@
       <w:r>
         <w:t xml:space="preserve"> the routing code out into a separate method, </w:t>
       </w:r>
+      <w:proofErr w:type="spellStart"/>
       <w:r>
         <w:rPr>
           <w:rStyle w:val="CodeInline"/>
         </w:rPr>
         <w:t>ConfigureRouting</w:t>
       </w:r>
+      <w:proofErr w:type="spellEnd"/>
       <w:r>
         <w:t>. This was</w:t>
       </w:r>
@@ -2844,12 +2944,14 @@
       <w:r>
         <w:t xml:space="preserve"> parameter. Here we have a route-specific handler, </w:t>
       </w:r>
+      <w:proofErr w:type="spellStart"/>
       <w:r>
         <w:rPr>
           <w:rStyle w:val="CodeInline"/>
         </w:rPr>
         <w:t>LegacyAuthenticationMessageHandler</w:t>
       </w:r>
+      <w:proofErr w:type="spellEnd"/>
       <w:r>
         <w:t xml:space="preserve">, </w:t>
       </w:r>
@@ -2868,33 +2970,39 @@
       <w:r>
         <w:t xml:space="preserve">The </w:t>
       </w:r>
+      <w:proofErr w:type="spellStart"/>
       <w:r>
         <w:rPr>
           <w:rStyle w:val="CodeInline"/>
         </w:rPr>
         <w:t>LegacyAuthenticationMessageHandler</w:t>
       </w:r>
+      <w:proofErr w:type="spellEnd"/>
       <w:r>
         <w:t xml:space="preserve"> implementation isn't particularly interesting (it's similar to the </w:t>
       </w:r>
+      <w:proofErr w:type="spellStart"/>
       <w:r>
         <w:rPr>
           <w:rStyle w:val="CodeInline"/>
         </w:rPr>
         <w:t>BasicAuthenticationMessageHandler</w:t>
       </w:r>
+      <w:proofErr w:type="spellEnd"/>
       <w:r>
         <w:t xml:space="preserve"> </w:t>
       </w:r>
       <w:r>
         <w:t xml:space="preserve">discussed in Chapter 6), so we won't discuss it. However, the reason we configured </w:t>
       </w:r>
+      <w:proofErr w:type="spellStart"/>
       <w:r>
         <w:rPr>
           <w:rStyle w:val="CodeInline"/>
         </w:rPr>
         <w:t>LegacyAuthenticationMessageHandler</w:t>
       </w:r>
+      <w:proofErr w:type="spellEnd"/>
       <w:r>
         <w:t xml:space="preserve"> here as a route-specific handler instead of a global </w:t>
       </w:r>
@@ -2902,12 +3010,14 @@
         <w:lastRenderedPageBreak/>
         <w:t xml:space="preserve">handler (like </w:t>
       </w:r>
+      <w:proofErr w:type="spellStart"/>
       <w:r>
         <w:rPr>
           <w:rStyle w:val="CodeInline"/>
         </w:rPr>
         <w:t>BasicAuthenticationMessageHandler</w:t>
       </w:r>
+      <w:proofErr w:type="spellEnd"/>
       <w:r>
         <w:rPr>
           <w:rStyle w:val="CodeInline"/>
@@ -2943,21 +3053,25 @@
       <w:r>
         <w:t xml:space="preserve">ested inside of the </w:t>
       </w:r>
+      <w:proofErr w:type="spellStart"/>
       <w:r>
         <w:rPr>
           <w:rStyle w:val="CodeInline"/>
         </w:rPr>
         <w:t>LegacyAuthenticationMessageHandler</w:t>
       </w:r>
+      <w:proofErr w:type="spellEnd"/>
       <w:r>
         <w:t xml:space="preserve"> is our </w:t>
       </w:r>
+      <w:proofErr w:type="spellStart"/>
       <w:r>
         <w:rPr>
           <w:rStyle w:val="CodeInline"/>
         </w:rPr>
         <w:t>LegacyMessageHandler</w:t>
       </w:r>
+      <w:proofErr w:type="spellEnd"/>
       <w:r>
         <w:t>,</w:t>
       </w:r>
@@ -2979,12 +3093,14 @@
       <w:r>
         <w:t xml:space="preserve">receive the request message. Note how its inner handler is an </w:t>
       </w:r>
+      <w:proofErr w:type="spellStart"/>
       <w:r>
         <w:rPr>
           <w:rStyle w:val="CodeInline"/>
         </w:rPr>
         <w:t>HttpControllerDispatcher</w:t>
       </w:r>
+      <w:proofErr w:type="spellEnd"/>
       <w:r>
         <w:t xml:space="preserve"> instance. </w:t>
       </w:r>
@@ -3019,30 +3135,36 @@
       <w:r>
         <w:t xml:space="preserve">As we noted earlier, the </w:t>
       </w:r>
+      <w:proofErr w:type="spellStart"/>
       <w:r>
         <w:rPr>
           <w:rStyle w:val="CodeInline"/>
         </w:rPr>
         <w:t>LegacyMessageHandler</w:t>
       </w:r>
+      <w:proofErr w:type="spellEnd"/>
       <w:r>
         <w:t xml:space="preserve"> returns a </w:t>
       </w:r>
+      <w:proofErr w:type="spellStart"/>
       <w:r>
         <w:rPr>
           <w:rStyle w:val="CodeInline"/>
         </w:rPr>
         <w:t>LegacyResponse</w:t>
       </w:r>
+      <w:proofErr w:type="spellEnd"/>
       <w:r>
         <w:t xml:space="preserve"> object as part of the </w:t>
       </w:r>
+      <w:proofErr w:type="spellStart"/>
       <w:r>
         <w:rPr>
           <w:rStyle w:val="CodeInline"/>
         </w:rPr>
         <w:t>HttpResponseMessage</w:t>
       </w:r>
+      <w:proofErr w:type="spellEnd"/>
       <w:r>
         <w:t xml:space="preserve">.  ASP.NET Web API will then </w:t>
       </w:r>
@@ -3637,14 +3759,24 @@
       <w:r>
         <w:t xml:space="preserve">The formatter derives from the ASP.NET Web API's </w:t>
       </w:r>
+      <w:proofErr w:type="spellStart"/>
       <w:r>
         <w:rPr>
           <w:rStyle w:val="CodeInline"/>
         </w:rPr>
         <w:t>MediaTypeFormatter</w:t>
       </w:r>
-      <w:r>
-        <w:t xml:space="preserve"> class. If you need to handle serializing and deserializing strongly-typed objects, you'll want to derive from this class.</w:t>
+      <w:proofErr w:type="spellEnd"/>
+      <w:r>
+        <w:t xml:space="preserve"> class. If you need to handle serializing and </w:t>
+      </w:r>
+      <w:proofErr w:type="spellStart"/>
+      <w:r>
+        <w:t>deserializing</w:t>
+      </w:r>
+      <w:proofErr w:type="spellEnd"/>
+      <w:r>
+        <w:t xml:space="preserve"> strongly-typed objects, you'll want to derive from this class.</w:t>
       </w:r>
     </w:p>
     <w:p>
@@ -3662,23 +3794,35 @@
       <w:r>
         <w:t xml:space="preserve">The </w:t>
       </w:r>
+      <w:proofErr w:type="spellStart"/>
       <w:r>
         <w:rPr>
           <w:rStyle w:val="CodeInline"/>
         </w:rPr>
         <w:t>CanReadType</w:t>
       </w:r>
+      <w:proofErr w:type="spellEnd"/>
       <w:r>
         <w:t xml:space="preserve"> and </w:t>
       </w:r>
+      <w:proofErr w:type="spellStart"/>
       <w:r>
         <w:rPr>
           <w:rStyle w:val="CodeInline"/>
         </w:rPr>
         <w:t>CanWriteType</w:t>
       </w:r>
-      <w:r>
-        <w:t xml:space="preserve"> methods are interrogated by ASP.NET Web API when it needs to deserialize or serialize data</w:t>
+      <w:proofErr w:type="spellEnd"/>
+      <w:r>
+        <w:t xml:space="preserve"> methods are interrogated by ASP.NET Web API when it needs to </w:t>
+      </w:r>
+      <w:proofErr w:type="spellStart"/>
+      <w:r>
+        <w:t>deserialize</w:t>
+      </w:r>
+      <w:proofErr w:type="spellEnd"/>
+      <w:r>
+        <w:t xml:space="preserve"> or serialize data</w:t>
       </w:r>
       <w:r>
         <w:t xml:space="preserve"> in a request message or response message, </w:t>
@@ -3689,12 +3833,14 @@
       <w:r>
         <w:t xml:space="preserve"> This formatter is only used to write </w:t>
       </w:r>
+      <w:proofErr w:type="spellStart"/>
       <w:r>
         <w:rPr>
           <w:rStyle w:val="CodeInline"/>
         </w:rPr>
         <w:t>LegacyResponse</w:t>
       </w:r>
+      <w:proofErr w:type="spellEnd"/>
       <w:r>
         <w:t xml:space="preserve"> objects, so we implemented the methods to reflect this. </w:t>
       </w:r>
@@ -3709,30 +3855,36 @@
       <w:r>
         <w:t xml:space="preserve">adding the </w:t>
       </w:r>
+      <w:proofErr w:type="spellStart"/>
       <w:r>
         <w:rPr>
           <w:rStyle w:val="CodeInline"/>
         </w:rPr>
         <w:t>ConfigureFormatters</w:t>
       </w:r>
+      <w:proofErr w:type="spellEnd"/>
       <w:r>
         <w:t xml:space="preserve"> method to the </w:t>
       </w:r>
+      <w:proofErr w:type="spellStart"/>
       <w:r>
         <w:rPr>
           <w:rStyle w:val="CodeInline"/>
         </w:rPr>
         <w:t>WebApiApplication</w:t>
       </w:r>
+      <w:proofErr w:type="spellEnd"/>
       <w:r>
         <w:t xml:space="preserve"> class and invoking it from the </w:t>
       </w:r>
+      <w:proofErr w:type="spellStart"/>
       <w:r>
         <w:rPr>
           <w:rStyle w:val="CodeInline"/>
         </w:rPr>
         <w:t>Application_Start</w:t>
       </w:r>
+      <w:proofErr w:type="spellEnd"/>
       <w:r>
         <w:t xml:space="preserve"> method, as follows:</w:t>
       </w:r>
@@ -3912,7 +4064,15 @@
         <w:pStyle w:val="BodyTextCont"/>
       </w:pPr>
       <w:r>
-        <w:t>This concludes our brief tour of how to support SOAP-based clients, so now it's demo time! We saw the request earlier in this section. Here's the corresponding response:</w:t>
+        <w:t xml:space="preserve">This concludes our brief tour of how to support SOAP-based clients, so now </w:t>
+      </w:r>
+      <w:proofErr w:type="gramStart"/>
+      <w:r>
+        <w:t>it's</w:t>
+      </w:r>
+      <w:proofErr w:type="gramEnd"/>
+      <w:r>
+        <w:t xml:space="preserve"> demo time! We saw the request earlier in this section. Here's the corresponding response:</w:t>
       </w:r>
     </w:p>
     <w:p>
@@ -3921,13 +4081,7 @@
       </w:pPr>
       <w:r>
         <w:lastRenderedPageBreak/>
-        <w:t>Get Tasks Re</w:t>
-      </w:r>
-      <w:r>
-        <w:t>sponse</w:t>
-      </w:r>
-      <w:r>
-        <w:t xml:space="preserve"> - SOAP (abbreviated)</w:t>
+        <w:t>Get Tasks Response - SOAP (abbreviated)</w:t>
       </w:r>
     </w:p>
     <w:p>
@@ -4005,66 +4159,99 @@
       <w:pPr>
         <w:pStyle w:val="BodyTextFirst"/>
       </w:pPr>
-    </w:p>
-    <w:p>
-      <w:pPr>
-        <w:pStyle w:val="BodyTextFirst"/>
-      </w:pPr>
-      <w:r>
-        <w:t>todo</w:t>
+      <w:r>
+        <w:t xml:space="preserve">In this chapter we explored </w:t>
+      </w:r>
+      <w:r>
+        <w:t xml:space="preserve">how to use ASP.NET Web API to </w:t>
+      </w:r>
+      <w:proofErr w:type="spellStart"/>
+      <w:r>
+        <w:t>simulteneously</w:t>
+      </w:r>
+      <w:proofErr w:type="spellEnd"/>
+      <w:r>
+        <w:t xml:space="preserve"> support legacy</w:t>
+      </w:r>
+      <w:r>
+        <w:t xml:space="preserve"> SOAP</w:t>
+      </w:r>
+      <w:r>
+        <w:t xml:space="preserve"> clients and extend reach to clients requiring various message formats. </w:t>
+      </w:r>
+      <w:r>
+        <w:t>Over the course of our journey we were also introduced to some important ASP.NET Web API features that aren't necessarily tied to supporting legacy clients, including</w:t>
+      </w:r>
+      <w:r>
+        <w:t>:</w:t>
+      </w:r>
+    </w:p>
+    <w:p>
+      <w:pPr>
+        <w:pStyle w:val="Bullet"/>
+      </w:pPr>
+      <w:r>
+        <w:t>Content Negotiation</w:t>
+      </w:r>
+    </w:p>
+    <w:p>
+      <w:pPr>
+        <w:pStyle w:val="Bullet"/>
+      </w:pPr>
+      <w:r>
+        <w:t>A message handler that takes the place of a controller</w:t>
+      </w:r>
+    </w:p>
+    <w:p>
+      <w:pPr>
+        <w:pStyle w:val="Bullet"/>
+      </w:pPr>
+      <w:r>
+        <w:t>Route-specific message handlers</w:t>
+      </w:r>
+    </w:p>
+    <w:p>
+      <w:pPr>
+        <w:pStyle w:val="Bullet"/>
+      </w:pPr>
+      <w:r>
+        <w:t>Mixing convention-based routing with attribute-based routing</w:t>
+      </w:r>
+    </w:p>
+    <w:p>
+      <w:pPr>
+        <w:pStyle w:val="Bullet"/>
+      </w:pPr>
+      <w:r>
+        <w:t>A custom formatter</w:t>
+      </w:r>
+    </w:p>
+    <w:p>
+      <w:pPr>
+        <w:pStyle w:val="BodyTextCont"/>
+      </w:pPr>
+      <w:r>
+        <w:t>Though we broke from our usual exhaustive explanation of the implementation and instead provided more of an overview, all of the source code is available on our project website for those interested in getting into the details of manipulating SOAP messages.</w:t>
+      </w:r>
+    </w:p>
+    <w:p>
+      <w:pPr>
+        <w:pStyle w:val="BodyTextCont"/>
+      </w:pPr>
+      <w:r>
+        <w:t>In the next chapter we'll tie up some loose ends, so to speak, by showing you how to consume the task-management service using a Single Page Application (SPA). We'll also demonstrate how to test the functionality we've developed. Don't worry, ASP.NET Web API, and our loosely-couple architecture, will actually</w:t>
+      </w:r>
+      <w:r>
+        <w:t xml:space="preserve"> help</w:t>
       </w:r>
       <w:bookmarkStart w:id="0" w:name="_GoBack"/>
       <w:bookmarkEnd w:id="0"/>
-    </w:p>
-    <w:p>
-      <w:pPr>
-        <w:pStyle w:val="BodyTextFirst"/>
-      </w:pPr>
-    </w:p>
-    <w:p>
-      <w:pPr>
-        <w:pStyle w:val="BodyTextCont"/>
-      </w:pPr>
-      <w:r>
-        <w:t>we will highlight only the major components. We will also demonstrate some cool ASP.NET Web API features, including:</w:t>
-      </w:r>
-    </w:p>
-    <w:p>
-      <w:pPr>
-        <w:pStyle w:val="Bullet"/>
-      </w:pPr>
-      <w:r>
-        <w:t>A message handler that takes the place of a controller</w:t>
-      </w:r>
-    </w:p>
-    <w:p>
-      <w:pPr>
-        <w:pStyle w:val="Bullet"/>
-      </w:pPr>
-      <w:r>
-        <w:t>Route-specific message handlers</w:t>
-      </w:r>
-    </w:p>
-    <w:p>
-      <w:pPr>
-        <w:pStyle w:val="Bullet"/>
-      </w:pPr>
-      <w:r>
-        <w:t>Mixing convention-based routing with attribute-based routing</w:t>
-      </w:r>
-    </w:p>
-    <w:p>
-      <w:pPr>
-        <w:pStyle w:val="Bullet"/>
-      </w:pPr>
-      <w:r>
-        <w:t>A custom formatter</w:t>
-      </w:r>
-    </w:p>
-    <w:p>
-      <w:pPr>
-        <w:pStyle w:val="BodyTextFirst"/>
-      </w:pPr>
+      <w:r>
+        <w:t xml:space="preserve"> mak</w:t>
+      </w:r>
+      <w:r>
+        <w:t>e testing enjoyable!</w:t>
+      </w:r>
     </w:p>
     <w:sectPr>
       <w:headerReference w:type="even" r:id="rId16"/>
@@ -4179,7 +4366,7 @@
         <w:rStyle w:val="PageNumber"/>
         <w:noProof/>
       </w:rPr>
-      <w:t>11</w:t>
+      <w:t>13</w:t>
     </w:r>
     <w:r>
       <w:rPr>
@@ -7834,7 +8021,7 @@
   <w:style w:type="paragraph" w:default="1" w:styleId="Normal">
     <w:name w:val="Normal"/>
     <w:qFormat/>
-    <w:rsid w:val="00CF0CDF"/>
+    <w:rsid w:val="000F179D"/>
     <w:pPr>
       <w:spacing w:after="200" w:line="276" w:lineRule="auto"/>
     </w:pPr>
@@ -7850,7 +8037,7 @@
     <w:next w:val="Normal"/>
     <w:link w:val="Heading1Char"/>
     <w:qFormat/>
-    <w:rsid w:val="00CF0CDF"/>
+    <w:rsid w:val="000F179D"/>
     <w:pPr>
       <w:keepNext/>
       <w:spacing w:before="360" w:after="120" w:line="240" w:lineRule="auto"/>
@@ -7870,7 +8057,7 @@
     <w:next w:val="Normal"/>
     <w:link w:val="Heading2Char"/>
     <w:qFormat/>
-    <w:rsid w:val="00CF0CDF"/>
+    <w:rsid w:val="000F179D"/>
     <w:pPr>
       <w:keepNext/>
       <w:spacing w:before="360" w:after="120" w:line="240" w:lineRule="auto"/>
@@ -7890,7 +8077,7 @@
     <w:next w:val="Normal"/>
     <w:link w:val="Heading3Char"/>
     <w:qFormat/>
-    <w:rsid w:val="00CF0CDF"/>
+    <w:rsid w:val="000F179D"/>
     <w:pPr>
       <w:keepNext/>
       <w:spacing w:before="360" w:after="120" w:line="240" w:lineRule="auto"/>
@@ -7909,7 +8096,7 @@
     <w:next w:val="Normal"/>
     <w:link w:val="Heading4Char"/>
     <w:qFormat/>
-    <w:rsid w:val="00CF0CDF"/>
+    <w:rsid w:val="000F179D"/>
     <w:pPr>
       <w:keepNext/>
       <w:spacing w:before="360" w:after="120" w:line="240" w:lineRule="auto"/>
@@ -7929,7 +8116,7 @@
     <w:next w:val="Normal"/>
     <w:link w:val="Heading5Char"/>
     <w:qFormat/>
-    <w:rsid w:val="00CF0CDF"/>
+    <w:rsid w:val="000F179D"/>
     <w:pPr>
       <w:spacing w:before="360" w:after="240" w:line="240" w:lineRule="auto"/>
       <w:outlineLvl w:val="4"/>
@@ -7962,7 +8149,7 @@
     <w:uiPriority w:val="1"/>
     <w:semiHidden/>
     <w:unhideWhenUsed/>
-    <w:rsid w:val="00CF0CDF"/>
+    <w:rsid w:val="000F179D"/>
   </w:style>
   <w:style w:type="table" w:default="1" w:styleId="TableNormal">
     <w:name w:val="Normal Table"/>
@@ -7984,7 +8171,7 @@
     <w:uiPriority w:val="99"/>
     <w:semiHidden/>
     <w:unhideWhenUsed/>
-    <w:rsid w:val="00CF0CDF"/>
+    <w:rsid w:val="000F179D"/>
   </w:style>
   <w:style w:type="character" w:customStyle="1" w:styleId="Heading1Char">
     <w:name w:val="Heading 1 Char"/>
@@ -8085,7 +8272,7 @@
   <w:style w:type="paragraph" w:customStyle="1" w:styleId="Bullet">
     <w:name w:val="Bullet"/>
     <w:basedOn w:val="Normal"/>
-    <w:rsid w:val="00CF0CDF"/>
+    <w:rsid w:val="000F179D"/>
     <w:pPr>
       <w:keepLines/>
       <w:numPr>
@@ -8101,7 +8288,7 @@
   </w:style>
   <w:style w:type="character" w:customStyle="1" w:styleId="CodeBold">
     <w:name w:val="Code Bold"/>
-    <w:rsid w:val="00CF0CDF"/>
+    <w:rsid w:val="000F179D"/>
     <w:rPr>
       <w:rFonts w:ascii="TheSansMonoConBlack" w:hAnsi="TheSansMonoConBlack"/>
       <w:sz w:val="18"/>
@@ -8112,7 +8299,7 @@
     <w:next w:val="Normal"/>
     <w:autoRedefine/>
     <w:qFormat/>
-    <w:rsid w:val="00CF0CDF"/>
+    <w:rsid w:val="000F179D"/>
     <w:pPr>
       <w:keepNext/>
       <w:spacing w:after="240"/>
@@ -8128,7 +8315,7 @@
   <w:style w:type="paragraph" w:customStyle="1" w:styleId="ChapterTitle">
     <w:name w:val="Chapter Title"/>
     <w:next w:val="Normal"/>
-    <w:rsid w:val="00CF0CDF"/>
+    <w:rsid w:val="000F179D"/>
     <w:pPr>
       <w:spacing w:before="240" w:after="1200"/>
     </w:pPr>
@@ -8143,7 +8330,7 @@
     <w:name w:val="Figure Caption"/>
     <w:next w:val="Normal"/>
     <w:qFormat/>
-    <w:rsid w:val="00CF0CDF"/>
+    <w:rsid w:val="000F179D"/>
     <w:pPr>
       <w:tabs>
         <w:tab w:val="left" w:pos="576"/>
@@ -8164,7 +8351,7 @@
     <w:next w:val="Normal"/>
     <w:link w:val="CodeCaptionChar"/>
     <w:qFormat/>
-    <w:rsid w:val="00CF0CDF"/>
+    <w:rsid w:val="000F179D"/>
     <w:pPr>
       <w:tabs>
         <w:tab w:val="left" w:pos="576"/>
@@ -8220,7 +8407,7 @@
   <w:style w:type="paragraph" w:customStyle="1" w:styleId="NumSubList">
     <w:name w:val="Num Sub List"/>
     <w:basedOn w:val="Normal"/>
-    <w:rsid w:val="00CF0CDF"/>
+    <w:rsid w:val="000F179D"/>
     <w:pPr>
       <w:numPr>
         <w:numId w:val="8"/>
@@ -8242,7 +8429,7 @@
     <w:name w:val="Bullet Sub List"/>
     <w:basedOn w:val="Bullet"/>
     <w:next w:val="Normal"/>
-    <w:rsid w:val="00CF0CDF"/>
+    <w:rsid w:val="000F179D"/>
     <w:pPr>
       <w:ind w:left="1368"/>
     </w:pPr>
@@ -8369,7 +8556,7 @@
     <w:next w:val="BodyText"/>
     <w:link w:val="QuoteChar"/>
     <w:qFormat/>
-    <w:rsid w:val="00CF0CDF"/>
+    <w:rsid w:val="000F179D"/>
     <w:pPr>
       <w:tabs>
         <w:tab w:val="left" w:pos="346"/>
@@ -8400,7 +8587,7 @@
   <w:style w:type="paragraph" w:customStyle="1" w:styleId="Results">
     <w:name w:val="Results"/>
     <w:basedOn w:val="Normal"/>
-    <w:rsid w:val="00CF0CDF"/>
+    <w:rsid w:val="000F179D"/>
     <w:pPr>
       <w:pBdr>
         <w:top w:val="single" w:sz="18" w:space="5" w:color="999999"/>
@@ -8432,7 +8619,7 @@
     <w:basedOn w:val="Normal"/>
     <w:link w:val="ExerciseBodyChar"/>
     <w:qFormat/>
-    <w:rsid w:val="00CF0CDF"/>
+    <w:rsid w:val="000F179D"/>
     <w:pPr>
       <w:spacing w:before="120"/>
       <w:ind w:left="288" w:right="288"/>
@@ -8454,7 +8641,7 @@
   <w:style w:type="paragraph" w:customStyle="1" w:styleId="ExerciseBullet">
     <w:name w:val="Exercise Bullet"/>
     <w:basedOn w:val="Normal"/>
-    <w:rsid w:val="00CF0CDF"/>
+    <w:rsid w:val="000F179D"/>
     <w:pPr>
       <w:framePr w:wrap="notBeside" w:vAnchor="text" w:hAnchor="text" w:y="1"/>
       <w:numPr>
@@ -8473,7 +8660,7 @@
     <w:basedOn w:val="Normal"/>
     <w:link w:val="SideBarCodeChar"/>
     <w:qFormat/>
-    <w:rsid w:val="00CF0CDF"/>
+    <w:rsid w:val="000F179D"/>
     <w:pPr>
       <w:spacing w:before="360" w:after="240"/>
       <w:ind w:left="288" w:right="288"/>
@@ -8496,7 +8683,7 @@
   <w:style w:type="paragraph" w:customStyle="1" w:styleId="TableText">
     <w:name w:val="Table Text"/>
     <w:qFormat/>
-    <w:rsid w:val="00CF0CDF"/>
+    <w:rsid w:val="000F179D"/>
     <w:pPr>
       <w:spacing w:before="120" w:after="120"/>
       <w:contextualSpacing/>
@@ -8511,7 +8698,7 @@
     <w:basedOn w:val="FigureCaption"/>
     <w:next w:val="Normal"/>
     <w:qFormat/>
-    <w:rsid w:val="00CF0CDF"/>
+    <w:rsid w:val="000F179D"/>
     <w:pPr>
       <w:spacing w:after="120"/>
     </w:pPr>
@@ -8519,7 +8706,7 @@
   <w:style w:type="paragraph" w:customStyle="1" w:styleId="TableHead">
     <w:name w:val="Table Head"/>
     <w:next w:val="Normal"/>
-    <w:rsid w:val="00CF0CDF"/>
+    <w:rsid w:val="000F179D"/>
     <w:pPr>
       <w:keepNext/>
       <w:spacing w:before="60" w:after="60" w:line="240" w:lineRule="exact"/>
@@ -8534,7 +8721,7 @@
     <w:name w:val="Table Footnote"/>
     <w:basedOn w:val="Normal"/>
     <w:next w:val="Normal"/>
-    <w:rsid w:val="00CF0CDF"/>
+    <w:rsid w:val="000F179D"/>
     <w:pPr>
       <w:spacing w:before="60" w:after="240"/>
       <w:contextualSpacing/>
@@ -8548,7 +8735,7 @@
   <w:style w:type="table" w:styleId="TableGrid">
     <w:name w:val="Table Grid"/>
     <w:basedOn w:val="TableNormal"/>
-    <w:rsid w:val="00CF0CDF"/>
+    <w:rsid w:val="000F179D"/>
     <w:pPr>
       <w:spacing w:after="120"/>
     </w:pPr>
@@ -8574,7 +8761,7 @@
   <w:style w:type="paragraph" w:customStyle="1" w:styleId="UnnumberedList">
     <w:name w:val="Unnumbered List"/>
     <w:basedOn w:val="NumList"/>
-    <w:rsid w:val="00CF0CDF"/>
+    <w:rsid w:val="000F179D"/>
     <w:pPr>
       <w:numPr>
         <w:numId w:val="0"/>
@@ -8585,7 +8772,7 @@
   <w:style w:type="paragraph" w:customStyle="1" w:styleId="NumList">
     <w:name w:val="Num List"/>
     <w:basedOn w:val="Normal"/>
-    <w:rsid w:val="00CF0CDF"/>
+    <w:rsid w:val="000F179D"/>
     <w:pPr>
       <w:keepLines/>
       <w:numPr>
@@ -8604,7 +8791,7 @@
     <w:basedOn w:val="Quote"/>
     <w:next w:val="Normal"/>
     <w:qFormat/>
-    <w:rsid w:val="00CF0CDF"/>
+    <w:rsid w:val="000F179D"/>
     <w:pPr>
       <w:spacing w:before="0"/>
       <w:ind w:left="0" w:right="0"/>
@@ -8618,7 +8805,7 @@
     <w:name w:val="Exercise Head"/>
     <w:basedOn w:val="Normal"/>
     <w:next w:val="Normal"/>
-    <w:rsid w:val="00CF0CDF"/>
+    <w:rsid w:val="000F179D"/>
     <w:pPr>
       <w:keepNext/>
       <w:keepLines/>
@@ -8723,7 +8910,7 @@
   <w:style w:type="paragraph" w:customStyle="1" w:styleId="Footnote">
     <w:name w:val="Footnote"/>
     <w:basedOn w:val="Normal"/>
-    <w:rsid w:val="00CF0CDF"/>
+    <w:rsid w:val="000F179D"/>
     <w:rPr>
       <w:sz w:val="19"/>
     </w:rPr>
@@ -8753,7 +8940,7 @@
     <w:basedOn w:val="Normal"/>
     <w:link w:val="ExerciseCodeChar"/>
     <w:qFormat/>
-    <w:rsid w:val="00CF0CDF"/>
+    <w:rsid w:val="000F179D"/>
     <w:pPr>
       <w:spacing w:before="120"/>
       <w:ind w:left="288" w:right="288"/>
@@ -8779,7 +8966,7 @@
   <w:style w:type="paragraph" w:customStyle="1" w:styleId="ExerciseSubhead">
     <w:name w:val="Exercise Subhead"/>
     <w:basedOn w:val="Normal"/>
-    <w:rsid w:val="00CF0CDF"/>
+    <w:rsid w:val="000F179D"/>
     <w:pPr>
       <w:spacing w:before="120" w:after="240"/>
       <w:ind w:left="288" w:right="288"/>
@@ -8797,7 +8984,7 @@
   <w:style w:type="paragraph" w:customStyle="1" w:styleId="BodyTextCont">
     <w:name w:val="Body Text Cont"/>
     <w:basedOn w:val="Normal"/>
-    <w:rsid w:val="00CF0CDF"/>
+    <w:rsid w:val="000F179D"/>
     <w:pPr>
       <w:suppressAutoHyphens/>
       <w:spacing w:after="0"/>
@@ -8822,7 +9009,7 @@
     <w:name w:val="footer"/>
     <w:basedOn w:val="Normal"/>
     <w:link w:val="FooterChar"/>
-    <w:rsid w:val="00CF0CDF"/>
+    <w:rsid w:val="000F179D"/>
     <w:pPr>
       <w:tabs>
         <w:tab w:val="center" w:pos="4320"/>
@@ -8849,7 +9036,7 @@
     <w:basedOn w:val="Normal"/>
     <w:next w:val="Normal"/>
     <w:link w:val="NoteTipCautionChar"/>
-    <w:rsid w:val="00CF0CDF"/>
+    <w:rsid w:val="000F179D"/>
     <w:pPr>
       <w:pBdr>
         <w:top w:val="single" w:sz="4" w:space="10" w:color="auto"/>
@@ -8876,7 +9063,7 @@
     <w:name w:val="Body Text First"/>
     <w:basedOn w:val="BodyText"/>
     <w:link w:val="BodyTextFirstChar"/>
-    <w:rsid w:val="00CF0CDF"/>
+    <w:rsid w:val="000F179D"/>
     <w:pPr>
       <w:spacing w:before="120" w:after="0" w:line="240" w:lineRule="auto"/>
     </w:pPr>
@@ -8896,7 +9083,7 @@
   </w:style>
   <w:style w:type="character" w:customStyle="1" w:styleId="CodeInline">
     <w:name w:val="Code Inline"/>
-    <w:rsid w:val="00CF0CDF"/>
+    <w:rsid w:val="000F179D"/>
     <w:rPr>
       <w:rFonts w:ascii="TheSansMonoConNormal" w:hAnsi="TheSansMonoConNormal"/>
       <w:color w:val="auto"/>
@@ -8908,7 +9095,7 @@
   <w:style w:type="table" w:customStyle="1" w:styleId="TableList">
     <w:name w:val="Table List"/>
     <w:basedOn w:val="TableNormal"/>
-    <w:rsid w:val="00CF0CDF"/>
+    <w:rsid w:val="000F179D"/>
     <w:pPr>
       <w:spacing w:after="120"/>
     </w:pPr>
@@ -8935,12 +9122,12 @@
   <w:style w:type="character" w:styleId="PageNumber">
     <w:name w:val="page number"/>
     <w:basedOn w:val="DefaultParagraphFont"/>
-    <w:rsid w:val="00CF0CDF"/>
+    <w:rsid w:val="000F179D"/>
   </w:style>
   <w:style w:type="paragraph" w:customStyle="1" w:styleId="SideBarSubhead">
     <w:name w:val="Side Bar Subhead"/>
     <w:basedOn w:val="Normal"/>
-    <w:rsid w:val="00CF0CDF"/>
+    <w:rsid w:val="000F179D"/>
     <w:pPr>
       <w:spacing w:before="120" w:after="240"/>
       <w:ind w:left="288" w:right="288"/>
@@ -8960,7 +9147,7 @@
     <w:basedOn w:val="Normal"/>
     <w:link w:val="SideBarBodyChar"/>
     <w:qFormat/>
-    <w:rsid w:val="00CF0CDF"/>
+    <w:rsid w:val="000F179D"/>
     <w:pPr>
       <w:spacing w:before="120"/>
       <w:ind w:left="288" w:right="288"/>
@@ -8984,7 +9171,7 @@
     <w:basedOn w:val="Normal"/>
     <w:link w:val="ExerciseLastChar"/>
     <w:qFormat/>
-    <w:rsid w:val="00CF0CDF"/>
+    <w:rsid w:val="000F179D"/>
     <w:pPr>
       <w:pBdr>
         <w:bottom w:val="single" w:sz="18" w:space="3" w:color="auto"/>
@@ -9011,7 +9198,7 @@
     <w:basedOn w:val="Normal"/>
     <w:link w:val="SideBarLastChar"/>
     <w:qFormat/>
-    <w:rsid w:val="00CF0CDF"/>
+    <w:rsid w:val="000F179D"/>
     <w:pPr>
       <w:pBdr>
         <w:bottom w:val="single" w:sz="18" w:space="3" w:color="auto"/>
@@ -9036,7 +9223,7 @@
   <w:style w:type="paragraph" w:customStyle="1" w:styleId="SideBarBullet">
     <w:name w:val="Side Bar Bullet"/>
     <w:basedOn w:val="Normal"/>
-    <w:rsid w:val="00CF0CDF"/>
+    <w:rsid w:val="000F179D"/>
     <w:pPr>
       <w:framePr w:wrap="notBeside" w:vAnchor="text" w:hAnchor="text" w:y="1"/>
       <w:numPr>
@@ -9055,7 +9242,7 @@
     <w:basedOn w:val="Normal"/>
     <w:link w:val="ExerciseNumChar"/>
     <w:qFormat/>
-    <w:rsid w:val="00CF0CDF"/>
+    <w:rsid w:val="000F179D"/>
     <w:pPr>
       <w:numPr>
         <w:numId w:val="5"/>
@@ -9082,7 +9269,7 @@
     <w:basedOn w:val="Normal"/>
     <w:link w:val="SideBarNumChar"/>
     <w:qFormat/>
-    <w:rsid w:val="00CF0CDF"/>
+    <w:rsid w:val="000F179D"/>
     <w:pPr>
       <w:numPr>
         <w:numId w:val="6"/>
@@ -9108,7 +9295,7 @@
     <w:name w:val="Side Bar Head"/>
     <w:basedOn w:val="Normal"/>
     <w:next w:val="Normal"/>
-    <w:rsid w:val="00CF0CDF"/>
+    <w:rsid w:val="000F179D"/>
     <w:pPr>
       <w:keepNext/>
       <w:keepLines/>
@@ -9367,7 +9554,7 @@
     <w:name w:val="header"/>
     <w:basedOn w:val="Normal"/>
     <w:link w:val="HeaderChar"/>
-    <w:rsid w:val="00CF0CDF"/>
+    <w:rsid w:val="000F179D"/>
     <w:pPr>
       <w:tabs>
         <w:tab w:val="center" w:pos="4680"/>
@@ -9395,7 +9582,7 @@
   <w:style w:type="paragraph" w:customStyle="1" w:styleId="Figure">
     <w:name w:val="Figure"/>
     <w:next w:val="Normal"/>
-    <w:rsid w:val="00CF0CDF"/>
+    <w:rsid w:val="000F179D"/>
     <w:pPr>
       <w:spacing w:before="120" w:after="120"/>
     </w:pPr>
@@ -9409,7 +9596,7 @@
     <w:hidden/>
     <w:uiPriority w:val="99"/>
     <w:semiHidden/>
-    <w:rsid w:val="00CF0CDF"/>
+    <w:rsid w:val="000F179D"/>
     <w:rPr>
       <w:rFonts w:ascii="Calibri" w:eastAsia="Calibri" w:hAnsi="Calibri"/>
       <w:sz w:val="22"/>
@@ -9421,7 +9608,7 @@
     <w:basedOn w:val="DefaultParagraphFont"/>
     <w:uiPriority w:val="21"/>
     <w:qFormat/>
-    <w:rsid w:val="00CF0CDF"/>
+    <w:rsid w:val="000F179D"/>
     <w:rPr>
       <w:b/>
       <w:bCs/>
@@ -9434,7 +9621,7 @@
     <w:name w:val="Emphasis"/>
     <w:basedOn w:val="DefaultParagraphFont"/>
     <w:qFormat/>
-    <w:rsid w:val="00CF0CDF"/>
+    <w:rsid w:val="000F179D"/>
     <w:rPr>
       <w:i/>
       <w:iCs/>
@@ -9444,7 +9631,7 @@
     <w:name w:val="Strong"/>
     <w:basedOn w:val="DefaultParagraphFont"/>
     <w:qFormat/>
-    <w:rsid w:val="00CF0CDF"/>
+    <w:rsid w:val="000F179D"/>
     <w:rPr>
       <w:b/>
       <w:bCs/>
@@ -9456,7 +9643,7 @@
     <w:next w:val="Normal"/>
     <w:link w:val="SubtitleChar"/>
     <w:qFormat/>
-    <w:rsid w:val="00CF0CDF"/>
+    <w:rsid w:val="000F179D"/>
     <w:pPr>
       <w:spacing w:after="60"/>
       <w:jc w:val="center"/>
@@ -9492,7 +9679,7 @@
   </w:style>
   <w:style w:type="character" w:customStyle="1" w:styleId="BlackDingbat">
     <w:name w:val="Black Dingbat"/>
-    <w:rsid w:val="00CF0CDF"/>
+    <w:rsid w:val="000F179D"/>
     <w:rPr>
       <w:rFonts w:ascii="ZapfDingbats" w:hAnsi="ZapfDingbats"/>
       <w:color w:val="auto"/>
@@ -9504,7 +9691,7 @@
     <w:basedOn w:val="Normal"/>
     <w:link w:val="CodeChar"/>
     <w:qFormat/>
-    <w:rsid w:val="00CF0CDF"/>
+    <w:rsid w:val="000F179D"/>
     <w:pPr>
       <w:spacing w:before="120" w:after="120" w:line="240" w:lineRule="auto"/>
       <w:contextualSpacing/>
@@ -9532,7 +9719,7 @@
     <w:basedOn w:val="BlackDingbat"/>
     <w:uiPriority w:val="1"/>
     <w:qFormat/>
-    <w:rsid w:val="00CF0CDF"/>
+    <w:rsid w:val="000F179D"/>
     <w:rPr>
       <w:rFonts w:ascii="ZapfDingbats" w:hAnsi="ZapfDingbats"/>
       <w:color w:val="BFBFBF" w:themeColor="background1" w:themeShade="BF"/>
@@ -10055,6 +10242,15 @@
 </file>
 
 <file path=customXml/item2.xml><?xml version="1.0" encoding="utf-8"?>
+<?mso-contentType ?>
+<FormTemplates xmlns="http://schemas.microsoft.com/sharepoint/v3/contenttype/forms">
+  <Display>DocumentLibraryForm</Display>
+  <Edit>DocumentLibraryForm</Edit>
+  <New>DocumentLibraryForm</New>
+</FormTemplates>
+</file>
+
+<file path=customXml/item3.xml><?xml version="1.0" encoding="utf-8"?>
 <ct:contentTypeSchema xmlns:ct="http://schemas.microsoft.com/office/2006/metadata/contentType" xmlns:ma="http://schemas.microsoft.com/office/2006/metadata/properties/metaAttributes" ct:_="" ma:_="" ma:contentTypeName="Document" ma:contentTypeID="0x010100B61720799BC22B4A9F4347EFEE1EE1C9" ma:contentTypeVersion="0" ma:contentTypeDescription="Create a new document." ma:contentTypeScope="" ma:versionID="e54156302444066ccbf8c3dfd433cad9">
   <xsd:schema xmlns:xsd="http://www.w3.org/2001/XMLSchema" xmlns:p="http://schemas.microsoft.com/office/2006/metadata/properties" targetNamespace="http://schemas.microsoft.com/office/2006/metadata/properties" ma:root="true" ma:fieldsID="4aeb20c0e3442673af7ee10786458764">
     <xsd:element name="properties">
@@ -10103,15 +10299,6 @@
 </ct:contentTypeSchema>
 </file>
 
-<file path=customXml/item3.xml><?xml version="1.0" encoding="utf-8"?>
-<?mso-contentType ?>
-<FormTemplates xmlns="http://schemas.microsoft.com/sharepoint/v3/contenttype/forms">
-  <Display>DocumentLibraryForm</Display>
-  <Edit>DocumentLibraryForm</Edit>
-  <New>DocumentLibraryForm</New>
-</FormTemplates>
-</file>
-
 <file path=customXml/item4.xml><?xml version="1.0" encoding="utf-8"?>
 <b:Sources xmlns:b="http://schemas.openxmlformats.org/officeDocument/2006/bibliography" xmlns="http://schemas.openxmlformats.org/officeDocument/2006/bibliography" SelectedStyle="\APA.XSL" StyleName="APA Fifth Edition"/>
 </file>
@@ -10125,6 +10312,14 @@
 </file>
 
 <file path=customXml/itemProps2.xml><?xml version="1.0" encoding="utf-8"?>
+<ds:datastoreItem xmlns:ds="http://schemas.openxmlformats.org/officeDocument/2006/customXml" ds:itemID="{0F2AB1DF-7D83-489E-BF06-CAEE10C33DF0}">
+  <ds:schemaRefs>
+    <ds:schemaRef ds:uri="http://schemas.microsoft.com/sharepoint/v3/contenttype/forms"/>
+  </ds:schemaRefs>
+</ds:datastoreItem>
+</file>
+
+<file path=customXml/itemProps3.xml><?xml version="1.0" encoding="utf-8"?>
 <ds:datastoreItem xmlns:ds="http://schemas.openxmlformats.org/officeDocument/2006/customXml" ds:itemID="{20051165-A2D6-4754-A6F7-919A9099D5EC}">
   <ds:schemaRefs>
     <ds:schemaRef ds:uri="http://schemas.microsoft.com/office/2006/metadata/contentType"/>
@@ -10139,16 +10334,8 @@
 </ds:datastoreItem>
 </file>
 
-<file path=customXml/itemProps3.xml><?xml version="1.0" encoding="utf-8"?>
-<ds:datastoreItem xmlns:ds="http://schemas.openxmlformats.org/officeDocument/2006/customXml" ds:itemID="{0F2AB1DF-7D83-489E-BF06-CAEE10C33DF0}">
-  <ds:schemaRefs>
-    <ds:schemaRef ds:uri="http://schemas.microsoft.com/sharepoint/v3/contenttype/forms"/>
-  </ds:schemaRefs>
-</ds:datastoreItem>
-</file>
-
 <file path=customXml/itemProps4.xml><?xml version="1.0" encoding="utf-8"?>
-<ds:datastoreItem xmlns:ds="http://schemas.openxmlformats.org/officeDocument/2006/customXml" ds:itemID="{4231B0DC-8B8F-4C78-891B-C174AEB25E53}">
+<ds:datastoreItem xmlns:ds="http://schemas.openxmlformats.org/officeDocument/2006/customXml" ds:itemID="{A22483E6-E9AC-4608-96F6-4BC9C5101676}">
   <ds:schemaRefs>
     <ds:schemaRef ds:uri="http://schemas.openxmlformats.org/officeDocument/2006/bibliography"/>
   </ds:schemaRefs>

</xml_diff>

<commit_message>
review/updates/comments of chapter 8
</commit_message>
<xml_diff>
--- a/doc/9781484201107_KurtzWortman_Ch08_DiverseClients.docx
+++ b/doc/9781484201107_KurtzWortman_Ch08_DiverseClients.docx
@@ -22,6 +22,9 @@
     <w:p>
       <w:pPr>
         <w:pStyle w:val="BodyTextFirst"/>
+        <w:rPr>
+          <w:ins w:id="0" w:author="Jamie Kurtz" w:date="2014-05-29T21:46:00Z"/>
+        </w:rPr>
       </w:pPr>
       <w:r>
         <w:t xml:space="preserve">At this point we've demonstrated ASP.NET Web API as an excellent platform on which to implement REST-based services. However, what if you </w:t>
@@ -80,7 +83,33 @@
         <w:t>.</w:t>
       </w:r>
       <w:r>
-        <w:t xml:space="preserve"> And that leads us to the subject of the current chapter; namely, how to </w:t>
+        <w:t xml:space="preserve"> </w:t>
+      </w:r>
+    </w:p>
+    <w:p>
+      <w:pPr>
+        <w:pStyle w:val="BodyTextCont"/>
+        <w:pPrChange w:id="1" w:author="Jamie Kurtz" w:date="2014-05-29T21:46:00Z">
+          <w:pPr>
+            <w:pStyle w:val="BodyTextFirst"/>
+          </w:pPr>
+        </w:pPrChange>
+      </w:pPr>
+      <w:r>
+        <w:t>And that leads us to the subject of th</w:t>
+      </w:r>
+      <w:ins w:id="2" w:author="Jamie Kurtz" w:date="2014-05-29T21:47:00Z">
+        <w:r>
+          <w:t xml:space="preserve">is next </w:t>
+        </w:r>
+      </w:ins>
+      <w:del w:id="3" w:author="Jamie Kurtz" w:date="2014-05-29T21:47:00Z">
+        <w:r>
+          <w:delText xml:space="preserve">e current </w:delText>
+        </w:r>
+      </w:del>
+      <w:r>
+        <w:t xml:space="preserve">chapter; namely, how to </w:t>
       </w:r>
       <w:r>
         <w:t xml:space="preserve">use ASP.NET Web API to </w:t>
@@ -200,15 +229,7 @@
         <w:t xml:space="preserve">clients </w:t>
       </w:r>
       <w:r>
-        <w:t xml:space="preserve">must be able to benefit from the new features of the new application </w:t>
-      </w:r>
-      <w:proofErr w:type="gramStart"/>
-      <w:r>
-        <w:t>without</w:t>
-      </w:r>
-      <w:proofErr w:type="gramEnd"/>
-      <w:r>
-        <w:t xml:space="preserve"> affecting any </w:t>
+        <w:t xml:space="preserve">must be able to benefit from the new features of the new application without affecting any </w:t>
       </w:r>
       <w:r>
         <w:t xml:space="preserve">existing </w:t>
@@ -220,7 +241,15 @@
         <w:t>; i</w:t>
       </w:r>
       <w:r>
-        <w:t>n other words, backwards compatibility is required.</w:t>
+        <w:t xml:space="preserve">n other words, backwards compatibility </w:t>
+      </w:r>
+      <w:ins w:id="4" w:author="Jamie Kurtz" w:date="2014-05-29T21:47:00Z">
+        <w:r>
+          <w:t xml:space="preserve">with existing SOAP-based clients </w:t>
+        </w:r>
+      </w:ins>
+      <w:r>
+        <w:t>is required.</w:t>
       </w:r>
     </w:p>
     <w:p>
@@ -292,10 +321,10 @@
             <v:path o:extrusionok="f" gradientshapeok="t" o:connecttype="rect"/>
             <o:lock v:ext="edit" aspectratio="t"/>
           </v:shapetype>
-          <v:shape id="_x0000_i1025" type="#_x0000_t75" style="width:362pt;height:203pt" o:ole="">
+          <v:shape id="_x0000_i1025" type="#_x0000_t75" style="width:361.75pt;height:202.75pt" o:ole="">
             <v:imagedata r:id="rId11" o:title=""/>
           </v:shape>
-          <o:OLEObject Type="Embed" ProgID="Visio.Drawing.15" ShapeID="_x0000_i1025" DrawAspect="Content" ObjectID="_1462901758" r:id="rId12"/>
+          <o:OLEObject Type="Embed" ProgID="Visio.Drawing.15" ShapeID="_x0000_i1025" DrawAspect="Content" ObjectID="_1462909125" r:id="rId12"/>
         </w:object>
       </w:r>
     </w:p>
@@ -359,11 +388,11 @@
         <w:pStyle w:val="Figure"/>
       </w:pPr>
       <w:r>
-        <w:object w:dxaOrig="7230" w:dyaOrig="4350" w14:anchorId="0BF96833">
-          <v:shape id="_x0000_i1026" type="#_x0000_t75" style="width:362pt;height:199pt" o:ole="">
+        <w:object w:dxaOrig="7231" w:dyaOrig="4351" w14:anchorId="0BF96833">
+          <v:shape id="_x0000_i1026" type="#_x0000_t75" style="width:361.75pt;height:199.3pt" o:ole="">
             <v:imagedata r:id="rId13" o:title=""/>
           </v:shape>
-          <o:OLEObject Type="Embed" ProgID="Visio.Drawing.15" ShapeID="_x0000_i1026" DrawAspect="Content" ObjectID="_1462901759" r:id="rId14"/>
+          <o:OLEObject Type="Embed" ProgID="Visio.Drawing.15" ShapeID="_x0000_i1026" DrawAspect="Content" ObjectID="_1462909126" r:id="rId14"/>
         </w:object>
       </w:r>
     </w:p>
@@ -1423,6 +1452,44 @@
     <w:p>
       <w:pPr>
         <w:pStyle w:val="BodyTextCont"/>
+        <w:rPr>
+          <w:ins w:id="5" w:author="Jamie Kurtz" w:date="2014-05-29T22:21:00Z"/>
+        </w:rPr>
+      </w:pPr>
+      <w:ins w:id="6" w:author="Jamie Kurtz" w:date="2014-05-29T22:21:00Z">
+        <w:r>
+          <w:t xml:space="preserve">Regarding that second point, remember that </w:t>
+        </w:r>
+      </w:ins>
+      <w:ins w:id="7" w:author="Jamie Kurtz" w:date="2014-05-29T22:29:00Z">
+        <w:r>
+          <w:t xml:space="preserve">SOAP clients aren't concerned with REST-style routes; they are merely pointing to a service file (e.g., TaskService.asmx) and calling a method on that service by issuing a POST. As such, </w:t>
+        </w:r>
+      </w:ins>
+      <w:ins w:id="8" w:author="Jamie Kurtz" w:date="2014-05-29T22:30:00Z">
+        <w:r>
+          <w:t>the capabilities of ASP.NET Web API routes and control</w:t>
+        </w:r>
+      </w:ins>
+      <w:ins w:id="9" w:author="Jamie Kurtz" w:date="2014-05-29T22:31:00Z">
+        <w:r>
+          <w:t>l</w:t>
+        </w:r>
+      </w:ins>
+      <w:ins w:id="10" w:author="Jamie Kurtz" w:date="2014-05-29T22:30:00Z">
+        <w:r>
+          <w:t>ers</w:t>
+        </w:r>
+      </w:ins>
+      <w:ins w:id="11" w:author="Jamie Kurtz" w:date="2014-05-29T22:31:00Z">
+        <w:r>
+          <w:t xml:space="preserve"> don't need to be leveraged when SOAP-looking endpoint.</w:t>
+        </w:r>
+      </w:ins>
+    </w:p>
+    <w:p>
+      <w:pPr>
+        <w:pStyle w:val="BodyTextCont"/>
       </w:pPr>
       <w:r>
         <w:t>Keeping with our "thin" controller approach, w</w:t>
@@ -1484,6 +1551,7 @@
         <w:pStyle w:val="Code"/>
       </w:pPr>
       <w:r>
+        <w:lastRenderedPageBreak/>
         <w:t>using WebApi2Book.Web.Common;</w:t>
       </w:r>
     </w:p>
@@ -1521,331 +1589,330 @@
         <w:pStyle w:val="Code"/>
       </w:pPr>
       <w:r>
+        <w:t xml:space="preserve">    {</w:t>
+      </w:r>
+    </w:p>
+    <w:p>
+      <w:pPr>
+        <w:pStyle w:val="Code"/>
+      </w:pPr>
+      <w:r>
+        <w:t xml:space="preserve">        public virtual ILegacyMessageProcessor LegacyMessageProcessor</w:t>
+      </w:r>
+    </w:p>
+    <w:p>
+      <w:pPr>
+        <w:pStyle w:val="Code"/>
+      </w:pPr>
+      <w:r>
+        <w:t xml:space="preserve">        {</w:t>
+      </w:r>
+    </w:p>
+    <w:p>
+      <w:pPr>
+        <w:pStyle w:val="Code"/>
+      </w:pPr>
+      <w:r>
+        <w:t xml:space="preserve">            get { return WebContainerManager.Get&lt;ILegacyMessageProcessor&gt;(); }</w:t>
+      </w:r>
+    </w:p>
+    <w:p>
+      <w:pPr>
+        <w:pStyle w:val="Code"/>
+      </w:pPr>
+      <w:r>
+        <w:t xml:space="preserve">        }</w:t>
+      </w:r>
+    </w:p>
+    <w:p>
+      <w:pPr>
+        <w:pStyle w:val="Code"/>
+      </w:pPr>
+    </w:p>
+    <w:p>
+      <w:pPr>
+        <w:pStyle w:val="Code"/>
+      </w:pPr>
+      <w:r>
+        <w:t xml:space="preserve">        protected override Task&lt;HttpResponseMessage&gt; SendAsync(HttpRequestMessage request,</w:t>
+      </w:r>
+    </w:p>
+    <w:p>
+      <w:pPr>
+        <w:pStyle w:val="Code"/>
+      </w:pPr>
+      <w:r>
+        <w:t xml:space="preserve">            CancellationToken cancellationToken)</w:t>
+      </w:r>
+    </w:p>
+    <w:p>
+      <w:pPr>
+        <w:pStyle w:val="Code"/>
+      </w:pPr>
+      <w:r>
+        <w:t xml:space="preserve">        {</w:t>
+      </w:r>
+    </w:p>
+    <w:p>
+      <w:pPr>
+        <w:pStyle w:val="Code"/>
+      </w:pPr>
+      <w:r>
+        <w:t xml:space="preserve">            var requestContentAsString = request.Content.ReadAsStringAsync().Result;</w:t>
+      </w:r>
+    </w:p>
+    <w:p>
+      <w:pPr>
+        <w:pStyle w:val="Code"/>
+      </w:pPr>
+      <w:r>
+        <w:t xml:space="preserve">            var requestContentAsDocument = XDocument.Parse(requestContentAsString);</w:t>
+      </w:r>
+    </w:p>
+    <w:p>
+      <w:pPr>
+        <w:pStyle w:val="Code"/>
+      </w:pPr>
+    </w:p>
+    <w:p>
+      <w:pPr>
+        <w:pStyle w:val="Code"/>
+      </w:pPr>
+      <w:r>
+        <w:t xml:space="preserve">            var legacyResponse = LegacyMessageProcessor.ProcessLegacyMessage(requestContentAsDocument);</w:t>
+      </w:r>
+    </w:p>
+    <w:p>
+      <w:pPr>
+        <w:pStyle w:val="Code"/>
+      </w:pPr>
+    </w:p>
+    <w:p>
+      <w:pPr>
+        <w:pStyle w:val="Code"/>
+      </w:pPr>
+      <w:r>
+        <w:t xml:space="preserve">            var responseMsg = request.CreateResponse(HttpStatusCode.OK, legacyResponse);</w:t>
+      </w:r>
+    </w:p>
+    <w:p>
+      <w:pPr>
+        <w:pStyle w:val="Code"/>
+      </w:pPr>
+    </w:p>
+    <w:p>
+      <w:pPr>
+        <w:pStyle w:val="Code"/>
+      </w:pPr>
+      <w:r>
+        <w:t xml:space="preserve">            return Task.FromResult(responseMsg);</w:t>
+      </w:r>
+    </w:p>
+    <w:p>
+      <w:pPr>
+        <w:pStyle w:val="Code"/>
+      </w:pPr>
+      <w:r>
+        <w:t xml:space="preserve">        }</w:t>
+      </w:r>
+    </w:p>
+    <w:p>
+      <w:pPr>
+        <w:pStyle w:val="Code"/>
+      </w:pPr>
+      <w:r>
+        <w:t xml:space="preserve">    }</w:t>
+      </w:r>
+    </w:p>
+    <w:p>
+      <w:pPr>
+        <w:pStyle w:val="Code"/>
+      </w:pPr>
+      <w:r>
+        <w:t>}</w:t>
+      </w:r>
+    </w:p>
+    <w:p>
+      <w:pPr>
+        <w:pStyle w:val="CodeCaption"/>
+      </w:pPr>
+      <w:r>
+        <w:t>Message Processor</w:t>
+      </w:r>
+    </w:p>
+    <w:p>
+      <w:pPr>
+        <w:pStyle w:val="Code"/>
+      </w:pPr>
+      <w:r>
+        <w:t>using System;</w:t>
+      </w:r>
+    </w:p>
+    <w:p>
+      <w:pPr>
+        <w:pStyle w:val="Code"/>
+      </w:pPr>
+      <w:r>
+        <w:t>using System.Collections.Generic;</w:t>
+      </w:r>
+    </w:p>
+    <w:p>
+      <w:pPr>
+        <w:pStyle w:val="Code"/>
+      </w:pPr>
+      <w:r>
+        <w:t>using System.Xml.Linq;</w:t>
+      </w:r>
+    </w:p>
+    <w:p>
+      <w:pPr>
+        <w:pStyle w:val="Code"/>
+      </w:pPr>
+      <w:r>
+        <w:t>using WebApi2Book.Web.Api.LegacyProcessing.ProcessingStrategies;</w:t>
+      </w:r>
+    </w:p>
+    <w:p>
+      <w:pPr>
+        <w:pStyle w:val="Code"/>
+      </w:pPr>
+    </w:p>
+    <w:p>
+      <w:pPr>
+        <w:pStyle w:val="Code"/>
+      </w:pPr>
+      <w:r>
+        <w:t>namespace WebApi2Book.Web.Api.LegacyProcessing</w:t>
+      </w:r>
+    </w:p>
+    <w:p>
+      <w:pPr>
+        <w:pStyle w:val="Code"/>
+      </w:pPr>
+      <w:r>
+        <w:t>{</w:t>
+      </w:r>
+    </w:p>
+    <w:p>
+      <w:pPr>
+        <w:pStyle w:val="Code"/>
+      </w:pPr>
+      <w:r>
+        <w:t xml:space="preserve">    public class LegacyMessageProcessor : ILegacyMessageProcessor</w:t>
+      </w:r>
+    </w:p>
+    <w:p>
+      <w:pPr>
+        <w:pStyle w:val="Code"/>
+      </w:pPr>
+      <w:r>
+        <w:t xml:space="preserve">    {</w:t>
+      </w:r>
+    </w:p>
+    <w:p>
+      <w:pPr>
+        <w:pStyle w:val="Code"/>
+      </w:pPr>
+      <w:r>
+        <w:t xml:space="preserve">        private readonly ILegacyMessageParser _legacyMessageParser;</w:t>
+      </w:r>
+    </w:p>
+    <w:p>
+      <w:pPr>
+        <w:pStyle w:val="Code"/>
+      </w:pPr>
+      <w:r>
+        <w:t xml:space="preserve">        private readonly IEnumerable&lt;ILegacyMessageProcessingStrategy&gt; _legacyMessageProcessingStrategies;</w:t>
+      </w:r>
+    </w:p>
+    <w:p>
+      <w:pPr>
+        <w:pStyle w:val="Code"/>
+      </w:pPr>
+    </w:p>
+    <w:p>
+      <w:pPr>
+        <w:pStyle w:val="Code"/>
+      </w:pPr>
+      <w:r>
+        <w:t xml:space="preserve">        public LegacyMessageProcessor(ILegacyMessageParser legacyMessageParser,</w:t>
+      </w:r>
+    </w:p>
+    <w:p>
+      <w:pPr>
+        <w:pStyle w:val="Code"/>
+      </w:pPr>
+      <w:r>
+        <w:t xml:space="preserve">            IEnumerable&lt;ILegacyMessageProcessingStrategy&gt; legacyMessageProcessingStrategies)</w:t>
+      </w:r>
+    </w:p>
+    <w:p>
+      <w:pPr>
+        <w:pStyle w:val="Code"/>
+      </w:pPr>
+      <w:r>
+        <w:t xml:space="preserve">        {</w:t>
+      </w:r>
+    </w:p>
+    <w:p>
+      <w:pPr>
+        <w:pStyle w:val="Code"/>
+      </w:pPr>
+      <w:r>
+        <w:t xml:space="preserve">            _legacyMessageParser = legacyMessageParser;</w:t>
+      </w:r>
+    </w:p>
+    <w:p>
+      <w:pPr>
+        <w:pStyle w:val="Code"/>
+      </w:pPr>
+      <w:r>
+        <w:t xml:space="preserve">            _legacyMessageProcessingStrategies = legacyMessageProcessingStrategies;</w:t>
+      </w:r>
+    </w:p>
+    <w:p>
+      <w:pPr>
+        <w:pStyle w:val="Code"/>
+      </w:pPr>
+      <w:r>
+        <w:t xml:space="preserve">        }</w:t>
+      </w:r>
+    </w:p>
+    <w:p>
+      <w:pPr>
+        <w:pStyle w:val="Code"/>
+      </w:pPr>
+    </w:p>
+    <w:p>
+      <w:pPr>
+        <w:pStyle w:val="Code"/>
+      </w:pPr>
+      <w:r>
+        <w:t xml:space="preserve">        public virtual LegacyResponse ProcessLegacyMessage(XDocument request)</w:t>
+      </w:r>
+    </w:p>
+    <w:p>
+      <w:pPr>
+        <w:pStyle w:val="Code"/>
+      </w:pPr>
+      <w:r>
+        <w:t xml:space="preserve">        {</w:t>
+      </w:r>
+    </w:p>
+    <w:p>
+      <w:pPr>
+        <w:pStyle w:val="Code"/>
+      </w:pPr>
+      <w:r>
+        <w:t xml:space="preserve">            var operationElement = _legacyMessageParser.GetOperationElement(request);</w:t>
+      </w:r>
+    </w:p>
+    <w:p>
+      <w:pPr>
+        <w:pStyle w:val="Code"/>
+      </w:pPr>
+      <w:r>
         <w:lastRenderedPageBreak/>
-        <w:t xml:space="preserve">    {</w:t>
-      </w:r>
-    </w:p>
-    <w:p>
-      <w:pPr>
-        <w:pStyle w:val="Code"/>
-      </w:pPr>
-      <w:r>
-        <w:t xml:space="preserve">        public virtual ILegacyMessageProcessor LegacyMessageProcessor</w:t>
-      </w:r>
-    </w:p>
-    <w:p>
-      <w:pPr>
-        <w:pStyle w:val="Code"/>
-      </w:pPr>
-      <w:r>
-        <w:t xml:space="preserve">        {</w:t>
-      </w:r>
-    </w:p>
-    <w:p>
-      <w:pPr>
-        <w:pStyle w:val="Code"/>
-      </w:pPr>
-      <w:r>
-        <w:t xml:space="preserve">            get { return WebContainerManager.Get&lt;ILegacyMessageProcessor&gt;(); }</w:t>
-      </w:r>
-    </w:p>
-    <w:p>
-      <w:pPr>
-        <w:pStyle w:val="Code"/>
-      </w:pPr>
-      <w:r>
-        <w:t xml:space="preserve">        }</w:t>
-      </w:r>
-    </w:p>
-    <w:p>
-      <w:pPr>
-        <w:pStyle w:val="Code"/>
-      </w:pPr>
-    </w:p>
-    <w:p>
-      <w:pPr>
-        <w:pStyle w:val="Code"/>
-      </w:pPr>
-      <w:r>
-        <w:t xml:space="preserve">        protected override Task&lt;HttpResponseMessage&gt; SendAsync(HttpRequestMessage request,</w:t>
-      </w:r>
-    </w:p>
-    <w:p>
-      <w:pPr>
-        <w:pStyle w:val="Code"/>
-      </w:pPr>
-      <w:r>
-        <w:t xml:space="preserve">            CancellationToken cancellationToken)</w:t>
-      </w:r>
-    </w:p>
-    <w:p>
-      <w:pPr>
-        <w:pStyle w:val="Code"/>
-      </w:pPr>
-      <w:r>
-        <w:t xml:space="preserve">        {</w:t>
-      </w:r>
-    </w:p>
-    <w:p>
-      <w:pPr>
-        <w:pStyle w:val="Code"/>
-      </w:pPr>
-      <w:r>
-        <w:t xml:space="preserve">            var requestContentAsString = request.Content.ReadAsStringAsync().Result;</w:t>
-      </w:r>
-    </w:p>
-    <w:p>
-      <w:pPr>
-        <w:pStyle w:val="Code"/>
-      </w:pPr>
-      <w:r>
-        <w:t xml:space="preserve">            var requestContentAsDocument = XDocument.Parse(requestContentAsString);</w:t>
-      </w:r>
-    </w:p>
-    <w:p>
-      <w:pPr>
-        <w:pStyle w:val="Code"/>
-      </w:pPr>
-    </w:p>
-    <w:p>
-      <w:pPr>
-        <w:pStyle w:val="Code"/>
-      </w:pPr>
-      <w:r>
-        <w:t xml:space="preserve">            var legacyResponse = LegacyMessageProcessor.ProcessLegacyMessage(requestContentAsDocument);</w:t>
-      </w:r>
-    </w:p>
-    <w:p>
-      <w:pPr>
-        <w:pStyle w:val="Code"/>
-      </w:pPr>
-    </w:p>
-    <w:p>
-      <w:pPr>
-        <w:pStyle w:val="Code"/>
-      </w:pPr>
-      <w:r>
-        <w:t xml:space="preserve">            var responseMsg = request.CreateResponse(HttpStatusCode.OK, legacyResponse);</w:t>
-      </w:r>
-    </w:p>
-    <w:p>
-      <w:pPr>
-        <w:pStyle w:val="Code"/>
-      </w:pPr>
-    </w:p>
-    <w:p>
-      <w:pPr>
-        <w:pStyle w:val="Code"/>
-      </w:pPr>
-      <w:r>
-        <w:t xml:space="preserve">            return Task.FromResult(responseMsg);</w:t>
-      </w:r>
-    </w:p>
-    <w:p>
-      <w:pPr>
-        <w:pStyle w:val="Code"/>
-      </w:pPr>
-      <w:r>
-        <w:t xml:space="preserve">        }</w:t>
-      </w:r>
-    </w:p>
-    <w:p>
-      <w:pPr>
-        <w:pStyle w:val="Code"/>
-      </w:pPr>
-      <w:r>
-        <w:t xml:space="preserve">    }</w:t>
-      </w:r>
-    </w:p>
-    <w:p>
-      <w:pPr>
-        <w:pStyle w:val="Code"/>
-      </w:pPr>
-      <w:r>
-        <w:t>}</w:t>
-      </w:r>
-    </w:p>
-    <w:p>
-      <w:pPr>
-        <w:pStyle w:val="CodeCaption"/>
-      </w:pPr>
-      <w:r>
-        <w:t>Message Processor</w:t>
-      </w:r>
-    </w:p>
-    <w:p>
-      <w:pPr>
-        <w:pStyle w:val="Code"/>
-      </w:pPr>
-      <w:r>
-        <w:t>using System;</w:t>
-      </w:r>
-    </w:p>
-    <w:p>
-      <w:pPr>
-        <w:pStyle w:val="Code"/>
-      </w:pPr>
-      <w:r>
-        <w:t>using System.Collections.Generic;</w:t>
-      </w:r>
-    </w:p>
-    <w:p>
-      <w:pPr>
-        <w:pStyle w:val="Code"/>
-      </w:pPr>
-      <w:r>
-        <w:t>using System.Xml.Linq;</w:t>
-      </w:r>
-    </w:p>
-    <w:p>
-      <w:pPr>
-        <w:pStyle w:val="Code"/>
-      </w:pPr>
-      <w:r>
-        <w:t>using WebApi2Book.Web.Api.LegacyProcessing.ProcessingStrategies;</w:t>
-      </w:r>
-    </w:p>
-    <w:p>
-      <w:pPr>
-        <w:pStyle w:val="Code"/>
-      </w:pPr>
-    </w:p>
-    <w:p>
-      <w:pPr>
-        <w:pStyle w:val="Code"/>
-      </w:pPr>
-      <w:r>
-        <w:t>namespace WebApi2Book.Web.Api.LegacyProcessing</w:t>
-      </w:r>
-    </w:p>
-    <w:p>
-      <w:pPr>
-        <w:pStyle w:val="Code"/>
-      </w:pPr>
-      <w:r>
-        <w:t>{</w:t>
-      </w:r>
-    </w:p>
-    <w:p>
-      <w:pPr>
-        <w:pStyle w:val="Code"/>
-      </w:pPr>
-      <w:r>
-        <w:t xml:space="preserve">    public class LegacyMessageProcessor : ILegacyMessageProcessor</w:t>
-      </w:r>
-    </w:p>
-    <w:p>
-      <w:pPr>
-        <w:pStyle w:val="Code"/>
-      </w:pPr>
-      <w:r>
-        <w:t xml:space="preserve">    {</w:t>
-      </w:r>
-    </w:p>
-    <w:p>
-      <w:pPr>
-        <w:pStyle w:val="Code"/>
-      </w:pPr>
-      <w:r>
-        <w:t xml:space="preserve">        private readonly ILegacyMessageParser _legacyMessageParser;</w:t>
-      </w:r>
-    </w:p>
-    <w:p>
-      <w:pPr>
-        <w:pStyle w:val="Code"/>
-      </w:pPr>
-      <w:r>
-        <w:t xml:space="preserve">        private readonly IEnumerable&lt;ILegacyMessageProcessingStrategy&gt; _legacyMessageProcessingStrategies;</w:t>
-      </w:r>
-    </w:p>
-    <w:p>
-      <w:pPr>
-        <w:pStyle w:val="Code"/>
-      </w:pPr>
-    </w:p>
-    <w:p>
-      <w:pPr>
-        <w:pStyle w:val="Code"/>
-      </w:pPr>
-      <w:r>
-        <w:t xml:space="preserve">        public LegacyMessageProcessor(ILegacyMessageParser legacyMessageParser,</w:t>
-      </w:r>
-    </w:p>
-    <w:p>
-      <w:pPr>
-        <w:pStyle w:val="Code"/>
-      </w:pPr>
-      <w:r>
-        <w:t xml:space="preserve">            IEnumerable&lt;ILegacyMessageProcessingStrategy&gt; legacyMessageProcessingStrategies)</w:t>
-      </w:r>
-    </w:p>
-    <w:p>
-      <w:pPr>
-        <w:pStyle w:val="Code"/>
-      </w:pPr>
-      <w:r>
-        <w:t xml:space="preserve">        {</w:t>
-      </w:r>
-    </w:p>
-    <w:p>
-      <w:pPr>
-        <w:pStyle w:val="Code"/>
-      </w:pPr>
-      <w:r>
-        <w:t xml:space="preserve">            _legacyMessageParser = legacyMessageParser;</w:t>
-      </w:r>
-    </w:p>
-    <w:p>
-      <w:pPr>
-        <w:pStyle w:val="Code"/>
-      </w:pPr>
-      <w:r>
-        <w:t xml:space="preserve">            _legacyMessageProcessingStrategies = legacyMessageProcessingStrategies;</w:t>
-      </w:r>
-    </w:p>
-    <w:p>
-      <w:pPr>
-        <w:pStyle w:val="Code"/>
-      </w:pPr>
-      <w:r>
-        <w:t xml:space="preserve">        }</w:t>
-      </w:r>
-    </w:p>
-    <w:p>
-      <w:pPr>
-        <w:pStyle w:val="Code"/>
-      </w:pPr>
-    </w:p>
-    <w:p>
-      <w:pPr>
-        <w:pStyle w:val="Code"/>
-      </w:pPr>
-      <w:r>
-        <w:t xml:space="preserve">        public virtual LegacyResponse ProcessLegacyMessage(XDocument request)</w:t>
-      </w:r>
-    </w:p>
-    <w:p>
-      <w:pPr>
-        <w:pStyle w:val="Code"/>
-      </w:pPr>
-      <w:r>
-        <w:lastRenderedPageBreak/>
-        <w:t xml:space="preserve">        {</w:t>
-      </w:r>
-    </w:p>
-    <w:p>
-      <w:pPr>
-        <w:pStyle w:val="Code"/>
-      </w:pPr>
-      <w:r>
-        <w:t xml:space="preserve">            var operationElement = _legacyMessageParser.GetOperationElement(request);</w:t>
-      </w:r>
-    </w:p>
-    <w:p>
-      <w:pPr>
-        <w:pStyle w:val="Code"/>
-      </w:pPr>
-      <w:r>
         <w:t xml:space="preserve">            var opName = operationElement.Name.LocalName;</w:t>
       </w:r>
     </w:p>
@@ -2154,7 +2221,6 @@
         <w:pStyle w:val="BodyTextCont"/>
       </w:pPr>
       <w:r>
-        <w:lastRenderedPageBreak/>
         <w:t xml:space="preserve">… </w:t>
       </w:r>
       <w:proofErr w:type="gramStart"/>
@@ -2232,6 +2298,7 @@
         <w:pStyle w:val="Code"/>
       </w:pPr>
       <w:r>
+        <w:lastRenderedPageBreak/>
         <w:t>{</w:t>
       </w:r>
     </w:p>
@@ -2358,6 +2425,19 @@
     <w:p>
       <w:pPr>
         <w:pStyle w:val="BodyTextCont"/>
+        <w:rPr>
+          <w:ins w:id="12" w:author="Jamie Kurtz" w:date="2014-05-29T22:36:00Z"/>
+        </w:rPr>
+      </w:pPr>
+      <w:ins w:id="13" w:author="Jamie Kurtz" w:date="2014-05-29T22:36:00Z">
+        <w:r>
+          <w:t>You can view the rest of the related code in the book's GitHub.com repository.</w:t>
+        </w:r>
+      </w:ins>
+    </w:p>
+    <w:p>
+      <w:pPr>
+        <w:pStyle w:val="BodyTextCont"/>
       </w:pPr>
       <w:r>
         <w:t>L</w:t>
@@ -2383,6 +2463,9 @@
     <w:p>
       <w:pPr>
         <w:pStyle w:val="BodyTextFirst"/>
+        <w:rPr>
+          <w:ins w:id="14" w:author="Jamie Kurtz" w:date="2014-05-29T22:40:00Z"/>
+        </w:rPr>
       </w:pPr>
       <w:r>
         <w:t xml:space="preserve">As we discussed in Chapter 5, attribute-based routing is a powerful feature to have at your disposal. However, attribute-based routing is designed for </w:t>
@@ -2413,6 +2496,11 @@
     </w:p>
     <w:p>
       <w:pPr>
+        <w:pStyle w:val="BodyTextFirst"/>
+      </w:pPr>
+    </w:p>
+    <w:p>
+      <w:pPr>
         <w:pStyle w:val="Code"/>
       </w:pPr>
       <w:r>
@@ -2541,62 +2629,62 @@
         <w:pStyle w:val="Code"/>
       </w:pPr>
       <w:r>
+        <w:t xml:space="preserve">        {</w:t>
+      </w:r>
+    </w:p>
+    <w:p>
+      <w:pPr>
+        <w:pStyle w:val="Code"/>
+      </w:pPr>
+      <w:r>
+        <w:t xml:space="preserve">            config.Formatters.XmlFormatter.UseXmlSerializer = true;</w:t>
+      </w:r>
+    </w:p>
+    <w:p>
+      <w:pPr>
+        <w:pStyle w:val="Code"/>
+      </w:pPr>
+    </w:p>
+    <w:p>
+      <w:pPr>
+        <w:pStyle w:val="Code"/>
+      </w:pPr>
+      <w:r>
+        <w:t xml:space="preserve">            ConfigureRouting(config);</w:t>
+      </w:r>
+    </w:p>
+    <w:p>
+      <w:pPr>
+        <w:pStyle w:val="Code"/>
+      </w:pPr>
+    </w:p>
+    <w:p>
+      <w:pPr>
+        <w:pStyle w:val="Code"/>
+      </w:pPr>
+      <w:r>
+        <w:t xml:space="preserve">            config.Services.Replace(typeof(ITraceWriter),</w:t>
+      </w:r>
+    </w:p>
+    <w:p>
+      <w:pPr>
+        <w:pStyle w:val="Code"/>
+      </w:pPr>
+      <w:r>
+        <w:t xml:space="preserve">                new SimpleTraceWriter(WebContainerManager.Get&lt;ILogManager&gt;()));</w:t>
+      </w:r>
+    </w:p>
+    <w:p>
+      <w:pPr>
+        <w:pStyle w:val="Code"/>
+      </w:pPr>
+    </w:p>
+    <w:p>
+      <w:pPr>
+        <w:pStyle w:val="Code"/>
+      </w:pPr>
+      <w:r>
         <w:lastRenderedPageBreak/>
-        <w:t xml:space="preserve">        {</w:t>
-      </w:r>
-    </w:p>
-    <w:p>
-      <w:pPr>
-        <w:pStyle w:val="Code"/>
-      </w:pPr>
-      <w:r>
-        <w:t xml:space="preserve">            config.Formatters.XmlFormatter.UseXmlSerializer = true;</w:t>
-      </w:r>
-    </w:p>
-    <w:p>
-      <w:pPr>
-        <w:pStyle w:val="Code"/>
-      </w:pPr>
-    </w:p>
-    <w:p>
-      <w:pPr>
-        <w:pStyle w:val="Code"/>
-      </w:pPr>
-      <w:r>
-        <w:t xml:space="preserve">            ConfigureRouting(config);</w:t>
-      </w:r>
-    </w:p>
-    <w:p>
-      <w:pPr>
-        <w:pStyle w:val="Code"/>
-      </w:pPr>
-    </w:p>
-    <w:p>
-      <w:pPr>
-        <w:pStyle w:val="Code"/>
-      </w:pPr>
-      <w:r>
-        <w:t xml:space="preserve">            config.Services.Replace(typeof(ITraceWriter),</w:t>
-      </w:r>
-    </w:p>
-    <w:p>
-      <w:pPr>
-        <w:pStyle w:val="Code"/>
-      </w:pPr>
-      <w:r>
-        <w:t xml:space="preserve">                new SimpleTraceWriter(WebContainerManager.Get&lt;ILogManager&gt;()));</w:t>
-      </w:r>
-    </w:p>
-    <w:p>
-      <w:pPr>
-        <w:pStyle w:val="Code"/>
-      </w:pPr>
-    </w:p>
-    <w:p>
-      <w:pPr>
-        <w:pStyle w:val="Code"/>
-      </w:pPr>
-      <w:r>
         <w:t xml:space="preserve">            config.Services.Add(typeof (IExceptionLogger),</w:t>
       </w:r>
     </w:p>
@@ -3004,11 +3092,7 @@
       </w:r>
       <w:proofErr w:type="spellEnd"/>
       <w:r>
-        <w:t xml:space="preserve"> here as a route-specific handler instead of a global </w:t>
-      </w:r>
-      <w:r>
-        <w:lastRenderedPageBreak/>
-        <w:t xml:space="preserve">handler (like </w:t>
+        <w:t xml:space="preserve"> here as a route-specific handler instead of a global handler (like </w:t>
       </w:r>
       <w:proofErr w:type="spellStart"/>
       <w:r>
@@ -3125,12 +3209,16 @@
         <w:pStyle w:val="Heading2"/>
       </w:pPr>
       <w:r>
+        <w:lastRenderedPageBreak/>
         <w:t>Formatter</w:t>
       </w:r>
     </w:p>
     <w:p>
       <w:pPr>
         <w:pStyle w:val="BodyTextFirst"/>
+        <w:rPr>
+          <w:ins w:id="15" w:author="Jamie Kurtz" w:date="2014-05-29T22:44:00Z"/>
+        </w:rPr>
       </w:pPr>
       <w:r>
         <w:t xml:space="preserve">As we noted earlier, the </w:t>
@@ -3169,7 +3257,15 @@
         <w:t xml:space="preserve">.  ASP.NET Web API will then </w:t>
       </w:r>
       <w:r>
-        <w:t>serialize that object into the response message that the caller receives. Normally, this is all that is required. However, in the case of SOAP, the response message needs to be tweaked a bit so that it can consumed by the callers.</w:t>
+        <w:t>serialize that object into the response message that the caller receives. Normally, this is all that is required. However, in the case of SOAP, the response message needs to be tweaked a bit so that it can consumed by the callers</w:t>
+      </w:r>
+      <w:ins w:id="16" w:author="Jamie Kurtz" w:date="2014-05-29T22:46:00Z">
+        <w:r>
+          <w:t xml:space="preserve"> - who are expecting a full-blown SOAP response</w:t>
+        </w:r>
+      </w:ins>
+      <w:r>
+        <w:t>.</w:t>
       </w:r>
       <w:r>
         <w:t xml:space="preserve"> We added </w:t>
@@ -3183,6 +3279,11 @@
     </w:p>
     <w:p>
       <w:pPr>
+        <w:pStyle w:val="BodyTextFirst"/>
+      </w:pPr>
+    </w:p>
+    <w:p>
+      <w:pPr>
         <w:pStyle w:val="Code"/>
       </w:pPr>
       <w:r>
@@ -3419,8 +3520,90 @@
         <w:pStyle w:val="Code"/>
       </w:pPr>
       <w:r>
+        <w:t xml:space="preserve">        public override bool CanWriteType(Type type)</w:t>
+      </w:r>
+    </w:p>
+    <w:p>
+      <w:pPr>
+        <w:pStyle w:val="Code"/>
+      </w:pPr>
+      <w:r>
+        <w:t xml:space="preserve">        {</w:t>
+      </w:r>
+    </w:p>
+    <w:p>
+      <w:pPr>
+        <w:pStyle w:val="Code"/>
+      </w:pPr>
+      <w:r>
+        <w:t xml:space="preserve">            return type == typeof (LegacyResponse);</w:t>
+      </w:r>
+    </w:p>
+    <w:p>
+      <w:pPr>
+        <w:pStyle w:val="Code"/>
+      </w:pPr>
+      <w:r>
+        <w:t xml:space="preserve">        }</w:t>
+      </w:r>
+    </w:p>
+    <w:p>
+      <w:pPr>
+        <w:pStyle w:val="Code"/>
+      </w:pPr>
+    </w:p>
+    <w:p>
+      <w:pPr>
+        <w:pStyle w:val="Code"/>
+      </w:pPr>
+      <w:r>
+        <w:t xml:space="preserve">        public override Task WriteToStreamAsync(Type type, object value, Stream writeStream, HttpContent content,</w:t>
+      </w:r>
+    </w:p>
+    <w:p>
+      <w:pPr>
+        <w:pStyle w:val="Code"/>
+      </w:pPr>
+      <w:r>
+        <w:t xml:space="preserve">            TransportContext transportContext)</w:t>
+      </w:r>
+    </w:p>
+    <w:p>
+      <w:pPr>
+        <w:pStyle w:val="Code"/>
+      </w:pPr>
+      <w:r>
+        <w:t xml:space="preserve">        {</w:t>
+      </w:r>
+    </w:p>
+    <w:p>
+      <w:pPr>
+        <w:pStyle w:val="Code"/>
+      </w:pPr>
+      <w:r>
+        <w:t xml:space="preserve">            return Task.Factory.StartNew(() =&gt; WriteResponseToStream((LegacyResponse) value, writeStream));</w:t>
+      </w:r>
+    </w:p>
+    <w:p>
+      <w:pPr>
+        <w:pStyle w:val="Code"/>
+      </w:pPr>
+      <w:r>
+        <w:t xml:space="preserve">        }</w:t>
+      </w:r>
+    </w:p>
+    <w:p>
+      <w:pPr>
+        <w:pStyle w:val="Code"/>
+      </w:pPr>
+    </w:p>
+    <w:p>
+      <w:pPr>
+        <w:pStyle w:val="Code"/>
+      </w:pPr>
+      <w:r>
         <w:lastRenderedPageBreak/>
-        <w:t xml:space="preserve">        public override bool CanWriteType(Type type)</w:t>
+        <w:t xml:space="preserve">        public void WriteResponseToStream(LegacyResponse legacyResponse, Stream writeStream)</w:t>
       </w:r>
     </w:p>
     <w:p>
@@ -3436,7 +3619,205 @@
         <w:pStyle w:val="Code"/>
       </w:pPr>
       <w:r>
-        <w:t xml:space="preserve">            return type == typeof (LegacyResponse);</w:t>
+        <w:t xml:space="preserve">            var request = legacyResponse.Request;</w:t>
+      </w:r>
+    </w:p>
+    <w:p>
+      <w:pPr>
+        <w:pStyle w:val="Code"/>
+      </w:pPr>
+    </w:p>
+    <w:p>
+      <w:pPr>
+        <w:pStyle w:val="Code"/>
+      </w:pPr>
+      <w:r>
+        <w:t xml:space="preserve">            var body = request.GetSoapBody();</w:t>
+      </w:r>
+    </w:p>
+    <w:p>
+      <w:pPr>
+        <w:pStyle w:val="Code"/>
+      </w:pPr>
+      <w:r>
+        <w:t xml:space="preserve">            var operationElement = _legacyMessageParser.GetOperationElement(body);</w:t>
+      </w:r>
+    </w:p>
+    <w:p>
+      <w:pPr>
+        <w:pStyle w:val="Code"/>
+      </w:pPr>
+      <w:r>
+        <w:t xml:space="preserve">            var operationElementName = operationElement.Name;</w:t>
+      </w:r>
+    </w:p>
+    <w:p>
+      <w:pPr>
+        <w:pStyle w:val="Code"/>
+      </w:pPr>
+      <w:r>
+        <w:t xml:space="preserve">            var namespaceName = operationElementName.NamespaceName;</w:t>
+      </w:r>
+    </w:p>
+    <w:p>
+      <w:pPr>
+        <w:pStyle w:val="Code"/>
+      </w:pPr>
+      <w:r>
+        <w:t xml:space="preserve">            var operationName = operationElementName.LocalName;</w:t>
+      </w:r>
+    </w:p>
+    <w:p>
+      <w:pPr>
+        <w:pStyle w:val="Code"/>
+      </w:pPr>
+    </w:p>
+    <w:p>
+      <w:pPr>
+        <w:pStyle w:val="Code"/>
+      </w:pPr>
+      <w:r>
+        <w:t xml:space="preserve">            var operationResultInnerElement = new XElement(</w:t>
+      </w:r>
+    </w:p>
+    <w:p>
+      <w:pPr>
+        <w:pStyle w:val="Code"/>
+      </w:pPr>
+      <w:r>
+        <w:t xml:space="preserve">                string.Concat("{", namespaceName, "}", operationName, "Result"));</w:t>
+      </w:r>
+    </w:p>
+    <w:p>
+      <w:pPr>
+        <w:pStyle w:val="Code"/>
+      </w:pPr>
+    </w:p>
+    <w:p>
+      <w:pPr>
+        <w:pStyle w:val="Code"/>
+      </w:pPr>
+      <w:r>
+        <w:t xml:space="preserve">            var processResult = legacyResponse.ProcessingResult;</w:t>
+      </w:r>
+    </w:p>
+    <w:p>
+      <w:pPr>
+        <w:pStyle w:val="Code"/>
+      </w:pPr>
+      <w:r>
+        <w:t xml:space="preserve">            if (processResult != null)</w:t>
+      </w:r>
+    </w:p>
+    <w:p>
+      <w:pPr>
+        <w:pStyle w:val="Code"/>
+      </w:pPr>
+      <w:r>
+        <w:t xml:space="preserve">            {</w:t>
+      </w:r>
+    </w:p>
+    <w:p>
+      <w:pPr>
+        <w:pStyle w:val="Code"/>
+      </w:pPr>
+      <w:r>
+        <w:t xml:space="preserve">                operationResultInnerElement.Add(processResult);</w:t>
+      </w:r>
+    </w:p>
+    <w:p>
+      <w:pPr>
+        <w:pStyle w:val="Code"/>
+      </w:pPr>
+      <w:r>
+        <w:t xml:space="preserve">            }</w:t>
+      </w:r>
+    </w:p>
+    <w:p>
+      <w:pPr>
+        <w:pStyle w:val="Code"/>
+      </w:pPr>
+    </w:p>
+    <w:p>
+      <w:pPr>
+        <w:pStyle w:val="Code"/>
+      </w:pPr>
+      <w:r>
+        <w:t xml:space="preserve">            var operationResultOuterElement = new XElement(</w:t>
+      </w:r>
+    </w:p>
+    <w:p>
+      <w:pPr>
+        <w:pStyle w:val="Code"/>
+      </w:pPr>
+      <w:r>
+        <w:t xml:space="preserve">                string.Concat("{", namespaceName, "}", operationName, "Response"));</w:t>
+      </w:r>
+    </w:p>
+    <w:p>
+      <w:pPr>
+        <w:pStyle w:val="Code"/>
+      </w:pPr>
+      <w:r>
+        <w:t xml:space="preserve">            operationResultOuterElement.Add(operationResultInnerElement);</w:t>
+      </w:r>
+    </w:p>
+    <w:p>
+      <w:pPr>
+        <w:pStyle w:val="Code"/>
+      </w:pPr>
+    </w:p>
+    <w:p>
+      <w:pPr>
+        <w:pStyle w:val="Code"/>
+      </w:pPr>
+      <w:r>
+        <w:t xml:space="preserve">            operationElement.ReplaceWith(operationResultOuterElement);</w:t>
+      </w:r>
+    </w:p>
+    <w:p>
+      <w:pPr>
+        <w:pStyle w:val="Code"/>
+      </w:pPr>
+    </w:p>
+    <w:p>
+      <w:pPr>
+        <w:pStyle w:val="Code"/>
+      </w:pPr>
+      <w:r>
+        <w:t xml:space="preserve">            using (var outWriter = new XmlTextWriter(writeStream, Encoding.UTF8))</w:t>
+      </w:r>
+    </w:p>
+    <w:p>
+      <w:pPr>
+        <w:pStyle w:val="Code"/>
+      </w:pPr>
+      <w:r>
+        <w:t xml:space="preserve">            {</w:t>
+      </w:r>
+    </w:p>
+    <w:p>
+      <w:pPr>
+        <w:pStyle w:val="Code"/>
+      </w:pPr>
+      <w:r>
+        <w:t xml:space="preserve">                request.WriteTo(outWriter);</w:t>
+      </w:r>
+    </w:p>
+    <w:p>
+      <w:pPr>
+        <w:pStyle w:val="Code"/>
+      </w:pPr>
+      <w:r>
+        <w:t xml:space="preserve">                outWriter.Flush();</w:t>
+      </w:r>
+    </w:p>
+    <w:p>
+      <w:pPr>
+        <w:pStyle w:val="Code"/>
+      </w:pPr>
+      <w:r>
+        <w:t xml:space="preserve">            }</w:t>
       </w:r>
     </w:p>
     <w:p>
@@ -3451,286 +3832,6 @@
       <w:pPr>
         <w:pStyle w:val="Code"/>
       </w:pPr>
-    </w:p>
-    <w:p>
-      <w:pPr>
-        <w:pStyle w:val="Code"/>
-      </w:pPr>
-      <w:r>
-        <w:t xml:space="preserve">        public override Task WriteToStreamAsync(Type type, object value, Stream writeStream, HttpContent content,</w:t>
-      </w:r>
-    </w:p>
-    <w:p>
-      <w:pPr>
-        <w:pStyle w:val="Code"/>
-      </w:pPr>
-      <w:r>
-        <w:t xml:space="preserve">            TransportContext transportContext)</w:t>
-      </w:r>
-    </w:p>
-    <w:p>
-      <w:pPr>
-        <w:pStyle w:val="Code"/>
-      </w:pPr>
-      <w:r>
-        <w:t xml:space="preserve">        {</w:t>
-      </w:r>
-    </w:p>
-    <w:p>
-      <w:pPr>
-        <w:pStyle w:val="Code"/>
-      </w:pPr>
-      <w:r>
-        <w:t xml:space="preserve">            return Task.Factory.StartNew(() =&gt; WriteResponseToStream((LegacyResponse) value, writeStream));</w:t>
-      </w:r>
-    </w:p>
-    <w:p>
-      <w:pPr>
-        <w:pStyle w:val="Code"/>
-      </w:pPr>
-      <w:r>
-        <w:t xml:space="preserve">        }</w:t>
-      </w:r>
-    </w:p>
-    <w:p>
-      <w:pPr>
-        <w:pStyle w:val="Code"/>
-      </w:pPr>
-    </w:p>
-    <w:p>
-      <w:pPr>
-        <w:pStyle w:val="Code"/>
-      </w:pPr>
-      <w:r>
-        <w:t xml:space="preserve">        public void WriteResponseToStream(LegacyResponse legacyResponse, Stream writeStream)</w:t>
-      </w:r>
-    </w:p>
-    <w:p>
-      <w:pPr>
-        <w:pStyle w:val="Code"/>
-      </w:pPr>
-      <w:r>
-        <w:t xml:space="preserve">        {</w:t>
-      </w:r>
-    </w:p>
-    <w:p>
-      <w:pPr>
-        <w:pStyle w:val="Code"/>
-      </w:pPr>
-      <w:r>
-        <w:t xml:space="preserve">            var request = legacyResponse.Request;</w:t>
-      </w:r>
-    </w:p>
-    <w:p>
-      <w:pPr>
-        <w:pStyle w:val="Code"/>
-      </w:pPr>
-    </w:p>
-    <w:p>
-      <w:pPr>
-        <w:pStyle w:val="Code"/>
-      </w:pPr>
-      <w:r>
-        <w:t xml:space="preserve">            var body = request.GetSoapBody();</w:t>
-      </w:r>
-    </w:p>
-    <w:p>
-      <w:pPr>
-        <w:pStyle w:val="Code"/>
-      </w:pPr>
-      <w:r>
-        <w:t xml:space="preserve">            var operationElement = _legacyMessageParser.GetOperationElement(body);</w:t>
-      </w:r>
-    </w:p>
-    <w:p>
-      <w:pPr>
-        <w:pStyle w:val="Code"/>
-      </w:pPr>
-      <w:r>
-        <w:t xml:space="preserve">            var operationElementName = operationElement.Name;</w:t>
-      </w:r>
-    </w:p>
-    <w:p>
-      <w:pPr>
-        <w:pStyle w:val="Code"/>
-      </w:pPr>
-      <w:r>
-        <w:t xml:space="preserve">            var namespaceName = operationElementName.NamespaceName;</w:t>
-      </w:r>
-    </w:p>
-    <w:p>
-      <w:pPr>
-        <w:pStyle w:val="Code"/>
-      </w:pPr>
-      <w:r>
-        <w:t xml:space="preserve">            var operationName = operationElementName.LocalName;</w:t>
-      </w:r>
-    </w:p>
-    <w:p>
-      <w:pPr>
-        <w:pStyle w:val="Code"/>
-      </w:pPr>
-    </w:p>
-    <w:p>
-      <w:pPr>
-        <w:pStyle w:val="Code"/>
-      </w:pPr>
-      <w:r>
-        <w:t xml:space="preserve">            var operationResultInnerElement = new XElement(</w:t>
-      </w:r>
-    </w:p>
-    <w:p>
-      <w:pPr>
-        <w:pStyle w:val="Code"/>
-      </w:pPr>
-      <w:r>
-        <w:t xml:space="preserve">                string.Concat("{", namespaceName, "}", operationName, "Result"));</w:t>
-      </w:r>
-    </w:p>
-    <w:p>
-      <w:pPr>
-        <w:pStyle w:val="Code"/>
-      </w:pPr>
-    </w:p>
-    <w:p>
-      <w:pPr>
-        <w:pStyle w:val="Code"/>
-      </w:pPr>
-      <w:r>
-        <w:t xml:space="preserve">            var processResult = legacyResponse.ProcessingResult;</w:t>
-      </w:r>
-    </w:p>
-    <w:p>
-      <w:pPr>
-        <w:pStyle w:val="Code"/>
-      </w:pPr>
-      <w:r>
-        <w:t xml:space="preserve">            if (processResult != null)</w:t>
-      </w:r>
-    </w:p>
-    <w:p>
-      <w:pPr>
-        <w:pStyle w:val="Code"/>
-      </w:pPr>
-      <w:r>
-        <w:t xml:space="preserve">            {</w:t>
-      </w:r>
-    </w:p>
-    <w:p>
-      <w:pPr>
-        <w:pStyle w:val="Code"/>
-      </w:pPr>
-      <w:r>
-        <w:t xml:space="preserve">                operationResultInnerElement.Add(processResult);</w:t>
-      </w:r>
-    </w:p>
-    <w:p>
-      <w:pPr>
-        <w:pStyle w:val="Code"/>
-      </w:pPr>
-      <w:r>
-        <w:t xml:space="preserve">            }</w:t>
-      </w:r>
-    </w:p>
-    <w:p>
-      <w:pPr>
-        <w:pStyle w:val="Code"/>
-      </w:pPr>
-    </w:p>
-    <w:p>
-      <w:pPr>
-        <w:pStyle w:val="Code"/>
-      </w:pPr>
-      <w:r>
-        <w:t xml:space="preserve">            var operationResultOuterElement = new XElement(</w:t>
-      </w:r>
-    </w:p>
-    <w:p>
-      <w:pPr>
-        <w:pStyle w:val="Code"/>
-      </w:pPr>
-      <w:r>
-        <w:t xml:space="preserve">                string.Concat("{", namespaceName, "}", operationName, "Response"));</w:t>
-      </w:r>
-    </w:p>
-    <w:p>
-      <w:pPr>
-        <w:pStyle w:val="Code"/>
-      </w:pPr>
-      <w:r>
-        <w:t xml:space="preserve">            operationResultOuterElement.Add(operationResultInnerElement);</w:t>
-      </w:r>
-    </w:p>
-    <w:p>
-      <w:pPr>
-        <w:pStyle w:val="Code"/>
-      </w:pPr>
-    </w:p>
-    <w:p>
-      <w:pPr>
-        <w:pStyle w:val="Code"/>
-      </w:pPr>
-      <w:r>
-        <w:t xml:space="preserve">            operationElement.ReplaceWith(operationResultOuterElement);</w:t>
-      </w:r>
-    </w:p>
-    <w:p>
-      <w:pPr>
-        <w:pStyle w:val="Code"/>
-      </w:pPr>
-    </w:p>
-    <w:p>
-      <w:pPr>
-        <w:pStyle w:val="Code"/>
-      </w:pPr>
-      <w:r>
-        <w:t xml:space="preserve">            using (var outWriter = new XmlTextWriter(writeStream, Encoding.UTF8))</w:t>
-      </w:r>
-    </w:p>
-    <w:p>
-      <w:pPr>
-        <w:pStyle w:val="Code"/>
-      </w:pPr>
-      <w:r>
-        <w:t xml:space="preserve">            {</w:t>
-      </w:r>
-    </w:p>
-    <w:p>
-      <w:pPr>
-        <w:pStyle w:val="Code"/>
-      </w:pPr>
-      <w:r>
-        <w:t xml:space="preserve">                request.WriteTo(outWriter);</w:t>
-      </w:r>
-    </w:p>
-    <w:p>
-      <w:pPr>
-        <w:pStyle w:val="Code"/>
-      </w:pPr>
-      <w:r>
-        <w:t xml:space="preserve">                outWriter.Flush();</w:t>
-      </w:r>
-    </w:p>
-    <w:p>
-      <w:pPr>
-        <w:pStyle w:val="Code"/>
-      </w:pPr>
-      <w:r>
-        <w:t xml:space="preserve">            }</w:t>
-      </w:r>
-    </w:p>
-    <w:p>
-      <w:pPr>
-        <w:pStyle w:val="Code"/>
-      </w:pPr>
-      <w:r>
-        <w:t xml:space="preserve">        }</w:t>
-      </w:r>
-    </w:p>
-    <w:p>
-      <w:pPr>
-        <w:pStyle w:val="Code"/>
-      </w:pPr>
       <w:r>
         <w:t xml:space="preserve">    }</w:t>
       </w:r>
@@ -3748,7 +3849,6 @@
         <w:pStyle w:val="BodyTextCont"/>
       </w:pPr>
       <w:r>
-        <w:lastRenderedPageBreak/>
         <w:t>Rather than going into all of the details of how the SOAP message body is being constructed, we will instead point out the following highlights:</w:t>
       </w:r>
     </w:p>
@@ -3902,6 +4002,7 @@
         <w:pStyle w:val="Code"/>
       </w:pPr>
       <w:r>
+        <w:lastRenderedPageBreak/>
         <w:t>{</w:t>
       </w:r>
     </w:p>
@@ -4050,7 +4151,15 @@
         <w:pStyle w:val="BodyTextCont"/>
       </w:pPr>
       <w:r>
-        <w:t xml:space="preserve">Note that we inserted as the first formatter in the list. This was to ensure that our specialized formatter was picked first at run time by ASP.NET Web API, </w:t>
+        <w:t xml:space="preserve">Note that we inserted </w:t>
+      </w:r>
+      <w:ins w:id="17" w:author="Jamie Kurtz" w:date="2014-05-29T22:49:00Z">
+        <w:r>
+          <w:t xml:space="preserve">it </w:t>
+        </w:r>
+      </w:ins>
+      <w:r>
+        <w:t xml:space="preserve">as the first formatter in the list. This was to ensure that our specialized formatter was picked first at run time by ASP.NET Web API, </w:t>
       </w:r>
       <w:r>
         <w:t xml:space="preserve">instead of </w:t>
@@ -4080,7 +4189,6 @@
         <w:pStyle w:val="CodeCaption"/>
       </w:pPr>
       <w:r>
-        <w:lastRenderedPageBreak/>
         <w:t>Get Tasks Response - SOAP (abbreviated)</w:t>
       </w:r>
     </w:p>
@@ -4144,7 +4252,23 @@
         <w:t xml:space="preserve"> example from the Content Negotiation section.</w:t>
       </w:r>
       <w:r>
-        <w:t xml:space="preserve"> This custom-formatted response is encapsulated inside of a SOAP body, which is enclosed inside of a SOAP envelope and ready to be consumed by the existing legacy clients… all without requiring any modification to the client code. Requirements 2 and 3 are hereby satisfied.</w:t>
+        <w:t xml:space="preserve"> This custom-formatted response is encapsulated inside of a SOAP body, which is enclosed inside of a SOAP envelope and ready to be consumed by the existing </w:t>
+      </w:r>
+      <w:del w:id="18" w:author="Jamie Kurtz" w:date="2014-05-29T22:50:00Z">
+        <w:r>
+          <w:delText xml:space="preserve">legacy </w:delText>
+        </w:r>
+      </w:del>
+      <w:ins w:id="19" w:author="Jamie Kurtz" w:date="2014-05-29T22:50:00Z">
+        <w:r>
+          <w:t>legacy</w:t>
+        </w:r>
+        <w:r>
+          <w:t xml:space="preserve"> SOAP </w:t>
+        </w:r>
+      </w:ins>
+      <w:r>
+        <w:t>clients… all without requiring any modification to the client code. Requirements 2 and 3 are hereby satisfied.</w:t>
       </w:r>
     </w:p>
     <w:p>
@@ -4152,6 +4276,7 @@
         <w:pStyle w:val="Heading1"/>
       </w:pPr>
       <w:r>
+        <w:lastRenderedPageBreak/>
         <w:t>Summary</w:t>
       </w:r>
     </w:p>
@@ -4160,10 +4285,7 @@
         <w:pStyle w:val="BodyTextFirst"/>
       </w:pPr>
       <w:r>
-        <w:t xml:space="preserve">In this chapter we explored </w:t>
-      </w:r>
-      <w:r>
-        <w:t xml:space="preserve">how to use ASP.NET Web API to </w:t>
+        <w:t xml:space="preserve">In this chapter we explored how to use ASP.NET Web API to </w:t>
       </w:r>
       <w:proofErr w:type="spellStart"/>
       <w:r>
@@ -4171,16 +4293,7 @@
       </w:r>
       <w:proofErr w:type="spellEnd"/>
       <w:r>
-        <w:t xml:space="preserve"> support legacy</w:t>
-      </w:r>
-      <w:r>
-        <w:t xml:space="preserve"> SOAP</w:t>
-      </w:r>
-      <w:r>
-        <w:t xml:space="preserve"> clients and extend reach to clients requiring various message formats. </w:t>
-      </w:r>
-      <w:r>
-        <w:t>Over the course of our journey we were also introduced to some important ASP.NET Web API features that aren't necessarily tied to supporting legacy clients, including</w:t>
+        <w:t xml:space="preserve"> support legacy SOAP clients and extend reach to clients requiring various message formats. Over the course of our journey we were also introduced to some important ASP.NET Web API features that aren't necessarily tied to supporting legacy clients, including</w:t>
       </w:r>
       <w:r>
         <w:t>:</w:t>
@@ -4239,13 +4352,39 @@
         <w:pStyle w:val="BodyTextCont"/>
       </w:pPr>
       <w:r>
-        <w:t>In the next chapter we'll tie up some loose ends, so to speak, by showing you how to consume the task-management service using a Single Page Application (SPA). We'll also demonstrate how to test the functionality we've developed. Don't worry, ASP.NET Web API, and our loosely-couple architecture, will actually</w:t>
+        <w:t>In the next chapter we'll tie up some loose ends, so to speak, by showing you how to consume the task-management service using a Single Page Application (SPA)</w:t>
+      </w:r>
+      <w:ins w:id="20" w:author="Jamie Kurtz" w:date="2014-05-29T22:51:00Z">
+        <w:r>
+          <w:t xml:space="preserve">, including some attention paid to a couple </w:t>
+        </w:r>
+      </w:ins>
+      <w:ins w:id="21" w:author="Jamie Kurtz" w:date="2014-05-29T22:52:00Z">
+        <w:r>
+          <w:t>additional</w:t>
+        </w:r>
+      </w:ins>
+      <w:ins w:id="22" w:author="Jamie Kurtz" w:date="2014-05-29T22:51:00Z">
+        <w:r>
+          <w:t xml:space="preserve"> </w:t>
+        </w:r>
+      </w:ins>
+      <w:ins w:id="23" w:author="Jamie Kurtz" w:date="2014-05-29T22:52:00Z">
+        <w:r>
+          <w:t>security concerns</w:t>
+        </w:r>
+      </w:ins>
+      <w:r>
+        <w:t>. We'll also demonstrate how to test the functionality we've developed. Don't worry, ASP.NET Web API, and our loos</w:t>
+      </w:r>
+      <w:bookmarkStart w:id="24" w:name="_GoBack"/>
+      <w:bookmarkEnd w:id="24"/>
+      <w:r>
+        <w:t>ely-couple architecture, will actually</w:t>
       </w:r>
       <w:r>
         <w:t xml:space="preserve"> help</w:t>
       </w:r>
-      <w:bookmarkStart w:id="0" w:name="_GoBack"/>
-      <w:bookmarkEnd w:id="0"/>
       <w:r>
         <w:t xml:space="preserve"> mak</w:t>
       </w:r>
@@ -4366,7 +4505,7 @@
         <w:rStyle w:val="PageNumber"/>
         <w:noProof/>
       </w:rPr>
-      <w:t>13</w:t>
+      <w:t>11</w:t>
     </w:r>
     <w:r>
       <w:rPr>
@@ -7638,6 +7777,14 @@
   </w:num>
   <w:numIdMacAtCleanup w:val="8"/>
 </w:numbering>
+</file>
+
+<file path=word/people.xml><?xml version="1.0" encoding="utf-8"?>
+<w15:people xmlns:wpc="http://schemas.microsoft.com/office/word/2010/wordprocessingCanvas" xmlns:mc="http://schemas.openxmlformats.org/markup-compatibility/2006" xmlns:o="urn:schemas-microsoft-com:office:office" xmlns:r="http://schemas.openxmlformats.org/officeDocument/2006/relationships" xmlns:m="http://schemas.openxmlformats.org/officeDocument/2006/math" xmlns:v="urn:schemas-microsoft-com:vml" xmlns:wp14="http://schemas.microsoft.com/office/word/2010/wordprocessingDrawing" xmlns:wp="http://schemas.openxmlformats.org/drawingml/2006/wordprocessingDrawing" xmlns:w10="urn:schemas-microsoft-com:office:word" xmlns:w="http://schemas.openxmlformats.org/wordprocessingml/2006/main" xmlns:w14="http://schemas.microsoft.com/office/word/2010/wordml" xmlns:w15="http://schemas.microsoft.com/office/word/2012/wordml" xmlns:wpg="http://schemas.microsoft.com/office/word/2010/wordprocessingGroup" xmlns:wpi="http://schemas.microsoft.com/office/word/2010/wordprocessingInk" xmlns:wne="http://schemas.microsoft.com/office/word/2006/wordml" xmlns:wps="http://schemas.microsoft.com/office/word/2010/wordprocessingShape" mc:Ignorable="w14 w15 wp14">
+  <w15:person w15:author="Jamie Kurtz">
+    <w15:presenceInfo w15:providerId="Windows Live" w15:userId="9a848fb64fecc604"/>
+  </w15:person>
+</w15:people>
 </file>
 
 <file path=word/styles.xml><?xml version="1.0" encoding="utf-8"?>
@@ -8021,7 +8168,7 @@
   <w:style w:type="paragraph" w:default="1" w:styleId="Normal">
     <w:name w:val="Normal"/>
     <w:qFormat/>
-    <w:rsid w:val="000F179D"/>
+    <w:rsid w:val="00C146D1"/>
     <w:pPr>
       <w:spacing w:after="200" w:line="276" w:lineRule="auto"/>
     </w:pPr>
@@ -8037,7 +8184,7 @@
     <w:next w:val="Normal"/>
     <w:link w:val="Heading1Char"/>
     <w:qFormat/>
-    <w:rsid w:val="000F179D"/>
+    <w:rsid w:val="00C146D1"/>
     <w:pPr>
       <w:keepNext/>
       <w:spacing w:before="360" w:after="120" w:line="240" w:lineRule="auto"/>
@@ -8057,7 +8204,7 @@
     <w:next w:val="Normal"/>
     <w:link w:val="Heading2Char"/>
     <w:qFormat/>
-    <w:rsid w:val="000F179D"/>
+    <w:rsid w:val="00C146D1"/>
     <w:pPr>
       <w:keepNext/>
       <w:spacing w:before="360" w:after="120" w:line="240" w:lineRule="auto"/>
@@ -8077,7 +8224,7 @@
     <w:next w:val="Normal"/>
     <w:link w:val="Heading3Char"/>
     <w:qFormat/>
-    <w:rsid w:val="000F179D"/>
+    <w:rsid w:val="00C146D1"/>
     <w:pPr>
       <w:keepNext/>
       <w:spacing w:before="360" w:after="120" w:line="240" w:lineRule="auto"/>
@@ -8096,7 +8243,7 @@
     <w:next w:val="Normal"/>
     <w:link w:val="Heading4Char"/>
     <w:qFormat/>
-    <w:rsid w:val="000F179D"/>
+    <w:rsid w:val="00C146D1"/>
     <w:pPr>
       <w:keepNext/>
       <w:spacing w:before="360" w:after="120" w:line="240" w:lineRule="auto"/>
@@ -8116,7 +8263,7 @@
     <w:next w:val="Normal"/>
     <w:link w:val="Heading5Char"/>
     <w:qFormat/>
-    <w:rsid w:val="000F179D"/>
+    <w:rsid w:val="00C146D1"/>
     <w:pPr>
       <w:spacing w:before="360" w:after="240" w:line="240" w:lineRule="auto"/>
       <w:outlineLvl w:val="4"/>
@@ -8149,7 +8296,7 @@
     <w:uiPriority w:val="1"/>
     <w:semiHidden/>
     <w:unhideWhenUsed/>
-    <w:rsid w:val="000F179D"/>
+    <w:rsid w:val="00C146D1"/>
   </w:style>
   <w:style w:type="table" w:default="1" w:styleId="TableNormal">
     <w:name w:val="Normal Table"/>
@@ -8171,7 +8318,7 @@
     <w:uiPriority w:val="99"/>
     <w:semiHidden/>
     <w:unhideWhenUsed/>
-    <w:rsid w:val="000F179D"/>
+    <w:rsid w:val="00C146D1"/>
   </w:style>
   <w:style w:type="character" w:customStyle="1" w:styleId="Heading1Char">
     <w:name w:val="Heading 1 Char"/>
@@ -8272,7 +8419,7 @@
   <w:style w:type="paragraph" w:customStyle="1" w:styleId="Bullet">
     <w:name w:val="Bullet"/>
     <w:basedOn w:val="Normal"/>
-    <w:rsid w:val="000F179D"/>
+    <w:rsid w:val="00C146D1"/>
     <w:pPr>
       <w:keepLines/>
       <w:numPr>
@@ -8288,7 +8435,7 @@
   </w:style>
   <w:style w:type="character" w:customStyle="1" w:styleId="CodeBold">
     <w:name w:val="Code Bold"/>
-    <w:rsid w:val="000F179D"/>
+    <w:rsid w:val="00C146D1"/>
     <w:rPr>
       <w:rFonts w:ascii="TheSansMonoConBlack" w:hAnsi="TheSansMonoConBlack"/>
       <w:sz w:val="18"/>
@@ -8299,7 +8446,7 @@
     <w:next w:val="Normal"/>
     <w:autoRedefine/>
     <w:qFormat/>
-    <w:rsid w:val="000F179D"/>
+    <w:rsid w:val="00C146D1"/>
     <w:pPr>
       <w:keepNext/>
       <w:spacing w:after="240"/>
@@ -8315,7 +8462,7 @@
   <w:style w:type="paragraph" w:customStyle="1" w:styleId="ChapterTitle">
     <w:name w:val="Chapter Title"/>
     <w:next w:val="Normal"/>
-    <w:rsid w:val="000F179D"/>
+    <w:rsid w:val="00C146D1"/>
     <w:pPr>
       <w:spacing w:before="240" w:after="1200"/>
     </w:pPr>
@@ -8330,7 +8477,7 @@
     <w:name w:val="Figure Caption"/>
     <w:next w:val="Normal"/>
     <w:qFormat/>
-    <w:rsid w:val="000F179D"/>
+    <w:rsid w:val="00C146D1"/>
     <w:pPr>
       <w:tabs>
         <w:tab w:val="left" w:pos="576"/>
@@ -8351,7 +8498,7 @@
     <w:next w:val="Normal"/>
     <w:link w:val="CodeCaptionChar"/>
     <w:qFormat/>
-    <w:rsid w:val="000F179D"/>
+    <w:rsid w:val="00C146D1"/>
     <w:pPr>
       <w:tabs>
         <w:tab w:val="left" w:pos="576"/>
@@ -8407,7 +8554,7 @@
   <w:style w:type="paragraph" w:customStyle="1" w:styleId="NumSubList">
     <w:name w:val="Num Sub List"/>
     <w:basedOn w:val="Normal"/>
-    <w:rsid w:val="000F179D"/>
+    <w:rsid w:val="00C146D1"/>
     <w:pPr>
       <w:numPr>
         <w:numId w:val="8"/>
@@ -8429,7 +8576,7 @@
     <w:name w:val="Bullet Sub List"/>
     <w:basedOn w:val="Bullet"/>
     <w:next w:val="Normal"/>
-    <w:rsid w:val="000F179D"/>
+    <w:rsid w:val="00C146D1"/>
     <w:pPr>
       <w:ind w:left="1368"/>
     </w:pPr>
@@ -8556,7 +8703,7 @@
     <w:next w:val="BodyText"/>
     <w:link w:val="QuoteChar"/>
     <w:qFormat/>
-    <w:rsid w:val="000F179D"/>
+    <w:rsid w:val="00C146D1"/>
     <w:pPr>
       <w:tabs>
         <w:tab w:val="left" w:pos="346"/>
@@ -8587,7 +8734,7 @@
   <w:style w:type="paragraph" w:customStyle="1" w:styleId="Results">
     <w:name w:val="Results"/>
     <w:basedOn w:val="Normal"/>
-    <w:rsid w:val="000F179D"/>
+    <w:rsid w:val="00C146D1"/>
     <w:pPr>
       <w:pBdr>
         <w:top w:val="single" w:sz="18" w:space="5" w:color="999999"/>
@@ -8619,7 +8766,7 @@
     <w:basedOn w:val="Normal"/>
     <w:link w:val="ExerciseBodyChar"/>
     <w:qFormat/>
-    <w:rsid w:val="000F179D"/>
+    <w:rsid w:val="00C146D1"/>
     <w:pPr>
       <w:spacing w:before="120"/>
       <w:ind w:left="288" w:right="288"/>
@@ -8641,7 +8788,7 @@
   <w:style w:type="paragraph" w:customStyle="1" w:styleId="ExerciseBullet">
     <w:name w:val="Exercise Bullet"/>
     <w:basedOn w:val="Normal"/>
-    <w:rsid w:val="000F179D"/>
+    <w:rsid w:val="00C146D1"/>
     <w:pPr>
       <w:framePr w:wrap="notBeside" w:vAnchor="text" w:hAnchor="text" w:y="1"/>
       <w:numPr>
@@ -8660,7 +8807,7 @@
     <w:basedOn w:val="Normal"/>
     <w:link w:val="SideBarCodeChar"/>
     <w:qFormat/>
-    <w:rsid w:val="000F179D"/>
+    <w:rsid w:val="00C146D1"/>
     <w:pPr>
       <w:spacing w:before="360" w:after="240"/>
       <w:ind w:left="288" w:right="288"/>
@@ -8683,7 +8830,7 @@
   <w:style w:type="paragraph" w:customStyle="1" w:styleId="TableText">
     <w:name w:val="Table Text"/>
     <w:qFormat/>
-    <w:rsid w:val="000F179D"/>
+    <w:rsid w:val="00C146D1"/>
     <w:pPr>
       <w:spacing w:before="120" w:after="120"/>
       <w:contextualSpacing/>
@@ -8698,7 +8845,7 @@
     <w:basedOn w:val="FigureCaption"/>
     <w:next w:val="Normal"/>
     <w:qFormat/>
-    <w:rsid w:val="000F179D"/>
+    <w:rsid w:val="00C146D1"/>
     <w:pPr>
       <w:spacing w:after="120"/>
     </w:pPr>
@@ -8706,7 +8853,7 @@
   <w:style w:type="paragraph" w:customStyle="1" w:styleId="TableHead">
     <w:name w:val="Table Head"/>
     <w:next w:val="Normal"/>
-    <w:rsid w:val="000F179D"/>
+    <w:rsid w:val="00C146D1"/>
     <w:pPr>
       <w:keepNext/>
       <w:spacing w:before="60" w:after="60" w:line="240" w:lineRule="exact"/>
@@ -8721,7 +8868,7 @@
     <w:name w:val="Table Footnote"/>
     <w:basedOn w:val="Normal"/>
     <w:next w:val="Normal"/>
-    <w:rsid w:val="000F179D"/>
+    <w:rsid w:val="00C146D1"/>
     <w:pPr>
       <w:spacing w:before="60" w:after="240"/>
       <w:contextualSpacing/>
@@ -8735,7 +8882,7 @@
   <w:style w:type="table" w:styleId="TableGrid">
     <w:name w:val="Table Grid"/>
     <w:basedOn w:val="TableNormal"/>
-    <w:rsid w:val="000F179D"/>
+    <w:rsid w:val="00C146D1"/>
     <w:pPr>
       <w:spacing w:after="120"/>
     </w:pPr>
@@ -8761,7 +8908,7 @@
   <w:style w:type="paragraph" w:customStyle="1" w:styleId="UnnumberedList">
     <w:name w:val="Unnumbered List"/>
     <w:basedOn w:val="NumList"/>
-    <w:rsid w:val="000F179D"/>
+    <w:rsid w:val="00C146D1"/>
     <w:pPr>
       <w:numPr>
         <w:numId w:val="0"/>
@@ -8772,7 +8919,7 @@
   <w:style w:type="paragraph" w:customStyle="1" w:styleId="NumList">
     <w:name w:val="Num List"/>
     <w:basedOn w:val="Normal"/>
-    <w:rsid w:val="000F179D"/>
+    <w:rsid w:val="00C146D1"/>
     <w:pPr>
       <w:keepLines/>
       <w:numPr>
@@ -8791,7 +8938,7 @@
     <w:basedOn w:val="Quote"/>
     <w:next w:val="Normal"/>
     <w:qFormat/>
-    <w:rsid w:val="000F179D"/>
+    <w:rsid w:val="00C146D1"/>
     <w:pPr>
       <w:spacing w:before="0"/>
       <w:ind w:left="0" w:right="0"/>
@@ -8805,7 +8952,7 @@
     <w:name w:val="Exercise Head"/>
     <w:basedOn w:val="Normal"/>
     <w:next w:val="Normal"/>
-    <w:rsid w:val="000F179D"/>
+    <w:rsid w:val="00C146D1"/>
     <w:pPr>
       <w:keepNext/>
       <w:keepLines/>
@@ -8910,7 +9057,7 @@
   <w:style w:type="paragraph" w:customStyle="1" w:styleId="Footnote">
     <w:name w:val="Footnote"/>
     <w:basedOn w:val="Normal"/>
-    <w:rsid w:val="000F179D"/>
+    <w:rsid w:val="00C146D1"/>
     <w:rPr>
       <w:sz w:val="19"/>
     </w:rPr>
@@ -8940,7 +9087,7 @@
     <w:basedOn w:val="Normal"/>
     <w:link w:val="ExerciseCodeChar"/>
     <w:qFormat/>
-    <w:rsid w:val="000F179D"/>
+    <w:rsid w:val="00C146D1"/>
     <w:pPr>
       <w:spacing w:before="120"/>
       <w:ind w:left="288" w:right="288"/>
@@ -8966,7 +9113,7 @@
   <w:style w:type="paragraph" w:customStyle="1" w:styleId="ExerciseSubhead">
     <w:name w:val="Exercise Subhead"/>
     <w:basedOn w:val="Normal"/>
-    <w:rsid w:val="000F179D"/>
+    <w:rsid w:val="00C146D1"/>
     <w:pPr>
       <w:spacing w:before="120" w:after="240"/>
       <w:ind w:left="288" w:right="288"/>
@@ -8984,7 +9131,7 @@
   <w:style w:type="paragraph" w:customStyle="1" w:styleId="BodyTextCont">
     <w:name w:val="Body Text Cont"/>
     <w:basedOn w:val="Normal"/>
-    <w:rsid w:val="000F179D"/>
+    <w:rsid w:val="00C146D1"/>
     <w:pPr>
       <w:suppressAutoHyphens/>
       <w:spacing w:after="0"/>
@@ -9009,7 +9156,7 @@
     <w:name w:val="footer"/>
     <w:basedOn w:val="Normal"/>
     <w:link w:val="FooterChar"/>
-    <w:rsid w:val="000F179D"/>
+    <w:rsid w:val="00C146D1"/>
     <w:pPr>
       <w:tabs>
         <w:tab w:val="center" w:pos="4320"/>
@@ -9036,7 +9183,7 @@
     <w:basedOn w:val="Normal"/>
     <w:next w:val="Normal"/>
     <w:link w:val="NoteTipCautionChar"/>
-    <w:rsid w:val="000F179D"/>
+    <w:rsid w:val="00C146D1"/>
     <w:pPr>
       <w:pBdr>
         <w:top w:val="single" w:sz="4" w:space="10" w:color="auto"/>
@@ -9063,7 +9210,7 @@
     <w:name w:val="Body Text First"/>
     <w:basedOn w:val="BodyText"/>
     <w:link w:val="BodyTextFirstChar"/>
-    <w:rsid w:val="000F179D"/>
+    <w:rsid w:val="00C146D1"/>
     <w:pPr>
       <w:spacing w:before="120" w:after="0" w:line="240" w:lineRule="auto"/>
     </w:pPr>
@@ -9083,7 +9230,7 @@
   </w:style>
   <w:style w:type="character" w:customStyle="1" w:styleId="CodeInline">
     <w:name w:val="Code Inline"/>
-    <w:rsid w:val="000F179D"/>
+    <w:rsid w:val="00C146D1"/>
     <w:rPr>
       <w:rFonts w:ascii="TheSansMonoConNormal" w:hAnsi="TheSansMonoConNormal"/>
       <w:color w:val="auto"/>
@@ -9095,7 +9242,7 @@
   <w:style w:type="table" w:customStyle="1" w:styleId="TableList">
     <w:name w:val="Table List"/>
     <w:basedOn w:val="TableNormal"/>
-    <w:rsid w:val="000F179D"/>
+    <w:rsid w:val="00C146D1"/>
     <w:pPr>
       <w:spacing w:after="120"/>
     </w:pPr>
@@ -9122,12 +9269,12 @@
   <w:style w:type="character" w:styleId="PageNumber">
     <w:name w:val="page number"/>
     <w:basedOn w:val="DefaultParagraphFont"/>
-    <w:rsid w:val="000F179D"/>
+    <w:rsid w:val="00C146D1"/>
   </w:style>
   <w:style w:type="paragraph" w:customStyle="1" w:styleId="SideBarSubhead">
     <w:name w:val="Side Bar Subhead"/>
     <w:basedOn w:val="Normal"/>
-    <w:rsid w:val="000F179D"/>
+    <w:rsid w:val="00C146D1"/>
     <w:pPr>
       <w:spacing w:before="120" w:after="240"/>
       <w:ind w:left="288" w:right="288"/>
@@ -9147,7 +9294,7 @@
     <w:basedOn w:val="Normal"/>
     <w:link w:val="SideBarBodyChar"/>
     <w:qFormat/>
-    <w:rsid w:val="000F179D"/>
+    <w:rsid w:val="00C146D1"/>
     <w:pPr>
       <w:spacing w:before="120"/>
       <w:ind w:left="288" w:right="288"/>
@@ -9171,7 +9318,7 @@
     <w:basedOn w:val="Normal"/>
     <w:link w:val="ExerciseLastChar"/>
     <w:qFormat/>
-    <w:rsid w:val="000F179D"/>
+    <w:rsid w:val="00C146D1"/>
     <w:pPr>
       <w:pBdr>
         <w:bottom w:val="single" w:sz="18" w:space="3" w:color="auto"/>
@@ -9198,7 +9345,7 @@
     <w:basedOn w:val="Normal"/>
     <w:link w:val="SideBarLastChar"/>
     <w:qFormat/>
-    <w:rsid w:val="000F179D"/>
+    <w:rsid w:val="00C146D1"/>
     <w:pPr>
       <w:pBdr>
         <w:bottom w:val="single" w:sz="18" w:space="3" w:color="auto"/>
@@ -9223,7 +9370,7 @@
   <w:style w:type="paragraph" w:customStyle="1" w:styleId="SideBarBullet">
     <w:name w:val="Side Bar Bullet"/>
     <w:basedOn w:val="Normal"/>
-    <w:rsid w:val="000F179D"/>
+    <w:rsid w:val="00C146D1"/>
     <w:pPr>
       <w:framePr w:wrap="notBeside" w:vAnchor="text" w:hAnchor="text" w:y="1"/>
       <w:numPr>
@@ -9242,7 +9389,7 @@
     <w:basedOn w:val="Normal"/>
     <w:link w:val="ExerciseNumChar"/>
     <w:qFormat/>
-    <w:rsid w:val="000F179D"/>
+    <w:rsid w:val="00C146D1"/>
     <w:pPr>
       <w:numPr>
         <w:numId w:val="5"/>
@@ -9269,7 +9416,7 @@
     <w:basedOn w:val="Normal"/>
     <w:link w:val="SideBarNumChar"/>
     <w:qFormat/>
-    <w:rsid w:val="000F179D"/>
+    <w:rsid w:val="00C146D1"/>
     <w:pPr>
       <w:numPr>
         <w:numId w:val="6"/>
@@ -9295,7 +9442,7 @@
     <w:name w:val="Side Bar Head"/>
     <w:basedOn w:val="Normal"/>
     <w:next w:val="Normal"/>
-    <w:rsid w:val="000F179D"/>
+    <w:rsid w:val="00C146D1"/>
     <w:pPr>
       <w:keepNext/>
       <w:keepLines/>
@@ -9554,7 +9701,7 @@
     <w:name w:val="header"/>
     <w:basedOn w:val="Normal"/>
     <w:link w:val="HeaderChar"/>
-    <w:rsid w:val="000F179D"/>
+    <w:rsid w:val="00C146D1"/>
     <w:pPr>
       <w:tabs>
         <w:tab w:val="center" w:pos="4680"/>
@@ -9582,7 +9729,7 @@
   <w:style w:type="paragraph" w:customStyle="1" w:styleId="Figure">
     <w:name w:val="Figure"/>
     <w:next w:val="Normal"/>
-    <w:rsid w:val="000F179D"/>
+    <w:rsid w:val="00C146D1"/>
     <w:pPr>
       <w:spacing w:before="120" w:after="120"/>
     </w:pPr>
@@ -9596,7 +9743,7 @@
     <w:hidden/>
     <w:uiPriority w:val="99"/>
     <w:semiHidden/>
-    <w:rsid w:val="000F179D"/>
+    <w:rsid w:val="00C146D1"/>
     <w:rPr>
       <w:rFonts w:ascii="Calibri" w:eastAsia="Calibri" w:hAnsi="Calibri"/>
       <w:sz w:val="22"/>
@@ -9608,7 +9755,7 @@
     <w:basedOn w:val="DefaultParagraphFont"/>
     <w:uiPriority w:val="21"/>
     <w:qFormat/>
-    <w:rsid w:val="000F179D"/>
+    <w:rsid w:val="00C146D1"/>
     <w:rPr>
       <w:b/>
       <w:bCs/>
@@ -9621,7 +9768,7 @@
     <w:name w:val="Emphasis"/>
     <w:basedOn w:val="DefaultParagraphFont"/>
     <w:qFormat/>
-    <w:rsid w:val="000F179D"/>
+    <w:rsid w:val="00C146D1"/>
     <w:rPr>
       <w:i/>
       <w:iCs/>
@@ -9631,7 +9778,7 @@
     <w:name w:val="Strong"/>
     <w:basedOn w:val="DefaultParagraphFont"/>
     <w:qFormat/>
-    <w:rsid w:val="000F179D"/>
+    <w:rsid w:val="00C146D1"/>
     <w:rPr>
       <w:b/>
       <w:bCs/>
@@ -9643,7 +9790,7 @@
     <w:next w:val="Normal"/>
     <w:link w:val="SubtitleChar"/>
     <w:qFormat/>
-    <w:rsid w:val="000F179D"/>
+    <w:rsid w:val="00C146D1"/>
     <w:pPr>
       <w:spacing w:after="60"/>
       <w:jc w:val="center"/>
@@ -9679,7 +9826,7 @@
   </w:style>
   <w:style w:type="character" w:customStyle="1" w:styleId="BlackDingbat">
     <w:name w:val="Black Dingbat"/>
-    <w:rsid w:val="000F179D"/>
+    <w:rsid w:val="00C146D1"/>
     <w:rPr>
       <w:rFonts w:ascii="ZapfDingbats" w:hAnsi="ZapfDingbats"/>
       <w:color w:val="auto"/>
@@ -9691,7 +9838,7 @@
     <w:basedOn w:val="Normal"/>
     <w:link w:val="CodeChar"/>
     <w:qFormat/>
-    <w:rsid w:val="000F179D"/>
+    <w:rsid w:val="00C146D1"/>
     <w:pPr>
       <w:spacing w:before="120" w:after="120" w:line="240" w:lineRule="auto"/>
       <w:contextualSpacing/>
@@ -9719,7 +9866,7 @@
     <w:basedOn w:val="BlackDingbat"/>
     <w:uiPriority w:val="1"/>
     <w:qFormat/>
-    <w:rsid w:val="000F179D"/>
+    <w:rsid w:val="00C146D1"/>
     <w:rPr>
       <w:rFonts w:ascii="ZapfDingbats" w:hAnsi="ZapfDingbats"/>
       <w:color w:val="BFBFBF" w:themeColor="background1" w:themeShade="BF"/>
@@ -10236,21 +10383,6 @@
 </file>
 
 <file path=customXml/item1.xml><?xml version="1.0" encoding="utf-8"?>
-<p:properties xmlns:p="http://schemas.microsoft.com/office/2006/metadata/properties" xmlns:xsi="http://www.w3.org/2001/XMLSchema-instance">
-  <documentManagement/>
-</p:properties>
-</file>
-
-<file path=customXml/item2.xml><?xml version="1.0" encoding="utf-8"?>
-<?mso-contentType ?>
-<FormTemplates xmlns="http://schemas.microsoft.com/sharepoint/v3/contenttype/forms">
-  <Display>DocumentLibraryForm</Display>
-  <Edit>DocumentLibraryForm</Edit>
-  <New>DocumentLibraryForm</New>
-</FormTemplates>
-</file>
-
-<file path=customXml/item3.xml><?xml version="1.0" encoding="utf-8"?>
 <ct:contentTypeSchema xmlns:ct="http://schemas.microsoft.com/office/2006/metadata/contentType" xmlns:ma="http://schemas.microsoft.com/office/2006/metadata/properties/metaAttributes" ct:_="" ma:_="" ma:contentTypeName="Document" ma:contentTypeID="0x010100B61720799BC22B4A9F4347EFEE1EE1C9" ma:contentTypeVersion="0" ma:contentTypeDescription="Create a new document." ma:contentTypeScope="" ma:versionID="e54156302444066ccbf8c3dfd433cad9">
   <xsd:schema xmlns:xsd="http://www.w3.org/2001/XMLSchema" xmlns:p="http://schemas.microsoft.com/office/2006/metadata/properties" targetNamespace="http://schemas.microsoft.com/office/2006/metadata/properties" ma:root="true" ma:fieldsID="4aeb20c0e3442673af7ee10786458764">
     <xsd:element name="properties">
@@ -10299,27 +10431,26 @@
 </ct:contentTypeSchema>
 </file>
 
+<file path=customXml/item2.xml><?xml version="1.0" encoding="utf-8"?>
+<?mso-contentType ?>
+<FormTemplates xmlns="http://schemas.microsoft.com/sharepoint/v3/contenttype/forms">
+  <Display>DocumentLibraryForm</Display>
+  <Edit>DocumentLibraryForm</Edit>
+  <New>DocumentLibraryForm</New>
+</FormTemplates>
+</file>
+
+<file path=customXml/item3.xml><?xml version="1.0" encoding="utf-8"?>
+<p:properties xmlns:p="http://schemas.microsoft.com/office/2006/metadata/properties" xmlns:xsi="http://www.w3.org/2001/XMLSchema-instance">
+  <documentManagement/>
+</p:properties>
+</file>
+
 <file path=customXml/item4.xml><?xml version="1.0" encoding="utf-8"?>
 <b:Sources xmlns:b="http://schemas.openxmlformats.org/officeDocument/2006/bibliography" xmlns="http://schemas.openxmlformats.org/officeDocument/2006/bibliography" SelectedStyle="\APA.XSL" StyleName="APA Fifth Edition"/>
 </file>
 
 <file path=customXml/itemProps1.xml><?xml version="1.0" encoding="utf-8"?>
-<ds:datastoreItem xmlns:ds="http://schemas.openxmlformats.org/officeDocument/2006/customXml" ds:itemID="{1AD1C7CE-AA32-4DA8-B24C-BD374725EBFD}">
-  <ds:schemaRefs>
-    <ds:schemaRef ds:uri="http://schemas.microsoft.com/office/2006/metadata/properties"/>
-  </ds:schemaRefs>
-</ds:datastoreItem>
-</file>
-
-<file path=customXml/itemProps2.xml><?xml version="1.0" encoding="utf-8"?>
-<ds:datastoreItem xmlns:ds="http://schemas.openxmlformats.org/officeDocument/2006/customXml" ds:itemID="{0F2AB1DF-7D83-489E-BF06-CAEE10C33DF0}">
-  <ds:schemaRefs>
-    <ds:schemaRef ds:uri="http://schemas.microsoft.com/sharepoint/v3/contenttype/forms"/>
-  </ds:schemaRefs>
-</ds:datastoreItem>
-</file>
-
-<file path=customXml/itemProps3.xml><?xml version="1.0" encoding="utf-8"?>
 <ds:datastoreItem xmlns:ds="http://schemas.openxmlformats.org/officeDocument/2006/customXml" ds:itemID="{20051165-A2D6-4754-A6F7-919A9099D5EC}">
   <ds:schemaRefs>
     <ds:schemaRef ds:uri="http://schemas.microsoft.com/office/2006/metadata/contentType"/>
@@ -10334,8 +10465,24 @@
 </ds:datastoreItem>
 </file>
 
+<file path=customXml/itemProps2.xml><?xml version="1.0" encoding="utf-8"?>
+<ds:datastoreItem xmlns:ds="http://schemas.openxmlformats.org/officeDocument/2006/customXml" ds:itemID="{0F2AB1DF-7D83-489E-BF06-CAEE10C33DF0}">
+  <ds:schemaRefs>
+    <ds:schemaRef ds:uri="http://schemas.microsoft.com/sharepoint/v3/contenttype/forms"/>
+  </ds:schemaRefs>
+</ds:datastoreItem>
+</file>
+
+<file path=customXml/itemProps3.xml><?xml version="1.0" encoding="utf-8"?>
+<ds:datastoreItem xmlns:ds="http://schemas.openxmlformats.org/officeDocument/2006/customXml" ds:itemID="{1AD1C7CE-AA32-4DA8-B24C-BD374725EBFD}">
+  <ds:schemaRefs>
+    <ds:schemaRef ds:uri="http://schemas.microsoft.com/office/2006/metadata/properties"/>
+  </ds:schemaRefs>
+</ds:datastoreItem>
+</file>
+
 <file path=customXml/itemProps4.xml><?xml version="1.0" encoding="utf-8"?>
-<ds:datastoreItem xmlns:ds="http://schemas.openxmlformats.org/officeDocument/2006/customXml" ds:itemID="{A22483E6-E9AC-4608-96F6-4BC9C5101676}">
+<ds:datastoreItem xmlns:ds="http://schemas.openxmlformats.org/officeDocument/2006/customXml" ds:itemID="{00E0A311-DE38-444F-AD37-6A6C901B238E}">
   <ds:schemaRefs>
     <ds:schemaRef ds:uri="http://schemas.openxmlformats.org/officeDocument/2006/bibliography"/>
   </ds:schemaRefs>

</xml_diff>